<commit_message>
Retoque de requerimientos, primera idea de cronograma
</commit_message>
<xml_diff>
--- a/Documentacion/Documentación Proyecto/AnteProyectoCon302.docx
+++ b/Documentacion/Documentación Proyecto/AnteProyectoCon302.docx
@@ -1,6 +1,6 @@
 
 <file path=word/document.xml><?xml version="1.0" encoding="utf-8"?>
-<w:document xmlns:wpc="http://schemas.microsoft.com/office/word/2010/wordprocessingCanvas" xmlns:mc="http://schemas.openxmlformats.org/markup-compatibility/2006" xmlns:o="urn:schemas-microsoft-com:office:office" xmlns:r="http://schemas.openxmlformats.org/officeDocument/2006/relationships" xmlns:m="http://schemas.openxmlformats.org/officeDocument/2006/math" xmlns:v="urn:schemas-microsoft-com:vml" xmlns:wp14="http://schemas.microsoft.com/office/word/2010/wordprocessingDrawing" xmlns:wp="http://schemas.openxmlformats.org/drawingml/2006/wordprocessingDrawing" xmlns:w10="urn:schemas-microsoft-com:office:word" xmlns:w="http://schemas.openxmlformats.org/wordprocessingml/2006/main" xmlns:w14="http://schemas.microsoft.com/office/word/2010/wordml" xmlns:wpg="http://schemas.microsoft.com/office/word/2010/wordprocessingGroup" xmlns:wpi="http://schemas.microsoft.com/office/word/2010/wordprocessingInk" xmlns:wne="http://schemas.microsoft.com/office/word/2006/wordml" xmlns:wps="http://schemas.microsoft.com/office/word/2010/wordprocessingShape" mc:Ignorable="w14 wp14">
+<w:document xmlns:wpc="http://schemas.microsoft.com/office/word/2010/wordprocessingCanvas" xmlns:mc="http://schemas.openxmlformats.org/markup-compatibility/2006" xmlns:o="urn:schemas-microsoft-com:office:office" xmlns:r="http://schemas.openxmlformats.org/officeDocument/2006/relationships" xmlns:m="http://schemas.openxmlformats.org/officeDocument/2006/math" xmlns:v="urn:schemas-microsoft-com:vml" xmlns:wp14="http://schemas.microsoft.com/office/word/2010/wordprocessingDrawing" xmlns:wp="http://schemas.openxmlformats.org/drawingml/2006/wordprocessingDrawing" xmlns:w10="urn:schemas-microsoft-com:office:word" xmlns:w="http://schemas.openxmlformats.org/wordprocessingml/2006/main" xmlns:w14="http://schemas.microsoft.com/office/word/2010/wordml" xmlns:w15="http://schemas.microsoft.com/office/word/2012/wordml" xmlns:wpg="http://schemas.microsoft.com/office/word/2010/wordprocessingGroup" xmlns:wpi="http://schemas.microsoft.com/office/word/2010/wordprocessingInk" xmlns:wne="http://schemas.microsoft.com/office/word/2006/wordml" xmlns:wps="http://schemas.microsoft.com/office/word/2010/wordprocessingShape" mc:Ignorable="w14 w15 wp14">
   <w:body>
     <w:p>
       <w:pPr>
@@ -2877,7 +2877,13 @@
     </w:p>
     <w:p>
       <w:r>
-        <w:t>El sistema a realizar permitirá ofrecer y buscar cualquier tipo de servicio. Desde un servicio convencional (mecánica, cerrajería, sanitaria, etcétera), hasta uno no convencional (cortar pasto, carga y descarga de mercadería, entre otros).</w:t>
+        <w:t>El sistema a realizar permitirá ofrecer y buscar cualq</w:t>
+      </w:r>
+      <w:r>
+        <w:t xml:space="preserve">uier tipo de servicio. Desde uno </w:t>
+      </w:r>
+      <w:r>
+        <w:t>convencional (mecánica, cerrajería, sanitaria, etcétera), hasta uno no convencional (cortar pasto, carga y descarga de mercadería, entre otros).</w:t>
       </w:r>
       <w:r>
         <w:t xml:space="preserve"> </w:t>
@@ -2922,8 +2928,6 @@
       <w:r>
         <w:t>Postulación de Necesidades:</w:t>
       </w:r>
-      <w:bookmarkStart w:id="2" w:name="_GoBack"/>
-      <w:bookmarkEnd w:id="2"/>
     </w:p>
     <w:p>
       <w:r>
@@ -2955,12 +2959,12 @@
       <w:pPr>
         <w:pStyle w:val="Titulo1Numerado"/>
       </w:pPr>
-      <w:bookmarkStart w:id="3" w:name="_Toc479699032"/>
+      <w:bookmarkStart w:id="2" w:name="_Toc479699032"/>
       <w:r>
         <w:lastRenderedPageBreak/>
         <w:t>Presentación del cliente</w:t>
       </w:r>
-      <w:bookmarkEnd w:id="3"/>
+      <w:bookmarkEnd w:id="2"/>
     </w:p>
     <w:p>
       <w:r>
@@ -3040,6 +3044,15 @@
       <w:r>
         <w:t>Grupo Foco 4</w:t>
       </w:r>
+      <w:r>
+        <w:t xml:space="preserve"> </w:t>
+      </w:r>
+      <w:r>
+        <w:rPr>
+          <w:highlight w:val="yellow"/>
+        </w:rPr>
+        <w:t>VER CUAL QUITAMOS</w:t>
+      </w:r>
     </w:p>
     <w:p>
       <w:r>
@@ -3071,19 +3084,19 @@
       <w:pPr>
         <w:pStyle w:val="Titulo1Numerado"/>
       </w:pPr>
-      <w:bookmarkStart w:id="4" w:name="_Toc479699033"/>
+      <w:bookmarkStart w:id="3" w:name="_Toc479699033"/>
       <w:r>
         <w:lastRenderedPageBreak/>
         <w:t>Presentación del problema</w:t>
       </w:r>
-      <w:bookmarkEnd w:id="4"/>
+      <w:bookmarkEnd w:id="3"/>
     </w:p>
     <w:p>
       <w:pPr>
         <w:spacing w:after="200" w:line="276" w:lineRule="auto"/>
         <w:jc w:val="left"/>
       </w:pPr>
-      <w:bookmarkStart w:id="5" w:name="_Toc447566484"/>
+      <w:bookmarkStart w:id="4" w:name="_Toc447566484"/>
       <w:r>
         <w:t>El emprendimiento surge de una notoria necesidad de la gente de contratar personal capacitado de confianza y buen desempeño. Observamos que generalmente las personas cuentan con desconfianza con el personal que contratan, disconformidad con el presupuesto y el trabajo final realizado. De esta manera, con el sistema planteado, se podría lograr un mayor control y equidad a la hora de obtener un presupuesto, con la seguridad de que la persona contratada para el trabajo lo realizará de la mejor manera posible, ya que de esa manera recibirá comentarios y puntuaciones positivas, y así podrá continuar obteniendo trabajo a través del sistema. Por otra parte, también se le estaría brindando una nueva variante de obtener trabajo a la gente dedicada a brindar servicios.</w:t>
       </w:r>
@@ -3098,11 +3111,11 @@
       <w:pPr>
         <w:pStyle w:val="Titulo1Numerado"/>
       </w:pPr>
-      <w:bookmarkStart w:id="6" w:name="_Toc479699034"/>
+      <w:bookmarkStart w:id="5" w:name="_Toc479699034"/>
       <w:r>
         <w:t>Lista de necesidades</w:t>
       </w:r>
-      <w:bookmarkEnd w:id="6"/>
+      <w:bookmarkEnd w:id="5"/>
     </w:p>
     <w:p>
       <w:pPr>
@@ -3243,7 +3256,7 @@
           <w:highlight w:val="yellow"/>
         </w:rPr>
       </w:pPr>
-      <w:bookmarkStart w:id="7" w:name="_Toc479699035"/>
+      <w:bookmarkStart w:id="6" w:name="_Toc479699035"/>
       <w:r>
         <w:rPr>
           <w:highlight w:val="yellow"/>
@@ -3251,17 +3264,17 @@
         <w:lastRenderedPageBreak/>
         <w:t>Análisis estratégico NO VA</w:t>
       </w:r>
+      <w:bookmarkEnd w:id="6"/>
+    </w:p>
+    <w:p>
+      <w:pPr>
+        <w:pStyle w:val="Titulo1Numerado"/>
+      </w:pPr>
+      <w:bookmarkStart w:id="7" w:name="_Toc479699036"/>
+      <w:r>
+        <w:t>Actores involucrados</w:t>
+      </w:r>
       <w:bookmarkEnd w:id="7"/>
-    </w:p>
-    <w:p>
-      <w:pPr>
-        <w:pStyle w:val="Titulo1Numerado"/>
-      </w:pPr>
-      <w:bookmarkStart w:id="8" w:name="_Toc479699036"/>
-      <w:r>
-        <w:t>Actores involucrados</w:t>
-      </w:r>
-      <w:bookmarkEnd w:id="8"/>
     </w:p>
     <w:p>
       <w:pPr>
@@ -3422,12 +3435,12 @@
       <w:pPr>
         <w:pStyle w:val="Titulo1Numerado"/>
       </w:pPr>
-      <w:bookmarkStart w:id="9" w:name="_Toc479699037"/>
+      <w:bookmarkStart w:id="8" w:name="_Toc479699037"/>
       <w:r>
         <w:lastRenderedPageBreak/>
         <w:t>Objetivos</w:t>
       </w:r>
-      <w:bookmarkEnd w:id="9"/>
+      <w:bookmarkEnd w:id="8"/>
     </w:p>
     <w:p>
       <w:pPr>
@@ -3539,11 +3552,11 @@
       <w:pPr>
         <w:pStyle w:val="Titulo1Numerado"/>
       </w:pPr>
-      <w:bookmarkStart w:id="10" w:name="_Toc479699038"/>
+      <w:bookmarkStart w:id="9" w:name="_Toc479699038"/>
       <w:r>
         <w:t>Lista de requerimientos</w:t>
       </w:r>
-      <w:bookmarkEnd w:id="10"/>
+      <w:bookmarkEnd w:id="9"/>
     </w:p>
     <w:p>
       <w:pPr>
@@ -3576,7 +3589,7 @@
           <w:highlight w:val="yellow"/>
         </w:rPr>
       </w:pPr>
-      <w:bookmarkStart w:id="11" w:name="_Toc479699039"/>
+      <w:bookmarkStart w:id="10" w:name="_Toc479699039"/>
       <w:r>
         <w:rPr>
           <w:highlight w:val="yellow"/>
@@ -3589,20 +3602,22 @@
         </w:rPr>
         <w:t xml:space="preserve"> NO SE PIDIÓ</w:t>
       </w:r>
+      <w:bookmarkEnd w:id="10"/>
+    </w:p>
+    <w:p>
+      <w:pPr>
+        <w:rPr>
+          <w:highlight w:val="yellow"/>
+        </w:rPr>
+      </w:pPr>
+      <w:r>
+        <w:rPr>
+          <w:highlight w:val="yellow"/>
+        </w:rPr>
+        <w:t>CAPAZ QUE CONVIENE HACER PROTOTIPO DE INTERFAZ DE USUARIO, PARA TENER IDEA DE FUNCIONALIDADES Y MOSTRAR A GRUOPOS FOCOS</w:t>
+      </w:r>
+      <w:bookmarkStart w:id="11" w:name="_GoBack"/>
       <w:bookmarkEnd w:id="11"/>
-    </w:p>
-    <w:p>
-      <w:pPr>
-        <w:rPr>
-          <w:highlight w:val="yellow"/>
-        </w:rPr>
-      </w:pPr>
-      <w:r>
-        <w:rPr>
-          <w:highlight w:val="yellow"/>
-        </w:rPr>
-        <w:t>CAPAZ QUE CONVIENE HACER PROTOTIPO DE INTERFAZ DE USUARIO, PARA TENER IDEA DE FUNCIONALIDADES Y MOSTRAR A GRUOPOS FOCOS</w:t>
-      </w:r>
     </w:p>
     <w:p>
       <w:pPr>
@@ -3780,7 +3795,15 @@
         <w:t xml:space="preserve">Alternativa 2 </w:t>
       </w:r>
       <w:r>
-        <w:t>(Sistema Web responsive)</w:t>
+        <w:t xml:space="preserve">(Sistema Web </w:t>
+      </w:r>
+      <w:proofErr w:type="spellStart"/>
+      <w:r>
+        <w:t>responsive</w:t>
+      </w:r>
+      <w:proofErr w:type="spellEnd"/>
+      <w:r>
+        <w:t>)</w:t>
       </w:r>
       <w:bookmarkEnd w:id="18"/>
     </w:p>
@@ -3872,7 +3895,15 @@
         <w:t xml:space="preserve"> que consumiera servicios del sistema web. Por cuestiones de tiempo</w:t>
       </w:r>
       <w:r>
-        <w:t xml:space="preserve"> en la entrega del proyecto hemos optado por elegir la alternativa 2 (Sistema Web responsive), ya que funcionalmente sería similar y podríamos lograr un mejor producto enfocándonos únicamente en esto. De esta manera cubriríamos las mismas funcionalidades tanto en un celular como en cualquier otro tipo de dispositivo, pudiendo en un futuro realizar la aplicación Mobile correspondiente.</w:t>
+        <w:t xml:space="preserve"> en la entrega del proyecto hemos optado por elegir la alternativa 2 (Sistema Web </w:t>
+      </w:r>
+      <w:proofErr w:type="spellStart"/>
+      <w:r>
+        <w:t>responsive</w:t>
+      </w:r>
+      <w:proofErr w:type="spellEnd"/>
+      <w:r>
+        <w:t>), ya que funcionalmente sería similar y podríamos lograr un mejor producto enfocándonos únicamente en esto. De esta manera cubriríamos las mismas funcionalidades tanto en un celular como en cualquier otro tipo de dispositivo, pudiendo en un futuro realizar la aplicación Mobile correspondiente.</w:t>
       </w:r>
     </w:p>
     <w:p>
@@ -4522,7 +4553,23 @@
           <w:b/>
           <w:u w:val="single"/>
         </w:rPr>
-        <w:t>R-8 Problema con el repositorio de datos (Github)</w:t>
+        <w:t>R-8 Problema con el repositorio de datos (</w:t>
+      </w:r>
+      <w:proofErr w:type="spellStart"/>
+      <w:r>
+        <w:rPr>
+          <w:b/>
+          <w:u w:val="single"/>
+        </w:rPr>
+        <w:t>Github</w:t>
+      </w:r>
+      <w:proofErr w:type="spellEnd"/>
+      <w:r>
+        <w:rPr>
+          <w:b/>
+          <w:u w:val="single"/>
+        </w:rPr>
+        <w:t>)</w:t>
       </w:r>
     </w:p>
     <w:p>
@@ -4657,10 +4704,23 @@
         <w:t>VER SI ES UNA METODOLOGIA O HAY QUE ACLARAR ALGO MAS</w:t>
       </w:r>
       <w:r>
-        <w:t xml:space="preserve"> Scrum</w:t>
-      </w:r>
-      <w:r>
-        <w:t xml:space="preserve">. Debemos aclarar que no es posible aplicar Scrum como se debería, ya que el equipo de desarrollo es reducido, pero si adoptaremos algunos buenos hábitos. </w:t>
+        <w:t xml:space="preserve"> </w:t>
+      </w:r>
+      <w:proofErr w:type="spellStart"/>
+      <w:r>
+        <w:t>Scrum</w:t>
+      </w:r>
+      <w:proofErr w:type="spellEnd"/>
+      <w:r>
+        <w:t xml:space="preserve">. Debemos aclarar que no es posible aplicar </w:t>
+      </w:r>
+      <w:proofErr w:type="spellStart"/>
+      <w:r>
+        <w:t>Scrum</w:t>
+      </w:r>
+      <w:proofErr w:type="spellEnd"/>
+      <w:r>
+        <w:t xml:space="preserve"> como se debería, ya que el equipo de desarrollo es reducido, pero si adoptaremos algunos buenos hábitos. </w:t>
       </w:r>
     </w:p>
     <w:p>
@@ -4747,7 +4807,7 @@
                     <pic:cNvPicPr/>
                   </pic:nvPicPr>
                   <pic:blipFill>
-                    <a:blip r:embed="rId9">
+                    <a:blip r:embed="rId8">
                       <a:extLst>
                         <a:ext uri="{28A0092B-C50C-407E-A947-70E740481C1C}">
                           <a14:useLocalDpi xmlns:a14="http://schemas.microsoft.com/office/drawing/2010/main" val="0"/>
@@ -4835,14 +4895,24 @@
         <w:t>realizando una adaptación lo mejor posible de</w:t>
       </w:r>
       <w:r>
-        <w:t xml:space="preserve"> Scrum</w:t>
-      </w:r>
+        <w:t xml:space="preserve"> </w:t>
+      </w:r>
+      <w:proofErr w:type="spellStart"/>
+      <w:r>
+        <w:t>Scrum</w:t>
+      </w:r>
+      <w:proofErr w:type="spellEnd"/>
       <w:r>
         <w:t>. Los roles</w:t>
       </w:r>
       <w:r>
-        <w:t xml:space="preserve"> ideales de Scrum</w:t>
-      </w:r>
+        <w:t xml:space="preserve"> ideales de </w:t>
+      </w:r>
+      <w:proofErr w:type="spellStart"/>
+      <w:r>
+        <w:t>Scrum</w:t>
+      </w:r>
+      <w:proofErr w:type="spellEnd"/>
       <w:r>
         <w:t xml:space="preserve"> son:</w:t>
       </w:r>
@@ -4855,8 +4925,21 @@
           <w:numId w:val="44"/>
         </w:numPr>
       </w:pPr>
-      <w:r>
-        <w:t xml:space="preserve">Product Owner </w:t>
+      <w:proofErr w:type="spellStart"/>
+      <w:r>
+        <w:t>Product</w:t>
+      </w:r>
+      <w:proofErr w:type="spellEnd"/>
+      <w:r>
+        <w:t xml:space="preserve"> </w:t>
+      </w:r>
+      <w:proofErr w:type="spellStart"/>
+      <w:r>
+        <w:t>Owner</w:t>
+      </w:r>
+      <w:proofErr w:type="spellEnd"/>
+      <w:r>
+        <w:t xml:space="preserve"> </w:t>
       </w:r>
     </w:p>
     <w:p>
@@ -4891,7 +4974,15 @@
         <w:t>cesarias durante el desarrollo. Conoce</w:t>
       </w:r>
       <w:r>
-        <w:t xml:space="preserve"> Scrum para realizar con solvencia </w:t>
+        <w:t xml:space="preserve"> </w:t>
+      </w:r>
+      <w:proofErr w:type="spellStart"/>
+      <w:r>
+        <w:t>Scrum</w:t>
+      </w:r>
+      <w:proofErr w:type="spellEnd"/>
+      <w:r>
+        <w:t xml:space="preserve"> para realizar con solvencia </w:t>
       </w:r>
       <w:r>
         <w:t>las tareas que le corresponden:</w:t>
@@ -5020,7 +5111,15 @@
         <w:pStyle w:val="Prrafodelista"/>
       </w:pPr>
       <w:r>
-        <w:t xml:space="preserve">El equipo tiene espíritu de colaboración, y un propósito común: conseguir el mayor valor posible para la visión del cliente. Un equipo Scrum responde en su conjunto. Trabajan de forma cohesionada y </w:t>
+        <w:t xml:space="preserve">El equipo tiene espíritu de colaboración, y un propósito común: conseguir el mayor valor posible para la visión del cliente. Un equipo </w:t>
+      </w:r>
+      <w:proofErr w:type="spellStart"/>
+      <w:r>
+        <w:t>Scrum</w:t>
+      </w:r>
+      <w:proofErr w:type="spellEnd"/>
+      <w:r>
+        <w:t xml:space="preserve"> responde en su conjunto. Trabajan de forma cohesionada y </w:t>
       </w:r>
       <w:r>
         <w:t>auto organizada</w:t>
@@ -5037,11 +5136,19 @@
       <w:r>
         <w:t xml:space="preserve"> </w:t>
       </w:r>
+      <w:proofErr w:type="spellStart"/>
       <w:r>
         <w:rPr>
           <w:highlight w:val="yellow"/>
         </w:rPr>
-        <w:t>Scrum Ma</w:t>
+        <w:t>Scrum</w:t>
+      </w:r>
+      <w:proofErr w:type="spellEnd"/>
+      <w:r>
+        <w:rPr>
+          <w:highlight w:val="yellow"/>
+        </w:rPr>
+        <w:t xml:space="preserve"> Ma</w:t>
       </w:r>
       <w:r>
         <w:rPr>
@@ -5151,7 +5258,15 @@
         </w:numPr>
       </w:pPr>
       <w:r>
-        <w:t>Todos conocen el modelo de trabajo con Scrum.</w:t>
+        <w:t xml:space="preserve">Todos conocen el modelo de trabajo con </w:t>
+      </w:r>
+      <w:proofErr w:type="spellStart"/>
+      <w:r>
+        <w:t>Scrum</w:t>
+      </w:r>
+      <w:proofErr w:type="spellEnd"/>
+      <w:r>
+        <w:t>.</w:t>
       </w:r>
     </w:p>
     <w:p>
@@ -5162,8 +5277,13 @@
           <w:numId w:val="44"/>
         </w:numPr>
       </w:pPr>
-      <w:r>
-        <w:t xml:space="preserve">Scrum Master </w:t>
+      <w:proofErr w:type="spellStart"/>
+      <w:r>
+        <w:t>Scrum</w:t>
+      </w:r>
+      <w:proofErr w:type="spellEnd"/>
+      <w:r>
+        <w:t xml:space="preserve"> Master </w:t>
       </w:r>
     </w:p>
     <w:p>
@@ -5171,7 +5291,15 @@
         <w:pStyle w:val="Prrafodelista"/>
       </w:pPr>
       <w:r>
-        <w:t xml:space="preserve">Es el responsable del funcionamiento de Scrum en el proyecto. Sus responsabilidades son: </w:t>
+        <w:t xml:space="preserve">Es el responsable del funcionamiento de </w:t>
+      </w:r>
+      <w:proofErr w:type="spellStart"/>
+      <w:r>
+        <w:t>Scrum</w:t>
+      </w:r>
+      <w:proofErr w:type="spellEnd"/>
+      <w:r>
+        <w:t xml:space="preserve"> en el proyecto. Sus responsabilidades son: </w:t>
       </w:r>
     </w:p>
     <w:p>
@@ -5255,7 +5383,15 @@
         </w:numPr>
       </w:pPr>
       <w:r>
-        <w:t>Respeto de la organización y los implicados, con las pautas de tiempos y formas de Scrum.</w:t>
+        <w:t xml:space="preserve">Respeto de la organización y los implicados, con las pautas de tiempos y formas de </w:t>
+      </w:r>
+      <w:proofErr w:type="spellStart"/>
+      <w:r>
+        <w:t>Scrum</w:t>
+      </w:r>
+      <w:proofErr w:type="spellEnd"/>
+      <w:r>
+        <w:t>.</w:t>
       </w:r>
     </w:p>
     <w:p>
@@ -5267,7 +5403,23 @@
         </w:numPr>
       </w:pPr>
       <w:r>
-        <w:t xml:space="preserve">Configuración, diseño y mejora continua de las prácticas de Scrum en la organización. </w:t>
+        <w:t xml:space="preserve">Configuración, diseño y mejora </w:t>
+      </w:r>
+      <w:proofErr w:type="gramStart"/>
+      <w:r>
+        <w:t>continua</w:t>
+      </w:r>
+      <w:proofErr w:type="gramEnd"/>
+      <w:r>
+        <w:t xml:space="preserve"> de las prácticas de </w:t>
+      </w:r>
+      <w:proofErr w:type="spellStart"/>
+      <w:r>
+        <w:t>Scrum</w:t>
+      </w:r>
+      <w:proofErr w:type="spellEnd"/>
+      <w:r>
+        <w:t xml:space="preserve"> en la organización. </w:t>
       </w:r>
     </w:p>
     <w:p>
@@ -5275,7 +5427,21 @@
         <w:rPr>
           <w:highlight w:val="yellow"/>
         </w:rPr>
-        <w:t>Especificar de donde se tomó la información (aulas documentación scram)</w:t>
+        <w:t xml:space="preserve">Especificar de donde se tomó la información (aulas documentación </w:t>
+      </w:r>
+      <w:proofErr w:type="spellStart"/>
+      <w:r>
+        <w:rPr>
+          <w:highlight w:val="yellow"/>
+        </w:rPr>
+        <w:t>scram</w:t>
+      </w:r>
+      <w:proofErr w:type="spellEnd"/>
+      <w:r>
+        <w:rPr>
+          <w:highlight w:val="yellow"/>
+        </w:rPr>
+        <w:t>)</w:t>
       </w:r>
     </w:p>
     <w:p>
@@ -5292,7 +5458,55 @@
     </w:p>
     <w:p>
       <w:r>
-        <w:t xml:space="preserve">Utilizaremos para el desarrollo del sistema web el Framework de Microsoft .NET. En lo que refiere a la base de datos, se utilizará un motor de SQL Server. Como lenguaje de programación del Back-end, hemos optado por C#. Para el Front-end, decidimos utilizar: HTML5, CSS, Javascript, con algunas librerías como JQuery y algún framework como puede ser Bootstrap. </w:t>
+        <w:t>Utilizaremos para el desarrollo del sistema web el Framework de Microsoft .NET. En lo que refiere a la base de datos, se utilizará un motor de SQL Server. Como lenguaje de programación del Back-</w:t>
+      </w:r>
+      <w:proofErr w:type="spellStart"/>
+      <w:r>
+        <w:t>end</w:t>
+      </w:r>
+      <w:proofErr w:type="spellEnd"/>
+      <w:r>
+        <w:t>, hemos optado por C#. Para el Front-</w:t>
+      </w:r>
+      <w:proofErr w:type="spellStart"/>
+      <w:r>
+        <w:t>end</w:t>
+      </w:r>
+      <w:proofErr w:type="spellEnd"/>
+      <w:r>
+        <w:t xml:space="preserve">, decidimos utilizar: HTML5, CSS, </w:t>
+      </w:r>
+      <w:proofErr w:type="spellStart"/>
+      <w:r>
+        <w:t>Javascript</w:t>
+      </w:r>
+      <w:proofErr w:type="spellEnd"/>
+      <w:r>
+        <w:t xml:space="preserve">, con algunas librerías como </w:t>
+      </w:r>
+      <w:proofErr w:type="spellStart"/>
+      <w:r>
+        <w:t>JQuery</w:t>
+      </w:r>
+      <w:proofErr w:type="spellEnd"/>
+      <w:r>
+        <w:t xml:space="preserve"> y algún </w:t>
+      </w:r>
+      <w:proofErr w:type="spellStart"/>
+      <w:r>
+        <w:t>framework</w:t>
+      </w:r>
+      <w:proofErr w:type="spellEnd"/>
+      <w:r>
+        <w:t xml:space="preserve"> como puede ser </w:t>
+      </w:r>
+      <w:proofErr w:type="spellStart"/>
+      <w:r>
+        <w:t>Bootstrap</w:t>
+      </w:r>
+      <w:proofErr w:type="spellEnd"/>
+      <w:r>
+        <w:t xml:space="preserve">. </w:t>
       </w:r>
       <w:r>
         <w:rPr>
@@ -5841,18 +6055,55 @@
         </w:numPr>
       </w:pPr>
       <w:r>
-        <w:t>Plan de testing</w:t>
-      </w:r>
-    </w:p>
-    <w:p>
-      <w:r>
-        <w:t xml:space="preserve">Dado que el proyecto se realizará con .Net, las pruebas del Back-end se desarrollarán en el comienzo de cada Sprint con NUnit, contemplando la mayor variedad de casos posibles (casos borde, datos erróneos, datos correctos). Para el Front-end se realizará una planilla de Excel con los datos </w:t>
+        <w:t xml:space="preserve">Plan de </w:t>
+      </w:r>
+      <w:proofErr w:type="spellStart"/>
+      <w:r>
+        <w:t>testing</w:t>
+      </w:r>
+      <w:proofErr w:type="spellEnd"/>
+    </w:p>
+    <w:p>
+      <w:r>
+        <w:t>Dado que el proyecto se realizará con .Net, las pruebas del Back-</w:t>
+      </w:r>
+      <w:proofErr w:type="spellStart"/>
+      <w:r>
+        <w:t>end</w:t>
+      </w:r>
+      <w:proofErr w:type="spellEnd"/>
+      <w:r>
+        <w:t xml:space="preserve"> se desarrollarán en el comienzo de cada Sprint con </w:t>
+      </w:r>
+      <w:proofErr w:type="spellStart"/>
+      <w:r>
+        <w:t>NUnit</w:t>
+      </w:r>
+      <w:proofErr w:type="spellEnd"/>
+      <w:r>
+        <w:t>, contemplando la mayor variedad de casos posibles (casos borde, datos erróneos, datos correctos). Para el Front-</w:t>
+      </w:r>
+      <w:proofErr w:type="spellStart"/>
+      <w:r>
+        <w:t>end</w:t>
+      </w:r>
+      <w:proofErr w:type="spellEnd"/>
+      <w:r>
+        <w:t xml:space="preserve"> se realizará una planilla de Excel con los datos </w:t>
       </w:r>
       <w:r>
         <w:t>de prueba</w:t>
       </w:r>
       <w:r>
-        <w:t xml:space="preserve"> (contemplando al igual que para el Back-end la m</w:t>
+        <w:t xml:space="preserve"> (contemplando al igual que para el Back-</w:t>
+      </w:r>
+      <w:proofErr w:type="spellStart"/>
+      <w:r>
+        <w:t>end</w:t>
+      </w:r>
+      <w:proofErr w:type="spellEnd"/>
+      <w:r>
+        <w:t xml:space="preserve"> la m</w:t>
       </w:r>
       <w:r>
         <w:t>ayor variedad de casos</w:t>
@@ -5890,7 +6141,23 @@
     </w:p>
     <w:p>
       <w:r>
-        <w:t xml:space="preserve">El equipo de desarrollo a elegido, por practicidad y conocimiento, el repositorio GitHub para trabajar. Se guardarán en dicho repositorio todos los datos referentes al proyecto (código y documentación). Se mantendrán dos versiones, una con el sistema testeado luego de la integración de cada nuevo Sprint, y otra que es la que trabajaremos en conjunto para cada Sprint. La herramienta que utilizaremos para la manipulación del repositorio será SourceTree. </w:t>
+        <w:t xml:space="preserve">El equipo de desarrollo a elegido, por practicidad y conocimiento, el repositorio </w:t>
+      </w:r>
+      <w:proofErr w:type="spellStart"/>
+      <w:r>
+        <w:t>GitHub</w:t>
+      </w:r>
+      <w:proofErr w:type="spellEnd"/>
+      <w:r>
+        <w:t xml:space="preserve"> para trabajar. Se guardarán en dicho repositorio todos los datos referentes al proyecto (código y documentación). Se mantendrán dos versiones, una con el sistema testeado luego de la integración de cada nuevo Sprint, y otra que es la que trabajaremos en conjunto para cada Sprint. La herramienta que utilizaremos para la manipulación del repositorio será </w:t>
+      </w:r>
+      <w:proofErr w:type="spellStart"/>
+      <w:r>
+        <w:t>SourceTree</w:t>
+      </w:r>
+      <w:proofErr w:type="spellEnd"/>
+      <w:r>
+        <w:t xml:space="preserve">. </w:t>
       </w:r>
       <w:r>
         <w:rPr>
@@ -6030,7 +6297,7 @@
         <w:jc w:val="left"/>
       </w:pPr>
     </w:p>
-    <w:bookmarkEnd w:id="5"/>
+    <w:bookmarkEnd w:id="4"/>
     <w:p>
       <w:pPr>
         <w:spacing w:after="200" w:line="276" w:lineRule="auto"/>
@@ -6038,7 +6305,7 @@
       </w:pPr>
     </w:p>
     <w:sectPr>
-      <w:footerReference w:type="default" r:id="rId10"/>
+      <w:footerReference w:type="default" r:id="rId9"/>
       <w:pgSz w:w="11906" w:h="16838" w:code="9"/>
       <w:pgMar w:top="1701" w:right="1701" w:bottom="1701" w:left="1701" w:header="709" w:footer="709" w:gutter="0"/>
       <w:cols w:space="708"/>
@@ -6050,7 +6317,7 @@
 </file>
 
 <file path=word/endnotes.xml><?xml version="1.0" encoding="utf-8"?>
-<w:endnotes xmlns:wpc="http://schemas.microsoft.com/office/word/2010/wordprocessingCanvas" xmlns:mc="http://schemas.openxmlformats.org/markup-compatibility/2006" xmlns:o="urn:schemas-microsoft-com:office:office" xmlns:r="http://schemas.openxmlformats.org/officeDocument/2006/relationships" xmlns:m="http://schemas.openxmlformats.org/officeDocument/2006/math" xmlns:v="urn:schemas-microsoft-com:vml" xmlns:wp14="http://schemas.microsoft.com/office/word/2010/wordprocessingDrawing" xmlns:wp="http://schemas.openxmlformats.org/drawingml/2006/wordprocessingDrawing" xmlns:w10="urn:schemas-microsoft-com:office:word" xmlns:w="http://schemas.openxmlformats.org/wordprocessingml/2006/main" xmlns:w14="http://schemas.microsoft.com/office/word/2010/wordml" xmlns:wpg="http://schemas.microsoft.com/office/word/2010/wordprocessingGroup" xmlns:wpi="http://schemas.microsoft.com/office/word/2010/wordprocessingInk" xmlns:wne="http://schemas.microsoft.com/office/word/2006/wordml" xmlns:wps="http://schemas.microsoft.com/office/word/2010/wordprocessingShape" mc:Ignorable="w14 wp14">
+<w:endnotes xmlns:wpc="http://schemas.microsoft.com/office/word/2010/wordprocessingCanvas" xmlns:mc="http://schemas.openxmlformats.org/markup-compatibility/2006" xmlns:o="urn:schemas-microsoft-com:office:office" xmlns:r="http://schemas.openxmlformats.org/officeDocument/2006/relationships" xmlns:m="http://schemas.openxmlformats.org/officeDocument/2006/math" xmlns:v="urn:schemas-microsoft-com:vml" xmlns:wp14="http://schemas.microsoft.com/office/word/2010/wordprocessingDrawing" xmlns:wp="http://schemas.openxmlformats.org/drawingml/2006/wordprocessingDrawing" xmlns:w10="urn:schemas-microsoft-com:office:word" xmlns:w="http://schemas.openxmlformats.org/wordprocessingml/2006/main" xmlns:w14="http://schemas.microsoft.com/office/word/2010/wordml" xmlns:w15="http://schemas.microsoft.com/office/word/2012/wordml" xmlns:wpg="http://schemas.microsoft.com/office/word/2010/wordprocessingGroup" xmlns:wpi="http://schemas.microsoft.com/office/word/2010/wordprocessingInk" xmlns:wne="http://schemas.microsoft.com/office/word/2006/wordml" xmlns:wps="http://schemas.microsoft.com/office/word/2010/wordprocessingShape" mc:Ignorable="w14 w15 wp14">
   <w:endnote w:type="separator" w:id="-1">
     <w:p>
       <w:pPr>
@@ -6075,7 +6342,7 @@
 </file>
 
 <file path=word/footer1.xml><?xml version="1.0" encoding="utf-8"?>
-<w:ftr xmlns:wpc="http://schemas.microsoft.com/office/word/2010/wordprocessingCanvas" xmlns:mc="http://schemas.openxmlformats.org/markup-compatibility/2006" xmlns:o="urn:schemas-microsoft-com:office:office" xmlns:r="http://schemas.openxmlformats.org/officeDocument/2006/relationships" xmlns:m="http://schemas.openxmlformats.org/officeDocument/2006/math" xmlns:v="urn:schemas-microsoft-com:vml" xmlns:wp14="http://schemas.microsoft.com/office/word/2010/wordprocessingDrawing" xmlns:wp="http://schemas.openxmlformats.org/drawingml/2006/wordprocessingDrawing" xmlns:w10="urn:schemas-microsoft-com:office:word" xmlns:w="http://schemas.openxmlformats.org/wordprocessingml/2006/main" xmlns:w14="http://schemas.microsoft.com/office/word/2010/wordml" xmlns:wpg="http://schemas.microsoft.com/office/word/2010/wordprocessingGroup" xmlns:wpi="http://schemas.microsoft.com/office/word/2010/wordprocessingInk" xmlns:wne="http://schemas.microsoft.com/office/word/2006/wordml" xmlns:wps="http://schemas.microsoft.com/office/word/2010/wordprocessingShape" mc:Ignorable="w14 wp14">
+<w:ftr xmlns:wpc="http://schemas.microsoft.com/office/word/2010/wordprocessingCanvas" xmlns:mc="http://schemas.openxmlformats.org/markup-compatibility/2006" xmlns:o="urn:schemas-microsoft-com:office:office" xmlns:r="http://schemas.openxmlformats.org/officeDocument/2006/relationships" xmlns:m="http://schemas.openxmlformats.org/officeDocument/2006/math" xmlns:v="urn:schemas-microsoft-com:vml" xmlns:wp14="http://schemas.microsoft.com/office/word/2010/wordprocessingDrawing" xmlns:wp="http://schemas.openxmlformats.org/drawingml/2006/wordprocessingDrawing" xmlns:w10="urn:schemas-microsoft-com:office:word" xmlns:w="http://schemas.openxmlformats.org/wordprocessingml/2006/main" xmlns:w14="http://schemas.microsoft.com/office/word/2010/wordml" xmlns:w15="http://schemas.microsoft.com/office/word/2012/wordml" xmlns:wpg="http://schemas.microsoft.com/office/word/2010/wordprocessingGroup" xmlns:wpi="http://schemas.microsoft.com/office/word/2010/wordprocessingInk" xmlns:wne="http://schemas.microsoft.com/office/word/2006/wordml" xmlns:wps="http://schemas.microsoft.com/office/word/2010/wordprocessingShape" mc:Ignorable="w14 w15 wp14">
   <w:sdt>
     <w:sdtPr>
       <w:id w:val="268664499"/>
@@ -6104,7 +6371,7 @@
           <w:rPr>
             <w:noProof/>
           </w:rPr>
-          <w:t>4</w:t>
+          <w:t>18</w:t>
         </w:r>
         <w:r>
           <w:rPr>
@@ -6124,7 +6391,7 @@
 </file>
 
 <file path=word/footnotes.xml><?xml version="1.0" encoding="utf-8"?>
-<w:footnotes xmlns:wpc="http://schemas.microsoft.com/office/word/2010/wordprocessingCanvas" xmlns:mc="http://schemas.openxmlformats.org/markup-compatibility/2006" xmlns:o="urn:schemas-microsoft-com:office:office" xmlns:r="http://schemas.openxmlformats.org/officeDocument/2006/relationships" xmlns:m="http://schemas.openxmlformats.org/officeDocument/2006/math" xmlns:v="urn:schemas-microsoft-com:vml" xmlns:wp14="http://schemas.microsoft.com/office/word/2010/wordprocessingDrawing" xmlns:wp="http://schemas.openxmlformats.org/drawingml/2006/wordprocessingDrawing" xmlns:w10="urn:schemas-microsoft-com:office:word" xmlns:w="http://schemas.openxmlformats.org/wordprocessingml/2006/main" xmlns:w14="http://schemas.microsoft.com/office/word/2010/wordml" xmlns:wpg="http://schemas.microsoft.com/office/word/2010/wordprocessingGroup" xmlns:wpi="http://schemas.microsoft.com/office/word/2010/wordprocessingInk" xmlns:wne="http://schemas.microsoft.com/office/word/2006/wordml" xmlns:wps="http://schemas.microsoft.com/office/word/2010/wordprocessingShape" mc:Ignorable="w14 wp14">
+<w:footnotes xmlns:wpc="http://schemas.microsoft.com/office/word/2010/wordprocessingCanvas" xmlns:mc="http://schemas.openxmlformats.org/markup-compatibility/2006" xmlns:o="urn:schemas-microsoft-com:office:office" xmlns:r="http://schemas.openxmlformats.org/officeDocument/2006/relationships" xmlns:m="http://schemas.openxmlformats.org/officeDocument/2006/math" xmlns:v="urn:schemas-microsoft-com:vml" xmlns:wp14="http://schemas.microsoft.com/office/word/2010/wordprocessingDrawing" xmlns:wp="http://schemas.openxmlformats.org/drawingml/2006/wordprocessingDrawing" xmlns:w10="urn:schemas-microsoft-com:office:word" xmlns:w="http://schemas.openxmlformats.org/wordprocessingml/2006/main" xmlns:w14="http://schemas.microsoft.com/office/word/2010/wordml" xmlns:w15="http://schemas.microsoft.com/office/word/2012/wordml" xmlns:wpg="http://schemas.microsoft.com/office/word/2010/wordprocessingGroup" xmlns:wpi="http://schemas.microsoft.com/office/word/2010/wordprocessingInk" xmlns:wne="http://schemas.microsoft.com/office/word/2006/wordml" xmlns:wps="http://schemas.microsoft.com/office/word/2010/wordprocessingShape" mc:Ignorable="w14 w15 wp14">
   <w:footnote w:type="separator" w:id="-1">
     <w:p>
       <w:pPr>
@@ -6149,7 +6416,7 @@
 </file>
 
 <file path=word/numbering.xml><?xml version="1.0" encoding="utf-8"?>
-<w:numbering xmlns:wpc="http://schemas.microsoft.com/office/word/2010/wordprocessingCanvas" xmlns:mc="http://schemas.openxmlformats.org/markup-compatibility/2006" xmlns:o="urn:schemas-microsoft-com:office:office" xmlns:r="http://schemas.openxmlformats.org/officeDocument/2006/relationships" xmlns:m="http://schemas.openxmlformats.org/officeDocument/2006/math" xmlns:v="urn:schemas-microsoft-com:vml" xmlns:wp14="http://schemas.microsoft.com/office/word/2010/wordprocessingDrawing" xmlns:wp="http://schemas.openxmlformats.org/drawingml/2006/wordprocessingDrawing" xmlns:w10="urn:schemas-microsoft-com:office:word" xmlns:w="http://schemas.openxmlformats.org/wordprocessingml/2006/main" xmlns:w14="http://schemas.microsoft.com/office/word/2010/wordml" xmlns:wpg="http://schemas.microsoft.com/office/word/2010/wordprocessingGroup" xmlns:wpi="http://schemas.microsoft.com/office/word/2010/wordprocessingInk" xmlns:wne="http://schemas.microsoft.com/office/word/2006/wordml" xmlns:wps="http://schemas.microsoft.com/office/word/2010/wordprocessingShape" mc:Ignorable="w14 wp14">
+<w:numbering xmlns:wpc="http://schemas.microsoft.com/office/word/2010/wordprocessingCanvas" xmlns:mc="http://schemas.openxmlformats.org/markup-compatibility/2006" xmlns:o="urn:schemas-microsoft-com:office:office" xmlns:r="http://schemas.openxmlformats.org/officeDocument/2006/relationships" xmlns:m="http://schemas.openxmlformats.org/officeDocument/2006/math" xmlns:v="urn:schemas-microsoft-com:vml" xmlns:wp14="http://schemas.microsoft.com/office/word/2010/wordprocessingDrawing" xmlns:wp="http://schemas.openxmlformats.org/drawingml/2006/wordprocessingDrawing" xmlns:w10="urn:schemas-microsoft-com:office:word" xmlns:w="http://schemas.openxmlformats.org/wordprocessingml/2006/main" xmlns:w14="http://schemas.microsoft.com/office/word/2010/wordml" xmlns:w15="http://schemas.microsoft.com/office/word/2012/wordml" xmlns:wpg="http://schemas.microsoft.com/office/word/2010/wordprocessingGroup" xmlns:wpi="http://schemas.microsoft.com/office/word/2010/wordprocessingInk" xmlns:wne="http://schemas.microsoft.com/office/word/2006/wordml" xmlns:wps="http://schemas.microsoft.com/office/word/2010/wordprocessingShape" mc:Ignorable="w14 w15 wp14">
   <w:abstractNum w:abstractNumId="0">
     <w:nsid w:val="018C753B"/>
     <w:multiLevelType w:val="hybridMultilevel"/>
@@ -9627,7 +9894,7 @@
 </file>
 
 <file path=word/styles.xml><?xml version="1.0" encoding="utf-8"?>
-<w:styles xmlns:mc="http://schemas.openxmlformats.org/markup-compatibility/2006" xmlns:r="http://schemas.openxmlformats.org/officeDocument/2006/relationships" xmlns:w="http://schemas.openxmlformats.org/wordprocessingml/2006/main" xmlns:w14="http://schemas.microsoft.com/office/word/2010/wordml" mc:Ignorable="w14">
+<w:styles xmlns:mc="http://schemas.openxmlformats.org/markup-compatibility/2006" xmlns:r="http://schemas.openxmlformats.org/officeDocument/2006/relationships" xmlns:w="http://schemas.openxmlformats.org/wordprocessingml/2006/main" xmlns:w14="http://schemas.microsoft.com/office/word/2010/wordml" xmlns:w15="http://schemas.microsoft.com/office/word/2012/wordml" mc:Ignorable="w14 w15">
   <w:docDefaults>
     <w:rPrDefault>
       <w:rPr>
@@ -9643,145 +9910,378 @@
       </w:pPr>
     </w:pPrDefault>
   </w:docDefaults>
-  <w:latentStyles w:defLockedState="0" w:defUIPriority="99" w:defSemiHidden="1" w:defUnhideWhenUsed="1" w:defQFormat="0" w:count="267">
-    <w:lsdException w:name="Normal" w:semiHidden="0" w:uiPriority="0" w:unhideWhenUsed="0" w:qFormat="1"/>
-    <w:lsdException w:name="heading 1" w:semiHidden="0" w:uiPriority="9" w:unhideWhenUsed="0" w:qFormat="1"/>
-    <w:lsdException w:name="heading 2" w:uiPriority="9"/>
-    <w:lsdException w:name="heading 3" w:uiPriority="9" w:qFormat="1"/>
-    <w:lsdException w:name="heading 4" w:uiPriority="9" w:qFormat="1"/>
-    <w:lsdException w:name="heading 5" w:uiPriority="9" w:qFormat="1"/>
-    <w:lsdException w:name="heading 6" w:uiPriority="9" w:qFormat="1"/>
-    <w:lsdException w:name="heading 7" w:uiPriority="9" w:qFormat="1"/>
-    <w:lsdException w:name="heading 8" w:uiPriority="9" w:qFormat="1"/>
-    <w:lsdException w:name="heading 9" w:uiPriority="9" w:qFormat="1"/>
-    <w:lsdException w:name="toc 1" w:uiPriority="39"/>
-    <w:lsdException w:name="toc 2" w:uiPriority="39"/>
-    <w:lsdException w:name="toc 3" w:uiPriority="39"/>
-    <w:lsdException w:name="toc 4" w:uiPriority="39"/>
-    <w:lsdException w:name="toc 5" w:uiPriority="39"/>
-    <w:lsdException w:name="toc 6" w:uiPriority="39"/>
-    <w:lsdException w:name="toc 7" w:uiPriority="39"/>
-    <w:lsdException w:name="toc 8" w:uiPriority="39"/>
-    <w:lsdException w:name="toc 9" w:uiPriority="39"/>
-    <w:lsdException w:name="caption" w:uiPriority="0" w:qFormat="1"/>
-    <w:lsdException w:name="Title" w:semiHidden="0" w:uiPriority="10" w:unhideWhenUsed="0"/>
-    <w:lsdException w:name="Default Paragraph Font" w:uiPriority="1"/>
-    <w:lsdException w:name="Subtitle" w:semiHidden="0" w:uiPriority="11" w:unhideWhenUsed="0"/>
-    <w:lsdException w:name="Hyperlink" w:qFormat="1"/>
-    <w:lsdException w:name="Strong" w:semiHidden="0" w:uiPriority="22" w:unhideWhenUsed="0" w:qFormat="1"/>
-    <w:lsdException w:name="Emphasis" w:semiHidden="0" w:uiPriority="20" w:unhideWhenUsed="0" w:qFormat="1"/>
-    <w:lsdException w:name="Table Grid" w:semiHidden="0" w:uiPriority="59" w:unhideWhenUsed="0"/>
-    <w:lsdException w:name="Placeholder Text" w:unhideWhenUsed="0"/>
-    <w:lsdException w:name="No Spacing" w:semiHidden="0" w:uiPriority="1" w:unhideWhenUsed="0" w:qFormat="1"/>
-    <w:lsdException w:name="Light Shading" w:semiHidden="0" w:uiPriority="60" w:unhideWhenUsed="0"/>
-    <w:lsdException w:name="Light List" w:semiHidden="0" w:uiPriority="61" w:unhideWhenUsed="0"/>
-    <w:lsdException w:name="Light Grid" w:semiHidden="0" w:uiPriority="62" w:unhideWhenUsed="0"/>
-    <w:lsdException w:name="Medium Shading 1" w:semiHidden="0" w:uiPriority="63" w:unhideWhenUsed="0"/>
-    <w:lsdException w:name="Medium Shading 2" w:semiHidden="0" w:uiPriority="64" w:unhideWhenUsed="0"/>
-    <w:lsdException w:name="Medium List 1" w:semiHidden="0" w:uiPriority="65" w:unhideWhenUsed="0"/>
-    <w:lsdException w:name="Medium List 2" w:semiHidden="0" w:uiPriority="66" w:unhideWhenUsed="0"/>
-    <w:lsdException w:name="Medium Grid 1" w:semiHidden="0" w:uiPriority="67" w:unhideWhenUsed="0"/>
-    <w:lsdException w:name="Medium Grid 2" w:semiHidden="0" w:uiPriority="68" w:unhideWhenUsed="0"/>
-    <w:lsdException w:name="Medium Grid 3" w:semiHidden="0" w:uiPriority="69" w:unhideWhenUsed="0"/>
-    <w:lsdException w:name="Dark List" w:semiHidden="0" w:uiPriority="70" w:unhideWhenUsed="0"/>
-    <w:lsdException w:name="Colorful Shading" w:semiHidden="0" w:uiPriority="71" w:unhideWhenUsed="0"/>
-    <w:lsdException w:name="Colorful List" w:semiHidden="0" w:uiPriority="72" w:unhideWhenUsed="0"/>
-    <w:lsdException w:name="Colorful Grid" w:semiHidden="0" w:uiPriority="73" w:unhideWhenUsed="0"/>
-    <w:lsdException w:name="Light Shading Accent 1" w:semiHidden="0" w:uiPriority="60" w:unhideWhenUsed="0"/>
-    <w:lsdException w:name="Light List Accent 1" w:semiHidden="0" w:uiPriority="61" w:unhideWhenUsed="0"/>
-    <w:lsdException w:name="Light Grid Accent 1" w:semiHidden="0" w:uiPriority="62" w:unhideWhenUsed="0"/>
-    <w:lsdException w:name="Medium Shading 1 Accent 1" w:semiHidden="0" w:uiPriority="63" w:unhideWhenUsed="0"/>
-    <w:lsdException w:name="Medium Shading 2 Accent 1" w:semiHidden="0" w:uiPriority="64" w:unhideWhenUsed="0"/>
-    <w:lsdException w:name="Medium List 1 Accent 1" w:semiHidden="0" w:uiPriority="65" w:unhideWhenUsed="0"/>
-    <w:lsdException w:name="Revision" w:unhideWhenUsed="0"/>
-    <w:lsdException w:name="List Paragraph" w:semiHidden="0" w:uiPriority="34" w:unhideWhenUsed="0" w:qFormat="1"/>
-    <w:lsdException w:name="Quote" w:semiHidden="0" w:uiPriority="29" w:unhideWhenUsed="0" w:qFormat="1"/>
-    <w:lsdException w:name="Intense Quote" w:semiHidden="0" w:uiPriority="30" w:unhideWhenUsed="0" w:qFormat="1"/>
-    <w:lsdException w:name="Medium List 2 Accent 1" w:semiHidden="0" w:uiPriority="66" w:unhideWhenUsed="0"/>
-    <w:lsdException w:name="Medium Grid 1 Accent 1" w:semiHidden="0" w:uiPriority="67" w:unhideWhenUsed="0"/>
-    <w:lsdException w:name="Medium Grid 2 Accent 1" w:semiHidden="0" w:uiPriority="68" w:unhideWhenUsed="0"/>
-    <w:lsdException w:name="Medium Grid 3 Accent 1" w:semiHidden="0" w:uiPriority="69" w:unhideWhenUsed="0"/>
-    <w:lsdException w:name="Dark List Accent 1" w:semiHidden="0" w:uiPriority="70" w:unhideWhenUsed="0"/>
-    <w:lsdException w:name="Colorful Shading Accent 1" w:semiHidden="0" w:uiPriority="71" w:unhideWhenUsed="0"/>
-    <w:lsdException w:name="Colorful List Accent 1" w:semiHidden="0" w:uiPriority="72" w:unhideWhenUsed="0"/>
-    <w:lsdException w:name="Colorful Grid Accent 1" w:semiHidden="0" w:uiPriority="73" w:unhideWhenUsed="0"/>
-    <w:lsdException w:name="Light Shading Accent 2" w:semiHidden="0" w:uiPriority="60" w:unhideWhenUsed="0"/>
-    <w:lsdException w:name="Light List Accent 2" w:semiHidden="0" w:uiPriority="61" w:unhideWhenUsed="0"/>
-    <w:lsdException w:name="Light Grid Accent 2" w:semiHidden="0" w:uiPriority="62" w:unhideWhenUsed="0"/>
-    <w:lsdException w:name="Medium Shading 1 Accent 2" w:semiHidden="0" w:uiPriority="63" w:unhideWhenUsed="0"/>
-    <w:lsdException w:name="Medium Shading 2 Accent 2" w:semiHidden="0" w:uiPriority="64" w:unhideWhenUsed="0"/>
-    <w:lsdException w:name="Medium List 1 Accent 2" w:semiHidden="0" w:uiPriority="65" w:unhideWhenUsed="0"/>
-    <w:lsdException w:name="Medium List 2 Accent 2" w:semiHidden="0" w:uiPriority="66" w:unhideWhenUsed="0"/>
-    <w:lsdException w:name="Medium Grid 1 Accent 2" w:semiHidden="0" w:uiPriority="67" w:unhideWhenUsed="0"/>
-    <w:lsdException w:name="Medium Grid 2 Accent 2" w:semiHidden="0" w:uiPriority="68" w:unhideWhenUsed="0"/>
-    <w:lsdException w:name="Medium Grid 3 Accent 2" w:semiHidden="0" w:uiPriority="69" w:unhideWhenUsed="0"/>
-    <w:lsdException w:name="Dark List Accent 2" w:semiHidden="0" w:uiPriority="70" w:unhideWhenUsed="0"/>
-    <w:lsdException w:name="Colorful Shading Accent 2" w:semiHidden="0" w:uiPriority="71" w:unhideWhenUsed="0"/>
-    <w:lsdException w:name="Colorful List Accent 2" w:semiHidden="0" w:uiPriority="72" w:unhideWhenUsed="0"/>
-    <w:lsdException w:name="Colorful Grid Accent 2" w:semiHidden="0" w:uiPriority="73" w:unhideWhenUsed="0"/>
-    <w:lsdException w:name="Light Shading Accent 3" w:semiHidden="0" w:uiPriority="60" w:unhideWhenUsed="0"/>
-    <w:lsdException w:name="Light List Accent 3" w:semiHidden="0" w:uiPriority="61" w:unhideWhenUsed="0"/>
-    <w:lsdException w:name="Light Grid Accent 3" w:semiHidden="0" w:uiPriority="62" w:unhideWhenUsed="0"/>
-    <w:lsdException w:name="Medium Shading 1 Accent 3" w:semiHidden="0" w:uiPriority="63" w:unhideWhenUsed="0"/>
-    <w:lsdException w:name="Medium Shading 2 Accent 3" w:semiHidden="0" w:uiPriority="64" w:unhideWhenUsed="0"/>
-    <w:lsdException w:name="Medium List 1 Accent 3" w:semiHidden="0" w:uiPriority="65" w:unhideWhenUsed="0"/>
-    <w:lsdException w:name="Medium List 2 Accent 3" w:semiHidden="0" w:uiPriority="66" w:unhideWhenUsed="0"/>
-    <w:lsdException w:name="Medium Grid 1 Accent 3" w:semiHidden="0" w:uiPriority="67" w:unhideWhenUsed="0"/>
-    <w:lsdException w:name="Medium Grid 2 Accent 3" w:semiHidden="0" w:uiPriority="68" w:unhideWhenUsed="0"/>
-    <w:lsdException w:name="Medium Grid 3 Accent 3" w:semiHidden="0" w:uiPriority="69" w:unhideWhenUsed="0"/>
-    <w:lsdException w:name="Dark List Accent 3" w:semiHidden="0" w:uiPriority="70" w:unhideWhenUsed="0"/>
-    <w:lsdException w:name="Colorful Shading Accent 3" w:semiHidden="0" w:uiPriority="71" w:unhideWhenUsed="0"/>
-    <w:lsdException w:name="Colorful List Accent 3" w:semiHidden="0" w:uiPriority="72" w:unhideWhenUsed="0"/>
-    <w:lsdException w:name="Colorful Grid Accent 3" w:semiHidden="0" w:uiPriority="73" w:unhideWhenUsed="0"/>
-    <w:lsdException w:name="Light Shading Accent 4" w:semiHidden="0" w:uiPriority="60" w:unhideWhenUsed="0"/>
-    <w:lsdException w:name="Light List Accent 4" w:semiHidden="0" w:uiPriority="61" w:unhideWhenUsed="0"/>
-    <w:lsdException w:name="Light Grid Accent 4" w:semiHidden="0" w:uiPriority="62" w:unhideWhenUsed="0"/>
-    <w:lsdException w:name="Medium Shading 1 Accent 4" w:semiHidden="0" w:uiPriority="63" w:unhideWhenUsed="0"/>
-    <w:lsdException w:name="Medium Shading 2 Accent 4" w:semiHidden="0" w:uiPriority="64" w:unhideWhenUsed="0"/>
-    <w:lsdException w:name="Medium List 1 Accent 4" w:semiHidden="0" w:uiPriority="65" w:unhideWhenUsed="0"/>
-    <w:lsdException w:name="Medium List 2 Accent 4" w:semiHidden="0" w:uiPriority="66" w:unhideWhenUsed="0"/>
-    <w:lsdException w:name="Medium Grid 1 Accent 4" w:semiHidden="0" w:uiPriority="67" w:unhideWhenUsed="0"/>
-    <w:lsdException w:name="Medium Grid 2 Accent 4" w:semiHidden="0" w:uiPriority="68" w:unhideWhenUsed="0"/>
-    <w:lsdException w:name="Medium Grid 3 Accent 4" w:semiHidden="0" w:uiPriority="69" w:unhideWhenUsed="0"/>
-    <w:lsdException w:name="Dark List Accent 4" w:semiHidden="0" w:uiPriority="70" w:unhideWhenUsed="0"/>
-    <w:lsdException w:name="Colorful Shading Accent 4" w:semiHidden="0" w:uiPriority="71" w:unhideWhenUsed="0"/>
-    <w:lsdException w:name="Colorful List Accent 4" w:semiHidden="0" w:uiPriority="72" w:unhideWhenUsed="0"/>
-    <w:lsdException w:name="Colorful Grid Accent 4" w:semiHidden="0" w:uiPriority="73" w:unhideWhenUsed="0"/>
-    <w:lsdException w:name="Light Shading Accent 5" w:semiHidden="0" w:uiPriority="60" w:unhideWhenUsed="0"/>
-    <w:lsdException w:name="Light List Accent 5" w:semiHidden="0" w:uiPriority="61" w:unhideWhenUsed="0"/>
-    <w:lsdException w:name="Light Grid Accent 5" w:semiHidden="0" w:uiPriority="62" w:unhideWhenUsed="0"/>
-    <w:lsdException w:name="Medium Shading 1 Accent 5" w:semiHidden="0" w:uiPriority="63" w:unhideWhenUsed="0"/>
-    <w:lsdException w:name="Medium Shading 2 Accent 5" w:semiHidden="0" w:uiPriority="64" w:unhideWhenUsed="0"/>
-    <w:lsdException w:name="Medium List 1 Accent 5" w:semiHidden="0" w:uiPriority="65" w:unhideWhenUsed="0"/>
-    <w:lsdException w:name="Medium List 2 Accent 5" w:semiHidden="0" w:uiPriority="66" w:unhideWhenUsed="0"/>
-    <w:lsdException w:name="Medium Grid 1 Accent 5" w:semiHidden="0" w:uiPriority="67" w:unhideWhenUsed="0"/>
-    <w:lsdException w:name="Medium Grid 2 Accent 5" w:semiHidden="0" w:uiPriority="68" w:unhideWhenUsed="0"/>
-    <w:lsdException w:name="Medium Grid 3 Accent 5" w:semiHidden="0" w:uiPriority="69" w:unhideWhenUsed="0"/>
-    <w:lsdException w:name="Dark List Accent 5" w:semiHidden="0" w:uiPriority="70" w:unhideWhenUsed="0"/>
-    <w:lsdException w:name="Colorful Shading Accent 5" w:semiHidden="0" w:uiPriority="71" w:unhideWhenUsed="0"/>
-    <w:lsdException w:name="Colorful List Accent 5" w:semiHidden="0" w:uiPriority="72" w:unhideWhenUsed="0"/>
-    <w:lsdException w:name="Colorful Grid Accent 5" w:semiHidden="0" w:uiPriority="73" w:unhideWhenUsed="0"/>
-    <w:lsdException w:name="Light Shading Accent 6" w:semiHidden="0" w:uiPriority="60" w:unhideWhenUsed="0"/>
-    <w:lsdException w:name="Light List Accent 6" w:semiHidden="0" w:uiPriority="61" w:unhideWhenUsed="0"/>
-    <w:lsdException w:name="Light Grid Accent 6" w:semiHidden="0" w:uiPriority="62" w:unhideWhenUsed="0"/>
-    <w:lsdException w:name="Medium Shading 1 Accent 6" w:semiHidden="0" w:uiPriority="63" w:unhideWhenUsed="0"/>
-    <w:lsdException w:name="Medium Shading 2 Accent 6" w:semiHidden="0" w:uiPriority="64" w:unhideWhenUsed="0"/>
-    <w:lsdException w:name="Medium List 1 Accent 6" w:semiHidden="0" w:uiPriority="65" w:unhideWhenUsed="0"/>
-    <w:lsdException w:name="Medium List 2 Accent 6" w:semiHidden="0" w:uiPriority="66" w:unhideWhenUsed="0"/>
-    <w:lsdException w:name="Medium Grid 1 Accent 6" w:semiHidden="0" w:uiPriority="67" w:unhideWhenUsed="0"/>
-    <w:lsdException w:name="Medium Grid 2 Accent 6" w:semiHidden="0" w:uiPriority="68" w:unhideWhenUsed="0"/>
-    <w:lsdException w:name="Medium Grid 3 Accent 6" w:semiHidden="0" w:uiPriority="69" w:unhideWhenUsed="0"/>
-    <w:lsdException w:name="Dark List Accent 6" w:semiHidden="0" w:uiPriority="70" w:unhideWhenUsed="0"/>
-    <w:lsdException w:name="Colorful Shading Accent 6" w:semiHidden="0" w:uiPriority="71" w:unhideWhenUsed="0"/>
-    <w:lsdException w:name="Colorful List Accent 6" w:semiHidden="0" w:uiPriority="72" w:unhideWhenUsed="0"/>
-    <w:lsdException w:name="Colorful Grid Accent 6" w:semiHidden="0" w:uiPriority="73" w:unhideWhenUsed="0"/>
-    <w:lsdException w:name="Subtle Emphasis" w:semiHidden="0" w:uiPriority="19" w:unhideWhenUsed="0" w:qFormat="1"/>
-    <w:lsdException w:name="Intense Emphasis" w:semiHidden="0" w:uiPriority="21" w:unhideWhenUsed="0" w:qFormat="1"/>
-    <w:lsdException w:name="Subtle Reference" w:semiHidden="0" w:uiPriority="31" w:unhideWhenUsed="0" w:qFormat="1"/>
-    <w:lsdException w:name="Intense Reference" w:semiHidden="0" w:uiPriority="32" w:unhideWhenUsed="0" w:qFormat="1"/>
-    <w:lsdException w:name="Book Title" w:semiHidden="0" w:uiPriority="33" w:unhideWhenUsed="0" w:qFormat="1"/>
-    <w:lsdException w:name="Bibliography" w:uiPriority="37"/>
-    <w:lsdException w:name="TOC Heading" w:uiPriority="39"/>
+  <w:latentStyles w:defLockedState="0" w:defUIPriority="99" w:defSemiHidden="0" w:defUnhideWhenUsed="0" w:defQFormat="0" w:count="371">
+    <w:lsdException w:name="Normal" w:uiPriority="0" w:qFormat="1"/>
+    <w:lsdException w:name="heading 1" w:uiPriority="9" w:qFormat="1"/>
+    <w:lsdException w:name="heading 2" w:semiHidden="1" w:uiPriority="9" w:unhideWhenUsed="1"/>
+    <w:lsdException w:name="heading 3" w:semiHidden="1" w:uiPriority="9" w:unhideWhenUsed="1" w:qFormat="1"/>
+    <w:lsdException w:name="heading 4" w:semiHidden="1" w:uiPriority="9" w:unhideWhenUsed="1" w:qFormat="1"/>
+    <w:lsdException w:name="heading 5" w:semiHidden="1" w:uiPriority="9" w:unhideWhenUsed="1" w:qFormat="1"/>
+    <w:lsdException w:name="heading 6" w:semiHidden="1" w:uiPriority="9" w:unhideWhenUsed="1" w:qFormat="1"/>
+    <w:lsdException w:name="heading 7" w:semiHidden="1" w:uiPriority="9" w:unhideWhenUsed="1" w:qFormat="1"/>
+    <w:lsdException w:name="heading 8" w:semiHidden="1" w:uiPriority="9" w:unhideWhenUsed="1" w:qFormat="1"/>
+    <w:lsdException w:name="heading 9" w:semiHidden="1" w:uiPriority="9" w:unhideWhenUsed="1" w:qFormat="1"/>
+    <w:lsdException w:name="index 1" w:semiHidden="1" w:unhideWhenUsed="1"/>
+    <w:lsdException w:name="index 2" w:semiHidden="1" w:unhideWhenUsed="1"/>
+    <w:lsdException w:name="index 3" w:semiHidden="1" w:unhideWhenUsed="1"/>
+    <w:lsdException w:name="index 4" w:semiHidden="1" w:unhideWhenUsed="1"/>
+    <w:lsdException w:name="index 5" w:semiHidden="1" w:unhideWhenUsed="1"/>
+    <w:lsdException w:name="index 6" w:semiHidden="1" w:unhideWhenUsed="1"/>
+    <w:lsdException w:name="index 7" w:semiHidden="1" w:unhideWhenUsed="1"/>
+    <w:lsdException w:name="index 8" w:semiHidden="1" w:unhideWhenUsed="1"/>
+    <w:lsdException w:name="index 9" w:semiHidden="1" w:unhideWhenUsed="1"/>
+    <w:lsdException w:name="toc 1" w:semiHidden="1" w:uiPriority="39" w:unhideWhenUsed="1"/>
+    <w:lsdException w:name="toc 2" w:semiHidden="1" w:uiPriority="39" w:unhideWhenUsed="1"/>
+    <w:lsdException w:name="toc 3" w:semiHidden="1" w:uiPriority="39" w:unhideWhenUsed="1"/>
+    <w:lsdException w:name="toc 4" w:semiHidden="1" w:uiPriority="39" w:unhideWhenUsed="1"/>
+    <w:lsdException w:name="toc 5" w:semiHidden="1" w:uiPriority="39" w:unhideWhenUsed="1"/>
+    <w:lsdException w:name="toc 6" w:semiHidden="1" w:uiPriority="39" w:unhideWhenUsed="1"/>
+    <w:lsdException w:name="toc 7" w:semiHidden="1" w:uiPriority="39" w:unhideWhenUsed="1"/>
+    <w:lsdException w:name="toc 8" w:semiHidden="1" w:uiPriority="39" w:unhideWhenUsed="1"/>
+    <w:lsdException w:name="toc 9" w:semiHidden="1" w:uiPriority="39" w:unhideWhenUsed="1"/>
+    <w:lsdException w:name="Normal Indent" w:semiHidden="1" w:unhideWhenUsed="1"/>
+    <w:lsdException w:name="footnote text" w:semiHidden="1" w:unhideWhenUsed="1"/>
+    <w:lsdException w:name="annotation text" w:semiHidden="1" w:unhideWhenUsed="1"/>
+    <w:lsdException w:name="header" w:semiHidden="1" w:unhideWhenUsed="1"/>
+    <w:lsdException w:name="footer" w:semiHidden="1" w:unhideWhenUsed="1"/>
+    <w:lsdException w:name="index heading" w:semiHidden="1" w:unhideWhenUsed="1"/>
+    <w:lsdException w:name="caption" w:semiHidden="1" w:uiPriority="0" w:unhideWhenUsed="1" w:qFormat="1"/>
+    <w:lsdException w:name="table of figures" w:semiHidden="1" w:unhideWhenUsed="1"/>
+    <w:lsdException w:name="envelope address" w:semiHidden="1" w:unhideWhenUsed="1"/>
+    <w:lsdException w:name="envelope return" w:semiHidden="1" w:unhideWhenUsed="1"/>
+    <w:lsdException w:name="footnote reference" w:semiHidden="1" w:unhideWhenUsed="1"/>
+    <w:lsdException w:name="annotation reference" w:semiHidden="1" w:unhideWhenUsed="1"/>
+    <w:lsdException w:name="line number" w:semiHidden="1" w:unhideWhenUsed="1"/>
+    <w:lsdException w:name="page number" w:semiHidden="1" w:unhideWhenUsed="1"/>
+    <w:lsdException w:name="endnote reference" w:semiHidden="1" w:unhideWhenUsed="1"/>
+    <w:lsdException w:name="endnote text" w:semiHidden="1" w:unhideWhenUsed="1"/>
+    <w:lsdException w:name="table of authorities" w:semiHidden="1" w:unhideWhenUsed="1"/>
+    <w:lsdException w:name="macro" w:semiHidden="1" w:unhideWhenUsed="1"/>
+    <w:lsdException w:name="toa heading" w:semiHidden="1" w:unhideWhenUsed="1"/>
+    <w:lsdException w:name="List" w:semiHidden="1" w:unhideWhenUsed="1"/>
+    <w:lsdException w:name="List Bullet" w:semiHidden="1" w:unhideWhenUsed="1"/>
+    <w:lsdException w:name="List Number" w:semiHidden="1" w:unhideWhenUsed="1"/>
+    <w:lsdException w:name="List 2" w:semiHidden="1" w:unhideWhenUsed="1"/>
+    <w:lsdException w:name="List 3" w:semiHidden="1" w:unhideWhenUsed="1"/>
+    <w:lsdException w:name="List 4" w:semiHidden="1" w:unhideWhenUsed="1"/>
+    <w:lsdException w:name="List 5" w:semiHidden="1" w:unhideWhenUsed="1"/>
+    <w:lsdException w:name="List Bullet 2" w:semiHidden="1" w:unhideWhenUsed="1"/>
+    <w:lsdException w:name="List Bullet 3" w:semiHidden="1" w:unhideWhenUsed="1"/>
+    <w:lsdException w:name="List Bullet 4" w:semiHidden="1" w:unhideWhenUsed="1"/>
+    <w:lsdException w:name="List Bullet 5" w:semiHidden="1" w:unhideWhenUsed="1"/>
+    <w:lsdException w:name="List Number 2" w:semiHidden="1" w:unhideWhenUsed="1"/>
+    <w:lsdException w:name="List Number 3" w:semiHidden="1" w:unhideWhenUsed="1"/>
+    <w:lsdException w:name="List Number 4" w:semiHidden="1" w:unhideWhenUsed="1"/>
+    <w:lsdException w:name="List Number 5" w:semiHidden="1" w:unhideWhenUsed="1"/>
+    <w:lsdException w:name="Title" w:uiPriority="10"/>
+    <w:lsdException w:name="Closing" w:semiHidden="1" w:unhideWhenUsed="1"/>
+    <w:lsdException w:name="Signature" w:semiHidden="1" w:unhideWhenUsed="1"/>
+    <w:lsdException w:name="Default Paragraph Font" w:semiHidden="1" w:uiPriority="1" w:unhideWhenUsed="1"/>
+    <w:lsdException w:name="Body Text" w:semiHidden="1" w:unhideWhenUsed="1"/>
+    <w:lsdException w:name="Body Text Indent" w:semiHidden="1" w:unhideWhenUsed="1"/>
+    <w:lsdException w:name="List Continue" w:semiHidden="1" w:unhideWhenUsed="1"/>
+    <w:lsdException w:name="List Continue 2" w:semiHidden="1" w:unhideWhenUsed="1"/>
+    <w:lsdException w:name="List Continue 3" w:semiHidden="1" w:unhideWhenUsed="1"/>
+    <w:lsdException w:name="List Continue 4" w:semiHidden="1" w:unhideWhenUsed="1"/>
+    <w:lsdException w:name="List Continue 5" w:semiHidden="1" w:unhideWhenUsed="1"/>
+    <w:lsdException w:name="Message Header" w:semiHidden="1" w:unhideWhenUsed="1"/>
+    <w:lsdException w:name="Subtitle" w:uiPriority="11"/>
+    <w:lsdException w:name="Salutation" w:semiHidden="1" w:unhideWhenUsed="1"/>
+    <w:lsdException w:name="Date" w:semiHidden="1" w:unhideWhenUsed="1"/>
+    <w:lsdException w:name="Body Text First Indent" w:semiHidden="1" w:unhideWhenUsed="1"/>
+    <w:lsdException w:name="Body Text First Indent 2" w:semiHidden="1" w:unhideWhenUsed="1"/>
+    <w:lsdException w:name="Note Heading" w:semiHidden="1" w:unhideWhenUsed="1"/>
+    <w:lsdException w:name="Body Text 2" w:semiHidden="1" w:unhideWhenUsed="1"/>
+    <w:lsdException w:name="Body Text 3" w:semiHidden="1" w:unhideWhenUsed="1"/>
+    <w:lsdException w:name="Body Text Indent 2" w:semiHidden="1" w:unhideWhenUsed="1"/>
+    <w:lsdException w:name="Body Text Indent 3" w:semiHidden="1" w:unhideWhenUsed="1"/>
+    <w:lsdException w:name="Block Text" w:semiHidden="1" w:unhideWhenUsed="1"/>
+    <w:lsdException w:name="Hyperlink" w:semiHidden="1" w:unhideWhenUsed="1" w:qFormat="1"/>
+    <w:lsdException w:name="FollowedHyperlink" w:semiHidden="1" w:unhideWhenUsed="1"/>
+    <w:lsdException w:name="Strong" w:uiPriority="22" w:qFormat="1"/>
+    <w:lsdException w:name="Emphasis" w:uiPriority="20" w:qFormat="1"/>
+    <w:lsdException w:name="Document Map" w:semiHidden="1" w:unhideWhenUsed="1"/>
+    <w:lsdException w:name="Plain Text" w:semiHidden="1" w:unhideWhenUsed="1"/>
+    <w:lsdException w:name="E-mail Signature" w:semiHidden="1" w:unhideWhenUsed="1"/>
+    <w:lsdException w:name="HTML Top of Form" w:semiHidden="1" w:unhideWhenUsed="1"/>
+    <w:lsdException w:name="HTML Bottom of Form" w:semiHidden="1" w:unhideWhenUsed="1"/>
+    <w:lsdException w:name="Normal (Web)" w:semiHidden="1" w:unhideWhenUsed="1"/>
+    <w:lsdException w:name="HTML Acronym" w:semiHidden="1" w:unhideWhenUsed="1"/>
+    <w:lsdException w:name="HTML Address" w:semiHidden="1" w:unhideWhenUsed="1"/>
+    <w:lsdException w:name="HTML Cite" w:semiHidden="1" w:unhideWhenUsed="1"/>
+    <w:lsdException w:name="HTML Code" w:semiHidden="1" w:unhideWhenUsed="1"/>
+    <w:lsdException w:name="HTML Definition" w:semiHidden="1" w:unhideWhenUsed="1"/>
+    <w:lsdException w:name="HTML Keyboard" w:semiHidden="1" w:unhideWhenUsed="1"/>
+    <w:lsdException w:name="HTML Preformatted" w:semiHidden="1" w:unhideWhenUsed="1"/>
+    <w:lsdException w:name="HTML Sample" w:semiHidden="1" w:unhideWhenUsed="1"/>
+    <w:lsdException w:name="HTML Typewriter" w:semiHidden="1" w:unhideWhenUsed="1"/>
+    <w:lsdException w:name="HTML Variable" w:semiHidden="1" w:unhideWhenUsed="1"/>
+    <w:lsdException w:name="Normal Table" w:semiHidden="1" w:unhideWhenUsed="1"/>
+    <w:lsdException w:name="annotation subject" w:semiHidden="1" w:unhideWhenUsed="1"/>
+    <w:lsdException w:name="No List" w:semiHidden="1" w:unhideWhenUsed="1"/>
+    <w:lsdException w:name="Outline List 1" w:semiHidden="1" w:unhideWhenUsed="1"/>
+    <w:lsdException w:name="Outline List 2" w:semiHidden="1" w:unhideWhenUsed="1"/>
+    <w:lsdException w:name="Outline List 3" w:semiHidden="1" w:unhideWhenUsed="1"/>
+    <w:lsdException w:name="Table Simple 1" w:semiHidden="1" w:unhideWhenUsed="1"/>
+    <w:lsdException w:name="Table Simple 2" w:semiHidden="1" w:unhideWhenUsed="1"/>
+    <w:lsdException w:name="Table Simple 3" w:semiHidden="1" w:unhideWhenUsed="1"/>
+    <w:lsdException w:name="Table Classic 1" w:semiHidden="1" w:unhideWhenUsed="1"/>
+    <w:lsdException w:name="Table Classic 2" w:semiHidden="1" w:unhideWhenUsed="1"/>
+    <w:lsdException w:name="Table Classic 3" w:semiHidden="1" w:unhideWhenUsed="1"/>
+    <w:lsdException w:name="Table Classic 4" w:semiHidden="1" w:unhideWhenUsed="1"/>
+    <w:lsdException w:name="Table Colorful 1" w:semiHidden="1" w:unhideWhenUsed="1"/>
+    <w:lsdException w:name="Table Colorful 2" w:semiHidden="1" w:unhideWhenUsed="1"/>
+    <w:lsdException w:name="Table Colorful 3" w:semiHidden="1" w:unhideWhenUsed="1"/>
+    <w:lsdException w:name="Table Columns 1" w:semiHidden="1" w:unhideWhenUsed="1"/>
+    <w:lsdException w:name="Table Columns 2" w:semiHidden="1" w:unhideWhenUsed="1"/>
+    <w:lsdException w:name="Table Columns 3" w:semiHidden="1" w:unhideWhenUsed="1"/>
+    <w:lsdException w:name="Table Columns 4" w:semiHidden="1" w:unhideWhenUsed="1"/>
+    <w:lsdException w:name="Table Columns 5" w:semiHidden="1" w:unhideWhenUsed="1"/>
+    <w:lsdException w:name="Table Grid 1" w:semiHidden="1" w:unhideWhenUsed="1"/>
+    <w:lsdException w:name="Table Grid 2" w:semiHidden="1" w:unhideWhenUsed="1"/>
+    <w:lsdException w:name="Table Grid 3" w:semiHidden="1" w:unhideWhenUsed="1"/>
+    <w:lsdException w:name="Table Grid 4" w:semiHidden="1" w:unhideWhenUsed="1"/>
+    <w:lsdException w:name="Table Grid 5" w:semiHidden="1" w:unhideWhenUsed="1"/>
+    <w:lsdException w:name="Table Grid 6" w:semiHidden="1" w:unhideWhenUsed="1"/>
+    <w:lsdException w:name="Table Grid 7" w:semiHidden="1" w:unhideWhenUsed="1"/>
+    <w:lsdException w:name="Table Grid 8" w:semiHidden="1" w:unhideWhenUsed="1"/>
+    <w:lsdException w:name="Table List 1" w:semiHidden="1" w:unhideWhenUsed="1"/>
+    <w:lsdException w:name="Table List 2" w:semiHidden="1" w:unhideWhenUsed="1"/>
+    <w:lsdException w:name="Table List 3" w:semiHidden="1" w:unhideWhenUsed="1"/>
+    <w:lsdException w:name="Table List 4" w:semiHidden="1" w:unhideWhenUsed="1"/>
+    <w:lsdException w:name="Table List 5" w:semiHidden="1" w:unhideWhenUsed="1"/>
+    <w:lsdException w:name="Table List 6" w:semiHidden="1" w:unhideWhenUsed="1"/>
+    <w:lsdException w:name="Table List 7" w:semiHidden="1" w:unhideWhenUsed="1"/>
+    <w:lsdException w:name="Table List 8" w:semiHidden="1" w:unhideWhenUsed="1"/>
+    <w:lsdException w:name="Table 3D effects 1" w:semiHidden="1" w:unhideWhenUsed="1"/>
+    <w:lsdException w:name="Table 3D effects 2" w:semiHidden="1" w:unhideWhenUsed="1"/>
+    <w:lsdException w:name="Table 3D effects 3" w:semiHidden="1" w:unhideWhenUsed="1"/>
+    <w:lsdException w:name="Table Contemporary" w:semiHidden="1" w:unhideWhenUsed="1"/>
+    <w:lsdException w:name="Table Elegant" w:semiHidden="1" w:unhideWhenUsed="1"/>
+    <w:lsdException w:name="Table Professional" w:semiHidden="1" w:unhideWhenUsed="1"/>
+    <w:lsdException w:name="Table Subtle 1" w:semiHidden="1" w:unhideWhenUsed="1"/>
+    <w:lsdException w:name="Table Subtle 2" w:semiHidden="1" w:unhideWhenUsed="1"/>
+    <w:lsdException w:name="Table Web 1" w:semiHidden="1" w:unhideWhenUsed="1"/>
+    <w:lsdException w:name="Table Web 2" w:semiHidden="1" w:unhideWhenUsed="1"/>
+    <w:lsdException w:name="Table Web 3" w:semiHidden="1" w:unhideWhenUsed="1"/>
+    <w:lsdException w:name="Balloon Text" w:semiHidden="1" w:unhideWhenUsed="1"/>
+    <w:lsdException w:name="Table Grid" w:uiPriority="59"/>
+    <w:lsdException w:name="Table Theme" w:semiHidden="1" w:unhideWhenUsed="1"/>
+    <w:lsdException w:name="Placeholder Text" w:semiHidden="1"/>
+    <w:lsdException w:name="No Spacing" w:uiPriority="1" w:qFormat="1"/>
+    <w:lsdException w:name="Light Shading" w:uiPriority="60"/>
+    <w:lsdException w:name="Light List" w:uiPriority="61"/>
+    <w:lsdException w:name="Light Grid" w:uiPriority="62"/>
+    <w:lsdException w:name="Medium Shading 1" w:uiPriority="63"/>
+    <w:lsdException w:name="Medium Shading 2" w:uiPriority="64"/>
+    <w:lsdException w:name="Medium List 1" w:uiPriority="65"/>
+    <w:lsdException w:name="Medium List 2" w:uiPriority="66"/>
+    <w:lsdException w:name="Medium Grid 1" w:uiPriority="67"/>
+    <w:lsdException w:name="Medium Grid 2" w:uiPriority="68"/>
+    <w:lsdException w:name="Medium Grid 3" w:uiPriority="69"/>
+    <w:lsdException w:name="Dark List" w:uiPriority="70"/>
+    <w:lsdException w:name="Colorful Shading" w:uiPriority="71"/>
+    <w:lsdException w:name="Colorful List" w:uiPriority="72"/>
+    <w:lsdException w:name="Colorful Grid" w:uiPriority="73"/>
+    <w:lsdException w:name="Light Shading Accent 1" w:uiPriority="60"/>
+    <w:lsdException w:name="Light List Accent 1" w:uiPriority="61"/>
+    <w:lsdException w:name="Light Grid Accent 1" w:uiPriority="62"/>
+    <w:lsdException w:name="Medium Shading 1 Accent 1" w:uiPriority="63"/>
+    <w:lsdException w:name="Medium Shading 2 Accent 1" w:uiPriority="64"/>
+    <w:lsdException w:name="Medium List 1 Accent 1" w:uiPriority="65"/>
+    <w:lsdException w:name="Revision" w:semiHidden="1"/>
+    <w:lsdException w:name="List Paragraph" w:uiPriority="34" w:qFormat="1"/>
+    <w:lsdException w:name="Quote" w:uiPriority="29" w:qFormat="1"/>
+    <w:lsdException w:name="Intense Quote" w:uiPriority="30" w:qFormat="1"/>
+    <w:lsdException w:name="Medium List 2 Accent 1" w:uiPriority="66"/>
+    <w:lsdException w:name="Medium Grid 1 Accent 1" w:uiPriority="67"/>
+    <w:lsdException w:name="Medium Grid 2 Accent 1" w:uiPriority="68"/>
+    <w:lsdException w:name="Medium Grid 3 Accent 1" w:uiPriority="69"/>
+    <w:lsdException w:name="Dark List Accent 1" w:uiPriority="70"/>
+    <w:lsdException w:name="Colorful Shading Accent 1" w:uiPriority="71"/>
+    <w:lsdException w:name="Colorful List Accent 1" w:uiPriority="72"/>
+    <w:lsdException w:name="Colorful Grid Accent 1" w:uiPriority="73"/>
+    <w:lsdException w:name="Light Shading Accent 2" w:uiPriority="60"/>
+    <w:lsdException w:name="Light List Accent 2" w:uiPriority="61"/>
+    <w:lsdException w:name="Light Grid Accent 2" w:uiPriority="62"/>
+    <w:lsdException w:name="Medium Shading 1 Accent 2" w:uiPriority="63"/>
+    <w:lsdException w:name="Medium Shading 2 Accent 2" w:uiPriority="64"/>
+    <w:lsdException w:name="Medium List 1 Accent 2" w:uiPriority="65"/>
+    <w:lsdException w:name="Medium List 2 Accent 2" w:uiPriority="66"/>
+    <w:lsdException w:name="Medium Grid 1 Accent 2" w:uiPriority="67"/>
+    <w:lsdException w:name="Medium Grid 2 Accent 2" w:uiPriority="68"/>
+    <w:lsdException w:name="Medium Grid 3 Accent 2" w:uiPriority="69"/>
+    <w:lsdException w:name="Dark List Accent 2" w:uiPriority="70"/>
+    <w:lsdException w:name="Colorful Shading Accent 2" w:uiPriority="71"/>
+    <w:lsdException w:name="Colorful List Accent 2" w:uiPriority="72"/>
+    <w:lsdException w:name="Colorful Grid Accent 2" w:uiPriority="73"/>
+    <w:lsdException w:name="Light Shading Accent 3" w:uiPriority="60"/>
+    <w:lsdException w:name="Light List Accent 3" w:uiPriority="61"/>
+    <w:lsdException w:name="Light Grid Accent 3" w:uiPriority="62"/>
+    <w:lsdException w:name="Medium Shading 1 Accent 3" w:uiPriority="63"/>
+    <w:lsdException w:name="Medium Shading 2 Accent 3" w:uiPriority="64"/>
+    <w:lsdException w:name="Medium List 1 Accent 3" w:uiPriority="65"/>
+    <w:lsdException w:name="Medium List 2 Accent 3" w:uiPriority="66"/>
+    <w:lsdException w:name="Medium Grid 1 Accent 3" w:uiPriority="67"/>
+    <w:lsdException w:name="Medium Grid 2 Accent 3" w:uiPriority="68"/>
+    <w:lsdException w:name="Medium Grid 3 Accent 3" w:uiPriority="69"/>
+    <w:lsdException w:name="Dark List Accent 3" w:uiPriority="70"/>
+    <w:lsdException w:name="Colorful Shading Accent 3" w:uiPriority="71"/>
+    <w:lsdException w:name="Colorful List Accent 3" w:uiPriority="72"/>
+    <w:lsdException w:name="Colorful Grid Accent 3" w:uiPriority="73"/>
+    <w:lsdException w:name="Light Shading Accent 4" w:uiPriority="60"/>
+    <w:lsdException w:name="Light List Accent 4" w:uiPriority="61"/>
+    <w:lsdException w:name="Light Grid Accent 4" w:uiPriority="62"/>
+    <w:lsdException w:name="Medium Shading 1 Accent 4" w:uiPriority="63"/>
+    <w:lsdException w:name="Medium Shading 2 Accent 4" w:uiPriority="64"/>
+    <w:lsdException w:name="Medium List 1 Accent 4" w:uiPriority="65"/>
+    <w:lsdException w:name="Medium List 2 Accent 4" w:uiPriority="66"/>
+    <w:lsdException w:name="Medium Grid 1 Accent 4" w:uiPriority="67"/>
+    <w:lsdException w:name="Medium Grid 2 Accent 4" w:uiPriority="68"/>
+    <w:lsdException w:name="Medium Grid 3 Accent 4" w:uiPriority="69"/>
+    <w:lsdException w:name="Dark List Accent 4" w:uiPriority="70"/>
+    <w:lsdException w:name="Colorful Shading Accent 4" w:uiPriority="71"/>
+    <w:lsdException w:name="Colorful List Accent 4" w:uiPriority="72"/>
+    <w:lsdException w:name="Colorful Grid Accent 4" w:uiPriority="73"/>
+    <w:lsdException w:name="Light Shading Accent 5" w:uiPriority="60"/>
+    <w:lsdException w:name="Light List Accent 5" w:uiPriority="61"/>
+    <w:lsdException w:name="Light Grid Accent 5" w:uiPriority="62"/>
+    <w:lsdException w:name="Medium Shading 1 Accent 5" w:uiPriority="63"/>
+    <w:lsdException w:name="Medium Shading 2 Accent 5" w:uiPriority="64"/>
+    <w:lsdException w:name="Medium List 1 Accent 5" w:uiPriority="65"/>
+    <w:lsdException w:name="Medium List 2 Accent 5" w:uiPriority="66"/>
+    <w:lsdException w:name="Medium Grid 1 Accent 5" w:uiPriority="67"/>
+    <w:lsdException w:name="Medium Grid 2 Accent 5" w:uiPriority="68"/>
+    <w:lsdException w:name="Medium Grid 3 Accent 5" w:uiPriority="69"/>
+    <w:lsdException w:name="Dark List Accent 5" w:uiPriority="70"/>
+    <w:lsdException w:name="Colorful Shading Accent 5" w:uiPriority="71"/>
+    <w:lsdException w:name="Colorful List Accent 5" w:uiPriority="72"/>
+    <w:lsdException w:name="Colorful Grid Accent 5" w:uiPriority="73"/>
+    <w:lsdException w:name="Light Shading Accent 6" w:uiPriority="60"/>
+    <w:lsdException w:name="Light List Accent 6" w:uiPriority="61"/>
+    <w:lsdException w:name="Light Grid Accent 6" w:uiPriority="62"/>
+    <w:lsdException w:name="Medium Shading 1 Accent 6" w:uiPriority="63"/>
+    <w:lsdException w:name="Medium Shading 2 Accent 6" w:uiPriority="64"/>
+    <w:lsdException w:name="Medium List 1 Accent 6" w:uiPriority="65"/>
+    <w:lsdException w:name="Medium List 2 Accent 6" w:uiPriority="66"/>
+    <w:lsdException w:name="Medium Grid 1 Accent 6" w:uiPriority="67"/>
+    <w:lsdException w:name="Medium Grid 2 Accent 6" w:uiPriority="68"/>
+    <w:lsdException w:name="Medium Grid 3 Accent 6" w:uiPriority="69"/>
+    <w:lsdException w:name="Dark List Accent 6" w:uiPriority="70"/>
+    <w:lsdException w:name="Colorful Shading Accent 6" w:uiPriority="71"/>
+    <w:lsdException w:name="Colorful List Accent 6" w:uiPriority="72"/>
+    <w:lsdException w:name="Colorful Grid Accent 6" w:uiPriority="73"/>
+    <w:lsdException w:name="Subtle Emphasis" w:uiPriority="19" w:qFormat="1"/>
+    <w:lsdException w:name="Intense Emphasis" w:uiPriority="21" w:qFormat="1"/>
+    <w:lsdException w:name="Subtle Reference" w:uiPriority="31" w:qFormat="1"/>
+    <w:lsdException w:name="Intense Reference" w:uiPriority="32" w:qFormat="1"/>
+    <w:lsdException w:name="Book Title" w:uiPriority="33" w:qFormat="1"/>
+    <w:lsdException w:name="Bibliography" w:semiHidden="1" w:uiPriority="37" w:unhideWhenUsed="1"/>
+    <w:lsdException w:name="TOC Heading" w:semiHidden="1" w:uiPriority="39" w:unhideWhenUsed="1"/>
+    <w:lsdException w:name="Plain Table 1" w:uiPriority="41"/>
+    <w:lsdException w:name="Plain Table 2" w:uiPriority="42"/>
+    <w:lsdException w:name="Plain Table 3" w:uiPriority="43"/>
+    <w:lsdException w:name="Plain Table 4" w:uiPriority="44"/>
+    <w:lsdException w:name="Plain Table 5" w:uiPriority="45"/>
+    <w:lsdException w:name="Grid Table Light" w:uiPriority="40"/>
+    <w:lsdException w:name="Grid Table 1 Light" w:uiPriority="46"/>
+    <w:lsdException w:name="Grid Table 2" w:uiPriority="47"/>
+    <w:lsdException w:name="Grid Table 3" w:uiPriority="48"/>
+    <w:lsdException w:name="Grid Table 4" w:uiPriority="49"/>
+    <w:lsdException w:name="Grid Table 5 Dark" w:uiPriority="50"/>
+    <w:lsdException w:name="Grid Table 6 Colorful" w:uiPriority="51"/>
+    <w:lsdException w:name="Grid Table 7 Colorful" w:uiPriority="52"/>
+    <w:lsdException w:name="Grid Table 1 Light Accent 1" w:uiPriority="46"/>
+    <w:lsdException w:name="Grid Table 2 Accent 1" w:uiPriority="47"/>
+    <w:lsdException w:name="Grid Table 3 Accent 1" w:uiPriority="48"/>
+    <w:lsdException w:name="Grid Table 4 Accent 1" w:uiPriority="49"/>
+    <w:lsdException w:name="Grid Table 5 Dark Accent 1" w:uiPriority="50"/>
+    <w:lsdException w:name="Grid Table 6 Colorful Accent 1" w:uiPriority="51"/>
+    <w:lsdException w:name="Grid Table 7 Colorful Accent 1" w:uiPriority="52"/>
+    <w:lsdException w:name="Grid Table 1 Light Accent 2" w:uiPriority="46"/>
+    <w:lsdException w:name="Grid Table 2 Accent 2" w:uiPriority="47"/>
+    <w:lsdException w:name="Grid Table 3 Accent 2" w:uiPriority="48"/>
+    <w:lsdException w:name="Grid Table 4 Accent 2" w:uiPriority="49"/>
+    <w:lsdException w:name="Grid Table 5 Dark Accent 2" w:uiPriority="50"/>
+    <w:lsdException w:name="Grid Table 6 Colorful Accent 2" w:uiPriority="51"/>
+    <w:lsdException w:name="Grid Table 7 Colorful Accent 2" w:uiPriority="52"/>
+    <w:lsdException w:name="Grid Table 1 Light Accent 3" w:uiPriority="46"/>
+    <w:lsdException w:name="Grid Table 2 Accent 3" w:uiPriority="47"/>
+    <w:lsdException w:name="Grid Table 3 Accent 3" w:uiPriority="48"/>
+    <w:lsdException w:name="Grid Table 4 Accent 3" w:uiPriority="49"/>
+    <w:lsdException w:name="Grid Table 5 Dark Accent 3" w:uiPriority="50"/>
+    <w:lsdException w:name="Grid Table 6 Colorful Accent 3" w:uiPriority="51"/>
+    <w:lsdException w:name="Grid Table 7 Colorful Accent 3" w:uiPriority="52"/>
+    <w:lsdException w:name="Grid Table 1 Light Accent 4" w:uiPriority="46"/>
+    <w:lsdException w:name="Grid Table 2 Accent 4" w:uiPriority="47"/>
+    <w:lsdException w:name="Grid Table 3 Accent 4" w:uiPriority="48"/>
+    <w:lsdException w:name="Grid Table 4 Accent 4" w:uiPriority="49"/>
+    <w:lsdException w:name="Grid Table 5 Dark Accent 4" w:uiPriority="50"/>
+    <w:lsdException w:name="Grid Table 6 Colorful Accent 4" w:uiPriority="51"/>
+    <w:lsdException w:name="Grid Table 7 Colorful Accent 4" w:uiPriority="52"/>
+    <w:lsdException w:name="Grid Table 1 Light Accent 5" w:uiPriority="46"/>
+    <w:lsdException w:name="Grid Table 2 Accent 5" w:uiPriority="47"/>
+    <w:lsdException w:name="Grid Table 3 Accent 5" w:uiPriority="48"/>
+    <w:lsdException w:name="Grid Table 4 Accent 5" w:uiPriority="49"/>
+    <w:lsdException w:name="Grid Table 5 Dark Accent 5" w:uiPriority="50"/>
+    <w:lsdException w:name="Grid Table 6 Colorful Accent 5" w:uiPriority="51"/>
+    <w:lsdException w:name="Grid Table 7 Colorful Accent 5" w:uiPriority="52"/>
+    <w:lsdException w:name="Grid Table 1 Light Accent 6" w:uiPriority="46"/>
+    <w:lsdException w:name="Grid Table 2 Accent 6" w:uiPriority="47"/>
+    <w:lsdException w:name="Grid Table 3 Accent 6" w:uiPriority="48"/>
+    <w:lsdException w:name="Grid Table 4 Accent 6" w:uiPriority="49"/>
+    <w:lsdException w:name="Grid Table 5 Dark Accent 6" w:uiPriority="50"/>
+    <w:lsdException w:name="Grid Table 6 Colorful Accent 6" w:uiPriority="51"/>
+    <w:lsdException w:name="Grid Table 7 Colorful Accent 6" w:uiPriority="52"/>
+    <w:lsdException w:name="List Table 1 Light" w:uiPriority="46"/>
+    <w:lsdException w:name="List Table 2" w:uiPriority="47"/>
+    <w:lsdException w:name="List Table 3" w:uiPriority="48"/>
+    <w:lsdException w:name="List Table 4" w:uiPriority="49"/>
+    <w:lsdException w:name="List Table 5 Dark" w:uiPriority="50"/>
+    <w:lsdException w:name="List Table 6 Colorful" w:uiPriority="51"/>
+    <w:lsdException w:name="List Table 7 Colorful" w:uiPriority="52"/>
+    <w:lsdException w:name="List Table 1 Light Accent 1" w:uiPriority="46"/>
+    <w:lsdException w:name="List Table 2 Accent 1" w:uiPriority="47"/>
+    <w:lsdException w:name="List Table 3 Accent 1" w:uiPriority="48"/>
+    <w:lsdException w:name="List Table 4 Accent 1" w:uiPriority="49"/>
+    <w:lsdException w:name="List Table 5 Dark Accent 1" w:uiPriority="50"/>
+    <w:lsdException w:name="List Table 6 Colorful Accent 1" w:uiPriority="51"/>
+    <w:lsdException w:name="List Table 7 Colorful Accent 1" w:uiPriority="52"/>
+    <w:lsdException w:name="List Table 1 Light Accent 2" w:uiPriority="46"/>
+    <w:lsdException w:name="List Table 2 Accent 2" w:uiPriority="47"/>
+    <w:lsdException w:name="List Table 3 Accent 2" w:uiPriority="48"/>
+    <w:lsdException w:name="List Table 4 Accent 2" w:uiPriority="49"/>
+    <w:lsdException w:name="List Table 5 Dark Accent 2" w:uiPriority="50"/>
+    <w:lsdException w:name="List Table 6 Colorful Accent 2" w:uiPriority="51"/>
+    <w:lsdException w:name="List Table 7 Colorful Accent 2" w:uiPriority="52"/>
+    <w:lsdException w:name="List Table 1 Light Accent 3" w:uiPriority="46"/>
+    <w:lsdException w:name="List Table 2 Accent 3" w:uiPriority="47"/>
+    <w:lsdException w:name="List Table 3 Accent 3" w:uiPriority="48"/>
+    <w:lsdException w:name="List Table 4 Accent 3" w:uiPriority="49"/>
+    <w:lsdException w:name="List Table 5 Dark Accent 3" w:uiPriority="50"/>
+    <w:lsdException w:name="List Table 6 Colorful Accent 3" w:uiPriority="51"/>
+    <w:lsdException w:name="List Table 7 Colorful Accent 3" w:uiPriority="52"/>
+    <w:lsdException w:name="List Table 1 Light Accent 4" w:uiPriority="46"/>
+    <w:lsdException w:name="List Table 2 Accent 4" w:uiPriority="47"/>
+    <w:lsdException w:name="List Table 3 Accent 4" w:uiPriority="48"/>
+    <w:lsdException w:name="List Table 4 Accent 4" w:uiPriority="49"/>
+    <w:lsdException w:name="List Table 5 Dark Accent 4" w:uiPriority="50"/>
+    <w:lsdException w:name="List Table 6 Colorful Accent 4" w:uiPriority="51"/>
+    <w:lsdException w:name="List Table 7 Colorful Accent 4" w:uiPriority="52"/>
+    <w:lsdException w:name="List Table 1 Light Accent 5" w:uiPriority="46"/>
+    <w:lsdException w:name="List Table 2 Accent 5" w:uiPriority="47"/>
+    <w:lsdException w:name="List Table 3 Accent 5" w:uiPriority="48"/>
+    <w:lsdException w:name="List Table 4 Accent 5" w:uiPriority="49"/>
+    <w:lsdException w:name="List Table 5 Dark Accent 5" w:uiPriority="50"/>
+    <w:lsdException w:name="List Table 6 Colorful Accent 5" w:uiPriority="51"/>
+    <w:lsdException w:name="List Table 7 Colorful Accent 5" w:uiPriority="52"/>
+    <w:lsdException w:name="List Table 1 Light Accent 6" w:uiPriority="46"/>
+    <w:lsdException w:name="List Table 2 Accent 6" w:uiPriority="47"/>
+    <w:lsdException w:name="List Table 3 Accent 6" w:uiPriority="48"/>
+    <w:lsdException w:name="List Table 4 Accent 6" w:uiPriority="49"/>
+    <w:lsdException w:name="List Table 5 Dark Accent 6" w:uiPriority="50"/>
+    <w:lsdException w:name="List Table 6 Colorful Accent 6" w:uiPriority="51"/>
+    <w:lsdException w:name="List Table 7 Colorful Accent 6" w:uiPriority="52"/>
   </w:latentStyles>
   <w:style w:type="paragraph" w:default="1" w:styleId="Normal">
     <w:name w:val="Normal"/>
@@ -9868,6 +10368,7 @@
       <w:spacing w:after="0" w:line="240" w:lineRule="auto"/>
     </w:pPr>
     <w:tblPr>
+      <w:tblInd w:w="0" w:type="dxa"/>
       <w:tblBorders>
         <w:top w:val="single" w:sz="4" w:space="0" w:color="auto"/>
         <w:left w:val="single" w:sz="4" w:space="0" w:color="auto"/>
@@ -9876,6 +10377,12 @@
         <w:insideH w:val="single" w:sz="4" w:space="0" w:color="auto"/>
         <w:insideV w:val="single" w:sz="4" w:space="0" w:color="auto"/>
       </w:tblBorders>
+      <w:tblCellMar>
+        <w:top w:w="0" w:type="dxa"/>
+        <w:left w:w="108" w:type="dxa"/>
+        <w:bottom w:w="0" w:type="dxa"/>
+        <w:right w:w="108" w:type="dxa"/>
+      </w:tblCellMar>
     </w:tblPr>
   </w:style>
   <w:style w:type="paragraph" w:styleId="Prrafodelista">
@@ -10204,12 +10711,12 @@
       <w:lang w:val="en-US"/>
     </w:rPr>
   </w:style>
-  <w:style w:type="paragraph" w:styleId="Epgrafe">
+  <w:style w:type="paragraph" w:styleId="Descripcin">
     <w:name w:val="caption"/>
     <w:aliases w:val="INDEPEND"/>
     <w:basedOn w:val="Normal"/>
     <w:next w:val="Normal"/>
-    <w:link w:val="EpgrafeCar"/>
+    <w:link w:val="DescripcinCar"/>
     <w:rsid w:val="0003056D"/>
     <w:pPr>
       <w:spacing w:before="120" w:after="120"/>
@@ -10223,7 +10730,7 @@
   </w:style>
   <w:style w:type="paragraph" w:customStyle="1" w:styleId="TituloIlustracinTabla">
     <w:name w:val="Titulo_Ilustración_Tabla"/>
-    <w:basedOn w:val="Epgrafe"/>
+    <w:basedOn w:val="Descripcin"/>
     <w:next w:val="Normal"/>
     <w:link w:val="TituloIlustracinTablaCar"/>
     <w:qFormat/>
@@ -10236,11 +10743,11 @@
       <w:sz w:val="20"/>
     </w:rPr>
   </w:style>
-  <w:style w:type="character" w:customStyle="1" w:styleId="EpgrafeCar">
-    <w:name w:val="Epígrafe Car"/>
+  <w:style w:type="character" w:customStyle="1" w:styleId="DescripcinCar">
+    <w:name w:val="Descripción Car"/>
     <w:aliases w:val="INDEPEND Car"/>
     <w:basedOn w:val="Fuentedeprrafopredeter"/>
-    <w:link w:val="Epgrafe"/>
+    <w:link w:val="Descripcin"/>
     <w:rsid w:val="0003056D"/>
     <w:rPr>
       <w:rFonts w:ascii="Times New Roman" w:eastAsia="Times New Roman" w:hAnsi="Times New Roman" w:cs="Times New Roman"/>
@@ -10251,7 +10758,7 @@
   </w:style>
   <w:style w:type="character" w:customStyle="1" w:styleId="TituloIlustracinTablaCar">
     <w:name w:val="Titulo_Ilustración_Tabla Car"/>
-    <w:basedOn w:val="EpgrafeCar"/>
+    <w:basedOn w:val="DescripcinCar"/>
     <w:link w:val="TituloIlustracinTabla"/>
     <w:rsid w:val="0003056D"/>
     <w:rPr>
@@ -10297,196 +10804,6 @@
     <w:pPr>
       <w:spacing w:after="0"/>
     </w:pPr>
-  </w:style>
-</w:styles>
-</file>
-
-<file path=word/stylesWithEffects.xml><?xml version="1.0" encoding="utf-8"?>
-<w:styles xmlns:wpc="http://schemas.microsoft.com/office/word/2010/wordprocessingCanvas" xmlns:mc="http://schemas.openxmlformats.org/markup-compatibility/2006" xmlns:o="urn:schemas-microsoft-com:office:office" xmlns:r="http://schemas.openxmlformats.org/officeDocument/2006/relationships" xmlns:m="http://schemas.openxmlformats.org/officeDocument/2006/math" xmlns:v="urn:schemas-microsoft-com:vml" xmlns:wp14="http://schemas.microsoft.com/office/word/2010/wordprocessingDrawing" xmlns:wp="http://schemas.openxmlformats.org/drawingml/2006/wordprocessingDrawing" xmlns:w10="urn:schemas-microsoft-com:office:word" xmlns:w="http://schemas.openxmlformats.org/wordprocessingml/2006/main" xmlns:w14="http://schemas.microsoft.com/office/word/2010/wordml" xmlns:wpg="http://schemas.microsoft.com/office/word/2010/wordprocessingGroup" xmlns:wpi="http://schemas.microsoft.com/office/word/2010/wordprocessingInk" xmlns:wne="http://schemas.microsoft.com/office/word/2006/wordml" xmlns:wps="http://schemas.microsoft.com/office/word/2010/wordprocessingShape" mc:Ignorable="w14 wp14">
-  <w:docDefaults>
-    <w:rPrDefault>
-      <w:rPr>
-        <w:rFonts w:asciiTheme="minorHAnsi" w:eastAsiaTheme="minorEastAsia" w:hAnsiTheme="minorHAnsi" w:cstheme="minorBidi"/>
-        <w:sz w:val="22"/>
-        <w:szCs w:val="22"/>
-        <w:lang w:val="es-UY" w:eastAsia="es-UY" w:bidi="ar-SA"/>
-      </w:rPr>
-    </w:rPrDefault>
-    <w:pPrDefault>
-      <w:pPr>
-        <w:spacing w:after="200" w:line="276" w:lineRule="auto"/>
-      </w:pPr>
-    </w:pPrDefault>
-  </w:docDefaults>
-  <w:latentStyles w:defLockedState="0" w:defUIPriority="99" w:defSemiHidden="1" w:defUnhideWhenUsed="1" w:defQFormat="0" w:count="267">
-    <w:lsdException w:name="Normal" w:semiHidden="0" w:uiPriority="0" w:unhideWhenUsed="0" w:qFormat="1"/>
-    <w:lsdException w:name="heading 1" w:semiHidden="0" w:uiPriority="9" w:unhideWhenUsed="0" w:qFormat="1"/>
-    <w:lsdException w:name="heading 2" w:uiPriority="9" w:qFormat="1"/>
-    <w:lsdException w:name="heading 3" w:uiPriority="9" w:qFormat="1"/>
-    <w:lsdException w:name="heading 4" w:uiPriority="9" w:qFormat="1"/>
-    <w:lsdException w:name="heading 5" w:uiPriority="9" w:qFormat="1"/>
-    <w:lsdException w:name="heading 6" w:uiPriority="9" w:qFormat="1"/>
-    <w:lsdException w:name="heading 7" w:uiPriority="9" w:qFormat="1"/>
-    <w:lsdException w:name="heading 8" w:uiPriority="9" w:qFormat="1"/>
-    <w:lsdException w:name="heading 9" w:uiPriority="9" w:qFormat="1"/>
-    <w:lsdException w:name="toc 1" w:uiPriority="39"/>
-    <w:lsdException w:name="toc 2" w:uiPriority="39"/>
-    <w:lsdException w:name="toc 3" w:uiPriority="39"/>
-    <w:lsdException w:name="toc 4" w:uiPriority="39"/>
-    <w:lsdException w:name="toc 5" w:uiPriority="39"/>
-    <w:lsdException w:name="toc 6" w:uiPriority="39"/>
-    <w:lsdException w:name="toc 7" w:uiPriority="39"/>
-    <w:lsdException w:name="toc 8" w:uiPriority="39"/>
-    <w:lsdException w:name="toc 9" w:uiPriority="39"/>
-    <w:lsdException w:name="caption" w:uiPriority="35" w:qFormat="1"/>
-    <w:lsdException w:name="Title" w:semiHidden="0" w:uiPriority="10" w:unhideWhenUsed="0" w:qFormat="1"/>
-    <w:lsdException w:name="Default Paragraph Font" w:uiPriority="1"/>
-    <w:lsdException w:name="Subtitle" w:semiHidden="0" w:uiPriority="11" w:unhideWhenUsed="0" w:qFormat="1"/>
-    <w:lsdException w:name="Strong" w:semiHidden="0" w:uiPriority="22" w:unhideWhenUsed="0" w:qFormat="1"/>
-    <w:lsdException w:name="Emphasis" w:semiHidden="0" w:uiPriority="20" w:unhideWhenUsed="0" w:qFormat="1"/>
-    <w:lsdException w:name="Table Grid" w:semiHidden="0" w:uiPriority="59" w:unhideWhenUsed="0"/>
-    <w:lsdException w:name="Placeholder Text" w:unhideWhenUsed="0"/>
-    <w:lsdException w:name="No Spacing" w:semiHidden="0" w:uiPriority="1" w:unhideWhenUsed="0" w:qFormat="1"/>
-    <w:lsdException w:name="Light Shading" w:semiHidden="0" w:uiPriority="60" w:unhideWhenUsed="0"/>
-    <w:lsdException w:name="Light List" w:semiHidden="0" w:uiPriority="61" w:unhideWhenUsed="0"/>
-    <w:lsdException w:name="Light Grid" w:semiHidden="0" w:uiPriority="62" w:unhideWhenUsed="0"/>
-    <w:lsdException w:name="Medium Shading 1" w:semiHidden="0" w:uiPriority="63" w:unhideWhenUsed="0"/>
-    <w:lsdException w:name="Medium Shading 2" w:semiHidden="0" w:uiPriority="64" w:unhideWhenUsed="0"/>
-    <w:lsdException w:name="Medium List 1" w:semiHidden="0" w:uiPriority="65" w:unhideWhenUsed="0"/>
-    <w:lsdException w:name="Medium List 2" w:semiHidden="0" w:uiPriority="66" w:unhideWhenUsed="0"/>
-    <w:lsdException w:name="Medium Grid 1" w:semiHidden="0" w:uiPriority="67" w:unhideWhenUsed="0"/>
-    <w:lsdException w:name="Medium Grid 2" w:semiHidden="0" w:uiPriority="68" w:unhideWhenUsed="0"/>
-    <w:lsdException w:name="Medium Grid 3" w:semiHidden="0" w:uiPriority="69" w:unhideWhenUsed="0"/>
-    <w:lsdException w:name="Dark List" w:semiHidden="0" w:uiPriority="70" w:unhideWhenUsed="0"/>
-    <w:lsdException w:name="Colorful Shading" w:semiHidden="0" w:uiPriority="71" w:unhideWhenUsed="0"/>
-    <w:lsdException w:name="Colorful List" w:semiHidden="0" w:uiPriority="72" w:unhideWhenUsed="0"/>
-    <w:lsdException w:name="Colorful Grid" w:semiHidden="0" w:uiPriority="73" w:unhideWhenUsed="0"/>
-    <w:lsdException w:name="Light Shading Accent 1" w:semiHidden="0" w:uiPriority="60" w:unhideWhenUsed="0"/>
-    <w:lsdException w:name="Light List Accent 1" w:semiHidden="0" w:uiPriority="61" w:unhideWhenUsed="0"/>
-    <w:lsdException w:name="Light Grid Accent 1" w:semiHidden="0" w:uiPriority="62" w:unhideWhenUsed="0"/>
-    <w:lsdException w:name="Medium Shading 1 Accent 1" w:semiHidden="0" w:uiPriority="63" w:unhideWhenUsed="0"/>
-    <w:lsdException w:name="Medium Shading 2 Accent 1" w:semiHidden="0" w:uiPriority="64" w:unhideWhenUsed="0"/>
-    <w:lsdException w:name="Medium List 1 Accent 1" w:semiHidden="0" w:uiPriority="65" w:unhideWhenUsed="0"/>
-    <w:lsdException w:name="Revision" w:unhideWhenUsed="0"/>
-    <w:lsdException w:name="List Paragraph" w:semiHidden="0" w:uiPriority="34" w:unhideWhenUsed="0" w:qFormat="1"/>
-    <w:lsdException w:name="Quote" w:semiHidden="0" w:uiPriority="29" w:unhideWhenUsed="0" w:qFormat="1"/>
-    <w:lsdException w:name="Intense Quote" w:semiHidden="0" w:uiPriority="30" w:unhideWhenUsed="0" w:qFormat="1"/>
-    <w:lsdException w:name="Medium List 2 Accent 1" w:semiHidden="0" w:uiPriority="66" w:unhideWhenUsed="0"/>
-    <w:lsdException w:name="Medium Grid 1 Accent 1" w:semiHidden="0" w:uiPriority="67" w:unhideWhenUsed="0"/>
-    <w:lsdException w:name="Medium Grid 2 Accent 1" w:semiHidden="0" w:uiPriority="68" w:unhideWhenUsed="0"/>
-    <w:lsdException w:name="Medium Grid 3 Accent 1" w:semiHidden="0" w:uiPriority="69" w:unhideWhenUsed="0"/>
-    <w:lsdException w:name="Dark List Accent 1" w:semiHidden="0" w:uiPriority="70" w:unhideWhenUsed="0"/>
-    <w:lsdException w:name="Colorful Shading Accent 1" w:semiHidden="0" w:uiPriority="71" w:unhideWhenUsed="0"/>
-    <w:lsdException w:name="Colorful List Accent 1" w:semiHidden="0" w:uiPriority="72" w:unhideWhenUsed="0"/>
-    <w:lsdException w:name="Colorful Grid Accent 1" w:semiHidden="0" w:uiPriority="73" w:unhideWhenUsed="0"/>
-    <w:lsdException w:name="Light Shading Accent 2" w:semiHidden="0" w:uiPriority="60" w:unhideWhenUsed="0"/>
-    <w:lsdException w:name="Light List Accent 2" w:semiHidden="0" w:uiPriority="61" w:unhideWhenUsed="0"/>
-    <w:lsdException w:name="Light Grid Accent 2" w:semiHidden="0" w:uiPriority="62" w:unhideWhenUsed="0"/>
-    <w:lsdException w:name="Medium Shading 1 Accent 2" w:semiHidden="0" w:uiPriority="63" w:unhideWhenUsed="0"/>
-    <w:lsdException w:name="Medium Shading 2 Accent 2" w:semiHidden="0" w:uiPriority="64" w:unhideWhenUsed="0"/>
-    <w:lsdException w:name="Medium List 1 Accent 2" w:semiHidden="0" w:uiPriority="65" w:unhideWhenUsed="0"/>
-    <w:lsdException w:name="Medium List 2 Accent 2" w:semiHidden="0" w:uiPriority="66" w:unhideWhenUsed="0"/>
-    <w:lsdException w:name="Medium Grid 1 Accent 2" w:semiHidden="0" w:uiPriority="67" w:unhideWhenUsed="0"/>
-    <w:lsdException w:name="Medium Grid 2 Accent 2" w:semiHidden="0" w:uiPriority="68" w:unhideWhenUsed="0"/>
-    <w:lsdException w:name="Medium Grid 3 Accent 2" w:semiHidden="0" w:uiPriority="69" w:unhideWhenUsed="0"/>
-    <w:lsdException w:name="Dark List Accent 2" w:semiHidden="0" w:uiPriority="70" w:unhideWhenUsed="0"/>
-    <w:lsdException w:name="Colorful Shading Accent 2" w:semiHidden="0" w:uiPriority="71" w:unhideWhenUsed="0"/>
-    <w:lsdException w:name="Colorful List Accent 2" w:semiHidden="0" w:uiPriority="72" w:unhideWhenUsed="0"/>
-    <w:lsdException w:name="Colorful Grid Accent 2" w:semiHidden="0" w:uiPriority="73" w:unhideWhenUsed="0"/>
-    <w:lsdException w:name="Light Shading Accent 3" w:semiHidden="0" w:uiPriority="60" w:unhideWhenUsed="0"/>
-    <w:lsdException w:name="Light List Accent 3" w:semiHidden="0" w:uiPriority="61" w:unhideWhenUsed="0"/>
-    <w:lsdException w:name="Light Grid Accent 3" w:semiHidden="0" w:uiPriority="62" w:unhideWhenUsed="0"/>
-    <w:lsdException w:name="Medium Shading 1 Accent 3" w:semiHidden="0" w:uiPriority="63" w:unhideWhenUsed="0"/>
-    <w:lsdException w:name="Medium Shading 2 Accent 3" w:semiHidden="0" w:uiPriority="64" w:unhideWhenUsed="0"/>
-    <w:lsdException w:name="Medium List 1 Accent 3" w:semiHidden="0" w:uiPriority="65" w:unhideWhenUsed="0"/>
-    <w:lsdException w:name="Medium List 2 Accent 3" w:semiHidden="0" w:uiPriority="66" w:unhideWhenUsed="0"/>
-    <w:lsdException w:name="Medium Grid 1 Accent 3" w:semiHidden="0" w:uiPriority="67" w:unhideWhenUsed="0"/>
-    <w:lsdException w:name="Medium Grid 2 Accent 3" w:semiHidden="0" w:uiPriority="68" w:unhideWhenUsed="0"/>
-    <w:lsdException w:name="Medium Grid 3 Accent 3" w:semiHidden="0" w:uiPriority="69" w:unhideWhenUsed="0"/>
-    <w:lsdException w:name="Dark List Accent 3" w:semiHidden="0" w:uiPriority="70" w:unhideWhenUsed="0"/>
-    <w:lsdException w:name="Colorful Shading Accent 3" w:semiHidden="0" w:uiPriority="71" w:unhideWhenUsed="0"/>
-    <w:lsdException w:name="Colorful List Accent 3" w:semiHidden="0" w:uiPriority="72" w:unhideWhenUsed="0"/>
-    <w:lsdException w:name="Colorful Grid Accent 3" w:semiHidden="0" w:uiPriority="73" w:unhideWhenUsed="0"/>
-    <w:lsdException w:name="Light Shading Accent 4" w:semiHidden="0" w:uiPriority="60" w:unhideWhenUsed="0"/>
-    <w:lsdException w:name="Light List Accent 4" w:semiHidden="0" w:uiPriority="61" w:unhideWhenUsed="0"/>
-    <w:lsdException w:name="Light Grid Accent 4" w:semiHidden="0" w:uiPriority="62" w:unhideWhenUsed="0"/>
-    <w:lsdException w:name="Medium Shading 1 Accent 4" w:semiHidden="0" w:uiPriority="63" w:unhideWhenUsed="0"/>
-    <w:lsdException w:name="Medium Shading 2 Accent 4" w:semiHidden="0" w:uiPriority="64" w:unhideWhenUsed="0"/>
-    <w:lsdException w:name="Medium List 1 Accent 4" w:semiHidden="0" w:uiPriority="65" w:unhideWhenUsed="0"/>
-    <w:lsdException w:name="Medium List 2 Accent 4" w:semiHidden="0" w:uiPriority="66" w:unhideWhenUsed="0"/>
-    <w:lsdException w:name="Medium Grid 1 Accent 4" w:semiHidden="0" w:uiPriority="67" w:unhideWhenUsed="0"/>
-    <w:lsdException w:name="Medium Grid 2 Accent 4" w:semiHidden="0" w:uiPriority="68" w:unhideWhenUsed="0"/>
-    <w:lsdException w:name="Medium Grid 3 Accent 4" w:semiHidden="0" w:uiPriority="69" w:unhideWhenUsed="0"/>
-    <w:lsdException w:name="Dark List Accent 4" w:semiHidden="0" w:uiPriority="70" w:unhideWhenUsed="0"/>
-    <w:lsdException w:name="Colorful Shading Accent 4" w:semiHidden="0" w:uiPriority="71" w:unhideWhenUsed="0"/>
-    <w:lsdException w:name="Colorful List Accent 4" w:semiHidden="0" w:uiPriority="72" w:unhideWhenUsed="0"/>
-    <w:lsdException w:name="Colorful Grid Accent 4" w:semiHidden="0" w:uiPriority="73" w:unhideWhenUsed="0"/>
-    <w:lsdException w:name="Light Shading Accent 5" w:semiHidden="0" w:uiPriority="60" w:unhideWhenUsed="0"/>
-    <w:lsdException w:name="Light List Accent 5" w:semiHidden="0" w:uiPriority="61" w:unhideWhenUsed="0"/>
-    <w:lsdException w:name="Light Grid Accent 5" w:semiHidden="0" w:uiPriority="62" w:unhideWhenUsed="0"/>
-    <w:lsdException w:name="Medium Shading 1 Accent 5" w:semiHidden="0" w:uiPriority="63" w:unhideWhenUsed="0"/>
-    <w:lsdException w:name="Medium Shading 2 Accent 5" w:semiHidden="0" w:uiPriority="64" w:unhideWhenUsed="0"/>
-    <w:lsdException w:name="Medium List 1 Accent 5" w:semiHidden="0" w:uiPriority="65" w:unhideWhenUsed="0"/>
-    <w:lsdException w:name="Medium List 2 Accent 5" w:semiHidden="0" w:uiPriority="66" w:unhideWhenUsed="0"/>
-    <w:lsdException w:name="Medium Grid 1 Accent 5" w:semiHidden="0" w:uiPriority="67" w:unhideWhenUsed="0"/>
-    <w:lsdException w:name="Medium Grid 2 Accent 5" w:semiHidden="0" w:uiPriority="68" w:unhideWhenUsed="0"/>
-    <w:lsdException w:name="Medium Grid 3 Accent 5" w:semiHidden="0" w:uiPriority="69" w:unhideWhenUsed="0"/>
-    <w:lsdException w:name="Dark List Accent 5" w:semiHidden="0" w:uiPriority="70" w:unhideWhenUsed="0"/>
-    <w:lsdException w:name="Colorful Shading Accent 5" w:semiHidden="0" w:uiPriority="71" w:unhideWhenUsed="0"/>
-    <w:lsdException w:name="Colorful List Accent 5" w:semiHidden="0" w:uiPriority="72" w:unhideWhenUsed="0"/>
-    <w:lsdException w:name="Colorful Grid Accent 5" w:semiHidden="0" w:uiPriority="73" w:unhideWhenUsed="0"/>
-    <w:lsdException w:name="Light Shading Accent 6" w:semiHidden="0" w:uiPriority="60" w:unhideWhenUsed="0"/>
-    <w:lsdException w:name="Light List Accent 6" w:semiHidden="0" w:uiPriority="61" w:unhideWhenUsed="0"/>
-    <w:lsdException w:name="Light Grid Accent 6" w:semiHidden="0" w:uiPriority="62" w:unhideWhenUsed="0"/>
-    <w:lsdException w:name="Medium Shading 1 Accent 6" w:semiHidden="0" w:uiPriority="63" w:unhideWhenUsed="0"/>
-    <w:lsdException w:name="Medium Shading 2 Accent 6" w:semiHidden="0" w:uiPriority="64" w:unhideWhenUsed="0"/>
-    <w:lsdException w:name="Medium List 1 Accent 6" w:semiHidden="0" w:uiPriority="65" w:unhideWhenUsed="0"/>
-    <w:lsdException w:name="Medium List 2 Accent 6" w:semiHidden="0" w:uiPriority="66" w:unhideWhenUsed="0"/>
-    <w:lsdException w:name="Medium Grid 1 Accent 6" w:semiHidden="0" w:uiPriority="67" w:unhideWhenUsed="0"/>
-    <w:lsdException w:name="Medium Grid 2 Accent 6" w:semiHidden="0" w:uiPriority="68" w:unhideWhenUsed="0"/>
-    <w:lsdException w:name="Medium Grid 3 Accent 6" w:semiHidden="0" w:uiPriority="69" w:unhideWhenUsed="0"/>
-    <w:lsdException w:name="Dark List Accent 6" w:semiHidden="0" w:uiPriority="70" w:unhideWhenUsed="0"/>
-    <w:lsdException w:name="Colorful Shading Accent 6" w:semiHidden="0" w:uiPriority="71" w:unhideWhenUsed="0"/>
-    <w:lsdException w:name="Colorful List Accent 6" w:semiHidden="0" w:uiPriority="72" w:unhideWhenUsed="0"/>
-    <w:lsdException w:name="Colorful Grid Accent 6" w:semiHidden="0" w:uiPriority="73" w:unhideWhenUsed="0"/>
-    <w:lsdException w:name="Subtle Emphasis" w:semiHidden="0" w:uiPriority="19" w:unhideWhenUsed="0" w:qFormat="1"/>
-    <w:lsdException w:name="Intense Emphasis" w:semiHidden="0" w:uiPriority="21" w:unhideWhenUsed="0" w:qFormat="1"/>
-    <w:lsdException w:name="Subtle Reference" w:semiHidden="0" w:uiPriority="31" w:unhideWhenUsed="0" w:qFormat="1"/>
-    <w:lsdException w:name="Intense Reference" w:semiHidden="0" w:uiPriority="32" w:unhideWhenUsed="0" w:qFormat="1"/>
-    <w:lsdException w:name="Book Title" w:semiHidden="0" w:uiPriority="33" w:unhideWhenUsed="0" w:qFormat="1"/>
-    <w:lsdException w:name="Bibliography" w:uiPriority="37"/>
-    <w:lsdException w:name="TOC Heading" w:uiPriority="39" w:qFormat="1"/>
-  </w:latentStyles>
-  <w:style w:type="paragraph" w:default="1" w:styleId="Normal">
-    <w:name w:val="Normal"/>
-    <w:qFormat/>
-  </w:style>
-  <w:style w:type="character" w:default="1" w:styleId="Fuentedeprrafopredeter">
-    <w:name w:val="Default Paragraph Font"/>
-    <w:uiPriority w:val="1"/>
-    <w:semiHidden/>
-    <w:unhideWhenUsed/>
-  </w:style>
-  <w:style w:type="table" w:default="1" w:styleId="Tablanormal">
-    <w:name w:val="Normal Table"/>
-    <w:uiPriority w:val="99"/>
-    <w:semiHidden/>
-    <w:unhideWhenUsed/>
-    <w:tblPr>
-      <w:tblInd w:w="0" w:type="dxa"/>
-      <w:tblCellMar>
-        <w:top w:w="0" w:type="dxa"/>
-        <w:left w:w="108" w:type="dxa"/>
-        <w:bottom w:w="0" w:type="dxa"/>
-        <w:right w:w="108" w:type="dxa"/>
-      </w:tblCellMar>
-    </w:tblPr>
-  </w:style>
-  <w:style w:type="numbering" w:default="1" w:styleId="Sinlista">
-    <w:name w:val="No List"/>
-    <w:uiPriority w:val="99"/>
-    <w:semiHidden/>
-    <w:unhideWhenUsed/>
   </w:style>
 </w:styles>
 </file>
@@ -10779,7 +11096,7 @@
 </file>
 
 <file path=customXml/itemProps1.xml><?xml version="1.0" encoding="utf-8"?>
-<ds:datastoreItem xmlns:ds="http://schemas.openxmlformats.org/officeDocument/2006/customXml" ds:itemID="{BB6F1F69-AEF2-4066-820D-F11C21A4C590}">
+<ds:datastoreItem xmlns:ds="http://schemas.openxmlformats.org/officeDocument/2006/customXml" ds:itemID="{BEFD6918-171A-4E27-8027-0DDA5CFFE082}">
   <ds:schemaRefs>
     <ds:schemaRef ds:uri="http://schemas.openxmlformats.org/officeDocument/2006/bibliography"/>
   </ds:schemaRefs>

</xml_diff>

<commit_message>
Retoques Anteproyecto. Gantt (sin entregables, hitos)
</commit_message>
<xml_diff>
--- a/Documentacion/Documentación Proyecto/AnteProyectoCon302.docx
+++ b/Documentacion/Documentación Proyecto/AnteProyectoCon302.docx
@@ -2837,34 +2837,12 @@
     </w:sdt>
     <w:p>
       <w:pPr>
-        <w:spacing w:line="276" w:lineRule="auto"/>
-        <w:rPr>
-          <w:b/>
-        </w:rPr>
-      </w:pPr>
-      <w:r>
-        <w:rPr>
-          <w:b/>
-        </w:rPr>
-        <w:lastRenderedPageBreak/>
-        <w:br w:type="page"/>
-      </w:r>
-    </w:p>
-    <w:p>
-      <w:pPr>
-        <w:spacing w:line="276" w:lineRule="auto"/>
-        <w:rPr>
-          <w:b/>
-        </w:rPr>
-      </w:pPr>
-    </w:p>
-    <w:p>
-      <w:pPr>
         <w:pStyle w:val="Titulo1Numerado"/>
       </w:pPr>
       <w:bookmarkStart w:id="0" w:name="_Toc447566477"/>
       <w:bookmarkStart w:id="1" w:name="_Toc479699031"/>
       <w:r>
+        <w:lastRenderedPageBreak/>
         <w:t>Introducción</w:t>
       </w:r>
       <w:bookmarkEnd w:id="0"/>
@@ -2872,7 +2850,13 @@
     </w:p>
     <w:p>
       <w:r>
-        <w:t xml:space="preserve">A continuación se dará una breve descripción del proyecto a realizar. Vale la pena destacar que dicho proyecto es un emprendimiento personal. Pretendiendo con el mismo brindar una solución tanto a la persona que necesita de un servicio en particular, así como una solución de trabajo para el postulante del servicio. </w:t>
+        <w:t>A continuación se dará una breve descripción del proyecto a realizar. Vale la pena destacar que dicho proyecto es un emprendimiento personal. Pretendiendo con el mismo brindar una solución tanto a la persona que necesita de un servicio en particular, así como una solución d</w:t>
+      </w:r>
+      <w:r>
+        <w:t>e trabajo para el postulante a realizar el</w:t>
+      </w:r>
+      <w:r>
+        <w:t xml:space="preserve"> servicio. </w:t>
       </w:r>
     </w:p>
     <w:p>
@@ -3025,43 +3009,35 @@
         </w:numPr>
       </w:pPr>
       <w:r>
-        <w:t>Grupo Foco 3</w:t>
-      </w:r>
-    </w:p>
-    <w:p>
-      <w:r>
-        <w:t>Empresas de servicio, personas con experiencia que tenga conocimientos empresariales. Dicho grupo será de ayuda para las formalidades que podría tener que cumplir algún tipo de servicio.</w:t>
-      </w:r>
-    </w:p>
-    <w:p>
-      <w:pPr>
-        <w:pStyle w:val="Prrafodelista"/>
-        <w:numPr>
-          <w:ilvl w:val="0"/>
-          <w:numId w:val="36"/>
-        </w:numPr>
-      </w:pPr>
-      <w:r>
-        <w:t>Grupo Foco 4</w:t>
-      </w:r>
-      <w:r>
-        <w:t xml:space="preserve"> </w:t>
+        <w:t>G</w:t>
+      </w:r>
+      <w:r>
+        <w:t>rupo Foco 3</w:t>
+      </w:r>
+    </w:p>
+    <w:p>
+      <w:r>
+        <w:t>Grupo formado por personas con conocimiento administrativo</w:t>
+      </w:r>
+      <w:r>
+        <w:t xml:space="preserve"> o posibles administradores del sistema</w:t>
+      </w:r>
+      <w:r>
+        <w:t>, dicho grupo será de ayuda para validar y obtener requerimientos del usuario administrador.</w:t>
+      </w:r>
+    </w:p>
+    <w:p>
+      <w:r>
+        <w:t xml:space="preserve">La obtención y validación de ideas para los requerimientos será realizada </w:t>
       </w:r>
       <w:r>
         <w:rPr>
           <w:highlight w:val="yellow"/>
         </w:rPr>
-        <w:t>VER CUAL QUITAMOS</w:t>
-      </w:r>
-    </w:p>
-    <w:p>
-      <w:r>
-        <w:t>Grupo formado por personas con conocimiento administrativo, dicho grupo será de ayuda para validar y obtener requerimientos del usuario administrador.</w:t>
-      </w:r>
-    </w:p>
-    <w:p>
-      <w:r>
-        <w:t>La obtención y validación de ideas para los requerimientos será realizada mayormente mediante encuestas online que se brindarán a cada uno de los grupos formados.</w:t>
+        <w:t>en parte</w:t>
+      </w:r>
+      <w:r>
+        <w:t xml:space="preserve"> mediante encuestas online que se brindarán a cada uno de los grupos formados.</w:t>
       </w:r>
     </w:p>
     <w:p>
@@ -3305,7 +3281,13 @@
         <w:jc w:val="left"/>
       </w:pPr>
       <w:r>
-        <w:t>Usuario no autenticado en el sistema, tendrá acceso restringido. Podrá solamente obtener información de los servicios brindados.</w:t>
+        <w:t xml:space="preserve">Usuario no autenticado en el sistema, tendrá acceso restringido. </w:t>
+      </w:r>
+      <w:r>
+        <w:rPr>
+          <w:highlight w:val="yellow"/>
+        </w:rPr>
+        <w:t>Podrá solamente obtener información de los servicios brindados.</w:t>
       </w:r>
     </w:p>
     <w:p>
@@ -3464,6 +3446,15 @@
       <w:r>
         <w:t>Obj1 - Insertar el producto en el mercado.</w:t>
       </w:r>
+      <w:r>
+        <w:t xml:space="preserve"> </w:t>
+      </w:r>
+      <w:r>
+        <w:rPr>
+          <w:highlight w:val="yellow"/>
+        </w:rPr>
+        <w:t>VER SI ESTA BIEN</w:t>
+      </w:r>
     </w:p>
     <w:p>
       <w:pPr>
@@ -3600,7 +3591,7 @@
         <w:rPr>
           <w:highlight w:val="yellow"/>
         </w:rPr>
-        <w:t xml:space="preserve"> NO SE PIDIÓ</w:t>
+        <w:t xml:space="preserve"> </w:t>
       </w:r>
       <w:bookmarkEnd w:id="10"/>
     </w:p>
@@ -3616,42 +3607,46 @@
         </w:rPr>
         <w:t>CAPAZ QUE CONVIENE HACER PROTOTIPO DE INTERFAZ DE USUARIO, PARA TENER IDEA DE FUNCIONALIDADES Y MOSTRAR A GRUOPOS FOCOS</w:t>
       </w:r>
-      <w:bookmarkStart w:id="11" w:name="_GoBack"/>
-      <w:bookmarkEnd w:id="11"/>
-    </w:p>
-    <w:p>
-      <w:pPr>
-        <w:pStyle w:val="Titulo1Numerado"/>
-      </w:pPr>
-      <w:bookmarkStart w:id="12" w:name="_Toc479699040"/>
-      <w:r>
-        <w:t>Alcance y limitaciones</w:t>
-      </w:r>
-      <w:bookmarkEnd w:id="12"/>
+    </w:p>
+    <w:p>
+      <w:r>
+        <w:t xml:space="preserve">Nos encontramos tratando de brindar una solución a una necesidad. En la actualidad una persona que desea contratar un servicio debe buscar por sus propios medios el contacto con una empresa para realizar una contratación, no teniendo referencias de como realizará el trabajo. Se pretende con esto tratar de centralizar los servicios, brindando una mayor tranquilidad a las personas y también una nueva posibilidad de trabajo para los prestadores de servicios. </w:t>
+      </w:r>
+    </w:p>
+    <w:p>
+      <w:r>
+        <w:rPr>
+          <w:highlight w:val="yellow"/>
+        </w:rPr>
+        <w:t>POSIBLE DIAGRAMA DE CONTECTO VER ING DE SW</w:t>
+      </w:r>
     </w:p>
     <w:p>
       <w:pPr>
         <w:spacing w:after="200" w:line="276" w:lineRule="auto"/>
         <w:jc w:val="left"/>
-      </w:pPr>
-      <w:r>
-        <w:rPr>
-          <w:highlight w:val="yellow"/>
-        </w:rPr>
-        <w:t>FALTA DEFINIR CLARAMENTE LOS REQUERIMIENTO Y SU ESTIMACIÓN DE TIEMPOS</w:t>
-      </w:r>
-      <w:r>
-        <w:rPr>
-          <w:highlight w:val="yellow"/>
-        </w:rPr>
-        <w:t>, EN BASE A ESO HABRÁ OTRAS CONSIDERACIONES</w:t>
-      </w:r>
-      <w:r>
-        <w:rPr>
-          <w:highlight w:val="yellow"/>
-        </w:rPr>
-        <w:t>.</w:t>
-      </w:r>
+        <w:rPr>
+          <w:rFonts w:eastAsiaTheme="majorEastAsia" w:cstheme="majorBidi"/>
+          <w:b/>
+          <w:bCs/>
+          <w:sz w:val="32"/>
+          <w:szCs w:val="28"/>
+        </w:rPr>
+      </w:pPr>
+      <w:bookmarkStart w:id="11" w:name="_Toc479699040"/>
+      <w:r>
+        <w:br w:type="page"/>
+      </w:r>
+    </w:p>
+    <w:p>
+      <w:pPr>
+        <w:pStyle w:val="Titulo1Numerado"/>
+      </w:pPr>
+      <w:r>
+        <w:lastRenderedPageBreak/>
+        <w:t>Alcance y limitaciones</w:t>
+      </w:r>
+      <w:bookmarkEnd w:id="11"/>
     </w:p>
     <w:p>
       <w:pPr>
@@ -3659,6 +3654,30 @@
         <w:jc w:val="left"/>
       </w:pPr>
       <w:r>
+        <w:rPr>
+          <w:highlight w:val="yellow"/>
+        </w:rPr>
+        <w:t>FALTA DEFINIR CLARAMENTE LOS REQUERIMIENTO Y SU ESTIMACIÓN DE TIEMPOS</w:t>
+      </w:r>
+      <w:r>
+        <w:rPr>
+          <w:highlight w:val="yellow"/>
+        </w:rPr>
+        <w:t>, EN BASE A ESO HABRÁ OTRAS CONSIDERACIONES</w:t>
+      </w:r>
+      <w:r>
+        <w:rPr>
+          <w:highlight w:val="yellow"/>
+        </w:rPr>
+        <w:t>.</w:t>
+      </w:r>
+    </w:p>
+    <w:p>
+      <w:pPr>
+        <w:spacing w:after="200" w:line="276" w:lineRule="auto"/>
+        <w:jc w:val="left"/>
+      </w:pPr>
+      <w:r>
         <w:t>Se pretende realizar un sistema web que cumpla con todos los requerimientos anteriormente detallados.</w:t>
       </w:r>
       <w:r>
@@ -3687,11 +3706,11 @@
       <w:pPr>
         <w:pStyle w:val="Titulo1Numerado"/>
       </w:pPr>
-      <w:bookmarkStart w:id="13" w:name="_Toc479699041"/>
+      <w:bookmarkStart w:id="12" w:name="_Toc479699041"/>
       <w:r>
         <w:t>Estudio de alternativas</w:t>
       </w:r>
-      <w:bookmarkEnd w:id="13"/>
+      <w:bookmarkEnd w:id="12"/>
       <w:r>
         <w:t xml:space="preserve"> </w:t>
       </w:r>
@@ -3702,6 +3721,28 @@
           <w:highlight w:val="yellow"/>
         </w:rPr>
         <w:t>VER TEMA DE LAS HERRAMIENTAS COMO ALTERNATIVAS TAMBIEN</w:t>
+      </w:r>
+    </w:p>
+    <w:p>
+      <w:r>
+        <w:t xml:space="preserve">Previo a la finalización del Anteproyecto, con el fin de buscar las herramientas que se adecuen mejor al proyecto, se investigó Angular </w:t>
+      </w:r>
+      <w:r>
+        <w:rPr>
+          <w:highlight w:val="yellow"/>
+        </w:rPr>
+        <w:t>2</w:t>
+      </w:r>
+      <w:r>
+        <w:t xml:space="preserve"> como opción para el Front-</w:t>
+      </w:r>
+      <w:proofErr w:type="spellStart"/>
+      <w:r>
+        <w:t>end</w:t>
+      </w:r>
+      <w:proofErr w:type="spellEnd"/>
+      <w:r>
+        <w:t>. Esto se debió a recomendaciones por parte de gente con experiencia en el tema.</w:t>
       </w:r>
     </w:p>
     <w:p>
@@ -3712,22 +3753,34 @@
           <w:numId w:val="14"/>
         </w:numPr>
       </w:pPr>
-      <w:bookmarkStart w:id="14" w:name="_Toc479699042"/>
-      <w:r>
-        <w:lastRenderedPageBreak/>
+      <w:bookmarkStart w:id="13" w:name="_Toc479699042"/>
+      <w:r>
         <w:t xml:space="preserve">Alternativa 1 </w:t>
       </w:r>
       <w:r>
         <w:t>(Sistema Web y aplicación Mobile)</w:t>
       </w:r>
-      <w:bookmarkEnd w:id="14"/>
-    </w:p>
-    <w:p>
-      <w:r>
-        <w:rPr>
-          <w:highlight w:val="yellow"/>
-        </w:rPr>
-        <w:t>DETALLE</w:t>
+      <w:bookmarkEnd w:id="13"/>
+    </w:p>
+    <w:p>
+      <w:r>
+        <w:t xml:space="preserve">Como primera alternativa, debido a la experiencia que presenta el equipo de trabajo, se pensó realizar un sistema web </w:t>
+      </w:r>
+      <w:proofErr w:type="spellStart"/>
+      <w:r>
+        <w:t>responsive</w:t>
+      </w:r>
+      <w:proofErr w:type="spellEnd"/>
+      <w:r>
+        <w:t xml:space="preserve"> y una aplicación </w:t>
+      </w:r>
+      <w:proofErr w:type="spellStart"/>
+      <w:r>
+        <w:t>mobile</w:t>
+      </w:r>
+      <w:proofErr w:type="spellEnd"/>
+      <w:r>
+        <w:t xml:space="preserve"> no nativa.</w:t>
       </w:r>
     </w:p>
     <w:p>
@@ -3738,11 +3791,19 @@
           <w:numId w:val="14"/>
         </w:numPr>
       </w:pPr>
-      <w:bookmarkStart w:id="15" w:name="_Toc479699043"/>
+      <w:bookmarkStart w:id="14" w:name="_Toc479699043"/>
       <w:r>
         <w:t>Arquitectura</w:t>
       </w:r>
-      <w:bookmarkEnd w:id="15"/>
+      <w:bookmarkEnd w:id="14"/>
+    </w:p>
+    <w:p>
+      <w:r>
+        <w:rPr>
+          <w:highlight w:val="yellow"/>
+        </w:rPr>
+        <w:t>DETALLAR HERRAMIENTAS</w:t>
+      </w:r>
     </w:p>
     <w:p>
       <w:pPr>
@@ -3752,11 +3813,11 @@
           <w:numId w:val="14"/>
         </w:numPr>
       </w:pPr>
-      <w:bookmarkStart w:id="16" w:name="_Toc479699044"/>
+      <w:bookmarkStart w:id="15" w:name="_Toc479699044"/>
       <w:r>
         <w:t>Particularidades</w:t>
       </w:r>
-      <w:bookmarkEnd w:id="16"/>
+      <w:bookmarkEnd w:id="15"/>
     </w:p>
     <w:p>
       <w:pPr>
@@ -3766,7 +3827,7 @@
           <w:numId w:val="14"/>
         </w:numPr>
       </w:pPr>
-      <w:bookmarkStart w:id="17" w:name="_Toc479699045"/>
+      <w:bookmarkStart w:id="16" w:name="_Toc479699045"/>
       <w:r>
         <w:t>Análisis de factibilidad</w:t>
       </w:r>
@@ -3779,7 +3840,7 @@
         </w:rPr>
         <w:t>PREGUNTAR SI VA</w:t>
       </w:r>
-      <w:bookmarkEnd w:id="17"/>
+      <w:bookmarkEnd w:id="16"/>
     </w:p>
     <w:p/>
     <w:p>
@@ -3790,7 +3851,7 @@
           <w:numId w:val="14"/>
         </w:numPr>
       </w:pPr>
-      <w:bookmarkStart w:id="18" w:name="_Toc479699046"/>
+      <w:bookmarkStart w:id="17" w:name="_Toc479699046"/>
       <w:r>
         <w:t xml:space="preserve">Alternativa 2 </w:t>
       </w:r>
@@ -3805,14 +3866,57 @@
       <w:r>
         <w:t>)</w:t>
       </w:r>
-      <w:bookmarkEnd w:id="18"/>
-    </w:p>
-    <w:p>
+      <w:bookmarkEnd w:id="17"/>
+    </w:p>
+    <w:p>
+      <w:r>
+        <w:t>Como segunda opción</w:t>
+      </w:r>
+      <w:r>
+        <w:t xml:space="preserve"> </w:t>
+      </w:r>
+      <w:r>
+        <w:t xml:space="preserve">se investigó en paralelo al Anteproyecto, la posibilidad de utilizar Angular </w:t>
+      </w:r>
       <w:r>
         <w:rPr>
           <w:highlight w:val="yellow"/>
         </w:rPr>
-        <w:t>DETALLE</w:t>
+        <w:t>2</w:t>
+      </w:r>
+      <w:r>
+        <w:t xml:space="preserve"> para el Front-</w:t>
+      </w:r>
+      <w:proofErr w:type="spellStart"/>
+      <w:r>
+        <w:t>end</w:t>
+      </w:r>
+      <w:proofErr w:type="spellEnd"/>
+      <w:r>
+        <w:t xml:space="preserve">. Esto </w:t>
+      </w:r>
+      <w:r>
+        <w:t xml:space="preserve">se debe a recomendaciones de gente con experiencia en el tema. Vemos que Angular tiene un crecimiento importante en el mercado. </w:t>
+      </w:r>
+      <w:r>
+        <w:rPr>
+          <w:highlight w:val="yellow"/>
+        </w:rPr>
+        <w:t xml:space="preserve">Por cuestiones de tiempo, y para no ser ambiciosos, no se plantea la posibilidad de llevar angular a </w:t>
+      </w:r>
+      <w:proofErr w:type="spellStart"/>
+      <w:r>
+        <w:rPr>
+          <w:highlight w:val="yellow"/>
+        </w:rPr>
+        <w:t>mobile</w:t>
+      </w:r>
+      <w:proofErr w:type="spellEnd"/>
+      <w:r>
+        <w:rPr>
+          <w:highlight w:val="yellow"/>
+        </w:rPr>
+        <w:t>. VER SI SE PUEDE HACER</w:t>
       </w:r>
     </w:p>
     <w:p>
@@ -3823,11 +3927,19 @@
           <w:numId w:val="14"/>
         </w:numPr>
       </w:pPr>
-      <w:bookmarkStart w:id="19" w:name="_Toc479699047"/>
+      <w:bookmarkStart w:id="18" w:name="_Toc479699047"/>
       <w:r>
         <w:t>Arquitectura</w:t>
       </w:r>
-      <w:bookmarkEnd w:id="19"/>
+      <w:bookmarkEnd w:id="18"/>
+    </w:p>
+    <w:p>
+      <w:r>
+        <w:rPr>
+          <w:highlight w:val="yellow"/>
+        </w:rPr>
+        <w:t>DETALLAR HERRAMIENTAS</w:t>
+      </w:r>
     </w:p>
     <w:p>
       <w:pPr>
@@ -3837,11 +3949,12 @@
           <w:numId w:val="14"/>
         </w:numPr>
       </w:pPr>
-      <w:bookmarkStart w:id="20" w:name="_Toc479699048"/>
-      <w:r>
+      <w:bookmarkStart w:id="19" w:name="_Toc479699048"/>
+      <w:r>
+        <w:lastRenderedPageBreak/>
         <w:t>Particularidades</w:t>
       </w:r>
-      <w:bookmarkEnd w:id="20"/>
+      <w:bookmarkEnd w:id="19"/>
     </w:p>
     <w:p>
       <w:pPr>
@@ -3851,7 +3964,7 @@
           <w:numId w:val="14"/>
         </w:numPr>
       </w:pPr>
-      <w:bookmarkStart w:id="21" w:name="_Toc479699049"/>
+      <w:bookmarkStart w:id="20" w:name="_Toc479699049"/>
       <w:r>
         <w:t>Análisis de factibilidad</w:t>
       </w:r>
@@ -3864,18 +3977,26 @@
         </w:rPr>
         <w:t>PREGUNTAR SI VA</w:t>
       </w:r>
+      <w:bookmarkEnd w:id="20"/>
+    </w:p>
+    <w:p>
+      <w:r>
+        <w:rPr>
+          <w:highlight w:val="yellow"/>
+        </w:rPr>
+        <w:t>VER XAMARIN.FORMS</w:t>
+      </w:r>
+    </w:p>
+    <w:p/>
+    <w:p>
+      <w:pPr>
+        <w:pStyle w:val="Titulo1Numerado"/>
+      </w:pPr>
+      <w:bookmarkStart w:id="21" w:name="_Toc479699050"/>
+      <w:r>
+        <w:t>Selección de alternativa</w:t>
+      </w:r>
       <w:bookmarkEnd w:id="21"/>
-    </w:p>
-    <w:p/>
-    <w:p>
-      <w:pPr>
-        <w:pStyle w:val="Titulo1Numerado"/>
-      </w:pPr>
-      <w:bookmarkStart w:id="22" w:name="_Toc479699050"/>
-      <w:r>
-        <w:t>Selección de alternativa</w:t>
-      </w:r>
-      <w:bookmarkEnd w:id="22"/>
     </w:p>
     <w:p>
       <w:pPr>
@@ -3910,11 +4031,11 @@
       <w:pPr>
         <w:pStyle w:val="Titulo1Numerado"/>
       </w:pPr>
-      <w:bookmarkStart w:id="23" w:name="_Toc479699051"/>
+      <w:bookmarkStart w:id="22" w:name="_Toc479699051"/>
       <w:r>
         <w:t>Análisis de riesgo</w:t>
       </w:r>
-      <w:bookmarkEnd w:id="23"/>
+      <w:bookmarkEnd w:id="22"/>
     </w:p>
     <w:p>
       <w:pPr>
@@ -4005,7 +4126,6 @@
         <w:jc w:val="left"/>
       </w:pPr>
       <w:r>
-        <w:lastRenderedPageBreak/>
         <w:t xml:space="preserve">Se realizaran revisiones periódicas </w:t>
       </w:r>
       <w:r>
@@ -4107,6 +4227,7 @@
         <w:jc w:val="left"/>
       </w:pPr>
       <w:r>
+        <w:lastRenderedPageBreak/>
         <w:t>Se realizarán encuestas con el fin de realizar una mejor búsqueda y validación en los requerimientos, de ésta manera trataremos que los cambios no sean bruscos.</w:t>
       </w:r>
     </w:p>
@@ -4287,7 +4408,6 @@
         <w:rPr>
           <w:b/>
         </w:rPr>
-        <w:lastRenderedPageBreak/>
         <w:t>Estrategia de minimización:</w:t>
       </w:r>
     </w:p>
@@ -4584,7 +4704,6 @@
         <w:rPr>
           <w:b/>
         </w:rPr>
-        <w:lastRenderedPageBreak/>
         <w:t>Descripción:</w:t>
       </w:r>
     </w:p>
@@ -4647,11 +4766,12 @@
       <w:pPr>
         <w:pStyle w:val="Titulo1Numerado"/>
       </w:pPr>
-      <w:bookmarkStart w:id="24" w:name="_Toc479699052"/>
-      <w:r>
+      <w:bookmarkStart w:id="23" w:name="_Toc479699052"/>
+      <w:r>
+        <w:lastRenderedPageBreak/>
         <w:t>Plan de proyecto</w:t>
       </w:r>
-      <w:bookmarkEnd w:id="24"/>
+      <w:bookmarkEnd w:id="23"/>
     </w:p>
     <w:p>
       <w:pPr>
@@ -4670,11 +4790,11 @@
           <w:numId w:val="14"/>
         </w:numPr>
       </w:pPr>
-      <w:bookmarkStart w:id="25" w:name="_Toc479699053"/>
+      <w:bookmarkStart w:id="24" w:name="_Toc479699053"/>
       <w:r>
         <w:t>Definición del proceso</w:t>
       </w:r>
-      <w:bookmarkEnd w:id="25"/>
+      <w:bookmarkEnd w:id="24"/>
     </w:p>
     <w:p>
       <w:pPr>
@@ -4684,11 +4804,11 @@
           <w:numId w:val="14"/>
         </w:numPr>
       </w:pPr>
-      <w:bookmarkStart w:id="26" w:name="_Toc479699054"/>
+      <w:bookmarkStart w:id="25" w:name="_Toc479699054"/>
       <w:r>
         <w:t>Metodología</w:t>
       </w:r>
-      <w:bookmarkEnd w:id="26"/>
+      <w:bookmarkEnd w:id="25"/>
     </w:p>
     <w:p>
       <w:r>
@@ -4731,11 +4851,11 @@
           <w:numId w:val="14"/>
         </w:numPr>
       </w:pPr>
-      <w:bookmarkStart w:id="27" w:name="_Toc479699055"/>
+      <w:bookmarkStart w:id="26" w:name="_Toc479699055"/>
       <w:r>
         <w:t>Ciclo de vida elegido</w:t>
       </w:r>
-      <w:bookmarkEnd w:id="27"/>
+      <w:bookmarkEnd w:id="26"/>
     </w:p>
     <w:p>
       <w:r>
@@ -4790,7 +4910,6 @@
           <w:noProof/>
           <w:lang w:eastAsia="es-UY"/>
         </w:rPr>
-        <w:lastRenderedPageBreak/>
         <w:drawing>
           <wp:inline distT="0" distB="0" distL="0" distR="0">
             <wp:extent cx="5400040" cy="2193925"/>
@@ -4842,11 +4961,11 @@
           <w:numId w:val="14"/>
         </w:numPr>
       </w:pPr>
-      <w:bookmarkStart w:id="28" w:name="_Toc479699056"/>
+      <w:bookmarkStart w:id="27" w:name="_Toc479699056"/>
       <w:r>
         <w:t>Incremento o iteraciones definidas</w:t>
       </w:r>
-      <w:bookmarkEnd w:id="28"/>
+      <w:bookmarkEnd w:id="27"/>
     </w:p>
     <w:p>
       <w:r>
@@ -4858,6 +4977,7 @@
         <w:rPr>
           <w:highlight w:val="yellow"/>
         </w:rPr>
+        <w:lastRenderedPageBreak/>
         <w:t>DETALLAR SPRINT POR SPRINT, 1 Y 2 ANTEPROYECTO, EL FINAL DOCUMENTACIÓN Y CORRECCIONES. DAR DETALLE DE LAS FECHAS</w:t>
       </w:r>
     </w:p>
@@ -4869,11 +4989,11 @@
           <w:numId w:val="14"/>
         </w:numPr>
       </w:pPr>
-      <w:bookmarkStart w:id="29" w:name="_Toc479699057"/>
+      <w:bookmarkStart w:id="28" w:name="_Toc479699057"/>
       <w:r>
         <w:t>Integrantes y roles</w:t>
       </w:r>
-      <w:bookmarkEnd w:id="29"/>
+      <w:bookmarkEnd w:id="28"/>
     </w:p>
     <w:p>
       <w:r>
@@ -5058,11 +5178,7 @@
         <w:t xml:space="preserve">ioridad de las funcionalidades. </w:t>
       </w:r>
       <w:r>
-        <w:t xml:space="preserve">Es responsable de la financiación del proyecto, y las decisiones sobre fechas y </w:t>
-      </w:r>
-      <w:r>
-        <w:lastRenderedPageBreak/>
-        <w:t xml:space="preserve">funcionalidades de las diferentes versiones del producto, y el retorno de la inversión del proyecto. </w:t>
+        <w:t xml:space="preserve">Es responsable de la financiación del proyecto, y las decisiones sobre fechas y funcionalidades de las diferentes versiones del producto, y el retorno de la inversión del proyecto. </w:t>
       </w:r>
     </w:p>
     <w:p>
@@ -5243,6 +5359,7 @@
         </w:numPr>
       </w:pPr>
       <w:r>
+        <w:lastRenderedPageBreak/>
         <w:t>Se respetan las opin</w:t>
       </w:r>
       <w:r>
@@ -5526,7 +5643,6 @@
     </w:p>
     <w:p>
       <w:r>
-        <w:lastRenderedPageBreak/>
         <w:t xml:space="preserve">Optamos por dicha selección de herramientas </w:t>
       </w:r>
       <w:r>
@@ -5617,6 +5733,7 @@
     </w:p>
     <w:p>
       <w:r>
+        <w:lastRenderedPageBreak/>
         <w:t>Se indicará en la planilla</w:t>
       </w:r>
       <w:r>
@@ -5820,7 +5937,6 @@
     </w:p>
     <w:p>
       <w:r>
-        <w:lastRenderedPageBreak/>
         <w:t>Se indicará en la planilla:</w:t>
       </w:r>
     </w:p>
@@ -5970,6 +6086,7 @@
         <w:pStyle w:val="Prrafodelista"/>
       </w:pPr>
       <w:r>
+        <w:lastRenderedPageBreak/>
         <w:t>En caso que se apropiado se realizará un plan de contingencia</w:t>
       </w:r>
       <w:r>
@@ -6135,7 +6252,6 @@
         </w:numPr>
       </w:pPr>
       <w:r>
-        <w:lastRenderedPageBreak/>
         <w:t>Plan de SCM</w:t>
       </w:r>
     </w:p>
@@ -6209,35 +6325,32 @@
         <w:t>Cronograma de trabajo y criticidad</w:t>
       </w:r>
     </w:p>
-    <w:p/>
-    <w:p>
-      <w:pPr>
-        <w:pStyle w:val="Titulo1Numerado"/>
-      </w:pPr>
-      <w:bookmarkStart w:id="30" w:name="_Toc479699058"/>
-      <w:r>
-        <w:t>SGDFGSDF</w:t>
-      </w:r>
-      <w:bookmarkEnd w:id="30"/>
-    </w:p>
     <w:p>
       <w:pPr>
         <w:spacing w:after="200" w:line="276" w:lineRule="auto"/>
         <w:jc w:val="left"/>
       </w:pPr>
       <w:r>
-        <w:t>En esta sección haremos mención a los actores involucrados en el sistema, que actúan tanto directamente como indirectamente.</w:t>
-      </w:r>
-    </w:p>
+        <w:t xml:space="preserve">Ver Archivo: </w:t>
+      </w:r>
+      <w:r>
+        <w:t>“</w:t>
+      </w:r>
+      <w:r>
+        <w:t>Conograma</w:t>
+      </w:r>
+      <w:r>
+        <w:t>.xlsx”.</w:t>
+      </w:r>
+    </w:p>
+    <w:p/>
     <w:p>
       <w:pPr>
         <w:pStyle w:val="Titulo1Numerado"/>
       </w:pPr>
-      <w:bookmarkStart w:id="31" w:name="_Toc479699059"/>
-      <w:r>
-        <w:t>SGDFGSDF</w:t>
-      </w:r>
-      <w:bookmarkEnd w:id="31"/>
+      <w:r>
+        <w:t>Compromiso de trabajo</w:t>
+      </w:r>
     </w:p>
     <w:p>
       <w:pPr>
@@ -6245,7 +6358,43 @@
         <w:jc w:val="left"/>
       </w:pPr>
       <w:r>
-        <w:t>En esta sección haremos mención a los actores involucrados en el sistema, que actúan tanto directamente como indirectamente.</w:t>
+        <w:t xml:space="preserve">El equipo de desarrollo se compromete a realizar un sistema funcional, </w:t>
+      </w:r>
+      <w:r>
+        <w:rPr>
+          <w:highlight w:val="yellow"/>
+        </w:rPr>
+        <w:t>tratando de cubrir todos</w:t>
+      </w:r>
+      <w:r>
+        <w:rPr>
+          <w:highlight w:val="yellow"/>
+        </w:rPr>
+        <w:t xml:space="preserve"> los </w:t>
+      </w:r>
+      <w:r>
+        <w:rPr>
+          <w:highlight w:val="yellow"/>
+        </w:rPr>
+        <w:t>objetivos</w:t>
+      </w:r>
+      <w:r>
+        <w:rPr>
+          <w:highlight w:val="yellow"/>
+        </w:rPr>
+        <w:t xml:space="preserve"> planteados</w:t>
+      </w:r>
+      <w:r>
+        <w:t xml:space="preserve">. </w:t>
+      </w:r>
+      <w:r>
+        <w:rPr>
+          <w:highlight w:val="yellow"/>
+        </w:rPr>
+        <w:t>VER CASO QUE NO SE LLEGUE</w:t>
+      </w:r>
+      <w:r>
+        <w:t>.</w:t>
       </w:r>
     </w:p>
     <w:p>
@@ -6253,25 +6402,130 @@
         <w:spacing w:after="200" w:line="276" w:lineRule="auto"/>
         <w:jc w:val="left"/>
       </w:pPr>
-    </w:p>
-    <w:p>
-      <w:pPr>
-        <w:pStyle w:val="Titulo1Numerado"/>
-      </w:pPr>
-      <w:bookmarkStart w:id="32" w:name="_Toc479699060"/>
-      <w:r>
-        <w:t>SGDFGSDF</w:t>
-      </w:r>
-      <w:bookmarkEnd w:id="32"/>
-    </w:p>
-    <w:p>
-      <w:pPr>
+      <w:r>
+        <w:t>Por otra parte, queda determinada la cantidad de horas que trabajarán los integrantes del equipo</w:t>
+      </w:r>
+      <w:r>
+        <w:t>, las cuales se detallan a continuación:</w:t>
+      </w:r>
+    </w:p>
+    <w:p>
+      <w:pPr>
+        <w:pStyle w:val="Prrafodelista"/>
+        <w:numPr>
+          <w:ilvl w:val="0"/>
+          <w:numId w:val="45"/>
+        </w:numPr>
         <w:spacing w:after="200" w:line="276" w:lineRule="auto"/>
         <w:jc w:val="left"/>
       </w:pPr>
       <w:r>
-        <w:t>En esta sección haremos mención a los actores involucrados en el sistema, que actúan tanto directamente como indirectamente.</w:t>
-      </w:r>
+        <w:t>Se trabajará 5 horas diarias entre los dos integrantes</w:t>
+      </w:r>
+      <w:r>
+        <w:t xml:space="preserve"> del equipo</w:t>
+      </w:r>
+      <w:r>
+        <w:t xml:space="preserve">. </w:t>
+      </w:r>
+    </w:p>
+    <w:p>
+      <w:pPr>
+        <w:pStyle w:val="Prrafodelista"/>
+        <w:numPr>
+          <w:ilvl w:val="0"/>
+          <w:numId w:val="45"/>
+        </w:numPr>
+        <w:spacing w:after="200" w:line="276" w:lineRule="auto"/>
+        <w:jc w:val="left"/>
+      </w:pPr>
+      <w:r>
+        <w:t xml:space="preserve">Se realizarán 5 horas más los días que los integrantes del equipo tengan el día libre de trabajo. </w:t>
+      </w:r>
+    </w:p>
+    <w:p>
+      <w:pPr>
+        <w:spacing w:after="200" w:line="276" w:lineRule="auto"/>
+        <w:jc w:val="left"/>
+      </w:pPr>
+      <w:r>
+        <w:t>En caso que uno de los integrantes por cuestiones laborales no pueda cumplir, lo cubrirá el otro integrante. Si por algún motivo no se cumpliera con las 5 horas diarias, se realizarán las horas faltantes en los días libres de los integrantes del equipo.</w:t>
+      </w:r>
+    </w:p>
+    <w:p>
+      <w:pPr>
+        <w:spacing w:after="200" w:line="276" w:lineRule="auto"/>
+        <w:jc w:val="left"/>
+      </w:pPr>
+      <w:r>
+        <w:t xml:space="preserve">Con dicha estimación de tiempo se cubrirán las </w:t>
+      </w:r>
+      <w:r>
+        <w:rPr>
+          <w:highlight w:val="yellow"/>
+        </w:rPr>
+        <w:t>40</w:t>
+      </w:r>
+      <w:r>
+        <w:t xml:space="preserve"> </w:t>
+      </w:r>
+      <w:r>
+        <w:rPr>
+          <w:highlight w:val="yellow"/>
+        </w:rPr>
+        <w:t>SON 40</w:t>
+      </w:r>
+      <w:proofErr w:type="gramStart"/>
+      <w:r>
+        <w:rPr>
+          <w:highlight w:val="yellow"/>
+        </w:rPr>
+        <w:t>?</w:t>
+      </w:r>
+      <w:proofErr w:type="gramEnd"/>
+      <w:r>
+        <w:rPr>
+          <w:highlight w:val="yellow"/>
+        </w:rPr>
+        <w:t xml:space="preserve"> O SIRVE 35 COMO ESTA PLANTEADO EN EL CRONOGRAMA</w:t>
+      </w:r>
+      <w:r>
+        <w:t xml:space="preserve"> horas semanales de proyecto. La misma podrá variar ante cualquier eventualidad, siendo las 40 horas lo mínimo establecido para el desarrollo del proyecto.</w:t>
+      </w:r>
+    </w:p>
+    <w:p>
+      <w:pPr>
+        <w:spacing w:after="200" w:line="276" w:lineRule="auto"/>
+        <w:jc w:val="left"/>
+      </w:pPr>
+    </w:p>
+    <w:p>
+      <w:pPr>
+        <w:spacing w:after="200" w:line="276" w:lineRule="auto"/>
+        <w:jc w:val="left"/>
+      </w:pPr>
+    </w:p>
+    <w:p>
+      <w:pPr>
+        <w:pStyle w:val="Titulo1Numerado"/>
+      </w:pPr>
+      <w:r>
+        <w:t>Glosario</w:t>
+      </w:r>
+    </w:p>
+    <w:p>
+      <w:pPr>
+        <w:spacing w:after="200" w:line="276" w:lineRule="auto"/>
+        <w:jc w:val="left"/>
+      </w:pPr>
+      <w:r>
+        <w:rPr>
+          <w:highlight w:val="yellow"/>
+        </w:rPr>
+        <w:t>VER SI HAY QUE PONER ALGO</w:t>
+      </w:r>
+      <w:bookmarkStart w:id="29" w:name="_GoBack"/>
+      <w:bookmarkEnd w:id="29"/>
     </w:p>
     <w:p>
       <w:pPr>
@@ -6371,7 +6625,7 @@
           <w:rPr>
             <w:noProof/>
           </w:rPr>
-          <w:t>18</w:t>
+          <w:t>16</w:t>
         </w:r>
         <w:r>
           <w:rPr>
@@ -6644,7 +6898,7 @@
   <w:abstractNum w:abstractNumId="2">
     <w:nsid w:val="05640381"/>
     <w:multiLevelType w:val="hybridMultilevel"/>
-    <w:tmpl w:val="F71A6B2C"/>
+    <w:tmpl w:val="01242718"/>
     <w:lvl w:ilvl="0" w:tplc="380A0001">
       <w:start w:val="1"/>
       <w:numFmt w:val="bullet"/>
@@ -11096,7 +11350,7 @@
 </file>
 
 <file path=customXml/itemProps1.xml><?xml version="1.0" encoding="utf-8"?>
-<ds:datastoreItem xmlns:ds="http://schemas.openxmlformats.org/officeDocument/2006/customXml" ds:itemID="{BEFD6918-171A-4E27-8027-0DDA5CFFE082}">
+<ds:datastoreItem xmlns:ds="http://schemas.openxmlformats.org/officeDocument/2006/customXml" ds:itemID="{B5713555-718A-4589-A46C-524B12BDFD96}">
   <ds:schemaRefs>
     <ds:schemaRef ds:uri="http://schemas.openxmlformats.org/officeDocument/2006/bibliography"/>
   </ds:schemaRefs>

</xml_diff>

<commit_message>
Estudio de alternativas. Anteproyecto
</commit_message>
<xml_diff>
--- a/Documentacion/Documentación Proyecto/AnteProyectoCon302.docx
+++ b/Documentacion/Documentación Proyecto/AnteProyectoCon302.docx
@@ -203,7 +203,6 @@
           <w:docPartUnique/>
         </w:docPartObj>
       </w:sdtPr>
-      <w:sdtEndPr/>
       <w:sdtContent>
         <w:p>
           <w:pPr>
@@ -238,7 +237,7 @@
             </w:rPr>
             <w:fldChar w:fldCharType="separate"/>
           </w:r>
-          <w:hyperlink w:anchor="_Toc479699031" w:history="1">
+          <w:hyperlink w:anchor="_Toc480908041" w:history="1">
             <w:r>
               <w:rPr>
                 <w:rStyle w:val="Hipervnculo"/>
@@ -281,7 +280,7 @@
                 <w:noProof/>
                 <w:webHidden/>
               </w:rPr>
-              <w:instrText xml:space="preserve"> PAGEREF _Toc479699031 \h </w:instrText>
+              <w:instrText xml:space="preserve"> PAGEREF _Toc480908041 \h </w:instrText>
             </w:r>
             <w:r>
               <w:rPr>
@@ -301,7 +300,7 @@
                 <w:noProof/>
                 <w:webHidden/>
               </w:rPr>
-              <w:t>4</w:t>
+              <w:t>3</w:t>
             </w:r>
             <w:r>
               <w:rPr>
@@ -322,7 +321,7 @@
               <w:lang w:eastAsia="es-UY"/>
             </w:rPr>
           </w:pPr>
-          <w:hyperlink w:anchor="_Toc479699032" w:history="1">
+          <w:hyperlink w:anchor="_Toc480908042" w:history="1">
             <w:r>
               <w:rPr>
                 <w:rStyle w:val="Hipervnculo"/>
@@ -365,7 +364,7 @@
                 <w:noProof/>
                 <w:webHidden/>
               </w:rPr>
-              <w:instrText xml:space="preserve"> PAGEREF _Toc479699032 \h </w:instrText>
+              <w:instrText xml:space="preserve"> PAGEREF _Toc480908042 \h </w:instrText>
             </w:r>
             <w:r>
               <w:rPr>
@@ -406,7 +405,7 @@
               <w:lang w:eastAsia="es-UY"/>
             </w:rPr>
           </w:pPr>
-          <w:hyperlink w:anchor="_Toc479699033" w:history="1">
+          <w:hyperlink w:anchor="_Toc480908043" w:history="1">
             <w:r>
               <w:rPr>
                 <w:rStyle w:val="Hipervnculo"/>
@@ -449,7 +448,7 @@
                 <w:noProof/>
                 <w:webHidden/>
               </w:rPr>
-              <w:instrText xml:space="preserve"> PAGEREF _Toc479699033 \h </w:instrText>
+              <w:instrText xml:space="preserve"> PAGEREF _Toc480908043 \h </w:instrText>
             </w:r>
             <w:r>
               <w:rPr>
@@ -490,7 +489,7 @@
               <w:lang w:eastAsia="es-UY"/>
             </w:rPr>
           </w:pPr>
-          <w:hyperlink w:anchor="_Toc479699034" w:history="1">
+          <w:hyperlink w:anchor="_Toc480908044" w:history="1">
             <w:r>
               <w:rPr>
                 <w:rStyle w:val="Hipervnculo"/>
@@ -533,7 +532,7 @@
                 <w:noProof/>
                 <w:webHidden/>
               </w:rPr>
-              <w:instrText xml:space="preserve"> PAGEREF _Toc479699034 \h </w:instrText>
+              <w:instrText xml:space="preserve"> PAGEREF _Toc480908044 \h </w:instrText>
             </w:r>
             <w:r>
               <w:rPr>
@@ -574,7 +573,7 @@
               <w:lang w:eastAsia="es-UY"/>
             </w:rPr>
           </w:pPr>
-          <w:hyperlink w:anchor="_Toc479699035" w:history="1">
+          <w:hyperlink w:anchor="_Toc480908045" w:history="1">
             <w:r>
               <w:rPr>
                 <w:rStyle w:val="Hipervnculo"/>
@@ -619,7 +618,7 @@
                 <w:noProof/>
                 <w:webHidden/>
               </w:rPr>
-              <w:instrText xml:space="preserve"> PAGEREF _Toc479699035 \h </w:instrText>
+              <w:instrText xml:space="preserve"> PAGEREF _Toc480908045 \h </w:instrText>
             </w:r>
             <w:r>
               <w:rPr>
@@ -660,7 +659,7 @@
               <w:lang w:eastAsia="es-UY"/>
             </w:rPr>
           </w:pPr>
-          <w:hyperlink w:anchor="_Toc479699036" w:history="1">
+          <w:hyperlink w:anchor="_Toc480908046" w:history="1">
             <w:r>
               <w:rPr>
                 <w:rStyle w:val="Hipervnculo"/>
@@ -703,7 +702,7 @@
                 <w:noProof/>
                 <w:webHidden/>
               </w:rPr>
-              <w:instrText xml:space="preserve"> PAGEREF _Toc479699036 \h </w:instrText>
+              <w:instrText xml:space="preserve"> PAGEREF _Toc480908046 \h </w:instrText>
             </w:r>
             <w:r>
               <w:rPr>
@@ -744,7 +743,7 @@
               <w:lang w:eastAsia="es-UY"/>
             </w:rPr>
           </w:pPr>
-          <w:hyperlink w:anchor="_Toc479699037" w:history="1">
+          <w:hyperlink w:anchor="_Toc480908047" w:history="1">
             <w:r>
               <w:rPr>
                 <w:rStyle w:val="Hipervnculo"/>
@@ -787,7 +786,7 @@
                 <w:noProof/>
                 <w:webHidden/>
               </w:rPr>
-              <w:instrText xml:space="preserve"> PAGEREF _Toc479699037 \h </w:instrText>
+              <w:instrText xml:space="preserve"> PAGEREF _Toc480908047 \h </w:instrText>
             </w:r>
             <w:r>
               <w:rPr>
@@ -828,7 +827,7 @@
               <w:lang w:eastAsia="es-UY"/>
             </w:rPr>
           </w:pPr>
-          <w:hyperlink w:anchor="_Toc479699038" w:history="1">
+          <w:hyperlink w:anchor="_Toc480908048" w:history="1">
             <w:r>
               <w:rPr>
                 <w:rStyle w:val="Hipervnculo"/>
@@ -871,7 +870,7 @@
                 <w:noProof/>
                 <w:webHidden/>
               </w:rPr>
-              <w:instrText xml:space="preserve"> PAGEREF _Toc479699038 \h </w:instrText>
+              <w:instrText xml:space="preserve"> PAGEREF _Toc480908048 \h </w:instrText>
             </w:r>
             <w:r>
               <w:rPr>
@@ -912,7 +911,7 @@
               <w:lang w:eastAsia="es-UY"/>
             </w:rPr>
           </w:pPr>
-          <w:hyperlink w:anchor="_Toc479699039" w:history="1">
+          <w:hyperlink w:anchor="_Toc480908049" w:history="1">
             <w:r>
               <w:rPr>
                 <w:rStyle w:val="Hipervnculo"/>
@@ -936,7 +935,7 @@
                 <w:noProof/>
                 <w:highlight w:val="yellow"/>
               </w:rPr>
-              <w:t>Descripción del entorno NO SE PIDIÓ</w:t>
+              <w:t>Descripción del entorno</w:t>
             </w:r>
             <w:r>
               <w:rPr>
@@ -957,7 +956,7 @@
                 <w:noProof/>
                 <w:webHidden/>
               </w:rPr>
-              <w:instrText xml:space="preserve"> PAGEREF _Toc479699039 \h </w:instrText>
+              <w:instrText xml:space="preserve"> PAGEREF _Toc480908049 \h </w:instrText>
             </w:r>
             <w:r>
               <w:rPr>
@@ -998,7 +997,7 @@
               <w:lang w:eastAsia="es-UY"/>
             </w:rPr>
           </w:pPr>
-          <w:hyperlink w:anchor="_Toc479699040" w:history="1">
+          <w:hyperlink w:anchor="_Toc480908050" w:history="1">
             <w:r>
               <w:rPr>
                 <w:rStyle w:val="Hipervnculo"/>
@@ -1041,7 +1040,7 @@
                 <w:noProof/>
                 <w:webHidden/>
               </w:rPr>
-              <w:instrText xml:space="preserve"> PAGEREF _Toc479699040 \h </w:instrText>
+              <w:instrText xml:space="preserve"> PAGEREF _Toc480908050 \h </w:instrText>
             </w:r>
             <w:r>
               <w:rPr>
@@ -1061,7 +1060,7 @@
                 <w:noProof/>
                 <w:webHidden/>
               </w:rPr>
-              <w:t>8</w:t>
+              <w:t>9</w:t>
             </w:r>
             <w:r>
               <w:rPr>
@@ -1082,7 +1081,7 @@
               <w:lang w:eastAsia="es-UY"/>
             </w:rPr>
           </w:pPr>
-          <w:hyperlink w:anchor="_Toc479699041" w:history="1">
+          <w:hyperlink w:anchor="_Toc480908051" w:history="1">
             <w:r>
               <w:rPr>
                 <w:rStyle w:val="Hipervnculo"/>
@@ -1125,7 +1124,7 @@
                 <w:noProof/>
                 <w:webHidden/>
               </w:rPr>
-              <w:instrText xml:space="preserve"> PAGEREF _Toc479699041 \h </w:instrText>
+              <w:instrText xml:space="preserve"> PAGEREF _Toc480908051 \h </w:instrText>
             </w:r>
             <w:r>
               <w:rPr>
@@ -1170,7 +1169,7 @@
               <w:lang w:eastAsia="es-UY"/>
             </w:rPr>
           </w:pPr>
-          <w:hyperlink w:anchor="_Toc479699042" w:history="1">
+          <w:hyperlink w:anchor="_Toc480908052" w:history="1">
             <w:r>
               <w:rPr>
                 <w:rStyle w:val="Hipervnculo"/>
@@ -1213,7 +1212,7 @@
                 <w:noProof/>
                 <w:webHidden/>
               </w:rPr>
-              <w:instrText xml:space="preserve"> PAGEREF _Toc479699042 \h </w:instrText>
+              <w:instrText xml:space="preserve"> PAGEREF _Toc480908052 \h </w:instrText>
             </w:r>
             <w:r>
               <w:rPr>
@@ -1258,7 +1257,7 @@
               <w:lang w:eastAsia="es-UY"/>
             </w:rPr>
           </w:pPr>
-          <w:hyperlink w:anchor="_Toc479699043" w:history="1">
+          <w:hyperlink w:anchor="_Toc480908053" w:history="1">
             <w:r>
               <w:rPr>
                 <w:rStyle w:val="Hipervnculo"/>
@@ -1301,7 +1300,7 @@
                 <w:noProof/>
                 <w:webHidden/>
               </w:rPr>
-              <w:instrText xml:space="preserve"> PAGEREF _Toc479699043 \h </w:instrText>
+              <w:instrText xml:space="preserve"> PAGEREF _Toc480908053 \h </w:instrText>
             </w:r>
             <w:r>
               <w:rPr>
@@ -1346,7 +1345,7 @@
               <w:lang w:eastAsia="es-UY"/>
             </w:rPr>
           </w:pPr>
-          <w:hyperlink w:anchor="_Toc479699044" w:history="1">
+          <w:hyperlink w:anchor="_Toc480908054" w:history="1">
             <w:r>
               <w:rPr>
                 <w:rStyle w:val="Hipervnculo"/>
@@ -1389,7 +1388,7 @@
                 <w:noProof/>
                 <w:webHidden/>
               </w:rPr>
-              <w:instrText xml:space="preserve"> PAGEREF _Toc479699044 \h </w:instrText>
+              <w:instrText xml:space="preserve"> PAGEREF _Toc480908054 \h </w:instrText>
             </w:r>
             <w:r>
               <w:rPr>
@@ -1409,7 +1408,7 @@
                 <w:noProof/>
                 <w:webHidden/>
               </w:rPr>
-              <w:t>9</w:t>
+              <w:t>10</w:t>
             </w:r>
             <w:r>
               <w:rPr>
@@ -1434,7 +1433,7 @@
               <w:lang w:eastAsia="es-UY"/>
             </w:rPr>
           </w:pPr>
-          <w:hyperlink w:anchor="_Toc479699045" w:history="1">
+          <w:hyperlink w:anchor="_Toc480908055" w:history="1">
             <w:r>
               <w:rPr>
                 <w:rStyle w:val="Hipervnculo"/>
@@ -1456,25 +1455,105 @@
                 <w:rStyle w:val="Hipervnculo"/>
                 <w:noProof/>
               </w:rPr>
-              <w:t xml:space="preserve">Análisis de factibilidad </w:t>
-            </w:r>
+              <w:t>Análisis de factibilidad</w:t>
+            </w:r>
+            <w:r>
+              <w:rPr>
+                <w:noProof/>
+                <w:webHidden/>
+              </w:rPr>
+              <w:tab/>
+            </w:r>
+            <w:r>
+              <w:rPr>
+                <w:noProof/>
+                <w:webHidden/>
+              </w:rPr>
+              <w:fldChar w:fldCharType="begin"/>
+            </w:r>
+            <w:r>
+              <w:rPr>
+                <w:noProof/>
+                <w:webHidden/>
+              </w:rPr>
+              <w:instrText xml:space="preserve"> PAGEREF _Toc480908055 \h </w:instrText>
+            </w:r>
+            <w:r>
+              <w:rPr>
+                <w:noProof/>
+                <w:webHidden/>
+              </w:rPr>
+            </w:r>
+            <w:r>
+              <w:rPr>
+                <w:noProof/>
+                <w:webHidden/>
+              </w:rPr>
+              <w:fldChar w:fldCharType="separate"/>
+            </w:r>
+            <w:r>
+              <w:rPr>
+                <w:noProof/>
+                <w:webHidden/>
+              </w:rPr>
+              <w:t>10</w:t>
+            </w:r>
+            <w:r>
+              <w:rPr>
+                <w:noProof/>
+                <w:webHidden/>
+              </w:rPr>
+              <w:fldChar w:fldCharType="end"/>
+            </w:r>
+          </w:hyperlink>
+        </w:p>
+        <w:p>
+          <w:pPr>
+            <w:pStyle w:val="TDC3"/>
+            <w:tabs>
+              <w:tab w:val="left" w:pos="1540"/>
+              <w:tab w:val="right" w:leader="dot" w:pos="8494"/>
+            </w:tabs>
+            <w:rPr>
+              <w:rFonts w:asciiTheme="minorHAnsi" w:eastAsiaTheme="minorEastAsia" w:hAnsiTheme="minorHAnsi"/>
+              <w:noProof/>
+              <w:sz w:val="22"/>
+              <w:lang w:eastAsia="es-UY"/>
+            </w:rPr>
+          </w:pPr>
+          <w:hyperlink w:anchor="_Toc480908056" w:history="1">
             <w:r>
               <w:rPr>
                 <w:rStyle w:val="Hipervnculo"/>
                 <w:noProof/>
-                <w:highlight w:val="yellow"/>
-              </w:rPr>
-              <w:t>PREGUNTAR SI VA</w:t>
-            </w:r>
-            <w:r>
-              <w:rPr>
-                <w:noProof/>
-                <w:webHidden/>
+              </w:rPr>
+              <w:t>11.1.3.1</w:t>
+            </w:r>
+            <w:r>
+              <w:rPr>
+                <w:rFonts w:asciiTheme="minorHAnsi" w:eastAsiaTheme="minorEastAsia" w:hAnsiTheme="minorHAnsi"/>
+                <w:noProof/>
+                <w:sz w:val="22"/>
+                <w:lang w:eastAsia="es-UY"/>
               </w:rPr>
               <w:tab/>
             </w:r>
             <w:r>
               <w:rPr>
+                <w:rStyle w:val="Hipervnculo"/>
+                <w:noProof/>
+              </w:rPr>
+              <w:t>Operativa</w:t>
+            </w:r>
+            <w:r>
+              <w:rPr>
+                <w:noProof/>
+                <w:webHidden/>
+              </w:rPr>
+              <w:tab/>
+            </w:r>
+            <w:r>
+              <w:rPr>
                 <w:noProof/>
                 <w:webHidden/>
               </w:rPr>
@@ -1485,7 +1564,7 @@
                 <w:noProof/>
                 <w:webHidden/>
               </w:rPr>
-              <w:instrText xml:space="preserve"> PAGEREF _Toc479699045 \h </w:instrText>
+              <w:instrText xml:space="preserve"> PAGEREF _Toc480908056 \h </w:instrText>
             </w:r>
             <w:r>
               <w:rPr>
@@ -1505,7 +1584,359 @@
                 <w:noProof/>
                 <w:webHidden/>
               </w:rPr>
-              <w:t>9</w:t>
+              <w:t>10</w:t>
+            </w:r>
+            <w:r>
+              <w:rPr>
+                <w:noProof/>
+                <w:webHidden/>
+              </w:rPr>
+              <w:fldChar w:fldCharType="end"/>
+            </w:r>
+          </w:hyperlink>
+        </w:p>
+        <w:p>
+          <w:pPr>
+            <w:pStyle w:val="TDC3"/>
+            <w:tabs>
+              <w:tab w:val="left" w:pos="1540"/>
+              <w:tab w:val="right" w:leader="dot" w:pos="8494"/>
+            </w:tabs>
+            <w:rPr>
+              <w:rFonts w:asciiTheme="minorHAnsi" w:eastAsiaTheme="minorEastAsia" w:hAnsiTheme="minorHAnsi"/>
+              <w:noProof/>
+              <w:sz w:val="22"/>
+              <w:lang w:eastAsia="es-UY"/>
+            </w:rPr>
+          </w:pPr>
+          <w:hyperlink w:anchor="_Toc480908057" w:history="1">
+            <w:r>
+              <w:rPr>
+                <w:rStyle w:val="Hipervnculo"/>
+                <w:noProof/>
+              </w:rPr>
+              <w:t>11.1.3.2</w:t>
+            </w:r>
+            <w:r>
+              <w:rPr>
+                <w:rFonts w:asciiTheme="minorHAnsi" w:eastAsiaTheme="minorEastAsia" w:hAnsiTheme="minorHAnsi"/>
+                <w:noProof/>
+                <w:sz w:val="22"/>
+                <w:lang w:eastAsia="es-UY"/>
+              </w:rPr>
+              <w:tab/>
+            </w:r>
+            <w:r>
+              <w:rPr>
+                <w:rStyle w:val="Hipervnculo"/>
+                <w:noProof/>
+              </w:rPr>
+              <w:t>Técnica</w:t>
+            </w:r>
+            <w:r>
+              <w:rPr>
+                <w:noProof/>
+                <w:webHidden/>
+              </w:rPr>
+              <w:tab/>
+            </w:r>
+            <w:r>
+              <w:rPr>
+                <w:noProof/>
+                <w:webHidden/>
+              </w:rPr>
+              <w:fldChar w:fldCharType="begin"/>
+            </w:r>
+            <w:r>
+              <w:rPr>
+                <w:noProof/>
+                <w:webHidden/>
+              </w:rPr>
+              <w:instrText xml:space="preserve"> PAGEREF _Toc480908057 \h </w:instrText>
+            </w:r>
+            <w:r>
+              <w:rPr>
+                <w:noProof/>
+                <w:webHidden/>
+              </w:rPr>
+            </w:r>
+            <w:r>
+              <w:rPr>
+                <w:noProof/>
+                <w:webHidden/>
+              </w:rPr>
+              <w:fldChar w:fldCharType="separate"/>
+            </w:r>
+            <w:r>
+              <w:rPr>
+                <w:noProof/>
+                <w:webHidden/>
+              </w:rPr>
+              <w:t>10</w:t>
+            </w:r>
+            <w:r>
+              <w:rPr>
+                <w:noProof/>
+                <w:webHidden/>
+              </w:rPr>
+              <w:fldChar w:fldCharType="end"/>
+            </w:r>
+          </w:hyperlink>
+        </w:p>
+        <w:p>
+          <w:pPr>
+            <w:pStyle w:val="TDC3"/>
+            <w:tabs>
+              <w:tab w:val="left" w:pos="1540"/>
+              <w:tab w:val="right" w:leader="dot" w:pos="8494"/>
+            </w:tabs>
+            <w:rPr>
+              <w:rFonts w:asciiTheme="minorHAnsi" w:eastAsiaTheme="minorEastAsia" w:hAnsiTheme="minorHAnsi"/>
+              <w:noProof/>
+              <w:sz w:val="22"/>
+              <w:lang w:eastAsia="es-UY"/>
+            </w:rPr>
+          </w:pPr>
+          <w:hyperlink w:anchor="_Toc480908058" w:history="1">
+            <w:r>
+              <w:rPr>
+                <w:rStyle w:val="Hipervnculo"/>
+                <w:noProof/>
+              </w:rPr>
+              <w:t>11.1.3.3</w:t>
+            </w:r>
+            <w:r>
+              <w:rPr>
+                <w:rFonts w:asciiTheme="minorHAnsi" w:eastAsiaTheme="minorEastAsia" w:hAnsiTheme="minorHAnsi"/>
+                <w:noProof/>
+                <w:sz w:val="22"/>
+                <w:lang w:eastAsia="es-UY"/>
+              </w:rPr>
+              <w:tab/>
+            </w:r>
+            <w:r>
+              <w:rPr>
+                <w:rStyle w:val="Hipervnculo"/>
+                <w:noProof/>
+              </w:rPr>
+              <w:t>Legal</w:t>
+            </w:r>
+            <w:r>
+              <w:rPr>
+                <w:noProof/>
+                <w:webHidden/>
+              </w:rPr>
+              <w:tab/>
+            </w:r>
+            <w:r>
+              <w:rPr>
+                <w:noProof/>
+                <w:webHidden/>
+              </w:rPr>
+              <w:fldChar w:fldCharType="begin"/>
+            </w:r>
+            <w:r>
+              <w:rPr>
+                <w:noProof/>
+                <w:webHidden/>
+              </w:rPr>
+              <w:instrText xml:space="preserve"> PAGEREF _Toc480908058 \h </w:instrText>
+            </w:r>
+            <w:r>
+              <w:rPr>
+                <w:noProof/>
+                <w:webHidden/>
+              </w:rPr>
+            </w:r>
+            <w:r>
+              <w:rPr>
+                <w:noProof/>
+                <w:webHidden/>
+              </w:rPr>
+              <w:fldChar w:fldCharType="separate"/>
+            </w:r>
+            <w:r>
+              <w:rPr>
+                <w:noProof/>
+                <w:webHidden/>
+              </w:rPr>
+              <w:t>10</w:t>
+            </w:r>
+            <w:r>
+              <w:rPr>
+                <w:noProof/>
+                <w:webHidden/>
+              </w:rPr>
+              <w:fldChar w:fldCharType="end"/>
+            </w:r>
+          </w:hyperlink>
+        </w:p>
+        <w:p>
+          <w:pPr>
+            <w:pStyle w:val="TDC3"/>
+            <w:tabs>
+              <w:tab w:val="left" w:pos="1540"/>
+              <w:tab w:val="right" w:leader="dot" w:pos="8494"/>
+            </w:tabs>
+            <w:rPr>
+              <w:rFonts w:asciiTheme="minorHAnsi" w:eastAsiaTheme="minorEastAsia" w:hAnsiTheme="minorHAnsi"/>
+              <w:noProof/>
+              <w:sz w:val="22"/>
+              <w:lang w:eastAsia="es-UY"/>
+            </w:rPr>
+          </w:pPr>
+          <w:hyperlink w:anchor="_Toc480908059" w:history="1">
+            <w:r>
+              <w:rPr>
+                <w:rStyle w:val="Hipervnculo"/>
+                <w:noProof/>
+              </w:rPr>
+              <w:t>11.1.3.4</w:t>
+            </w:r>
+            <w:r>
+              <w:rPr>
+                <w:rFonts w:asciiTheme="minorHAnsi" w:eastAsiaTheme="minorEastAsia" w:hAnsiTheme="minorHAnsi"/>
+                <w:noProof/>
+                <w:sz w:val="22"/>
+                <w:lang w:eastAsia="es-UY"/>
+              </w:rPr>
+              <w:tab/>
+            </w:r>
+            <w:r>
+              <w:rPr>
+                <w:rStyle w:val="Hipervnculo"/>
+                <w:noProof/>
+              </w:rPr>
+              <w:t>Económica</w:t>
+            </w:r>
+            <w:r>
+              <w:rPr>
+                <w:noProof/>
+                <w:webHidden/>
+              </w:rPr>
+              <w:tab/>
+            </w:r>
+            <w:r>
+              <w:rPr>
+                <w:noProof/>
+                <w:webHidden/>
+              </w:rPr>
+              <w:fldChar w:fldCharType="begin"/>
+            </w:r>
+            <w:r>
+              <w:rPr>
+                <w:noProof/>
+                <w:webHidden/>
+              </w:rPr>
+              <w:instrText xml:space="preserve"> PAGEREF _Toc480908059 \h </w:instrText>
+            </w:r>
+            <w:r>
+              <w:rPr>
+                <w:noProof/>
+                <w:webHidden/>
+              </w:rPr>
+            </w:r>
+            <w:r>
+              <w:rPr>
+                <w:noProof/>
+                <w:webHidden/>
+              </w:rPr>
+              <w:fldChar w:fldCharType="separate"/>
+            </w:r>
+            <w:r>
+              <w:rPr>
+                <w:noProof/>
+                <w:webHidden/>
+              </w:rPr>
+              <w:t>11</w:t>
+            </w:r>
+            <w:r>
+              <w:rPr>
+                <w:noProof/>
+                <w:webHidden/>
+              </w:rPr>
+              <w:fldChar w:fldCharType="end"/>
+            </w:r>
+          </w:hyperlink>
+        </w:p>
+        <w:p>
+          <w:pPr>
+            <w:pStyle w:val="TDC3"/>
+            <w:tabs>
+              <w:tab w:val="left" w:pos="1760"/>
+              <w:tab w:val="right" w:leader="dot" w:pos="8494"/>
+            </w:tabs>
+            <w:rPr>
+              <w:rFonts w:asciiTheme="minorHAnsi" w:eastAsiaTheme="minorEastAsia" w:hAnsiTheme="minorHAnsi"/>
+              <w:noProof/>
+              <w:sz w:val="22"/>
+              <w:lang w:eastAsia="es-UY"/>
+            </w:rPr>
+          </w:pPr>
+          <w:hyperlink w:anchor="_Toc480908060" w:history="1">
+            <w:r>
+              <w:rPr>
+                <w:rStyle w:val="Hipervnculo"/>
+                <w:noProof/>
+              </w:rPr>
+              <w:t>11.1.3.4.1</w:t>
+            </w:r>
+            <w:r>
+              <w:rPr>
+                <w:rFonts w:asciiTheme="minorHAnsi" w:eastAsiaTheme="minorEastAsia" w:hAnsiTheme="minorHAnsi"/>
+                <w:noProof/>
+                <w:sz w:val="22"/>
+                <w:lang w:eastAsia="es-UY"/>
+              </w:rPr>
+              <w:tab/>
+            </w:r>
+            <w:r>
+              <w:rPr>
+                <w:rStyle w:val="Hipervnculo"/>
+                <w:noProof/>
+              </w:rPr>
+              <w:t>Estimación de esfuerzos</w:t>
+            </w:r>
+            <w:r>
+              <w:rPr>
+                <w:noProof/>
+                <w:webHidden/>
+              </w:rPr>
+              <w:tab/>
+            </w:r>
+            <w:r>
+              <w:rPr>
+                <w:noProof/>
+                <w:webHidden/>
+              </w:rPr>
+              <w:fldChar w:fldCharType="begin"/>
+            </w:r>
+            <w:r>
+              <w:rPr>
+                <w:noProof/>
+                <w:webHidden/>
+              </w:rPr>
+              <w:instrText xml:space="preserve"> PAGEREF _Toc480908060 \h </w:instrText>
+            </w:r>
+            <w:r>
+              <w:rPr>
+                <w:noProof/>
+                <w:webHidden/>
+              </w:rPr>
+            </w:r>
+            <w:r>
+              <w:rPr>
+                <w:noProof/>
+                <w:webHidden/>
+              </w:rPr>
+              <w:fldChar w:fldCharType="separate"/>
+            </w:r>
+            <w:r>
+              <w:rPr>
+                <w:noProof/>
+                <w:webHidden/>
+              </w:rPr>
+              <w:t>11</w:t>
             </w:r>
             <w:r>
               <w:rPr>
@@ -1530,7 +1961,7 @@
               <w:lang w:eastAsia="es-UY"/>
             </w:rPr>
           </w:pPr>
-          <w:hyperlink w:anchor="_Toc479699046" w:history="1">
+          <w:hyperlink w:anchor="_Toc480908061" w:history="1">
             <w:r>
               <w:rPr>
                 <w:rStyle w:val="Hipervnculo"/>
@@ -1573,7 +2004,7 @@
                 <w:noProof/>
                 <w:webHidden/>
               </w:rPr>
-              <w:instrText xml:space="preserve"> PAGEREF _Toc479699046 \h </w:instrText>
+              <w:instrText xml:space="preserve"> PAGEREF _Toc480908061 \h </w:instrText>
             </w:r>
             <w:r>
               <w:rPr>
@@ -1593,7 +2024,7 @@
                 <w:noProof/>
                 <w:webHidden/>
               </w:rPr>
-              <w:t>9</w:t>
+              <w:t>11</w:t>
             </w:r>
             <w:r>
               <w:rPr>
@@ -1618,7 +2049,7 @@
               <w:lang w:eastAsia="es-UY"/>
             </w:rPr>
           </w:pPr>
-          <w:hyperlink w:anchor="_Toc479699047" w:history="1">
+          <w:hyperlink w:anchor="_Toc480908062" w:history="1">
             <w:r>
               <w:rPr>
                 <w:rStyle w:val="Hipervnculo"/>
@@ -1661,7 +2092,7 @@
                 <w:noProof/>
                 <w:webHidden/>
               </w:rPr>
-              <w:instrText xml:space="preserve"> PAGEREF _Toc479699047 \h </w:instrText>
+              <w:instrText xml:space="preserve"> PAGEREF _Toc480908062 \h </w:instrText>
             </w:r>
             <w:r>
               <w:rPr>
@@ -1681,7 +2112,7 @@
                 <w:noProof/>
                 <w:webHidden/>
               </w:rPr>
-              <w:t>9</w:t>
+              <w:t>11</w:t>
             </w:r>
             <w:r>
               <w:rPr>
@@ -1706,7 +2137,7 @@
               <w:lang w:eastAsia="es-UY"/>
             </w:rPr>
           </w:pPr>
-          <w:hyperlink w:anchor="_Toc479699048" w:history="1">
+          <w:hyperlink w:anchor="_Toc480908063" w:history="1">
             <w:r>
               <w:rPr>
                 <w:rStyle w:val="Hipervnculo"/>
@@ -1749,7 +2180,7 @@
                 <w:noProof/>
                 <w:webHidden/>
               </w:rPr>
-              <w:instrText xml:space="preserve"> PAGEREF _Toc479699048 \h </w:instrText>
+              <w:instrText xml:space="preserve"> PAGEREF _Toc480908063 \h </w:instrText>
             </w:r>
             <w:r>
               <w:rPr>
@@ -1769,7 +2200,7 @@
                 <w:noProof/>
                 <w:webHidden/>
               </w:rPr>
-              <w:t>9</w:t>
+              <w:t>11</w:t>
             </w:r>
             <w:r>
               <w:rPr>
@@ -1794,7 +2225,7 @@
               <w:lang w:eastAsia="es-UY"/>
             </w:rPr>
           </w:pPr>
-          <w:hyperlink w:anchor="_Toc479699049" w:history="1">
+          <w:hyperlink w:anchor="_Toc480908064" w:history="1">
             <w:r>
               <w:rPr>
                 <w:rStyle w:val="Hipervnculo"/>
@@ -1816,15 +2247,7 @@
                 <w:rStyle w:val="Hipervnculo"/>
                 <w:noProof/>
               </w:rPr>
-              <w:t xml:space="preserve">Análisis de factibilidad </w:t>
-            </w:r>
-            <w:r>
-              <w:rPr>
-                <w:rStyle w:val="Hipervnculo"/>
-                <w:noProof/>
-                <w:highlight w:val="yellow"/>
-              </w:rPr>
-              <w:t>PREGUNTAR SI VA</w:t>
+              <w:t>Análisis de factibilidad</w:t>
             </w:r>
             <w:r>
               <w:rPr>
@@ -1845,7 +2268,7 @@
                 <w:noProof/>
                 <w:webHidden/>
               </w:rPr>
-              <w:instrText xml:space="preserve"> PAGEREF _Toc479699049 \h </w:instrText>
+              <w:instrText xml:space="preserve"> PAGEREF _Toc480908064 \h </w:instrText>
             </w:r>
             <w:r>
               <w:rPr>
@@ -1865,7 +2288,7 @@
                 <w:noProof/>
                 <w:webHidden/>
               </w:rPr>
-              <w:t>9</w:t>
+              <w:t>11</w:t>
             </w:r>
             <w:r>
               <w:rPr>
@@ -1886,7 +2309,7 @@
               <w:lang w:eastAsia="es-UY"/>
             </w:rPr>
           </w:pPr>
-          <w:hyperlink w:anchor="_Toc479699050" w:history="1">
+          <w:hyperlink w:anchor="_Toc480908065" w:history="1">
             <w:r>
               <w:rPr>
                 <w:rStyle w:val="Hipervnculo"/>
@@ -1929,7 +2352,7 @@
                 <w:noProof/>
                 <w:webHidden/>
               </w:rPr>
-              <w:instrText xml:space="preserve"> PAGEREF _Toc479699050 \h </w:instrText>
+              <w:instrText xml:space="preserve"> PAGEREF _Toc480908065 \h </w:instrText>
             </w:r>
             <w:r>
               <w:rPr>
@@ -1949,7 +2372,7 @@
                 <w:noProof/>
                 <w:webHidden/>
               </w:rPr>
-              <w:t>9</w:t>
+              <w:t>12</w:t>
             </w:r>
             <w:r>
               <w:rPr>
@@ -1970,7 +2393,7 @@
               <w:lang w:eastAsia="es-UY"/>
             </w:rPr>
           </w:pPr>
-          <w:hyperlink w:anchor="_Toc479699051" w:history="1">
+          <w:hyperlink w:anchor="_Toc480908066" w:history="1">
             <w:r>
               <w:rPr>
                 <w:rStyle w:val="Hipervnculo"/>
@@ -2013,7 +2436,7 @@
                 <w:noProof/>
                 <w:webHidden/>
               </w:rPr>
-              <w:instrText xml:space="preserve"> PAGEREF _Toc479699051 \h </w:instrText>
+              <w:instrText xml:space="preserve"> PAGEREF _Toc480908066 \h </w:instrText>
             </w:r>
             <w:r>
               <w:rPr>
@@ -2033,7 +2456,7 @@
                 <w:noProof/>
                 <w:webHidden/>
               </w:rPr>
-              <w:t>10</w:t>
+              <w:t>12</w:t>
             </w:r>
             <w:r>
               <w:rPr>
@@ -2054,7 +2477,7 @@
               <w:lang w:eastAsia="es-UY"/>
             </w:rPr>
           </w:pPr>
-          <w:hyperlink w:anchor="_Toc479699052" w:history="1">
+          <w:hyperlink w:anchor="_Toc480908067" w:history="1">
             <w:r>
               <w:rPr>
                 <w:rStyle w:val="Hipervnculo"/>
@@ -2097,7 +2520,7 @@
                 <w:noProof/>
                 <w:webHidden/>
               </w:rPr>
-              <w:instrText xml:space="preserve"> PAGEREF _Toc479699052 \h </w:instrText>
+              <w:instrText xml:space="preserve"> PAGEREF _Toc480908067 \h </w:instrText>
             </w:r>
             <w:r>
               <w:rPr>
@@ -2117,7 +2540,7 @@
                 <w:noProof/>
                 <w:webHidden/>
               </w:rPr>
-              <w:t>12</w:t>
+              <w:t>14</w:t>
             </w:r>
             <w:r>
               <w:rPr>
@@ -2142,7 +2565,7 @@
               <w:lang w:eastAsia="es-UY"/>
             </w:rPr>
           </w:pPr>
-          <w:hyperlink w:anchor="_Toc479699053" w:history="1">
+          <w:hyperlink w:anchor="_Toc480908068" w:history="1">
             <w:r>
               <w:rPr>
                 <w:rStyle w:val="Hipervnculo"/>
@@ -2185,7 +2608,7 @@
                 <w:noProof/>
                 <w:webHidden/>
               </w:rPr>
-              <w:instrText xml:space="preserve"> PAGEREF _Toc479699053 \h </w:instrText>
+              <w:instrText xml:space="preserve"> PAGEREF _Toc480908068 \h </w:instrText>
             </w:r>
             <w:r>
               <w:rPr>
@@ -2205,7 +2628,7 @@
                 <w:noProof/>
                 <w:webHidden/>
               </w:rPr>
-              <w:t>12</w:t>
+              <w:t>15</w:t>
             </w:r>
             <w:r>
               <w:rPr>
@@ -2230,7 +2653,7 @@
               <w:lang w:eastAsia="es-UY"/>
             </w:rPr>
           </w:pPr>
-          <w:hyperlink w:anchor="_Toc479699054" w:history="1">
+          <w:hyperlink w:anchor="_Toc480908069" w:history="1">
             <w:r>
               <w:rPr>
                 <w:rStyle w:val="Hipervnculo"/>
@@ -2273,7 +2696,7 @@
                 <w:noProof/>
                 <w:webHidden/>
               </w:rPr>
-              <w:instrText xml:space="preserve"> PAGEREF _Toc479699054 \h </w:instrText>
+              <w:instrText xml:space="preserve"> PAGEREF _Toc480908069 \h </w:instrText>
             </w:r>
             <w:r>
               <w:rPr>
@@ -2293,7 +2716,7 @@
                 <w:noProof/>
                 <w:webHidden/>
               </w:rPr>
-              <w:t>12</w:t>
+              <w:t>15</w:t>
             </w:r>
             <w:r>
               <w:rPr>
@@ -2318,7 +2741,7 @@
               <w:lang w:eastAsia="es-UY"/>
             </w:rPr>
           </w:pPr>
-          <w:hyperlink w:anchor="_Toc479699055" w:history="1">
+          <w:hyperlink w:anchor="_Toc480908070" w:history="1">
             <w:r>
               <w:rPr>
                 <w:rStyle w:val="Hipervnculo"/>
@@ -2361,7 +2784,7 @@
                 <w:noProof/>
                 <w:webHidden/>
               </w:rPr>
-              <w:instrText xml:space="preserve"> PAGEREF _Toc479699055 \h </w:instrText>
+              <w:instrText xml:space="preserve"> PAGEREF _Toc480908070 \h </w:instrText>
             </w:r>
             <w:r>
               <w:rPr>
@@ -2381,7 +2804,7 @@
                 <w:noProof/>
                 <w:webHidden/>
               </w:rPr>
-              <w:t>13</w:t>
+              <w:t>15</w:t>
             </w:r>
             <w:r>
               <w:rPr>
@@ -2406,7 +2829,7 @@
               <w:lang w:eastAsia="es-UY"/>
             </w:rPr>
           </w:pPr>
-          <w:hyperlink w:anchor="_Toc479699056" w:history="1">
+          <w:hyperlink w:anchor="_Toc480908071" w:history="1">
             <w:r>
               <w:rPr>
                 <w:rStyle w:val="Hipervnculo"/>
@@ -2449,7 +2872,7 @@
                 <w:noProof/>
                 <w:webHidden/>
               </w:rPr>
-              <w:instrText xml:space="preserve"> PAGEREF _Toc479699056 \h </w:instrText>
+              <w:instrText xml:space="preserve"> PAGEREF _Toc480908071 \h </w:instrText>
             </w:r>
             <w:r>
               <w:rPr>
@@ -2469,7 +2892,7 @@
                 <w:noProof/>
                 <w:webHidden/>
               </w:rPr>
-              <w:t>13</w:t>
+              <w:t>15</w:t>
             </w:r>
             <w:r>
               <w:rPr>
@@ -2494,7 +2917,7 @@
               <w:lang w:eastAsia="es-UY"/>
             </w:rPr>
           </w:pPr>
-          <w:hyperlink w:anchor="_Toc479699057" w:history="1">
+          <w:hyperlink w:anchor="_Toc480908072" w:history="1">
             <w:r>
               <w:rPr>
                 <w:rStyle w:val="Hipervnculo"/>
@@ -2537,7 +2960,7 @@
                 <w:noProof/>
                 <w:webHidden/>
               </w:rPr>
-              <w:instrText xml:space="preserve"> PAGEREF _Toc479699057 \h </w:instrText>
+              <w:instrText xml:space="preserve"> PAGEREF _Toc480908072 \h </w:instrText>
             </w:r>
             <w:r>
               <w:rPr>
@@ -2557,7 +2980,623 @@
                 <w:noProof/>
                 <w:webHidden/>
               </w:rPr>
-              <w:t>13</w:t>
+              <w:t>16</w:t>
+            </w:r>
+            <w:r>
+              <w:rPr>
+                <w:noProof/>
+                <w:webHidden/>
+              </w:rPr>
+              <w:fldChar w:fldCharType="end"/>
+            </w:r>
+          </w:hyperlink>
+        </w:p>
+        <w:p>
+          <w:pPr>
+            <w:pStyle w:val="TDC3"/>
+            <w:tabs>
+              <w:tab w:val="left" w:pos="1540"/>
+              <w:tab w:val="right" w:leader="dot" w:pos="8494"/>
+            </w:tabs>
+            <w:rPr>
+              <w:rFonts w:asciiTheme="minorHAnsi" w:eastAsiaTheme="minorEastAsia" w:hAnsiTheme="minorHAnsi"/>
+              <w:noProof/>
+              <w:sz w:val="22"/>
+              <w:lang w:eastAsia="es-UY"/>
+            </w:rPr>
+          </w:pPr>
+          <w:hyperlink w:anchor="_Toc480908073" w:history="1">
+            <w:r>
+              <w:rPr>
+                <w:rStyle w:val="Hipervnculo"/>
+                <w:noProof/>
+              </w:rPr>
+              <w:t>14.1.5.</w:t>
+            </w:r>
+            <w:r>
+              <w:rPr>
+                <w:rFonts w:asciiTheme="minorHAnsi" w:eastAsiaTheme="minorEastAsia" w:hAnsiTheme="minorHAnsi"/>
+                <w:noProof/>
+                <w:sz w:val="22"/>
+                <w:lang w:eastAsia="es-UY"/>
+              </w:rPr>
+              <w:tab/>
+            </w:r>
+            <w:r>
+              <w:rPr>
+                <w:rStyle w:val="Hipervnculo"/>
+                <w:noProof/>
+              </w:rPr>
+              <w:t>Descripción y selección de herramientas</w:t>
+            </w:r>
+            <w:r>
+              <w:rPr>
+                <w:noProof/>
+                <w:webHidden/>
+              </w:rPr>
+              <w:tab/>
+            </w:r>
+            <w:r>
+              <w:rPr>
+                <w:noProof/>
+                <w:webHidden/>
+              </w:rPr>
+              <w:fldChar w:fldCharType="begin"/>
+            </w:r>
+            <w:r>
+              <w:rPr>
+                <w:noProof/>
+                <w:webHidden/>
+              </w:rPr>
+              <w:instrText xml:space="preserve"> PAGEREF _Toc480908073 \h </w:instrText>
+            </w:r>
+            <w:r>
+              <w:rPr>
+                <w:noProof/>
+                <w:webHidden/>
+              </w:rPr>
+            </w:r>
+            <w:r>
+              <w:rPr>
+                <w:noProof/>
+                <w:webHidden/>
+              </w:rPr>
+              <w:fldChar w:fldCharType="separate"/>
+            </w:r>
+            <w:r>
+              <w:rPr>
+                <w:noProof/>
+                <w:webHidden/>
+              </w:rPr>
+              <w:t>17</w:t>
+            </w:r>
+            <w:r>
+              <w:rPr>
+                <w:noProof/>
+                <w:webHidden/>
+              </w:rPr>
+              <w:fldChar w:fldCharType="end"/>
+            </w:r>
+          </w:hyperlink>
+        </w:p>
+        <w:p>
+          <w:pPr>
+            <w:pStyle w:val="TDC3"/>
+            <w:tabs>
+              <w:tab w:val="left" w:pos="1540"/>
+              <w:tab w:val="right" w:leader="dot" w:pos="8494"/>
+            </w:tabs>
+            <w:rPr>
+              <w:rFonts w:asciiTheme="minorHAnsi" w:eastAsiaTheme="minorEastAsia" w:hAnsiTheme="minorHAnsi"/>
+              <w:noProof/>
+              <w:sz w:val="22"/>
+              <w:lang w:eastAsia="es-UY"/>
+            </w:rPr>
+          </w:pPr>
+          <w:hyperlink w:anchor="_Toc480908074" w:history="1">
+            <w:r>
+              <w:rPr>
+                <w:rStyle w:val="Hipervnculo"/>
+                <w:noProof/>
+              </w:rPr>
+              <w:t>14.1.6.</w:t>
+            </w:r>
+            <w:r>
+              <w:rPr>
+                <w:rFonts w:asciiTheme="minorHAnsi" w:eastAsiaTheme="minorEastAsia" w:hAnsiTheme="minorHAnsi"/>
+                <w:noProof/>
+                <w:sz w:val="22"/>
+                <w:lang w:eastAsia="es-UY"/>
+              </w:rPr>
+              <w:tab/>
+            </w:r>
+            <w:r>
+              <w:rPr>
+                <w:rStyle w:val="Hipervnculo"/>
+                <w:noProof/>
+              </w:rPr>
+              <w:t>Plan de SQA</w:t>
+            </w:r>
+            <w:r>
+              <w:rPr>
+                <w:noProof/>
+                <w:webHidden/>
+              </w:rPr>
+              <w:tab/>
+            </w:r>
+            <w:r>
+              <w:rPr>
+                <w:noProof/>
+                <w:webHidden/>
+              </w:rPr>
+              <w:fldChar w:fldCharType="begin"/>
+            </w:r>
+            <w:r>
+              <w:rPr>
+                <w:noProof/>
+                <w:webHidden/>
+              </w:rPr>
+              <w:instrText xml:space="preserve"> PAGEREF _Toc480908074 \h </w:instrText>
+            </w:r>
+            <w:r>
+              <w:rPr>
+                <w:noProof/>
+                <w:webHidden/>
+              </w:rPr>
+            </w:r>
+            <w:r>
+              <w:rPr>
+                <w:noProof/>
+                <w:webHidden/>
+              </w:rPr>
+              <w:fldChar w:fldCharType="separate"/>
+            </w:r>
+            <w:r>
+              <w:rPr>
+                <w:noProof/>
+                <w:webHidden/>
+              </w:rPr>
+              <w:t>17</w:t>
+            </w:r>
+            <w:r>
+              <w:rPr>
+                <w:noProof/>
+                <w:webHidden/>
+              </w:rPr>
+              <w:fldChar w:fldCharType="end"/>
+            </w:r>
+          </w:hyperlink>
+        </w:p>
+        <w:p>
+          <w:pPr>
+            <w:pStyle w:val="TDC3"/>
+            <w:tabs>
+              <w:tab w:val="left" w:pos="1760"/>
+              <w:tab w:val="right" w:leader="dot" w:pos="8494"/>
+            </w:tabs>
+            <w:rPr>
+              <w:rFonts w:asciiTheme="minorHAnsi" w:eastAsiaTheme="minorEastAsia" w:hAnsiTheme="minorHAnsi"/>
+              <w:noProof/>
+              <w:sz w:val="22"/>
+              <w:lang w:eastAsia="es-UY"/>
+            </w:rPr>
+          </w:pPr>
+          <w:hyperlink w:anchor="_Toc480908075" w:history="1">
+            <w:r>
+              <w:rPr>
+                <w:rStyle w:val="Hipervnculo"/>
+                <w:noProof/>
+              </w:rPr>
+              <w:t>14.1.6.1.</w:t>
+            </w:r>
+            <w:r>
+              <w:rPr>
+                <w:rFonts w:asciiTheme="minorHAnsi" w:eastAsiaTheme="minorEastAsia" w:hAnsiTheme="minorHAnsi"/>
+                <w:noProof/>
+                <w:sz w:val="22"/>
+                <w:lang w:eastAsia="es-UY"/>
+              </w:rPr>
+              <w:tab/>
+            </w:r>
+            <w:r>
+              <w:rPr>
+                <w:rStyle w:val="Hipervnculo"/>
+                <w:noProof/>
+              </w:rPr>
+              <w:t>Estándares definidos y convenciones</w:t>
+            </w:r>
+            <w:r>
+              <w:rPr>
+                <w:noProof/>
+                <w:webHidden/>
+              </w:rPr>
+              <w:tab/>
+            </w:r>
+            <w:r>
+              <w:rPr>
+                <w:noProof/>
+                <w:webHidden/>
+              </w:rPr>
+              <w:fldChar w:fldCharType="begin"/>
+            </w:r>
+            <w:r>
+              <w:rPr>
+                <w:noProof/>
+                <w:webHidden/>
+              </w:rPr>
+              <w:instrText xml:space="preserve"> PAGEREF _Toc480908075 \h </w:instrText>
+            </w:r>
+            <w:r>
+              <w:rPr>
+                <w:noProof/>
+                <w:webHidden/>
+              </w:rPr>
+            </w:r>
+            <w:r>
+              <w:rPr>
+                <w:noProof/>
+                <w:webHidden/>
+              </w:rPr>
+              <w:fldChar w:fldCharType="separate"/>
+            </w:r>
+            <w:r>
+              <w:rPr>
+                <w:noProof/>
+                <w:webHidden/>
+              </w:rPr>
+              <w:t>17</w:t>
+            </w:r>
+            <w:r>
+              <w:rPr>
+                <w:noProof/>
+                <w:webHidden/>
+              </w:rPr>
+              <w:fldChar w:fldCharType="end"/>
+            </w:r>
+          </w:hyperlink>
+        </w:p>
+        <w:p>
+          <w:pPr>
+            <w:pStyle w:val="TDC3"/>
+            <w:tabs>
+              <w:tab w:val="left" w:pos="1760"/>
+              <w:tab w:val="right" w:leader="dot" w:pos="8494"/>
+            </w:tabs>
+            <w:rPr>
+              <w:rFonts w:asciiTheme="minorHAnsi" w:eastAsiaTheme="minorEastAsia" w:hAnsiTheme="minorHAnsi"/>
+              <w:noProof/>
+              <w:sz w:val="22"/>
+              <w:lang w:eastAsia="es-UY"/>
+            </w:rPr>
+          </w:pPr>
+          <w:hyperlink w:anchor="_Toc480908076" w:history="1">
+            <w:r>
+              <w:rPr>
+                <w:rStyle w:val="Hipervnculo"/>
+                <w:noProof/>
+              </w:rPr>
+              <w:t>14.1.6.2.</w:t>
+            </w:r>
+            <w:r>
+              <w:rPr>
+                <w:rFonts w:asciiTheme="minorHAnsi" w:eastAsiaTheme="minorEastAsia" w:hAnsiTheme="minorHAnsi"/>
+                <w:noProof/>
+                <w:sz w:val="22"/>
+                <w:lang w:eastAsia="es-UY"/>
+              </w:rPr>
+              <w:tab/>
+            </w:r>
+            <w:r>
+              <w:rPr>
+                <w:rStyle w:val="Hipervnculo"/>
+                <w:noProof/>
+              </w:rPr>
+              <w:t>Plan de testing</w:t>
+            </w:r>
+            <w:r>
+              <w:rPr>
+                <w:noProof/>
+                <w:webHidden/>
+              </w:rPr>
+              <w:tab/>
+            </w:r>
+            <w:r>
+              <w:rPr>
+                <w:noProof/>
+                <w:webHidden/>
+              </w:rPr>
+              <w:fldChar w:fldCharType="begin"/>
+            </w:r>
+            <w:r>
+              <w:rPr>
+                <w:noProof/>
+                <w:webHidden/>
+              </w:rPr>
+              <w:instrText xml:space="preserve"> PAGEREF _Toc480908076 \h </w:instrText>
+            </w:r>
+            <w:r>
+              <w:rPr>
+                <w:noProof/>
+                <w:webHidden/>
+              </w:rPr>
+            </w:r>
+            <w:r>
+              <w:rPr>
+                <w:noProof/>
+                <w:webHidden/>
+              </w:rPr>
+              <w:fldChar w:fldCharType="separate"/>
+            </w:r>
+            <w:r>
+              <w:rPr>
+                <w:noProof/>
+                <w:webHidden/>
+              </w:rPr>
+              <w:t>19</w:t>
+            </w:r>
+            <w:r>
+              <w:rPr>
+                <w:noProof/>
+                <w:webHidden/>
+              </w:rPr>
+              <w:fldChar w:fldCharType="end"/>
+            </w:r>
+          </w:hyperlink>
+        </w:p>
+        <w:p>
+          <w:pPr>
+            <w:pStyle w:val="TDC3"/>
+            <w:tabs>
+              <w:tab w:val="left" w:pos="1540"/>
+              <w:tab w:val="right" w:leader="dot" w:pos="8494"/>
+            </w:tabs>
+            <w:rPr>
+              <w:rFonts w:asciiTheme="minorHAnsi" w:eastAsiaTheme="minorEastAsia" w:hAnsiTheme="minorHAnsi"/>
+              <w:noProof/>
+              <w:sz w:val="22"/>
+              <w:lang w:eastAsia="es-UY"/>
+            </w:rPr>
+          </w:pPr>
+          <w:hyperlink w:anchor="_Toc480908077" w:history="1">
+            <w:r>
+              <w:rPr>
+                <w:rStyle w:val="Hipervnculo"/>
+                <w:noProof/>
+              </w:rPr>
+              <w:t>14.1.7.</w:t>
+            </w:r>
+            <w:r>
+              <w:rPr>
+                <w:rFonts w:asciiTheme="minorHAnsi" w:eastAsiaTheme="minorEastAsia" w:hAnsiTheme="minorHAnsi"/>
+                <w:noProof/>
+                <w:sz w:val="22"/>
+                <w:lang w:eastAsia="es-UY"/>
+              </w:rPr>
+              <w:tab/>
+            </w:r>
+            <w:r>
+              <w:rPr>
+                <w:rStyle w:val="Hipervnculo"/>
+                <w:noProof/>
+              </w:rPr>
+              <w:t>Plan de SCM</w:t>
+            </w:r>
+            <w:r>
+              <w:rPr>
+                <w:noProof/>
+                <w:webHidden/>
+              </w:rPr>
+              <w:tab/>
+            </w:r>
+            <w:r>
+              <w:rPr>
+                <w:noProof/>
+                <w:webHidden/>
+              </w:rPr>
+              <w:fldChar w:fldCharType="begin"/>
+            </w:r>
+            <w:r>
+              <w:rPr>
+                <w:noProof/>
+                <w:webHidden/>
+              </w:rPr>
+              <w:instrText xml:space="preserve"> PAGEREF _Toc480908077 \h </w:instrText>
+            </w:r>
+            <w:r>
+              <w:rPr>
+                <w:noProof/>
+                <w:webHidden/>
+              </w:rPr>
+            </w:r>
+            <w:r>
+              <w:rPr>
+                <w:noProof/>
+                <w:webHidden/>
+              </w:rPr>
+              <w:fldChar w:fldCharType="separate"/>
+            </w:r>
+            <w:r>
+              <w:rPr>
+                <w:noProof/>
+                <w:webHidden/>
+              </w:rPr>
+              <w:t>19</w:t>
+            </w:r>
+            <w:r>
+              <w:rPr>
+                <w:noProof/>
+                <w:webHidden/>
+              </w:rPr>
+              <w:fldChar w:fldCharType="end"/>
+            </w:r>
+          </w:hyperlink>
+        </w:p>
+        <w:p>
+          <w:pPr>
+            <w:pStyle w:val="TDC3"/>
+            <w:tabs>
+              <w:tab w:val="left" w:pos="1540"/>
+              <w:tab w:val="right" w:leader="dot" w:pos="8494"/>
+            </w:tabs>
+            <w:rPr>
+              <w:rFonts w:asciiTheme="minorHAnsi" w:eastAsiaTheme="minorEastAsia" w:hAnsiTheme="minorHAnsi"/>
+              <w:noProof/>
+              <w:sz w:val="22"/>
+              <w:lang w:eastAsia="es-UY"/>
+            </w:rPr>
+          </w:pPr>
+          <w:hyperlink w:anchor="_Toc480908078" w:history="1">
+            <w:r>
+              <w:rPr>
+                <w:rStyle w:val="Hipervnculo"/>
+                <w:noProof/>
+              </w:rPr>
+              <w:t>14.1.8.</w:t>
+            </w:r>
+            <w:r>
+              <w:rPr>
+                <w:rFonts w:asciiTheme="minorHAnsi" w:eastAsiaTheme="minorEastAsia" w:hAnsiTheme="minorHAnsi"/>
+                <w:noProof/>
+                <w:sz w:val="22"/>
+                <w:lang w:eastAsia="es-UY"/>
+              </w:rPr>
+              <w:tab/>
+            </w:r>
+            <w:r>
+              <w:rPr>
+                <w:rStyle w:val="Hipervnculo"/>
+                <w:noProof/>
+              </w:rPr>
+              <w:t>Plan de capacitación</w:t>
+            </w:r>
+            <w:r>
+              <w:rPr>
+                <w:noProof/>
+                <w:webHidden/>
+              </w:rPr>
+              <w:tab/>
+            </w:r>
+            <w:r>
+              <w:rPr>
+                <w:noProof/>
+                <w:webHidden/>
+              </w:rPr>
+              <w:fldChar w:fldCharType="begin"/>
+            </w:r>
+            <w:r>
+              <w:rPr>
+                <w:noProof/>
+                <w:webHidden/>
+              </w:rPr>
+              <w:instrText xml:space="preserve"> PAGEREF _Toc480908078 \h </w:instrText>
+            </w:r>
+            <w:r>
+              <w:rPr>
+                <w:noProof/>
+                <w:webHidden/>
+              </w:rPr>
+            </w:r>
+            <w:r>
+              <w:rPr>
+                <w:noProof/>
+                <w:webHidden/>
+              </w:rPr>
+              <w:fldChar w:fldCharType="separate"/>
+            </w:r>
+            <w:r>
+              <w:rPr>
+                <w:noProof/>
+                <w:webHidden/>
+              </w:rPr>
+              <w:t>19</w:t>
+            </w:r>
+            <w:r>
+              <w:rPr>
+                <w:noProof/>
+                <w:webHidden/>
+              </w:rPr>
+              <w:fldChar w:fldCharType="end"/>
+            </w:r>
+          </w:hyperlink>
+        </w:p>
+        <w:p>
+          <w:pPr>
+            <w:pStyle w:val="TDC3"/>
+            <w:tabs>
+              <w:tab w:val="left" w:pos="1540"/>
+              <w:tab w:val="right" w:leader="dot" w:pos="8494"/>
+            </w:tabs>
+            <w:rPr>
+              <w:rFonts w:asciiTheme="minorHAnsi" w:eastAsiaTheme="minorEastAsia" w:hAnsiTheme="minorHAnsi"/>
+              <w:noProof/>
+              <w:sz w:val="22"/>
+              <w:lang w:eastAsia="es-UY"/>
+            </w:rPr>
+          </w:pPr>
+          <w:hyperlink w:anchor="_Toc480908079" w:history="1">
+            <w:r>
+              <w:rPr>
+                <w:rStyle w:val="Hipervnculo"/>
+                <w:noProof/>
+              </w:rPr>
+              <w:t>14.1.9.</w:t>
+            </w:r>
+            <w:r>
+              <w:rPr>
+                <w:rFonts w:asciiTheme="minorHAnsi" w:eastAsiaTheme="minorEastAsia" w:hAnsiTheme="minorHAnsi"/>
+                <w:noProof/>
+                <w:sz w:val="22"/>
+                <w:lang w:eastAsia="es-UY"/>
+              </w:rPr>
+              <w:tab/>
+            </w:r>
+            <w:r>
+              <w:rPr>
+                <w:rStyle w:val="Hipervnculo"/>
+                <w:noProof/>
+              </w:rPr>
+              <w:t>Cronograma de trabajo y criticidad</w:t>
+            </w:r>
+            <w:r>
+              <w:rPr>
+                <w:noProof/>
+                <w:webHidden/>
+              </w:rPr>
+              <w:tab/>
+            </w:r>
+            <w:r>
+              <w:rPr>
+                <w:noProof/>
+                <w:webHidden/>
+              </w:rPr>
+              <w:fldChar w:fldCharType="begin"/>
+            </w:r>
+            <w:r>
+              <w:rPr>
+                <w:noProof/>
+                <w:webHidden/>
+              </w:rPr>
+              <w:instrText xml:space="preserve"> PAGEREF _Toc480908079 \h </w:instrText>
+            </w:r>
+            <w:r>
+              <w:rPr>
+                <w:noProof/>
+                <w:webHidden/>
+              </w:rPr>
+            </w:r>
+            <w:r>
+              <w:rPr>
+                <w:noProof/>
+                <w:webHidden/>
+              </w:rPr>
+              <w:fldChar w:fldCharType="separate"/>
+            </w:r>
+            <w:r>
+              <w:rPr>
+                <w:noProof/>
+                <w:webHidden/>
+              </w:rPr>
+              <w:t>19</w:t>
             </w:r>
             <w:r>
               <w:rPr>
@@ -2578,7 +3617,7 @@
               <w:lang w:eastAsia="es-UY"/>
             </w:rPr>
           </w:pPr>
-          <w:hyperlink w:anchor="_Toc479699058" w:history="1">
+          <w:hyperlink w:anchor="_Toc480908080" w:history="1">
             <w:r>
               <w:rPr>
                 <w:rStyle w:val="Hipervnculo"/>
@@ -2600,7 +3639,7 @@
                 <w:rStyle w:val="Hipervnculo"/>
                 <w:noProof/>
               </w:rPr>
-              <w:t>SGDFGSDF</w:t>
+              <w:t>Compromiso de trabajo</w:t>
             </w:r>
             <w:r>
               <w:rPr>
@@ -2621,7 +3660,7 @@
                 <w:noProof/>
                 <w:webHidden/>
               </w:rPr>
-              <w:instrText xml:space="preserve"> PAGEREF _Toc479699058 \h </w:instrText>
+              <w:instrText xml:space="preserve"> PAGEREF _Toc480908080 \h </w:instrText>
             </w:r>
             <w:r>
               <w:rPr>
@@ -2641,7 +3680,7 @@
                 <w:noProof/>
                 <w:webHidden/>
               </w:rPr>
-              <w:t>15</w:t>
+              <w:t>20</w:t>
             </w:r>
             <w:r>
               <w:rPr>
@@ -2662,7 +3701,7 @@
               <w:lang w:eastAsia="es-UY"/>
             </w:rPr>
           </w:pPr>
-          <w:hyperlink w:anchor="_Toc479699059" w:history="1">
+          <w:hyperlink w:anchor="_Toc480908081" w:history="1">
             <w:r>
               <w:rPr>
                 <w:rStyle w:val="Hipervnculo"/>
@@ -2684,7 +3723,7 @@
                 <w:rStyle w:val="Hipervnculo"/>
                 <w:noProof/>
               </w:rPr>
-              <w:t>SGDFGSDF</w:t>
+              <w:t>Glosario</w:t>
             </w:r>
             <w:r>
               <w:rPr>
@@ -2705,7 +3744,7 @@
                 <w:noProof/>
                 <w:webHidden/>
               </w:rPr>
-              <w:instrText xml:space="preserve"> PAGEREF _Toc479699059 \h </w:instrText>
+              <w:instrText xml:space="preserve"> PAGEREF _Toc480908081 \h </w:instrText>
             </w:r>
             <w:r>
               <w:rPr>
@@ -2725,91 +3764,7 @@
                 <w:noProof/>
                 <w:webHidden/>
               </w:rPr>
-              <w:t>16</w:t>
-            </w:r>
-            <w:r>
-              <w:rPr>
-                <w:noProof/>
-                <w:webHidden/>
-              </w:rPr>
-              <w:fldChar w:fldCharType="end"/>
-            </w:r>
-          </w:hyperlink>
-        </w:p>
-        <w:p>
-          <w:pPr>
-            <w:pStyle w:val="TDC1"/>
-            <w:rPr>
-              <w:rFonts w:asciiTheme="minorHAnsi" w:eastAsiaTheme="minorEastAsia" w:hAnsiTheme="minorHAnsi"/>
-              <w:noProof/>
-              <w:sz w:val="22"/>
-              <w:lang w:eastAsia="es-UY"/>
-            </w:rPr>
-          </w:pPr>
-          <w:hyperlink w:anchor="_Toc479699060" w:history="1">
-            <w:r>
-              <w:rPr>
-                <w:rStyle w:val="Hipervnculo"/>
-                <w:noProof/>
-              </w:rPr>
-              <w:t>17.</w:t>
-            </w:r>
-            <w:r>
-              <w:rPr>
-                <w:rFonts w:asciiTheme="minorHAnsi" w:eastAsiaTheme="minorEastAsia" w:hAnsiTheme="minorHAnsi"/>
-                <w:noProof/>
-                <w:sz w:val="22"/>
-                <w:lang w:eastAsia="es-UY"/>
-              </w:rPr>
-              <w:tab/>
-            </w:r>
-            <w:r>
-              <w:rPr>
-                <w:rStyle w:val="Hipervnculo"/>
-                <w:noProof/>
-              </w:rPr>
-              <w:t>SGDFGSDF</w:t>
-            </w:r>
-            <w:r>
-              <w:rPr>
-                <w:noProof/>
-                <w:webHidden/>
-              </w:rPr>
-              <w:tab/>
-            </w:r>
-            <w:r>
-              <w:rPr>
-                <w:noProof/>
-                <w:webHidden/>
-              </w:rPr>
-              <w:fldChar w:fldCharType="begin"/>
-            </w:r>
-            <w:r>
-              <w:rPr>
-                <w:noProof/>
-                <w:webHidden/>
-              </w:rPr>
-              <w:instrText xml:space="preserve"> PAGEREF _Toc479699060 \h </w:instrText>
-            </w:r>
-            <w:r>
-              <w:rPr>
-                <w:noProof/>
-                <w:webHidden/>
-              </w:rPr>
-            </w:r>
-            <w:r>
-              <w:rPr>
-                <w:noProof/>
-                <w:webHidden/>
-              </w:rPr>
-              <w:fldChar w:fldCharType="separate"/>
-            </w:r>
-            <w:r>
-              <w:rPr>
-                <w:noProof/>
-                <w:webHidden/>
-              </w:rPr>
-              <w:t>16</w:t>
+              <w:t>20</w:t>
             </w:r>
             <w:r>
               <w:rPr>
@@ -2840,9 +3795,8 @@
         <w:pStyle w:val="Titulo1Numerado"/>
       </w:pPr>
       <w:bookmarkStart w:id="0" w:name="_Toc447566477"/>
-      <w:bookmarkStart w:id="1" w:name="_Toc479699031"/>
-      <w:r>
-        <w:lastRenderedPageBreak/>
+      <w:bookmarkStart w:id="1" w:name="_Toc480908041"/>
+      <w:r>
         <w:t>Introducción</w:t>
       </w:r>
       <w:bookmarkEnd w:id="0"/>
@@ -2920,7 +3874,11 @@
     </w:p>
     <w:p>
       <w:r>
-        <w:t>El sistema será de gran ayuda para buscar la mejor solución posible a una necesidad. Servirá para brindar al usuario una mayor seguridad de que no aceptará un presupuesto disparatado, y brindará la certeza de que el trabajo será realizado de la mejor manera posible para beneficio mutuo. También brindará una solución de trabajo para el postulante del servicio.</w:t>
+        <w:t xml:space="preserve">El sistema será de gran ayuda para buscar la mejor solución posible a una necesidad. Servirá para brindar al usuario una mayor seguridad de que no aceptará un presupuesto disparatado, y brindará la certeza de que el trabajo será realizado de la mejor manera </w:t>
+      </w:r>
+      <w:r>
+        <w:lastRenderedPageBreak/>
+        <w:t>posible para beneficio mutuo. También brindará una solución de trabajo para el postulante del servicio.</w:t>
       </w:r>
     </w:p>
     <w:p>
@@ -2943,7 +3901,7 @@
       <w:pPr>
         <w:pStyle w:val="Titulo1Numerado"/>
       </w:pPr>
-      <w:bookmarkStart w:id="2" w:name="_Toc479699032"/>
+      <w:bookmarkStart w:id="2" w:name="_Toc480908042"/>
       <w:r>
         <w:lastRenderedPageBreak/>
         <w:t>Presentación del cliente</w:t>
@@ -3037,7 +3995,13 @@
         <w:t>en parte</w:t>
       </w:r>
       <w:r>
-        <w:t xml:space="preserve"> mediante encuestas online que se brindarán a cada uno de los grupos formados.</w:t>
+        <w:t xml:space="preserve"> mediante encuestas online que se brindarán a cada uno de los grupos </w:t>
+      </w:r>
+      <w:r>
+        <w:t>aquí detallados</w:t>
+      </w:r>
+      <w:r>
+        <w:t>.</w:t>
       </w:r>
     </w:p>
     <w:p>
@@ -3060,7 +4024,7 @@
       <w:pPr>
         <w:pStyle w:val="Titulo1Numerado"/>
       </w:pPr>
-      <w:bookmarkStart w:id="3" w:name="_Toc479699033"/>
+      <w:bookmarkStart w:id="3" w:name="_Toc480908043"/>
       <w:r>
         <w:lastRenderedPageBreak/>
         <w:t>Presentación del problema</w:t>
@@ -3087,7 +4051,7 @@
       <w:pPr>
         <w:pStyle w:val="Titulo1Numerado"/>
       </w:pPr>
-      <w:bookmarkStart w:id="5" w:name="_Toc479699034"/>
+      <w:bookmarkStart w:id="5" w:name="_Toc480908044"/>
       <w:r>
         <w:t>Lista de necesidades</w:t>
       </w:r>
@@ -3126,7 +4090,19 @@
         <w:jc w:val="left"/>
       </w:pPr>
       <w:r>
-        <w:t>La siguiente lista de necesidades, surge de algunas ideas del equipo de trabajo sobre lo que pretendemos cubrir con el sistema, cuestionándonos las necesidades e inquietudes que la gente presenta a la hora de contratar un servicio y ofrecerse como trabajador. Realizamos preguntas y encuestas a los grupos focos ya mencionados, y de ésta manera logramos validar y obtener ciertas necesidades a continuación detalladas.</w:t>
+        <w:t>La</w:t>
+      </w:r>
+      <w:r>
+        <w:t xml:space="preserve"> siguiente lista de necesidades</w:t>
+      </w:r>
+      <w:r>
+        <w:t xml:space="preserve"> surge de algunas ideas del equipo de trabajo sobre lo que </w:t>
+      </w:r>
+      <w:r>
+        <w:t>se pretende</w:t>
+      </w:r>
+      <w:r>
+        <w:t xml:space="preserve"> cubrir con el sistema, cuestionándonos las necesidades e inquietudes que la gente presenta a la hora de contratar un servicio y ofrecerse como trabajador. Realizamos preguntas y encuestas a los grupos focos ya mencionados, y de ésta manera logramos validar y obtener ciertas necesidades a continuación detalladas.</w:t>
       </w:r>
     </w:p>
     <w:p>
@@ -3202,7 +4178,13 @@
         <w:jc w:val="left"/>
       </w:pPr>
       <w:r>
-        <w:t>Poder elegir entre varios presupuestos distintos, eligiendo la opción deseada.</w:t>
+        <w:t xml:space="preserve">Poder elegir entre varios presupuestos distintos, </w:t>
+      </w:r>
+      <w:r>
+        <w:t>seleccionando</w:t>
+      </w:r>
+      <w:r>
+        <w:t xml:space="preserve"> la opción deseada.</w:t>
       </w:r>
     </w:p>
     <w:p>
@@ -3232,7 +4214,7 @@
           <w:highlight w:val="yellow"/>
         </w:rPr>
       </w:pPr>
-      <w:bookmarkStart w:id="6" w:name="_Toc479699035"/>
+      <w:bookmarkStart w:id="6" w:name="_Toc480908045"/>
       <w:r>
         <w:rPr>
           <w:highlight w:val="yellow"/>
@@ -3246,7 +4228,7 @@
       <w:pPr>
         <w:pStyle w:val="Titulo1Numerado"/>
       </w:pPr>
-      <w:bookmarkStart w:id="7" w:name="_Toc479699036"/>
+      <w:bookmarkStart w:id="7" w:name="_Toc480908046"/>
       <w:r>
         <w:t>Actores involucrados</w:t>
       </w:r>
@@ -3258,7 +4240,7 @@
         <w:jc w:val="left"/>
       </w:pPr>
       <w:r>
-        <w:t>En esta sección haremos mención a los actores involucrados en el sistema, que actúan tanto directamente como indirectamente.</w:t>
+        <w:t>En esta sección haremos mención a los actores involucrados en el sistema.</w:t>
       </w:r>
     </w:p>
     <w:p>
@@ -3394,7 +4376,13 @@
         <w:jc w:val="left"/>
       </w:pPr>
       <w:r>
-        <w:t>Para cada uno de estos actores, como mencionamos anteriormente en la “Presentación del Cliente”, contamos con cuatros grupos focos para simular cada actor y así hacer un mejor relevamiento de los requerimientos del sistema.</w:t>
+        <w:t xml:space="preserve">Para cada uno de estos actores, como mencionamos anteriormente en la “Presentación del Cliente”, contamos con </w:t>
+      </w:r>
+      <w:r>
+        <w:t>tres grupos foco</w:t>
+      </w:r>
+      <w:r>
+        <w:t xml:space="preserve"> para simular cada actor y así hacer un mejor relevamiento de los requerimientos del sistema.</w:t>
       </w:r>
     </w:p>
     <w:p>
@@ -3417,7 +4405,7 @@
       <w:pPr>
         <w:pStyle w:val="Titulo1Numerado"/>
       </w:pPr>
-      <w:bookmarkStart w:id="8" w:name="_Toc479699037"/>
+      <w:bookmarkStart w:id="8" w:name="_Toc480908047"/>
       <w:r>
         <w:lastRenderedPageBreak/>
         <w:t>Objetivos</w:t>
@@ -3467,7 +4455,16 @@
         <w:jc w:val="left"/>
       </w:pPr>
       <w:r>
-        <w:t>Obj2 - Brindar la posibilidad de contactar de forma rápida, fácil y segura un servicio a cualquier tipo de usuario.</w:t>
+        <w:t xml:space="preserve">Obj2 - Brindar la posibilidad de contactar de forma rápida, fácil y segura un servicio </w:t>
+      </w:r>
+      <w:r>
+        <w:rPr>
+          <w:highlight w:val="yellow"/>
+        </w:rPr>
+        <w:t>a cualquier tipo de</w:t>
+      </w:r>
+      <w:r>
+        <w:t xml:space="preserve"> usuario.</w:t>
       </w:r>
     </w:p>
     <w:p>
@@ -3543,7 +4540,7 @@
       <w:pPr>
         <w:pStyle w:val="Titulo1Numerado"/>
       </w:pPr>
-      <w:bookmarkStart w:id="9" w:name="_Toc479699038"/>
+      <w:bookmarkStart w:id="9" w:name="_Toc480908048"/>
       <w:r>
         <w:t>Lista de requerimientos</w:t>
       </w:r>
@@ -3580,20 +4577,20 @@
           <w:highlight w:val="yellow"/>
         </w:rPr>
       </w:pPr>
-      <w:bookmarkStart w:id="10" w:name="_Toc479699039"/>
+      <w:bookmarkStart w:id="10" w:name="_Toc480908049"/>
       <w:r>
         <w:rPr>
           <w:highlight w:val="yellow"/>
         </w:rPr>
         <w:t>Descripción del entorno</w:t>
       </w:r>
+      <w:bookmarkEnd w:id="10"/>
       <w:r>
         <w:rPr>
           <w:highlight w:val="yellow"/>
         </w:rPr>
         <w:t xml:space="preserve"> </w:t>
       </w:r>
-      <w:bookmarkEnd w:id="10"/>
     </w:p>
     <w:p>
       <w:pPr>
@@ -3618,7 +4615,13 @@
         <w:rPr>
           <w:highlight w:val="yellow"/>
         </w:rPr>
-        <w:t>POSIBLE DIAGRAMA DE CONTECTO VER ING DE SW</w:t>
+        <w:t>POSIBLE DIAGRAMA DE CONTEX</w:t>
+      </w:r>
+      <w:r>
+        <w:rPr>
+          <w:highlight w:val="yellow"/>
+        </w:rPr>
+        <w:t>TO VER ING DE SW</w:t>
       </w:r>
     </w:p>
     <w:p>
@@ -3633,7 +4636,6 @@
           <w:szCs w:val="28"/>
         </w:rPr>
       </w:pPr>
-      <w:bookmarkStart w:id="11" w:name="_Toc479699040"/>
       <w:r>
         <w:br w:type="page"/>
       </w:r>
@@ -3642,6 +4644,7 @@
       <w:pPr>
         <w:pStyle w:val="Titulo1Numerado"/>
       </w:pPr>
+      <w:bookmarkStart w:id="11" w:name="_Toc480908050"/>
       <w:r>
         <w:lastRenderedPageBreak/>
         <w:t>Alcance y limitaciones</w:t>
@@ -3706,7 +4709,7 @@
       <w:pPr>
         <w:pStyle w:val="Titulo1Numerado"/>
       </w:pPr>
-      <w:bookmarkStart w:id="12" w:name="_Toc479699041"/>
+      <w:bookmarkStart w:id="12" w:name="_Toc480908051"/>
       <w:r>
         <w:t>Estudio de alternativas</w:t>
       </w:r>
@@ -3721,6 +4724,32 @@
           <w:highlight w:val="yellow"/>
         </w:rPr>
         <w:t>VER TEMA DE LAS HERRAMIENTAS COMO ALTERNATIVAS TAMBIEN</w:t>
+      </w:r>
+    </w:p>
+    <w:p>
+      <w:r>
+        <w:t xml:space="preserve">A continuación se dará detalle de las posibles alternativas para realizar el proyecto. Debido a la experiencia que presenta el equipo de desarrollo, se utilizara el IDE Visual Studio 2015 con el </w:t>
+      </w:r>
+      <w:proofErr w:type="spellStart"/>
+      <w:r>
+        <w:rPr>
+          <w:i/>
+          <w:highlight w:val="yellow"/>
+        </w:rPr>
+        <w:t>framework</w:t>
+      </w:r>
+      <w:proofErr w:type="spellEnd"/>
+      <w:r>
+        <w:t xml:space="preserve"> .Net, pero detallamos a continuación algunas posibles variantes. </w:t>
+      </w:r>
+      <w:r>
+        <w:rPr>
+          <w:highlight w:val="yellow"/>
+        </w:rPr>
+        <w:t>VER SI SE AGREGA AL GLOSARIO</w:t>
+      </w:r>
+      <w:r>
+        <w:t>.</w:t>
       </w:r>
     </w:p>
     <w:p>
@@ -3753,14 +4782,27 @@
           <w:numId w:val="14"/>
         </w:numPr>
       </w:pPr>
-      <w:bookmarkStart w:id="13" w:name="_Toc479699042"/>
+      <w:bookmarkStart w:id="13" w:name="_Toc480908052"/>
       <w:r>
         <w:t xml:space="preserve">Alternativa 1 </w:t>
       </w:r>
       <w:r>
-        <w:t>(Sistema Web y aplicación Mobile)</w:t>
-      </w:r>
+        <w:t>(Sistema Web</w:t>
+      </w:r>
+      <w:r>
+        <w:t xml:space="preserve"> </w:t>
+      </w:r>
+      <w:proofErr w:type="spellStart"/>
+      <w:r>
+        <w:t>responsive</w:t>
+      </w:r>
+      <w:proofErr w:type="spellEnd"/>
+      <w:r>
+        <w:t xml:space="preserve"> y aplicación Mobile)</w:t>
+      </w:r>
+      <w:bookmarkStart w:id="14" w:name="_GoBack"/>
       <w:bookmarkEnd w:id="13"/>
+      <w:bookmarkEnd w:id="14"/>
     </w:p>
     <w:p>
       <w:r>
@@ -3781,6 +4823,17 @@
       <w:proofErr w:type="spellEnd"/>
       <w:r>
         <w:t xml:space="preserve"> no nativa.</w:t>
+      </w:r>
+      <w:r>
+        <w:t xml:space="preserve"> El sistema brindará servicios que serán consumidos por la aplicación </w:t>
+      </w:r>
+      <w:proofErr w:type="spellStart"/>
+      <w:r>
+        <w:t>mobile</w:t>
+      </w:r>
+      <w:proofErr w:type="spellEnd"/>
+      <w:r>
+        <w:t>.</w:t>
       </w:r>
     </w:p>
     <w:p>
@@ -3791,18 +4844,260 @@
           <w:numId w:val="14"/>
         </w:numPr>
       </w:pPr>
-      <w:bookmarkStart w:id="14" w:name="_Toc479699043"/>
+      <w:bookmarkStart w:id="15" w:name="_Toc480908053"/>
       <w:r>
         <w:t>Arquitectura</w:t>
       </w:r>
-      <w:bookmarkEnd w:id="14"/>
-    </w:p>
-    <w:p>
-      <w:r>
+      <w:bookmarkEnd w:id="15"/>
+    </w:p>
+    <w:p>
+      <w:r>
+        <w:t>A continuación se dará detalle de las tecnologías a utilizar en la alternativa:</w:t>
+      </w:r>
+    </w:p>
+    <w:p>
+      <w:pPr>
+        <w:pStyle w:val="Prrafodelista"/>
+        <w:numPr>
+          <w:ilvl w:val="0"/>
+          <w:numId w:val="48"/>
+        </w:numPr>
+      </w:pPr>
+      <w:r>
+        <w:t xml:space="preserve">Para el desarrollo de la aplicación Web </w:t>
+      </w:r>
+      <w:r>
+        <w:t>se utilizará el</w:t>
+      </w:r>
+      <w:r>
+        <w:t xml:space="preserve"> Framework de Microsoft .NET.</w:t>
+      </w:r>
+    </w:p>
+    <w:p>
+      <w:pPr>
+        <w:pStyle w:val="Prrafodelista"/>
+        <w:numPr>
+          <w:ilvl w:val="0"/>
+          <w:numId w:val="48"/>
+        </w:numPr>
+      </w:pPr>
+      <w:r>
+        <w:t>En lo</w:t>
+      </w:r>
+      <w:r>
+        <w:t xml:space="preserve"> que refiere a la base de datos</w:t>
+      </w:r>
+      <w:r>
+        <w:t xml:space="preserve"> se utilizará un motor de SQL Server.</w:t>
+      </w:r>
+    </w:p>
+    <w:p>
+      <w:pPr>
+        <w:pStyle w:val="Prrafodelista"/>
+        <w:numPr>
+          <w:ilvl w:val="0"/>
+          <w:numId w:val="48"/>
+        </w:numPr>
+      </w:pPr>
+      <w:r>
+        <w:t>Como lenguaje de programación del Back-</w:t>
+      </w:r>
+      <w:proofErr w:type="spellStart"/>
+      <w:r>
+        <w:t>end</w:t>
+      </w:r>
+      <w:proofErr w:type="spellEnd"/>
+      <w:r>
+        <w:t xml:space="preserve"> se utilizará</w:t>
+      </w:r>
+      <w:r>
+        <w:t xml:space="preserve"> C#.</w:t>
+      </w:r>
+    </w:p>
+    <w:p>
+      <w:pPr>
+        <w:pStyle w:val="Prrafodelista"/>
+        <w:numPr>
+          <w:ilvl w:val="0"/>
+          <w:numId w:val="48"/>
+        </w:numPr>
+      </w:pPr>
+      <w:r>
+        <w:t>Para el Front-</w:t>
+      </w:r>
+      <w:proofErr w:type="spellStart"/>
+      <w:r>
+        <w:t>end</w:t>
+      </w:r>
+      <w:proofErr w:type="spellEnd"/>
+      <w:r>
+        <w:t xml:space="preserve"> se ha decidido utilizar en la alternativa </w:t>
+      </w:r>
+      <w:r>
+        <w:t xml:space="preserve">HTML5, CSS, </w:t>
+      </w:r>
+      <w:proofErr w:type="spellStart"/>
+      <w:r>
+        <w:t>Javascript</w:t>
+      </w:r>
+      <w:proofErr w:type="spellEnd"/>
+      <w:r>
+        <w:t>, con</w:t>
+      </w:r>
+      <w:r>
+        <w:t xml:space="preserve"> algunas librerías como</w:t>
+      </w:r>
+      <w:r>
+        <w:t xml:space="preserve"> </w:t>
+      </w:r>
+      <w:proofErr w:type="spellStart"/>
+      <w:r>
+        <w:t>JQuery</w:t>
+      </w:r>
+      <w:proofErr w:type="spellEnd"/>
+      <w:r>
+        <w:t xml:space="preserve"> y algún </w:t>
+      </w:r>
+      <w:proofErr w:type="spellStart"/>
+      <w:r>
+        <w:t>framework</w:t>
+      </w:r>
+      <w:proofErr w:type="spellEnd"/>
+      <w:r>
+        <w:t xml:space="preserve">  como puede ser </w:t>
+      </w:r>
+      <w:proofErr w:type="spellStart"/>
+      <w:r>
+        <w:t>Bootstrap</w:t>
+      </w:r>
+      <w:proofErr w:type="spellEnd"/>
+      <w:r>
+        <w:t xml:space="preserve">. </w:t>
+      </w:r>
+    </w:p>
+    <w:p>
+      <w:pPr>
+        <w:pStyle w:val="Prrafodelista"/>
+        <w:numPr>
+          <w:ilvl w:val="0"/>
+          <w:numId w:val="48"/>
+        </w:numPr>
+      </w:pPr>
+      <w:r>
+        <w:t xml:space="preserve">Para la aplicación </w:t>
+      </w:r>
+      <w:proofErr w:type="spellStart"/>
+      <w:r>
+        <w:t>mobile</w:t>
+      </w:r>
+      <w:proofErr w:type="spellEnd"/>
+      <w:r>
+        <w:t xml:space="preserve"> se utilizará </w:t>
+      </w:r>
+      <w:proofErr w:type="spellStart"/>
+      <w:r>
+        <w:t>Cordova</w:t>
+      </w:r>
+      <w:proofErr w:type="spellEnd"/>
+      <w:r>
+        <w:t xml:space="preserve"> con </w:t>
+      </w:r>
+      <w:proofErr w:type="spellStart"/>
+      <w:r>
+        <w:t>JQueryMobile</w:t>
+      </w:r>
+      <w:proofErr w:type="spellEnd"/>
+      <w:r>
+        <w:t>.</w:t>
+      </w:r>
+    </w:p>
+    <w:p>
+      <w:pPr>
+        <w:pStyle w:val="Prrafodelista"/>
+        <w:numPr>
+          <w:ilvl w:val="0"/>
+          <w:numId w:val="48"/>
+        </w:numPr>
+      </w:pPr>
+      <w:r>
+        <w:t xml:space="preserve">Se utilizará </w:t>
+      </w:r>
+      <w:proofErr w:type="spellStart"/>
+      <w:r>
+        <w:t>GoDaddy</w:t>
+      </w:r>
+      <w:proofErr w:type="spellEnd"/>
+      <w:r>
+        <w:t xml:space="preserve"> como servidor para alojar la aplicación web.</w:t>
+      </w:r>
+    </w:p>
+    <w:p>
+      <w:pPr>
+        <w:pStyle w:val="Prrafodelista"/>
+        <w:numPr>
+          <w:ilvl w:val="0"/>
+          <w:numId w:val="48"/>
+        </w:numPr>
         <w:rPr>
           <w:highlight w:val="yellow"/>
         </w:rPr>
-        <w:t>DETALLAR HERRAMIENTAS</w:t>
+      </w:pPr>
+      <w:r>
+        <w:rPr>
+          <w:highlight w:val="yellow"/>
+        </w:rPr>
+        <w:t xml:space="preserve">Ver detalle de alojamiento de la aplicación </w:t>
+      </w:r>
+      <w:proofErr w:type="spellStart"/>
+      <w:r>
+        <w:rPr>
+          <w:highlight w:val="yellow"/>
+        </w:rPr>
+        <w:t>mobile</w:t>
+      </w:r>
+      <w:proofErr w:type="spellEnd"/>
+      <w:r>
+        <w:rPr>
+          <w:highlight w:val="yellow"/>
+        </w:rPr>
+        <w:t>.</w:t>
+      </w:r>
+    </w:p>
+    <w:p>
+      <w:r>
+        <w:lastRenderedPageBreak/>
+        <w:t xml:space="preserve">Se utilizará como IDE de desarrollo Visual Studio 2015 para la parte Web y </w:t>
+      </w:r>
+      <w:r>
+        <w:rPr>
+          <w:highlight w:val="yellow"/>
+        </w:rPr>
+        <w:t>XDK</w:t>
+      </w:r>
+      <w:r>
+        <w:t xml:space="preserve"> como IDE de desarrollo para la parte </w:t>
+      </w:r>
+      <w:proofErr w:type="spellStart"/>
+      <w:r>
+        <w:t>mobile</w:t>
+      </w:r>
+      <w:proofErr w:type="spellEnd"/>
+      <w:r>
+        <w:t xml:space="preserve">. </w:t>
+      </w:r>
+      <w:r>
+        <w:rPr>
+          <w:highlight w:val="yellow"/>
+        </w:rPr>
+        <w:t>CHEQUEAR</w:t>
+      </w:r>
+    </w:p>
+    <w:p>
+      <w:r>
+        <w:rPr>
+          <w:highlight w:val="yellow"/>
+        </w:rPr>
+        <w:t>FALTA DIAGRAMA</w:t>
       </w:r>
     </w:p>
     <w:p>
@@ -3813,11 +5108,19 @@
           <w:numId w:val="14"/>
         </w:numPr>
       </w:pPr>
-      <w:bookmarkStart w:id="15" w:name="_Toc479699044"/>
+      <w:bookmarkStart w:id="16" w:name="_Toc480908054"/>
       <w:r>
         <w:t>Particularidades</w:t>
       </w:r>
-      <w:bookmarkEnd w:id="15"/>
+      <w:bookmarkEnd w:id="16"/>
+    </w:p>
+    <w:p>
+      <w:r>
+        <w:rPr>
+          <w:highlight w:val="yellow"/>
+        </w:rPr>
+        <w:t>VER SI DETALLAMOS ALGO</w:t>
+      </w:r>
     </w:p>
     <w:p>
       <w:pPr>
@@ -3827,20 +5130,316 @@
           <w:numId w:val="14"/>
         </w:numPr>
       </w:pPr>
-      <w:bookmarkStart w:id="16" w:name="_Toc479699045"/>
+      <w:bookmarkStart w:id="17" w:name="_Toc480908055"/>
       <w:r>
         <w:t>Análisis de factibilidad</w:t>
       </w:r>
+      <w:bookmarkEnd w:id="17"/>
       <w:r>
         <w:t xml:space="preserve"> </w:t>
       </w:r>
+    </w:p>
+    <w:p>
+      <w:r>
+        <w:t>En la sección siguiente se trata de evaluar la factibilidad de desarrollar la alternativa propuesta desde varios puntos de vista.</w:t>
+      </w:r>
+    </w:p>
+    <w:p>
+      <w:pPr>
+        <w:pStyle w:val="Titulo3Numerado"/>
+        <w:numPr>
+          <w:ilvl w:val="3"/>
+          <w:numId w:val="49"/>
+        </w:numPr>
+      </w:pPr>
+      <w:bookmarkStart w:id="18" w:name="_Toc480908056"/>
+      <w:r>
+        <w:t>Operativa</w:t>
+      </w:r>
+      <w:bookmarkEnd w:id="18"/>
+    </w:p>
+    <w:p>
+      <w:r>
+        <w:t>Respecto a la operativa, existen tres tipos de usuarios a capacitar:</w:t>
+      </w:r>
+    </w:p>
+    <w:p>
+      <w:pPr>
+        <w:pStyle w:val="Prrafodelista"/>
+        <w:numPr>
+          <w:ilvl w:val="0"/>
+          <w:numId w:val="50"/>
+        </w:numPr>
+      </w:pPr>
+      <w:r>
+        <w:t>Usuario Administrador</w:t>
+      </w:r>
+    </w:p>
+    <w:p>
+      <w:pPr>
+        <w:pStyle w:val="Prrafodelista"/>
+      </w:pPr>
+      <w:r>
+        <w:t xml:space="preserve">Para el uso del sistema se deberá capacitar a una cierta cantidad de usuarios administradores. Se realizarán manuales explicativos para dichos usuarios, los mismos tratarán de ser breves y sencillos. </w:t>
+      </w:r>
+    </w:p>
+    <w:p>
+      <w:pPr>
+        <w:pStyle w:val="Prrafodelista"/>
+        <w:numPr>
+          <w:ilvl w:val="0"/>
+          <w:numId w:val="50"/>
+        </w:numPr>
+      </w:pPr>
+      <w:r>
+        <w:t>Usuario Cliente</w:t>
+      </w:r>
+    </w:p>
+    <w:p>
+      <w:pPr>
+        <w:pStyle w:val="Prrafodelista"/>
+      </w:pPr>
+      <w:r>
+        <w:t>El uso del sistema será lo más sencillo posible, de modo que no se necesitará una gran capacitación. Se pretende ser explicativo con imágenes que muestren el uso del sistema.</w:t>
+      </w:r>
+    </w:p>
+    <w:p>
+      <w:pPr>
+        <w:pStyle w:val="Prrafodelista"/>
+        <w:numPr>
+          <w:ilvl w:val="0"/>
+          <w:numId w:val="50"/>
+        </w:numPr>
+      </w:pPr>
+      <w:r>
+        <w:t xml:space="preserve">Usuario </w:t>
+      </w:r>
+      <w:proofErr w:type="spellStart"/>
+      <w:r>
+        <w:t>SuperAdministrador</w:t>
+      </w:r>
+      <w:proofErr w:type="spellEnd"/>
+    </w:p>
+    <w:p>
+      <w:pPr>
+        <w:pStyle w:val="Prrafodelista"/>
+      </w:pPr>
+      <w:r>
+        <w:t>No representa gran complejidad, en un principio dicho rol será realizado por el equipo de desarrollo.</w:t>
+      </w:r>
+    </w:p>
+    <w:p>
+      <w:pPr>
+        <w:pStyle w:val="Titulo3Numerado"/>
+        <w:numPr>
+          <w:ilvl w:val="3"/>
+          <w:numId w:val="49"/>
+        </w:numPr>
+      </w:pPr>
+      <w:bookmarkStart w:id="19" w:name="_Toc480908057"/>
+      <w:r>
+        <w:t>Técnica</w:t>
+      </w:r>
+      <w:bookmarkEnd w:id="19"/>
+    </w:p>
+    <w:p>
       <w:r>
         <w:rPr>
           <w:highlight w:val="yellow"/>
         </w:rPr>
-        <w:t>PREGUNTAR SI VA</w:t>
-      </w:r>
-      <w:bookmarkEnd w:id="16"/>
+        <w:t>VER QUE DETALLAR CAPAZ QUE VER TEMA DE FLUJO DE DATOS, INTERRUPCIONES DEL SERVIDOR ETC.</w:t>
+      </w:r>
+    </w:p>
+    <w:p>
+      <w:pPr>
+        <w:pStyle w:val="Titulo3Numerado"/>
+        <w:numPr>
+          <w:ilvl w:val="3"/>
+          <w:numId w:val="49"/>
+        </w:numPr>
+      </w:pPr>
+      <w:bookmarkStart w:id="20" w:name="_Toc480908058"/>
+      <w:r>
+        <w:t>Legal</w:t>
+      </w:r>
+      <w:bookmarkEnd w:id="20"/>
+      <w:r>
+        <w:t xml:space="preserve"> </w:t>
+      </w:r>
+    </w:p>
+    <w:p>
+      <w:r>
+        <w:t xml:space="preserve">No encontramos impedimentos legales. </w:t>
+      </w:r>
+      <w:r>
+        <w:t xml:space="preserve">Los datos </w:t>
+      </w:r>
+      <w:r>
+        <w:t>que se almacenarán en el sistema</w:t>
+      </w:r>
+      <w:r>
+        <w:t xml:space="preserve"> serán suministrados por los propios usuarios bajo su</w:t>
+      </w:r>
+      <w:r>
+        <w:t xml:space="preserve"> consentimiento y aprobación. </w:t>
+      </w:r>
+      <w:r>
+        <w:t xml:space="preserve">Respecto </w:t>
+      </w:r>
+      <w:r>
+        <w:t>a la protección de datos personales establecida en la Ley Nro. 18.331</w:t>
+      </w:r>
+      <w:r>
+        <w:t>,</w:t>
+      </w:r>
+      <w:r>
+        <w:t xml:space="preserve"> los usuarios a</w:t>
+      </w:r>
+      <w:r>
+        <w:t>l momento de registrarse aceptarán</w:t>
+      </w:r>
+      <w:r>
+        <w:t xml:space="preserve"> que su infor</w:t>
+      </w:r>
+      <w:r>
+        <w:t xml:space="preserve">mación será proporcionada a los otros usuarios registrados en el sistema, </w:t>
+      </w:r>
+      <w:r>
+        <w:t xml:space="preserve">con </w:t>
+      </w:r>
+      <w:r>
+        <w:t>la finalidad</w:t>
+      </w:r>
+      <w:r>
+        <w:t xml:space="preserve"> de comunicación </w:t>
+      </w:r>
+      <w:r>
+        <w:t>entre ellos</w:t>
+      </w:r>
+      <w:r>
+        <w:t xml:space="preserve"> en caso de ser necesario</w:t>
+      </w:r>
+      <w:r>
+        <w:t xml:space="preserve">. </w:t>
+      </w:r>
+      <w:r>
+        <w:rPr>
+          <w:highlight w:val="yellow"/>
+        </w:rPr>
+        <w:t>VER SI ESTA BIEN</w:t>
+      </w:r>
+    </w:p>
+    <w:p>
+      <w:r>
+        <w:t xml:space="preserve">Respecto a las herramientas a utilizar, por el momento contamos con las licencias académicas para su utilización. Para la puesta en marcha del sistema se deberá obtener las licencias </w:t>
+      </w:r>
+      <w:r>
+        <w:t>correspondientes</w:t>
+      </w:r>
+      <w:r>
+        <w:t>.</w:t>
+      </w:r>
+    </w:p>
+    <w:p>
+      <w:pPr>
+        <w:pStyle w:val="Titulo3Numerado"/>
+        <w:numPr>
+          <w:ilvl w:val="3"/>
+          <w:numId w:val="49"/>
+        </w:numPr>
+      </w:pPr>
+      <w:bookmarkStart w:id="21" w:name="_Toc480908059"/>
+      <w:r>
+        <w:lastRenderedPageBreak/>
+        <w:t>Económica</w:t>
+      </w:r>
+      <w:bookmarkEnd w:id="21"/>
+      <w:r>
+        <w:t xml:space="preserve"> </w:t>
+      </w:r>
+    </w:p>
+    <w:p>
+      <w:r>
+        <w:t xml:space="preserve">No presenta impedimentos económicos por ser un proyecto académico. Contamos con las licencias académicas de las herramientas a utilizar. Respecto al </w:t>
+      </w:r>
+      <w:proofErr w:type="spellStart"/>
+      <w:r>
+        <w:rPr>
+          <w:i/>
+          <w:highlight w:val="yellow"/>
+        </w:rPr>
+        <w:t>Hosting</w:t>
+      </w:r>
+      <w:proofErr w:type="spellEnd"/>
+      <w:r>
+        <w:rPr>
+          <w:i/>
+        </w:rPr>
+        <w:t xml:space="preserve"> </w:t>
+      </w:r>
+      <w:r>
+        <w:rPr>
+          <w:i/>
+          <w:highlight w:val="yellow"/>
+        </w:rPr>
+        <w:t>GLOSARIO</w:t>
+      </w:r>
+      <w:r>
+        <w:rPr>
+          <w:i/>
+        </w:rPr>
+        <w:t xml:space="preserve">, </w:t>
+      </w:r>
+      <w:r>
+        <w:t xml:space="preserve">el equipo de desarrollo cuenta con </w:t>
+      </w:r>
+      <w:r>
+        <w:t xml:space="preserve">espacio para alojar el sistema en </w:t>
+      </w:r>
+      <w:proofErr w:type="spellStart"/>
+      <w:r>
+        <w:t>GoDaddy</w:t>
+      </w:r>
+      <w:proofErr w:type="spellEnd"/>
+      <w:r>
+        <w:t xml:space="preserve">. </w:t>
+      </w:r>
+      <w:r>
+        <w:rPr>
+          <w:highlight w:val="yellow"/>
+        </w:rPr>
+        <w:t>Ver tema de dominio</w:t>
+      </w:r>
+    </w:p>
+    <w:p>
+      <w:r>
+        <w:t>Por lo tanto es totalmente factible económicamente dicha alternativa.</w:t>
+      </w:r>
+    </w:p>
+    <w:p>
+      <w:pPr>
+        <w:pStyle w:val="Titulo3Numerado"/>
+        <w:numPr>
+          <w:ilvl w:val="4"/>
+          <w:numId w:val="49"/>
+        </w:numPr>
+      </w:pPr>
+      <w:bookmarkStart w:id="22" w:name="_Toc480908060"/>
+      <w:r>
+        <w:t>Estimación de esfuerzos</w:t>
+      </w:r>
+      <w:bookmarkEnd w:id="22"/>
+      <w:r>
+        <w:t xml:space="preserve">  </w:t>
+      </w:r>
+    </w:p>
+    <w:p>
+      <w:r>
+        <w:rPr>
+          <w:highlight w:val="yellow"/>
+        </w:rPr>
+        <w:t>VER QUE PONER</w:t>
+      </w:r>
     </w:p>
     <w:p/>
     <w:p>
@@ -3851,7 +5450,7 @@
           <w:numId w:val="14"/>
         </w:numPr>
       </w:pPr>
-      <w:bookmarkStart w:id="17" w:name="_Toc479699046"/>
+      <w:bookmarkStart w:id="23" w:name="_Toc480908061"/>
       <w:r>
         <w:t xml:space="preserve">Alternativa 2 </w:t>
       </w:r>
@@ -3866,7 +5465,7 @@
       <w:r>
         <w:t>)</w:t>
       </w:r>
-      <w:bookmarkEnd w:id="17"/>
+      <w:bookmarkEnd w:id="23"/>
     </w:p>
     <w:p>
       <w:r>
@@ -3896,27 +5495,50 @@
         <w:t xml:space="preserve">. Esto </w:t>
       </w:r>
       <w:r>
-        <w:t xml:space="preserve">se debe a recomendaciones de gente con experiencia en el tema. Vemos que Angular tiene un crecimiento importante en el mercado. </w:t>
+        <w:t>se debe a recomendaciones de gente con experiencia en el tema. Vemos que Angular tiene un crec</w:t>
+      </w:r>
+      <w:r>
+        <w:t>imiento importante en el mercado</w:t>
+      </w:r>
+      <w:r>
+        <w:t>.</w:t>
+      </w:r>
+      <w:r>
+        <w:t xml:space="preserve"> Dado que el equipo no tiene experiencia con dicha tecnología, opta por descartar la parte </w:t>
+      </w:r>
+      <w:proofErr w:type="spellStart"/>
+      <w:r>
+        <w:t>mobile</w:t>
+      </w:r>
+      <w:proofErr w:type="spellEnd"/>
+      <w:r>
+        <w:t xml:space="preserve"> por cuestiones de tiempo en el aprendizaje. De igual manera que para la alternativa 1, el sistema dejará en marcha los servicios webs que podrán ser consumidos por una aplicación </w:t>
+      </w:r>
+      <w:proofErr w:type="spellStart"/>
+      <w:r>
+        <w:t>mobile</w:t>
+      </w:r>
+      <w:proofErr w:type="spellEnd"/>
+      <w:r>
+        <w:t xml:space="preserve"> en futuro.</w:t>
       </w:r>
       <w:r>
         <w:rPr>
           <w:highlight w:val="yellow"/>
         </w:rPr>
-        <w:t xml:space="preserve">Por cuestiones de tiempo, y para no ser ambiciosos, no se plantea la posibilidad de llevar angular a </w:t>
-      </w:r>
-      <w:proofErr w:type="spellStart"/>
+        <w:t xml:space="preserve"> VER SI SE PUEDE </w:t>
+      </w:r>
       <w:r>
         <w:rPr>
           <w:highlight w:val="yellow"/>
         </w:rPr>
-        <w:t>mobile</w:t>
-      </w:r>
-      <w:proofErr w:type="spellEnd"/>
+        <w:t>HACER</w:t>
+      </w:r>
       <w:r>
         <w:rPr>
           <w:highlight w:val="yellow"/>
         </w:rPr>
-        <w:t>. VER SI SE PUEDE HACER</w:t>
+        <w:t xml:space="preserve"> SI DAN LOS TIEMPOS PARA LA PARTE MOBILE</w:t>
       </w:r>
     </w:p>
     <w:p>
@@ -3927,18 +5549,111 @@
           <w:numId w:val="14"/>
         </w:numPr>
       </w:pPr>
-      <w:bookmarkStart w:id="18" w:name="_Toc479699047"/>
+      <w:bookmarkStart w:id="24" w:name="_Toc480908062"/>
       <w:r>
         <w:t>Arquitectura</w:t>
       </w:r>
-      <w:bookmarkEnd w:id="18"/>
+      <w:bookmarkEnd w:id="24"/>
+    </w:p>
+    <w:p>
+      <w:pPr>
+        <w:pStyle w:val="Prrafodelista"/>
+        <w:numPr>
+          <w:ilvl w:val="0"/>
+          <w:numId w:val="48"/>
+        </w:numPr>
+      </w:pPr>
+      <w:r>
+        <w:t>Para el desarrollo de la aplicación Web se utilizará el Framework de Microsoft .NET.</w:t>
+      </w:r>
+    </w:p>
+    <w:p>
+      <w:pPr>
+        <w:pStyle w:val="Prrafodelista"/>
+        <w:numPr>
+          <w:ilvl w:val="0"/>
+          <w:numId w:val="48"/>
+        </w:numPr>
+      </w:pPr>
+      <w:r>
+        <w:t>En lo que refiere a la base de datos se utilizará un motor de SQL Server.</w:t>
+      </w:r>
+    </w:p>
+    <w:p>
+      <w:pPr>
+        <w:pStyle w:val="Prrafodelista"/>
+        <w:numPr>
+          <w:ilvl w:val="0"/>
+          <w:numId w:val="48"/>
+        </w:numPr>
+      </w:pPr>
+      <w:r>
+        <w:t>Como lenguaje de programación del Back-</w:t>
+      </w:r>
+      <w:proofErr w:type="spellStart"/>
+      <w:r>
+        <w:t>end</w:t>
+      </w:r>
+      <w:proofErr w:type="spellEnd"/>
+      <w:r>
+        <w:t xml:space="preserve"> se utilizará C#.</w:t>
+      </w:r>
+    </w:p>
+    <w:p>
+      <w:pPr>
+        <w:pStyle w:val="Prrafodelista"/>
+        <w:numPr>
+          <w:ilvl w:val="0"/>
+          <w:numId w:val="48"/>
+        </w:numPr>
+      </w:pPr>
+      <w:r>
+        <w:t>Para el Front-</w:t>
+      </w:r>
+      <w:proofErr w:type="spellStart"/>
+      <w:r>
+        <w:t>end</w:t>
+      </w:r>
+      <w:proofErr w:type="spellEnd"/>
+      <w:r>
+        <w:t xml:space="preserve"> </w:t>
+      </w:r>
+      <w:r>
+        <w:t>Angular 2.</w:t>
+      </w:r>
+    </w:p>
+    <w:p>
+      <w:pPr>
+        <w:pStyle w:val="Prrafodelista"/>
+        <w:numPr>
+          <w:ilvl w:val="0"/>
+          <w:numId w:val="48"/>
+        </w:numPr>
+      </w:pPr>
+      <w:r>
+        <w:t xml:space="preserve">Se utilizará </w:t>
+      </w:r>
+      <w:proofErr w:type="spellStart"/>
+      <w:r>
+        <w:t>GoDaddy</w:t>
+      </w:r>
+      <w:proofErr w:type="spellEnd"/>
+      <w:r>
+        <w:t xml:space="preserve"> como servidor para alojar la aplicación web, ya que el equipo de d</w:t>
+      </w:r>
+      <w:r>
+        <w:t>esarrollo ya tiene contratado su</w:t>
+      </w:r>
+      <w:r>
+        <w:t xml:space="preserve"> espacio.</w:t>
+      </w:r>
     </w:p>
     <w:p>
       <w:r>
         <w:rPr>
           <w:highlight w:val="yellow"/>
         </w:rPr>
-        <w:t>DETALLAR HERRAMIENTAS</w:t>
+        <w:t>FALTA DIAGRAMA</w:t>
       </w:r>
     </w:p>
     <w:p>
@@ -3949,12 +5664,11 @@
           <w:numId w:val="14"/>
         </w:numPr>
       </w:pPr>
-      <w:bookmarkStart w:id="19" w:name="_Toc479699048"/>
-      <w:r>
-        <w:lastRenderedPageBreak/>
+      <w:bookmarkStart w:id="25" w:name="_Toc480908063"/>
+      <w:r>
         <w:t>Particularidades</w:t>
       </w:r>
-      <w:bookmarkEnd w:id="19"/>
+      <w:bookmarkEnd w:id="25"/>
     </w:p>
     <w:p>
       <w:pPr>
@@ -3964,27 +5678,44 @@
           <w:numId w:val="14"/>
         </w:numPr>
       </w:pPr>
-      <w:bookmarkStart w:id="20" w:name="_Toc479699049"/>
+      <w:bookmarkStart w:id="26" w:name="_Toc480908064"/>
       <w:r>
         <w:t>Análisis de factibilidad</w:t>
       </w:r>
+      <w:bookmarkEnd w:id="26"/>
       <w:r>
         <w:t xml:space="preserve"> </w:t>
       </w:r>
+    </w:p>
+    <w:p>
+      <w:r>
+        <w:t xml:space="preserve">No entraremos en detalle en dicho análisis, ya que es igual al análisis realizado en la alternativa 1. </w:t>
+      </w:r>
       <w:r>
         <w:rPr>
           <w:highlight w:val="yellow"/>
         </w:rPr>
-        <w:t>PREGUNTAR SI VA</w:t>
-      </w:r>
-      <w:bookmarkEnd w:id="20"/>
+        <w:t>VER SI ESTA BIEN</w:t>
+      </w:r>
     </w:p>
     <w:p>
       <w:r>
         <w:rPr>
           <w:highlight w:val="yellow"/>
         </w:rPr>
-        <w:t>VER XAMARIN.FORMS</w:t>
+        <w:t>VER XAMARIN.</w:t>
+      </w:r>
+      <w:r>
+        <w:rPr>
+          <w:highlight w:val="yellow"/>
+        </w:rPr>
+        <w:t>FORMS</w:t>
+      </w:r>
+      <w:r>
+        <w:rPr>
+          <w:highlight w:val="yellow"/>
+        </w:rPr>
+        <w:t xml:space="preserve"> COMO OTRA ALTERNATIVA PARA LA PARTE MOBILE</w:t>
       </w:r>
     </w:p>
     <w:p/>
@@ -3992,16 +5723,19 @@
       <w:pPr>
         <w:pStyle w:val="Titulo1Numerado"/>
       </w:pPr>
-      <w:bookmarkStart w:id="21" w:name="_Toc479699050"/>
+      <w:bookmarkStart w:id="27" w:name="_Toc480908065"/>
       <w:r>
         <w:t>Selección de alternativa</w:t>
       </w:r>
-      <w:bookmarkEnd w:id="21"/>
+      <w:bookmarkEnd w:id="27"/>
     </w:p>
     <w:p>
       <w:pPr>
         <w:spacing w:after="200" w:line="276" w:lineRule="auto"/>
         <w:jc w:val="left"/>
+        <w:rPr>
+          <w:lang w:val="en-US"/>
+        </w:rPr>
       </w:pPr>
       <w:r>
         <w:t>En un inicio la</w:t>
@@ -4016,7 +5750,13 @@
         <w:t xml:space="preserve"> que consumiera servicios del sistema web. Por cuestiones de tiempo</w:t>
       </w:r>
       <w:r>
-        <w:t xml:space="preserve"> en la entrega del proyecto hemos optado por elegir la alternativa 2 (Sistema Web </w:t>
+        <w:t xml:space="preserve"> en la entrega del proyecto</w:t>
+      </w:r>
+      <w:r>
+        <w:t xml:space="preserve"> y la oportunidad de aprender una tecnología nueva como es Angular,</w:t>
+      </w:r>
+      <w:r>
+        <w:t xml:space="preserve"> hemos optado por elegir la alternativa 2 (Sistema Web </w:t>
       </w:r>
       <w:proofErr w:type="spellStart"/>
       <w:r>
@@ -4024,18 +5764,33 @@
       </w:r>
       <w:proofErr w:type="spellEnd"/>
       <w:r>
-        <w:t>), ya que funcionalmente sería similar y podríamos lograr un mejor producto enfocándonos únicamente en esto. De esta manera cubriríamos las mismas funcionalidades tanto en un celular como en cualquier otro tipo de dispositivo, pudiendo en un futuro realizar la aplicación Mobile correspondiente.</w:t>
+        <w:t>), ya que funcionalmente sería similar y podríamos lograr un mejor producto enfocándonos únicamente en esto. De esta manera cubriríamos las mismas funcionalidades tanto en un celular como en cualquier otro tipo de dispositivo, pudiendo en un futuro realizar la a</w:t>
+      </w:r>
+      <w:r>
+        <w:t>plicación Mobile consumiendo los servicios webs realizados</w:t>
+      </w:r>
+      <w:r>
+        <w:t>.</w:t>
+      </w:r>
+      <w:r>
+        <w:t xml:space="preserve"> </w:t>
+      </w:r>
+      <w:r>
+        <w:rPr>
+          <w:highlight w:val="yellow"/>
+        </w:rPr>
+        <w:t>VER QUE PODRÍAMOS ACLARAR QUE SI LE ERRAMOS EN LA ESTIMACIÓN DE TIEMPO Y NOS SOBRA TIEMPO PODEMOS HACER LA PARTE MOBILE CONSUMIENDO LOS SERVICIOS</w:t>
       </w:r>
     </w:p>
     <w:p>
       <w:pPr>
         <w:pStyle w:val="Titulo1Numerado"/>
       </w:pPr>
-      <w:bookmarkStart w:id="22" w:name="_Toc479699051"/>
+      <w:bookmarkStart w:id="28" w:name="_Toc480908066"/>
       <w:r>
         <w:t>Análisis de riesgo</w:t>
       </w:r>
-      <w:bookmarkEnd w:id="22"/>
+      <w:bookmarkEnd w:id="28"/>
     </w:p>
     <w:p>
       <w:pPr>
@@ -4227,7 +5982,6 @@
         <w:jc w:val="left"/>
       </w:pPr>
       <w:r>
-        <w:lastRenderedPageBreak/>
         <w:t>Se realizarán encuestas con el fin de realizar una mejor búsqueda y validación en los requerimientos, de ésta manera trataremos que los cambios no sean bruscos.</w:t>
       </w:r>
     </w:p>
@@ -4532,6 +6286,7 @@
         <w:rPr>
           <w:b/>
         </w:rPr>
+        <w:lastRenderedPageBreak/>
         <w:t>Descripción:</w:t>
       </w:r>
     </w:p>
@@ -4766,12 +6521,11 @@
       <w:pPr>
         <w:pStyle w:val="Titulo1Numerado"/>
       </w:pPr>
-      <w:bookmarkStart w:id="23" w:name="_Toc479699052"/>
-      <w:r>
-        <w:lastRenderedPageBreak/>
+      <w:bookmarkStart w:id="29" w:name="_Toc480908067"/>
+      <w:r>
         <w:t>Plan de proyecto</w:t>
       </w:r>
-      <w:bookmarkEnd w:id="23"/>
+      <w:bookmarkEnd w:id="29"/>
     </w:p>
     <w:p>
       <w:pPr>
@@ -4790,11 +6544,12 @@
           <w:numId w:val="14"/>
         </w:numPr>
       </w:pPr>
-      <w:bookmarkStart w:id="24" w:name="_Toc479699053"/>
-      <w:r>
+      <w:bookmarkStart w:id="30" w:name="_Toc480908068"/>
+      <w:r>
+        <w:lastRenderedPageBreak/>
         <w:t>Definición del proceso</w:t>
       </w:r>
-      <w:bookmarkEnd w:id="24"/>
+      <w:bookmarkEnd w:id="30"/>
     </w:p>
     <w:p>
       <w:pPr>
@@ -4804,11 +6559,11 @@
           <w:numId w:val="14"/>
         </w:numPr>
       </w:pPr>
-      <w:bookmarkStart w:id="25" w:name="_Toc479699054"/>
+      <w:bookmarkStart w:id="31" w:name="_Toc480908069"/>
       <w:r>
         <w:t>Metodología</w:t>
       </w:r>
-      <w:bookmarkEnd w:id="25"/>
+      <w:bookmarkEnd w:id="31"/>
     </w:p>
     <w:p>
       <w:r>
@@ -4851,11 +6606,11 @@
           <w:numId w:val="14"/>
         </w:numPr>
       </w:pPr>
-      <w:bookmarkStart w:id="26" w:name="_Toc479699055"/>
+      <w:bookmarkStart w:id="32" w:name="_Toc480908070"/>
       <w:r>
         <w:t>Ciclo de vida elegido</w:t>
       </w:r>
-      <w:bookmarkEnd w:id="26"/>
+      <w:bookmarkEnd w:id="32"/>
     </w:p>
     <w:p>
       <w:r>
@@ -4961,11 +6716,11 @@
           <w:numId w:val="14"/>
         </w:numPr>
       </w:pPr>
-      <w:bookmarkStart w:id="27" w:name="_Toc479699056"/>
+      <w:bookmarkStart w:id="33" w:name="_Toc480908071"/>
       <w:r>
         <w:t>Incremento o iteraciones definidas</w:t>
       </w:r>
-      <w:bookmarkEnd w:id="27"/>
+      <w:bookmarkEnd w:id="33"/>
     </w:p>
     <w:p>
       <w:r>
@@ -4977,8 +6732,15 @@
         <w:rPr>
           <w:highlight w:val="yellow"/>
         </w:rPr>
-        <w:lastRenderedPageBreak/>
         <w:t>DETALLAR SPRINT POR SPRINT, 1 Y 2 ANTEPROYECTO, EL FINAL DOCUMENTACIÓN Y CORRECCIONES. DAR DETALLE DE LAS FECHAS</w:t>
+      </w:r>
+    </w:p>
+    <w:p>
+      <w:r>
+        <w:rPr>
+          <w:highlight w:val="yellow"/>
+        </w:rPr>
+        <w:t>PASAR CRONOGRAMA CON SPRINTS</w:t>
       </w:r>
     </w:p>
     <w:p>
@@ -4989,11 +6751,12 @@
           <w:numId w:val="14"/>
         </w:numPr>
       </w:pPr>
-      <w:bookmarkStart w:id="28" w:name="_Toc479699057"/>
-      <w:r>
+      <w:bookmarkStart w:id="34" w:name="_Toc480908072"/>
+      <w:r>
+        <w:lastRenderedPageBreak/>
         <w:t>Integrantes y roles</w:t>
       </w:r>
-      <w:bookmarkEnd w:id="28"/>
+      <w:bookmarkEnd w:id="34"/>
     </w:p>
     <w:p>
       <w:r>
@@ -5359,7 +7122,6 @@
         </w:numPr>
       </w:pPr>
       <w:r>
-        <w:lastRenderedPageBreak/>
         <w:t>Se respetan las opin</w:t>
       </w:r>
       <w:r>
@@ -5408,6 +7170,7 @@
         <w:pStyle w:val="Prrafodelista"/>
       </w:pPr>
       <w:r>
+        <w:lastRenderedPageBreak/>
         <w:t xml:space="preserve">Es el responsable del funcionamiento de </w:t>
       </w:r>
       <w:proofErr w:type="spellStart"/>
@@ -5569,9 +7332,11 @@
           <w:numId w:val="14"/>
         </w:numPr>
       </w:pPr>
+      <w:bookmarkStart w:id="35" w:name="_Toc480908073"/>
       <w:r>
         <w:t>Descripción y selección de herramientas</w:t>
       </w:r>
+      <w:bookmarkEnd w:id="35"/>
     </w:p>
     <w:p>
       <w:r>
@@ -5665,9 +7430,11 @@
           <w:numId w:val="14"/>
         </w:numPr>
       </w:pPr>
+      <w:bookmarkStart w:id="36" w:name="_Toc480908074"/>
       <w:r>
         <w:t>Plan de SQA</w:t>
       </w:r>
+      <w:bookmarkEnd w:id="36"/>
     </w:p>
     <w:p>
       <w:r>
@@ -5703,9 +7470,11 @@
           <w:numId w:val="14"/>
         </w:numPr>
       </w:pPr>
+      <w:bookmarkStart w:id="37" w:name="_Toc480908075"/>
       <w:r>
         <w:t>Estándares definidos y convenciones</w:t>
       </w:r>
+      <w:bookmarkEnd w:id="37"/>
     </w:p>
     <w:p>
       <w:r>
@@ -5733,7 +7502,6 @@
     </w:p>
     <w:p>
       <w:r>
-        <w:lastRenderedPageBreak/>
         <w:t>Se indicará en la planilla</w:t>
       </w:r>
       <w:r>
@@ -5757,6 +7525,7 @@
         <w:pStyle w:val="Prrafodelista"/>
       </w:pPr>
       <w:r>
+        <w:lastRenderedPageBreak/>
         <w:t>Se le asignará un código para un mejor control.</w:t>
       </w:r>
     </w:p>
@@ -6086,7 +7855,6 @@
         <w:pStyle w:val="Prrafodelista"/>
       </w:pPr>
       <w:r>
-        <w:lastRenderedPageBreak/>
         <w:t>En caso que se apropiado se realizará un plan de contingencia</w:t>
       </w:r>
       <w:r>
@@ -6105,6 +7873,7 @@
           <w:b/>
           <w:u w:val="single"/>
         </w:rPr>
+        <w:lastRenderedPageBreak/>
         <w:t>Documentación:</w:t>
       </w:r>
     </w:p>
@@ -6171,6 +7940,7 @@
           <w:numId w:val="14"/>
         </w:numPr>
       </w:pPr>
+      <w:bookmarkStart w:id="38" w:name="_Toc480908076"/>
       <w:r>
         <w:t xml:space="preserve">Plan de </w:t>
       </w:r>
@@ -6178,6 +7948,7 @@
       <w:r>
         <w:t>testing</w:t>
       </w:r>
+      <w:bookmarkEnd w:id="38"/>
       <w:proofErr w:type="spellEnd"/>
     </w:p>
     <w:p>
@@ -6251,9 +8022,11 @@
           <w:numId w:val="14"/>
         </w:numPr>
       </w:pPr>
+      <w:bookmarkStart w:id="39" w:name="_Toc480908077"/>
       <w:r>
         <w:t>Plan de SCM</w:t>
       </w:r>
+      <w:bookmarkEnd w:id="39"/>
     </w:p>
     <w:p>
       <w:r>
@@ -6296,9 +8069,11 @@
           <w:numId w:val="14"/>
         </w:numPr>
       </w:pPr>
+      <w:bookmarkStart w:id="40" w:name="_Toc480908078"/>
       <w:r>
         <w:t>Plan de capacitación</w:t>
       </w:r>
+      <w:bookmarkEnd w:id="40"/>
     </w:p>
     <w:p>
       <w:r>
@@ -6321,9 +8096,11 @@
           <w:numId w:val="14"/>
         </w:numPr>
       </w:pPr>
+      <w:bookmarkStart w:id="41" w:name="_Toc480908079"/>
       <w:r>
         <w:t>Cronograma de trabajo y criticidad</w:t>
       </w:r>
+      <w:bookmarkEnd w:id="41"/>
     </w:p>
     <w:p>
       <w:pPr>
@@ -6337,10 +8114,7 @@
         <w:t>“</w:t>
       </w:r>
       <w:r>
-        <w:t>Conograma</w:t>
-      </w:r>
-      <w:r>
-        <w:t>.xlsx”.</w:t>
+        <w:t>Conograma.xlsx”.</w:t>
       </w:r>
     </w:p>
     <w:p/>
@@ -6348,9 +8122,12 @@
       <w:pPr>
         <w:pStyle w:val="Titulo1Numerado"/>
       </w:pPr>
-      <w:r>
+      <w:bookmarkStart w:id="42" w:name="_Toc480908080"/>
+      <w:r>
+        <w:lastRenderedPageBreak/>
         <w:t>Compromiso de trabajo</w:t>
       </w:r>
+      <w:bookmarkEnd w:id="42"/>
     </w:p>
     <w:p>
       <w:pPr>
@@ -6509,9 +8286,11 @@
       <w:pPr>
         <w:pStyle w:val="Titulo1Numerado"/>
       </w:pPr>
+      <w:bookmarkStart w:id="43" w:name="_Toc480908081"/>
       <w:r>
         <w:t>Glosario</w:t>
       </w:r>
+      <w:bookmarkEnd w:id="43"/>
     </w:p>
     <w:p>
       <w:pPr>
@@ -6524,8 +8303,6 @@
         </w:rPr>
         <w:t>VER SI HAY QUE PONER ALGO</w:t>
       </w:r>
-      <w:bookmarkStart w:id="29" w:name="_GoBack"/>
-      <w:bookmarkEnd w:id="29"/>
     </w:p>
     <w:p>
       <w:pPr>
@@ -6605,7 +8382,6 @@
         <w:docPartUnique/>
       </w:docPartObj>
     </w:sdtPr>
-    <w:sdtEndPr/>
     <w:sdtContent>
       <w:p>
         <w:pPr>
@@ -6625,7 +8401,7 @@
           <w:rPr>
             <w:noProof/>
           </w:rPr>
-          <w:t>16</w:t>
+          <w:t>9</w:t>
         </w:r>
         <w:r>
           <w:rPr>
@@ -7322,6 +9098,119 @@
     </w:lvl>
   </w:abstractNum>
   <w:abstractNum w:abstractNumId="6">
+    <w:nsid w:val="1EC233F3"/>
+    <w:multiLevelType w:val="hybridMultilevel"/>
+    <w:tmpl w:val="86944ADE"/>
+    <w:lvl w:ilvl="0" w:tplc="380A0001">
+      <w:start w:val="1"/>
+      <w:numFmt w:val="bullet"/>
+      <w:lvlText w:val=""/>
+      <w:lvlJc w:val="left"/>
+      <w:pPr>
+        <w:ind w:left="720" w:hanging="360"/>
+      </w:pPr>
+      <w:rPr>
+        <w:rFonts w:ascii="Symbol" w:hAnsi="Symbol" w:hint="default"/>
+      </w:rPr>
+    </w:lvl>
+    <w:lvl w:ilvl="1" w:tplc="380A0003" w:tentative="1">
+      <w:start w:val="1"/>
+      <w:numFmt w:val="bullet"/>
+      <w:lvlText w:val="o"/>
+      <w:lvlJc w:val="left"/>
+      <w:pPr>
+        <w:ind w:left="1440" w:hanging="360"/>
+      </w:pPr>
+      <w:rPr>
+        <w:rFonts w:ascii="Courier New" w:hAnsi="Courier New" w:cs="Courier New" w:hint="default"/>
+      </w:rPr>
+    </w:lvl>
+    <w:lvl w:ilvl="2" w:tplc="380A0005" w:tentative="1">
+      <w:start w:val="1"/>
+      <w:numFmt w:val="bullet"/>
+      <w:lvlText w:val=""/>
+      <w:lvlJc w:val="left"/>
+      <w:pPr>
+        <w:ind w:left="2160" w:hanging="360"/>
+      </w:pPr>
+      <w:rPr>
+        <w:rFonts w:ascii="Wingdings" w:hAnsi="Wingdings" w:hint="default"/>
+      </w:rPr>
+    </w:lvl>
+    <w:lvl w:ilvl="3" w:tplc="380A0001" w:tentative="1">
+      <w:start w:val="1"/>
+      <w:numFmt w:val="bullet"/>
+      <w:lvlText w:val=""/>
+      <w:lvlJc w:val="left"/>
+      <w:pPr>
+        <w:ind w:left="2880" w:hanging="360"/>
+      </w:pPr>
+      <w:rPr>
+        <w:rFonts w:ascii="Symbol" w:hAnsi="Symbol" w:hint="default"/>
+      </w:rPr>
+    </w:lvl>
+    <w:lvl w:ilvl="4" w:tplc="380A0003" w:tentative="1">
+      <w:start w:val="1"/>
+      <w:numFmt w:val="bullet"/>
+      <w:lvlText w:val="o"/>
+      <w:lvlJc w:val="left"/>
+      <w:pPr>
+        <w:ind w:left="3600" w:hanging="360"/>
+      </w:pPr>
+      <w:rPr>
+        <w:rFonts w:ascii="Courier New" w:hAnsi="Courier New" w:cs="Courier New" w:hint="default"/>
+      </w:rPr>
+    </w:lvl>
+    <w:lvl w:ilvl="5" w:tplc="380A0005" w:tentative="1">
+      <w:start w:val="1"/>
+      <w:numFmt w:val="bullet"/>
+      <w:lvlText w:val=""/>
+      <w:lvlJc w:val="left"/>
+      <w:pPr>
+        <w:ind w:left="4320" w:hanging="360"/>
+      </w:pPr>
+      <w:rPr>
+        <w:rFonts w:ascii="Wingdings" w:hAnsi="Wingdings" w:hint="default"/>
+      </w:rPr>
+    </w:lvl>
+    <w:lvl w:ilvl="6" w:tplc="380A0001" w:tentative="1">
+      <w:start w:val="1"/>
+      <w:numFmt w:val="bullet"/>
+      <w:lvlText w:val=""/>
+      <w:lvlJc w:val="left"/>
+      <w:pPr>
+        <w:ind w:left="5040" w:hanging="360"/>
+      </w:pPr>
+      <w:rPr>
+        <w:rFonts w:ascii="Symbol" w:hAnsi="Symbol" w:hint="default"/>
+      </w:rPr>
+    </w:lvl>
+    <w:lvl w:ilvl="7" w:tplc="380A0003" w:tentative="1">
+      <w:start w:val="1"/>
+      <w:numFmt w:val="bullet"/>
+      <w:lvlText w:val="o"/>
+      <w:lvlJc w:val="left"/>
+      <w:pPr>
+        <w:ind w:left="5760" w:hanging="360"/>
+      </w:pPr>
+      <w:rPr>
+        <w:rFonts w:ascii="Courier New" w:hAnsi="Courier New" w:cs="Courier New" w:hint="default"/>
+      </w:rPr>
+    </w:lvl>
+    <w:lvl w:ilvl="8" w:tplc="380A0005" w:tentative="1">
+      <w:start w:val="1"/>
+      <w:numFmt w:val="bullet"/>
+      <w:lvlText w:val=""/>
+      <w:lvlJc w:val="left"/>
+      <w:pPr>
+        <w:ind w:left="6480" w:hanging="360"/>
+      </w:pPr>
+      <w:rPr>
+        <w:rFonts w:ascii="Wingdings" w:hAnsi="Wingdings" w:hint="default"/>
+      </w:rPr>
+    </w:lvl>
+  </w:abstractNum>
+  <w:abstractNum w:abstractNumId="7">
     <w:nsid w:val="1EF0089C"/>
     <w:multiLevelType w:val="hybridMultilevel"/>
     <w:tmpl w:val="3AB6C356"/>
@@ -7433,7 +9322,7 @@
       </w:rPr>
     </w:lvl>
   </w:abstractNum>
-  <w:abstractNum w:abstractNumId="7">
+  <w:abstractNum w:abstractNumId="8">
     <w:nsid w:val="207B4FF8"/>
     <w:multiLevelType w:val="hybridMultilevel"/>
     <w:tmpl w:val="50961928"/>
@@ -7545,7 +9434,7 @@
       </w:rPr>
     </w:lvl>
   </w:abstractNum>
-  <w:abstractNum w:abstractNumId="8">
+  <w:abstractNum w:abstractNumId="9">
     <w:nsid w:val="2270560F"/>
     <w:multiLevelType w:val="hybridMultilevel"/>
     <w:tmpl w:val="C37CF828"/>
@@ -7634,7 +9523,7 @@
       </w:pPr>
     </w:lvl>
   </w:abstractNum>
-  <w:abstractNum w:abstractNumId="9">
+  <w:abstractNum w:abstractNumId="10">
     <w:nsid w:val="27132C71"/>
     <w:multiLevelType w:val="hybridMultilevel"/>
     <w:tmpl w:val="58F89D2A"/>
@@ -7747,7 +9636,120 @@
       </w:rPr>
     </w:lvl>
   </w:abstractNum>
-  <w:abstractNum w:abstractNumId="10">
+  <w:abstractNum w:abstractNumId="11">
+    <w:nsid w:val="28EF0FDA"/>
+    <w:multiLevelType w:val="hybridMultilevel"/>
+    <w:tmpl w:val="7EA86D14"/>
+    <w:lvl w:ilvl="0" w:tplc="380A0001">
+      <w:start w:val="1"/>
+      <w:numFmt w:val="bullet"/>
+      <w:lvlText w:val=""/>
+      <w:lvlJc w:val="left"/>
+      <w:pPr>
+        <w:ind w:left="720" w:hanging="360"/>
+      </w:pPr>
+      <w:rPr>
+        <w:rFonts w:ascii="Symbol" w:hAnsi="Symbol" w:hint="default"/>
+      </w:rPr>
+    </w:lvl>
+    <w:lvl w:ilvl="1" w:tplc="380A0003" w:tentative="1">
+      <w:start w:val="1"/>
+      <w:numFmt w:val="bullet"/>
+      <w:lvlText w:val="o"/>
+      <w:lvlJc w:val="left"/>
+      <w:pPr>
+        <w:ind w:left="1440" w:hanging="360"/>
+      </w:pPr>
+      <w:rPr>
+        <w:rFonts w:ascii="Courier New" w:hAnsi="Courier New" w:cs="Courier New" w:hint="default"/>
+      </w:rPr>
+    </w:lvl>
+    <w:lvl w:ilvl="2" w:tplc="380A0005" w:tentative="1">
+      <w:start w:val="1"/>
+      <w:numFmt w:val="bullet"/>
+      <w:lvlText w:val=""/>
+      <w:lvlJc w:val="left"/>
+      <w:pPr>
+        <w:ind w:left="2160" w:hanging="360"/>
+      </w:pPr>
+      <w:rPr>
+        <w:rFonts w:ascii="Wingdings" w:hAnsi="Wingdings" w:hint="default"/>
+      </w:rPr>
+    </w:lvl>
+    <w:lvl w:ilvl="3" w:tplc="380A0001" w:tentative="1">
+      <w:start w:val="1"/>
+      <w:numFmt w:val="bullet"/>
+      <w:lvlText w:val=""/>
+      <w:lvlJc w:val="left"/>
+      <w:pPr>
+        <w:ind w:left="2880" w:hanging="360"/>
+      </w:pPr>
+      <w:rPr>
+        <w:rFonts w:ascii="Symbol" w:hAnsi="Symbol" w:hint="default"/>
+      </w:rPr>
+    </w:lvl>
+    <w:lvl w:ilvl="4" w:tplc="380A0003" w:tentative="1">
+      <w:start w:val="1"/>
+      <w:numFmt w:val="bullet"/>
+      <w:lvlText w:val="o"/>
+      <w:lvlJc w:val="left"/>
+      <w:pPr>
+        <w:ind w:left="3600" w:hanging="360"/>
+      </w:pPr>
+      <w:rPr>
+        <w:rFonts w:ascii="Courier New" w:hAnsi="Courier New" w:cs="Courier New" w:hint="default"/>
+      </w:rPr>
+    </w:lvl>
+    <w:lvl w:ilvl="5" w:tplc="380A0005" w:tentative="1">
+      <w:start w:val="1"/>
+      <w:numFmt w:val="bullet"/>
+      <w:lvlText w:val=""/>
+      <w:lvlJc w:val="left"/>
+      <w:pPr>
+        <w:ind w:left="4320" w:hanging="360"/>
+      </w:pPr>
+      <w:rPr>
+        <w:rFonts w:ascii="Wingdings" w:hAnsi="Wingdings" w:hint="default"/>
+      </w:rPr>
+    </w:lvl>
+    <w:lvl w:ilvl="6" w:tplc="380A0001" w:tentative="1">
+      <w:start w:val="1"/>
+      <w:numFmt w:val="bullet"/>
+      <w:lvlText w:val=""/>
+      <w:lvlJc w:val="left"/>
+      <w:pPr>
+        <w:ind w:left="5040" w:hanging="360"/>
+      </w:pPr>
+      <w:rPr>
+        <w:rFonts w:ascii="Symbol" w:hAnsi="Symbol" w:hint="default"/>
+      </w:rPr>
+    </w:lvl>
+    <w:lvl w:ilvl="7" w:tplc="380A0003" w:tentative="1">
+      <w:start w:val="1"/>
+      <w:numFmt w:val="bullet"/>
+      <w:lvlText w:val="o"/>
+      <w:lvlJc w:val="left"/>
+      <w:pPr>
+        <w:ind w:left="5760" w:hanging="360"/>
+      </w:pPr>
+      <w:rPr>
+        <w:rFonts w:ascii="Courier New" w:hAnsi="Courier New" w:cs="Courier New" w:hint="default"/>
+      </w:rPr>
+    </w:lvl>
+    <w:lvl w:ilvl="8" w:tplc="380A0005" w:tentative="1">
+      <w:start w:val="1"/>
+      <w:numFmt w:val="bullet"/>
+      <w:lvlText w:val=""/>
+      <w:lvlJc w:val="left"/>
+      <w:pPr>
+        <w:ind w:left="6480" w:hanging="360"/>
+      </w:pPr>
+      <w:rPr>
+        <w:rFonts w:ascii="Wingdings" w:hAnsi="Wingdings" w:hint="default"/>
+      </w:rPr>
+    </w:lvl>
+  </w:abstractNum>
+  <w:abstractNum w:abstractNumId="12">
     <w:nsid w:val="2EBF0BAD"/>
     <w:multiLevelType w:val="hybridMultilevel"/>
     <w:tmpl w:val="424265F4"/>
@@ -7860,7 +9862,7 @@
       </w:rPr>
     </w:lvl>
   </w:abstractNum>
-  <w:abstractNum w:abstractNumId="11">
+  <w:abstractNum w:abstractNumId="13">
     <w:nsid w:val="31FB3285"/>
     <w:multiLevelType w:val="multilevel"/>
     <w:tmpl w:val="9A7062CA"/>
@@ -7947,7 +9949,7 @@
       </w:pPr>
     </w:lvl>
   </w:abstractNum>
-  <w:abstractNum w:abstractNumId="12">
+  <w:abstractNum w:abstractNumId="14">
     <w:nsid w:val="336975D6"/>
     <w:multiLevelType w:val="hybridMultilevel"/>
     <w:tmpl w:val="51DE1412"/>
@@ -8059,7 +10061,7 @@
       </w:rPr>
     </w:lvl>
   </w:abstractNum>
-  <w:abstractNum w:abstractNumId="13">
+  <w:abstractNum w:abstractNumId="15">
     <w:nsid w:val="352A516B"/>
     <w:multiLevelType w:val="hybridMultilevel"/>
     <w:tmpl w:val="7FFA0114"/>
@@ -8171,7 +10173,120 @@
       </w:rPr>
     </w:lvl>
   </w:abstractNum>
-  <w:abstractNum w:abstractNumId="14">
+  <w:abstractNum w:abstractNumId="16">
+    <w:nsid w:val="45076B77"/>
+    <w:multiLevelType w:val="hybridMultilevel"/>
+    <w:tmpl w:val="090A1CB2"/>
+    <w:lvl w:ilvl="0" w:tplc="380A0001">
+      <w:start w:val="1"/>
+      <w:numFmt w:val="bullet"/>
+      <w:lvlText w:val=""/>
+      <w:lvlJc w:val="left"/>
+      <w:pPr>
+        <w:ind w:left="720" w:hanging="360"/>
+      </w:pPr>
+      <w:rPr>
+        <w:rFonts w:ascii="Symbol" w:hAnsi="Symbol" w:hint="default"/>
+      </w:rPr>
+    </w:lvl>
+    <w:lvl w:ilvl="1" w:tplc="380A0003" w:tentative="1">
+      <w:start w:val="1"/>
+      <w:numFmt w:val="bullet"/>
+      <w:lvlText w:val="o"/>
+      <w:lvlJc w:val="left"/>
+      <w:pPr>
+        <w:ind w:left="1440" w:hanging="360"/>
+      </w:pPr>
+      <w:rPr>
+        <w:rFonts w:ascii="Courier New" w:hAnsi="Courier New" w:cs="Courier New" w:hint="default"/>
+      </w:rPr>
+    </w:lvl>
+    <w:lvl w:ilvl="2" w:tplc="380A0005" w:tentative="1">
+      <w:start w:val="1"/>
+      <w:numFmt w:val="bullet"/>
+      <w:lvlText w:val=""/>
+      <w:lvlJc w:val="left"/>
+      <w:pPr>
+        <w:ind w:left="2160" w:hanging="360"/>
+      </w:pPr>
+      <w:rPr>
+        <w:rFonts w:ascii="Wingdings" w:hAnsi="Wingdings" w:hint="default"/>
+      </w:rPr>
+    </w:lvl>
+    <w:lvl w:ilvl="3" w:tplc="380A0001" w:tentative="1">
+      <w:start w:val="1"/>
+      <w:numFmt w:val="bullet"/>
+      <w:lvlText w:val=""/>
+      <w:lvlJc w:val="left"/>
+      <w:pPr>
+        <w:ind w:left="2880" w:hanging="360"/>
+      </w:pPr>
+      <w:rPr>
+        <w:rFonts w:ascii="Symbol" w:hAnsi="Symbol" w:hint="default"/>
+      </w:rPr>
+    </w:lvl>
+    <w:lvl w:ilvl="4" w:tplc="380A0003" w:tentative="1">
+      <w:start w:val="1"/>
+      <w:numFmt w:val="bullet"/>
+      <w:lvlText w:val="o"/>
+      <w:lvlJc w:val="left"/>
+      <w:pPr>
+        <w:ind w:left="3600" w:hanging="360"/>
+      </w:pPr>
+      <w:rPr>
+        <w:rFonts w:ascii="Courier New" w:hAnsi="Courier New" w:cs="Courier New" w:hint="default"/>
+      </w:rPr>
+    </w:lvl>
+    <w:lvl w:ilvl="5" w:tplc="380A0005" w:tentative="1">
+      <w:start w:val="1"/>
+      <w:numFmt w:val="bullet"/>
+      <w:lvlText w:val=""/>
+      <w:lvlJc w:val="left"/>
+      <w:pPr>
+        <w:ind w:left="4320" w:hanging="360"/>
+      </w:pPr>
+      <w:rPr>
+        <w:rFonts w:ascii="Wingdings" w:hAnsi="Wingdings" w:hint="default"/>
+      </w:rPr>
+    </w:lvl>
+    <w:lvl w:ilvl="6" w:tplc="380A0001" w:tentative="1">
+      <w:start w:val="1"/>
+      <w:numFmt w:val="bullet"/>
+      <w:lvlText w:val=""/>
+      <w:lvlJc w:val="left"/>
+      <w:pPr>
+        <w:ind w:left="5040" w:hanging="360"/>
+      </w:pPr>
+      <w:rPr>
+        <w:rFonts w:ascii="Symbol" w:hAnsi="Symbol" w:hint="default"/>
+      </w:rPr>
+    </w:lvl>
+    <w:lvl w:ilvl="7" w:tplc="380A0003" w:tentative="1">
+      <w:start w:val="1"/>
+      <w:numFmt w:val="bullet"/>
+      <w:lvlText w:val="o"/>
+      <w:lvlJc w:val="left"/>
+      <w:pPr>
+        <w:ind w:left="5760" w:hanging="360"/>
+      </w:pPr>
+      <w:rPr>
+        <w:rFonts w:ascii="Courier New" w:hAnsi="Courier New" w:cs="Courier New" w:hint="default"/>
+      </w:rPr>
+    </w:lvl>
+    <w:lvl w:ilvl="8" w:tplc="380A0005" w:tentative="1">
+      <w:start w:val="1"/>
+      <w:numFmt w:val="bullet"/>
+      <w:lvlText w:val=""/>
+      <w:lvlJc w:val="left"/>
+      <w:pPr>
+        <w:ind w:left="6480" w:hanging="360"/>
+      </w:pPr>
+      <w:rPr>
+        <w:rFonts w:ascii="Wingdings" w:hAnsi="Wingdings" w:hint="default"/>
+      </w:rPr>
+    </w:lvl>
+  </w:abstractNum>
+  <w:abstractNum w:abstractNumId="17">
     <w:nsid w:val="469D2793"/>
     <w:multiLevelType w:val="hybridMultilevel"/>
     <w:tmpl w:val="9D5C6D34"/>
@@ -8260,7 +10375,7 @@
       </w:pPr>
     </w:lvl>
   </w:abstractNum>
-  <w:abstractNum w:abstractNumId="15">
+  <w:abstractNum w:abstractNumId="18">
     <w:nsid w:val="473B5688"/>
     <w:multiLevelType w:val="multilevel"/>
     <w:tmpl w:val="FDD80E94"/>
@@ -8348,7 +10463,7 @@
       </w:pPr>
     </w:lvl>
   </w:abstractNum>
-  <w:abstractNum w:abstractNumId="16">
+  <w:abstractNum w:abstractNumId="19">
     <w:nsid w:val="47B41399"/>
     <w:multiLevelType w:val="hybridMultilevel"/>
     <w:tmpl w:val="0CC2F39C"/>
@@ -8460,7 +10575,7 @@
       </w:rPr>
     </w:lvl>
   </w:abstractNum>
-  <w:abstractNum w:abstractNumId="17">
+  <w:abstractNum w:abstractNumId="20">
     <w:nsid w:val="49A746FD"/>
     <w:multiLevelType w:val="multilevel"/>
     <w:tmpl w:val="362827D4"/>
@@ -8573,7 +10688,7 @@
       </w:rPr>
     </w:lvl>
   </w:abstractNum>
-  <w:abstractNum w:abstractNumId="18">
+  <w:abstractNum w:abstractNumId="21">
     <w:nsid w:val="4C7D298E"/>
     <w:multiLevelType w:val="hybridMultilevel"/>
     <w:tmpl w:val="E754000A"/>
@@ -8685,7 +10800,120 @@
       </w:rPr>
     </w:lvl>
   </w:abstractNum>
-  <w:abstractNum w:abstractNumId="19">
+  <w:abstractNum w:abstractNumId="22">
+    <w:nsid w:val="4DC94D4F"/>
+    <w:multiLevelType w:val="multilevel"/>
+    <w:tmpl w:val="235CC7D8"/>
+    <w:lvl w:ilvl="0">
+      <w:start w:val="11"/>
+      <w:numFmt w:val="decimal"/>
+      <w:lvlText w:val="%1"/>
+      <w:lvlJc w:val="left"/>
+      <w:pPr>
+        <w:ind w:left="936" w:hanging="936"/>
+      </w:pPr>
+      <w:rPr>
+        <w:rFonts w:hint="default"/>
+      </w:rPr>
+    </w:lvl>
+    <w:lvl w:ilvl="1">
+      <w:start w:val="1"/>
+      <w:numFmt w:val="decimal"/>
+      <w:lvlText w:val="%1.%2"/>
+      <w:lvlJc w:val="left"/>
+      <w:pPr>
+        <w:ind w:left="1176" w:hanging="936"/>
+      </w:pPr>
+      <w:rPr>
+        <w:rFonts w:hint="default"/>
+      </w:rPr>
+    </w:lvl>
+    <w:lvl w:ilvl="2">
+      <w:start w:val="3"/>
+      <w:numFmt w:val="decimal"/>
+      <w:lvlText w:val="%1.%2.%3"/>
+      <w:lvlJc w:val="left"/>
+      <w:pPr>
+        <w:ind w:left="1416" w:hanging="936"/>
+      </w:pPr>
+      <w:rPr>
+        <w:rFonts w:hint="default"/>
+      </w:rPr>
+    </w:lvl>
+    <w:lvl w:ilvl="3">
+      <w:start w:val="1"/>
+      <w:numFmt w:val="decimal"/>
+      <w:lvlText w:val="%1.%2.%3.%4"/>
+      <w:lvlJc w:val="left"/>
+      <w:pPr>
+        <w:ind w:left="1800" w:hanging="1080"/>
+      </w:pPr>
+      <w:rPr>
+        <w:rFonts w:hint="default"/>
+      </w:rPr>
+    </w:lvl>
+    <w:lvl w:ilvl="4">
+      <w:start w:val="1"/>
+      <w:numFmt w:val="decimal"/>
+      <w:lvlText w:val="%1.%2.%3.%4.%5"/>
+      <w:lvlJc w:val="left"/>
+      <w:pPr>
+        <w:ind w:left="2040" w:hanging="1080"/>
+      </w:pPr>
+      <w:rPr>
+        <w:rFonts w:hint="default"/>
+      </w:rPr>
+    </w:lvl>
+    <w:lvl w:ilvl="5">
+      <w:start w:val="1"/>
+      <w:numFmt w:val="decimal"/>
+      <w:lvlText w:val="%1.%2.%3.%4.%5.%6"/>
+      <w:lvlJc w:val="left"/>
+      <w:pPr>
+        <w:ind w:left="2640" w:hanging="1440"/>
+      </w:pPr>
+      <w:rPr>
+        <w:rFonts w:hint="default"/>
+      </w:rPr>
+    </w:lvl>
+    <w:lvl w:ilvl="6">
+      <w:start w:val="1"/>
+      <w:numFmt w:val="decimal"/>
+      <w:lvlText w:val="%1.%2.%3.%4.%5.%6.%7"/>
+      <w:lvlJc w:val="left"/>
+      <w:pPr>
+        <w:ind w:left="2880" w:hanging="1440"/>
+      </w:pPr>
+      <w:rPr>
+        <w:rFonts w:hint="default"/>
+      </w:rPr>
+    </w:lvl>
+    <w:lvl w:ilvl="7">
+      <w:start w:val="1"/>
+      <w:numFmt w:val="decimal"/>
+      <w:lvlText w:val="%1.%2.%3.%4.%5.%6.%7.%8"/>
+      <w:lvlJc w:val="left"/>
+      <w:pPr>
+        <w:ind w:left="3480" w:hanging="1800"/>
+      </w:pPr>
+      <w:rPr>
+        <w:rFonts w:hint="default"/>
+      </w:rPr>
+    </w:lvl>
+    <w:lvl w:ilvl="8">
+      <w:start w:val="1"/>
+      <w:numFmt w:val="decimal"/>
+      <w:lvlText w:val="%1.%2.%3.%4.%5.%6.%7.%8.%9"/>
+      <w:lvlJc w:val="left"/>
+      <w:pPr>
+        <w:ind w:left="4080" w:hanging="2160"/>
+      </w:pPr>
+      <w:rPr>
+        <w:rFonts w:hint="default"/>
+      </w:rPr>
+    </w:lvl>
+  </w:abstractNum>
+  <w:abstractNum w:abstractNumId="23">
     <w:nsid w:val="571C1914"/>
     <w:multiLevelType w:val="hybridMultilevel"/>
     <w:tmpl w:val="A68E32FC"/>
@@ -8798,7 +11026,7 @@
       </w:rPr>
     </w:lvl>
   </w:abstractNum>
-  <w:abstractNum w:abstractNumId="20">
+  <w:abstractNum w:abstractNumId="24">
     <w:nsid w:val="59C47964"/>
     <w:multiLevelType w:val="hybridMultilevel"/>
     <w:tmpl w:val="71845BF6"/>
@@ -8910,7 +11138,7 @@
       </w:rPr>
     </w:lvl>
   </w:abstractNum>
-  <w:abstractNum w:abstractNumId="21">
+  <w:abstractNum w:abstractNumId="25">
     <w:nsid w:val="60CB0A2B"/>
     <w:multiLevelType w:val="hybridMultilevel"/>
     <w:tmpl w:val="AA76194E"/>
@@ -9022,7 +11250,7 @@
       </w:rPr>
     </w:lvl>
   </w:abstractNum>
-  <w:abstractNum w:abstractNumId="22">
+  <w:abstractNum w:abstractNumId="26">
     <w:nsid w:val="65BD4A9F"/>
     <w:multiLevelType w:val="hybridMultilevel"/>
     <w:tmpl w:val="11427248"/>
@@ -9134,7 +11362,7 @@
       </w:rPr>
     </w:lvl>
   </w:abstractNum>
-  <w:abstractNum w:abstractNumId="23">
+  <w:abstractNum w:abstractNumId="27">
     <w:nsid w:val="65D607F6"/>
     <w:multiLevelType w:val="hybridMultilevel"/>
     <w:tmpl w:val="0D96B3BC"/>
@@ -9246,7 +11474,7 @@
       </w:rPr>
     </w:lvl>
   </w:abstractNum>
-  <w:abstractNum w:abstractNumId="24">
+  <w:abstractNum w:abstractNumId="28">
     <w:nsid w:val="6A977A73"/>
     <w:multiLevelType w:val="hybridMultilevel"/>
     <w:tmpl w:val="83D4C2D2"/>
@@ -9358,7 +11586,7 @@
       </w:rPr>
     </w:lvl>
   </w:abstractNum>
-  <w:abstractNum w:abstractNumId="25">
+  <w:abstractNum w:abstractNumId="29">
     <w:nsid w:val="6AF16114"/>
     <w:multiLevelType w:val="hybridMultilevel"/>
     <w:tmpl w:val="0900B3F6"/>
@@ -9444,7 +11672,7 @@
       </w:pPr>
     </w:lvl>
   </w:abstractNum>
-  <w:abstractNum w:abstractNumId="26">
+  <w:abstractNum w:abstractNumId="30">
     <w:nsid w:val="6C9558FC"/>
     <w:multiLevelType w:val="hybridMultilevel"/>
     <w:tmpl w:val="231C6758"/>
@@ -9557,7 +11785,7 @@
       </w:rPr>
     </w:lvl>
   </w:abstractNum>
-  <w:abstractNum w:abstractNumId="27">
+  <w:abstractNum w:abstractNumId="31">
     <w:nsid w:val="725862AD"/>
     <w:multiLevelType w:val="hybridMultilevel"/>
     <w:tmpl w:val="5A2E0848"/>
@@ -9669,7 +11897,7 @@
       </w:rPr>
     </w:lvl>
   </w:abstractNum>
-  <w:abstractNum w:abstractNumId="28">
+  <w:abstractNum w:abstractNumId="32">
     <w:nsid w:val="72B43FD9"/>
     <w:multiLevelType w:val="hybridMultilevel"/>
     <w:tmpl w:val="BC72D710"/>
@@ -9782,7 +12010,7 @@
       </w:rPr>
     </w:lvl>
   </w:abstractNum>
-  <w:abstractNum w:abstractNumId="29">
+  <w:abstractNum w:abstractNumId="33">
     <w:nsid w:val="74646148"/>
     <w:multiLevelType w:val="hybridMultilevel"/>
     <w:tmpl w:val="329E4B10"/>
@@ -9894,7 +12122,7 @@
       </w:rPr>
     </w:lvl>
   </w:abstractNum>
-  <w:abstractNum w:abstractNumId="30">
+  <w:abstractNum w:abstractNumId="34">
     <w:nsid w:val="7C1466CD"/>
     <w:multiLevelType w:val="hybridMultilevel"/>
     <w:tmpl w:val="44DABC66"/>
@@ -10007,142 +12235,154 @@
     </w:lvl>
   </w:abstractNum>
   <w:num w:numId="1">
+    <w:abstractNumId w:val="12"/>
+  </w:num>
+  <w:num w:numId="2">
+    <w:abstractNumId w:val="13"/>
+  </w:num>
+  <w:num w:numId="3">
+    <w:abstractNumId w:val="13"/>
+  </w:num>
+  <w:num w:numId="4">
+    <w:abstractNumId w:val="13"/>
+  </w:num>
+  <w:num w:numId="5">
+    <w:abstractNumId w:val="13"/>
+  </w:num>
+  <w:num w:numId="6">
+    <w:abstractNumId w:val="13"/>
+  </w:num>
+  <w:num w:numId="7">
+    <w:abstractNumId w:val="18"/>
+  </w:num>
+  <w:num w:numId="8">
+    <w:abstractNumId w:val="13"/>
+  </w:num>
+  <w:num w:numId="9">
+    <w:abstractNumId w:val="13"/>
+  </w:num>
+  <w:num w:numId="10">
+    <w:abstractNumId w:val="13"/>
+  </w:num>
+  <w:num w:numId="11">
+    <w:abstractNumId w:val="13"/>
+  </w:num>
+  <w:num w:numId="12">
+    <w:abstractNumId w:val="13"/>
+  </w:num>
+  <w:num w:numId="13">
+    <w:abstractNumId w:val="13"/>
+  </w:num>
+  <w:num w:numId="14">
+    <w:abstractNumId w:val="13"/>
+  </w:num>
+  <w:num w:numId="15">
+    <w:abstractNumId w:val="18"/>
+  </w:num>
+  <w:num w:numId="16">
+    <w:abstractNumId w:val="18"/>
+  </w:num>
+  <w:num w:numId="17">
+    <w:abstractNumId w:val="13"/>
+  </w:num>
+  <w:num w:numId="18">
+    <w:abstractNumId w:val="13"/>
+  </w:num>
+  <w:num w:numId="19">
+    <w:abstractNumId w:val="20"/>
+  </w:num>
+  <w:num w:numId="20">
+    <w:abstractNumId w:val="23"/>
+  </w:num>
+  <w:num w:numId="21">
     <w:abstractNumId w:val="10"/>
   </w:num>
-  <w:num w:numId="2">
-    <w:abstractNumId w:val="11"/>
-  </w:num>
-  <w:num w:numId="3">
-    <w:abstractNumId w:val="11"/>
-  </w:num>
-  <w:num w:numId="4">
-    <w:abstractNumId w:val="11"/>
-  </w:num>
-  <w:num w:numId="5">
-    <w:abstractNumId w:val="11"/>
-  </w:num>
-  <w:num w:numId="6">
-    <w:abstractNumId w:val="11"/>
-  </w:num>
-  <w:num w:numId="7">
-    <w:abstractNumId w:val="15"/>
-  </w:num>
-  <w:num w:numId="8">
-    <w:abstractNumId w:val="11"/>
-  </w:num>
-  <w:num w:numId="9">
-    <w:abstractNumId w:val="11"/>
-  </w:num>
-  <w:num w:numId="10">
-    <w:abstractNumId w:val="11"/>
-  </w:num>
-  <w:num w:numId="11">
-    <w:abstractNumId w:val="11"/>
-  </w:num>
-  <w:num w:numId="12">
-    <w:abstractNumId w:val="11"/>
-  </w:num>
-  <w:num w:numId="13">
-    <w:abstractNumId w:val="11"/>
-  </w:num>
-  <w:num w:numId="14">
-    <w:abstractNumId w:val="11"/>
-  </w:num>
-  <w:num w:numId="15">
-    <w:abstractNumId w:val="15"/>
-  </w:num>
-  <w:num w:numId="16">
-    <w:abstractNumId w:val="15"/>
-  </w:num>
-  <w:num w:numId="17">
-    <w:abstractNumId w:val="11"/>
-  </w:num>
-  <w:num w:numId="18">
-    <w:abstractNumId w:val="11"/>
-  </w:num>
-  <w:num w:numId="19">
-    <w:abstractNumId w:val="17"/>
-  </w:num>
-  <w:num w:numId="20">
-    <w:abstractNumId w:val="19"/>
-  </w:num>
-  <w:num w:numId="21">
-    <w:abstractNumId w:val="9"/>
-  </w:num>
   <w:num w:numId="22">
-    <w:abstractNumId w:val="30"/>
+    <w:abstractNumId w:val="34"/>
   </w:num>
   <w:num w:numId="23">
     <w:abstractNumId w:val="0"/>
   </w:num>
   <w:num w:numId="24">
-    <w:abstractNumId w:val="16"/>
+    <w:abstractNumId w:val="19"/>
   </w:num>
   <w:num w:numId="25">
     <w:abstractNumId w:val="1"/>
   </w:num>
   <w:num w:numId="26">
-    <w:abstractNumId w:val="12"/>
+    <w:abstractNumId w:val="14"/>
   </w:num>
   <w:num w:numId="27">
     <w:abstractNumId w:val="5"/>
   </w:num>
   <w:num w:numId="28">
-    <w:abstractNumId w:val="27"/>
+    <w:abstractNumId w:val="31"/>
   </w:num>
   <w:num w:numId="29">
-    <w:abstractNumId w:val="18"/>
+    <w:abstractNumId w:val="21"/>
   </w:num>
   <w:num w:numId="30">
+    <w:abstractNumId w:val="33"/>
+  </w:num>
+  <w:num w:numId="31">
+    <w:abstractNumId w:val="25"/>
+  </w:num>
+  <w:num w:numId="32">
+    <w:abstractNumId w:val="7"/>
+  </w:num>
+  <w:num w:numId="33">
+    <w:abstractNumId w:val="26"/>
+  </w:num>
+  <w:num w:numId="34">
+    <w:abstractNumId w:val="28"/>
+  </w:num>
+  <w:num w:numId="35">
     <w:abstractNumId w:val="29"/>
   </w:num>
-  <w:num w:numId="31">
-    <w:abstractNumId w:val="21"/>
-  </w:num>
-  <w:num w:numId="32">
-    <w:abstractNumId w:val="6"/>
-  </w:num>
-  <w:num w:numId="33">
-    <w:abstractNumId w:val="22"/>
-  </w:num>
-  <w:num w:numId="34">
-    <w:abstractNumId w:val="24"/>
-  </w:num>
-  <w:num w:numId="35">
-    <w:abstractNumId w:val="25"/>
-  </w:num>
   <w:num w:numId="36">
-    <w:abstractNumId w:val="14"/>
+    <w:abstractNumId w:val="17"/>
   </w:num>
   <w:num w:numId="37">
     <w:abstractNumId w:val="4"/>
   </w:num>
   <w:num w:numId="38">
-    <w:abstractNumId w:val="8"/>
+    <w:abstractNumId w:val="9"/>
   </w:num>
   <w:num w:numId="39">
-    <w:abstractNumId w:val="23"/>
+    <w:abstractNumId w:val="27"/>
   </w:num>
   <w:num w:numId="40">
     <w:abstractNumId w:val="3"/>
   </w:num>
   <w:num w:numId="41">
-    <w:abstractNumId w:val="7"/>
+    <w:abstractNumId w:val="8"/>
   </w:num>
   <w:num w:numId="42">
-    <w:abstractNumId w:val="13"/>
+    <w:abstractNumId w:val="15"/>
   </w:num>
   <w:num w:numId="43">
-    <w:abstractNumId w:val="20"/>
+    <w:abstractNumId w:val="24"/>
   </w:num>
   <w:num w:numId="44">
-    <w:abstractNumId w:val="28"/>
+    <w:abstractNumId w:val="32"/>
   </w:num>
   <w:num w:numId="45">
     <w:abstractNumId w:val="2"/>
   </w:num>
   <w:num w:numId="46">
-    <w:abstractNumId w:val="26"/>
+    <w:abstractNumId w:val="30"/>
+  </w:num>
+  <w:num w:numId="47">
+    <w:abstractNumId w:val="11"/>
+  </w:num>
+  <w:num w:numId="48">
+    <w:abstractNumId w:val="6"/>
+  </w:num>
+  <w:num w:numId="49">
+    <w:abstractNumId w:val="22"/>
+  </w:num>
+  <w:num w:numId="50">
+    <w:abstractNumId w:val="16"/>
   </w:num>
 </w:numbering>
 </file>
@@ -10576,7 +12816,6 @@
   <w:style w:type="character" w:default="1" w:styleId="Fuentedeprrafopredeter">
     <w:name w:val="Default Paragraph Font"/>
     <w:uiPriority w:val="1"/>
-    <w:semiHidden/>
     <w:unhideWhenUsed/>
   </w:style>
   <w:style w:type="table" w:default="1" w:styleId="Tablanormal">
@@ -11350,7 +13589,7 @@
 </file>
 
 <file path=customXml/itemProps1.xml><?xml version="1.0" encoding="utf-8"?>
-<ds:datastoreItem xmlns:ds="http://schemas.openxmlformats.org/officeDocument/2006/customXml" ds:itemID="{B5713555-718A-4589-A46C-524B12BDFD96}">
+<ds:datastoreItem xmlns:ds="http://schemas.openxmlformats.org/officeDocument/2006/customXml" ds:itemID="{72BB56E9-ED10-45F4-A6CD-AD0BBD3B2A9D}">
   <ds:schemaRefs>
     <ds:schemaRef ds:uri="http://schemas.openxmlformats.org/officeDocument/2006/bibliography"/>
   </ds:schemaRefs>

</xml_diff>

<commit_message>
Arreglos en Anteproyecto. Gantt, cronograma, requerimientos
</commit_message>
<xml_diff>
--- a/Documentacion/Documentación Proyecto/AnteProyectoCon302.docx
+++ b/Documentacion/Documentación Proyecto/AnteProyectoCon302.docx
@@ -3822,38 +3822,127 @@
     </w:p>
     <w:p>
       <w:r>
-        <w:t>A continuación se dará una breve descripción del proyecto a realizar. Vale la pena destacar que dicho proyecto es un emprendimiento personal. Pretendiendo con el mismo brindar una solución tanto a la persona que necesita de un servicio en particular, así como una solución d</w:t>
-      </w:r>
-      <w:r>
-        <w:t>e trabajo para el postulante a realizar el</w:t>
-      </w:r>
-      <w:r>
-        <w:t xml:space="preserve"> servicio. </w:t>
-      </w:r>
-    </w:p>
-    <w:p>
-      <w:r>
-        <w:t>El sistema a realizar permitirá ofrecer y buscar cualq</w:t>
-      </w:r>
-      <w:r>
-        <w:t xml:space="preserve">uier tipo de servicio. Desde uno </w:t>
-      </w:r>
-      <w:r>
-        <w:t>convencional (mecánica, cerrajería, sanitaria, etcétera), hasta uno no convencional (cortar pasto, carga y descarga de mercadería, entre otros).</w:t>
+        <w:t>En este documento se</w:t>
       </w:r>
       <w:r>
         <w:t xml:space="preserve"> </w:t>
       </w:r>
       <w:r>
-        <w:rPr>
-          <w:highlight w:val="yellow"/>
-        </w:rPr>
-        <w:t>VER SI CAMBIAMOS EL ALCANCE</w:t>
-      </w:r>
-    </w:p>
-    <w:p>
-      <w:r>
-        <w:t>Contará con la posibilidad de ofrecer y buscar en dos modalidades, una opción de “Contacto Inmediato” y otra de “Postulación de Necesidades”.</w:t>
+        <w:t xml:space="preserve">ofrece una </w:t>
+      </w:r>
+      <w:r>
+        <w:t>desc</w:t>
+      </w:r>
+      <w:r>
+        <w:t xml:space="preserve">ripción del proyecto a realizar. El mismo, es un emprendimiento personal y con el producto final, se pretende </w:t>
+      </w:r>
+      <w:r>
+        <w:t xml:space="preserve">brindar una solución tanto a </w:t>
+      </w:r>
+      <w:r>
+        <w:t>una persona que necesite</w:t>
+      </w:r>
+      <w:r>
+        <w:t xml:space="preserve"> de un servicio en particular, así como </w:t>
+      </w:r>
+      <w:r>
+        <w:t>posibilidad</w:t>
+      </w:r>
+      <w:r>
+        <w:t xml:space="preserve"> d</w:t>
+      </w:r>
+      <w:r>
+        <w:t xml:space="preserve">e trabajo para </w:t>
+      </w:r>
+      <w:r>
+        <w:t>quienes se hayan postulado a realizar servicios del tipo buscado.</w:t>
+      </w:r>
+    </w:p>
+    <w:p>
+      <w:r>
+        <w:t>El s</w:t>
+      </w:r>
+      <w:r>
+        <w:t>istema mencionado</w:t>
+      </w:r>
+      <w:r>
+        <w:t>, permitirá ofrecer y buscar cualquier tipo de servicio</w:t>
+      </w:r>
+      <w:r>
+        <w:t xml:space="preserve">; abarcando desde </w:t>
+      </w:r>
+      <w:r>
+        <w:t>servicio</w:t>
+      </w:r>
+      <w:r>
+        <w:t>s que pueden ser cobrados en un precio por hora</w:t>
+      </w:r>
+      <w:r>
+        <w:t xml:space="preserve"> </w:t>
+      </w:r>
+      <w:r>
+        <w:t xml:space="preserve">como pueden ser </w:t>
+      </w:r>
+      <w:r>
+        <w:t>corte de césped, carga y descarga de mercadería, cuidado de niños, etc</w:t>
+      </w:r>
+      <w:r>
+        <w:t>étera (en adelante denominados servicios simples)</w:t>
+      </w:r>
+      <w:r>
+        <w:t>, hasta otros que requieran un presupuesto punt</w:t>
+      </w:r>
+      <w:r>
+        <w:t xml:space="preserve">ual para cada trabajo realizado, tales como </w:t>
+      </w:r>
+      <w:r>
+        <w:t xml:space="preserve">mecánica, </w:t>
+      </w:r>
+      <w:r>
+        <w:t>carpintería</w:t>
+      </w:r>
+      <w:r>
+        <w:t xml:space="preserve">, </w:t>
+      </w:r>
+      <w:r>
+        <w:t>entre otros</w:t>
+      </w:r>
+      <w:r>
+        <w:t xml:space="preserve"> (en adelante denominados servicios complejos)</w:t>
+      </w:r>
+      <w:r>
+        <w:t>.</w:t>
+      </w:r>
+    </w:p>
+    <w:p>
+      <w:r>
+        <w:t>Visto que los tiempos que se poseen para la implementación del sistema son acotados,</w:t>
+      </w:r>
+      <w:r>
+        <w:t xml:space="preserve"> y que el realizar los diferentes formularios para ofrecer y solicitar servicios complejos conlleva un</w:t>
+      </w:r>
+      <w:r>
+        <w:t xml:space="preserve"> estudio del mercado de cada uno de ellos; </w:t>
+      </w:r>
+      <w:r>
+        <w:t>se optó por realizar una primera versión, la cual permitirá</w:t>
+      </w:r>
+      <w:r>
+        <w:t xml:space="preserve"> operar</w:t>
+      </w:r>
+      <w:r>
+        <w:t xml:space="preserve"> con servicios </w:t>
+      </w:r>
+      <w:r>
+        <w:t>simples, y un único servicio complejo a fin de presentar un ejemplo de éstos. Para lo antes expuesto, escogimos como servicio complejo, el de mecánica.</w:t>
+      </w:r>
+    </w:p>
+    <w:p>
+      <w:r>
+        <w:t>Para ambos tipos de servicio (simples y complejos), el sistema c</w:t>
+      </w:r>
+      <w:r>
+        <w:t>ontará con la posibilidad de ofrecer y buscar en dos modalidades, una opción de “Contacto Inmediato” y otra de “Postulación de Necesidades”.</w:t>
       </w:r>
     </w:p>
     <w:p>
@@ -3887,12 +3976,27 @@
     </w:p>
     <w:p>
       <w:r>
-        <w:t>En esta modalidad, se le permitirá al usuario publicar un problema propio que necesite solución. Ingresará su problema indicando los detalles que el sistema le solicite, a continuación distintos usuarios publicarán ofertas de solución para dicho problema. El usuario que publicó el problema elegirá para realizar el trabajo al postulante que crea conveniente en base a comentario, puntuación, presupuesto, etcétera.</w:t>
-      </w:r>
-    </w:p>
-    <w:p>
-      <w:r>
-        <w:t>El sistema será de gran ayuda para buscar la mejor solución posible a una necesidad. Servirá para brindar al usuario una mayor seguridad de que no aceptará un presupuesto disparatado, y brindará la certeza de que el trabajo será realizado de la mejor manera posible para beneficio mutuo. También brindará una solución de trabajo para el postulante del servicio.</w:t>
+        <w:t xml:space="preserve">En esta modalidad, se le permitirá al usuario publicar un problema propio que necesite solución. Ingresará su problema indicando los detalles que el sistema le solicite, a continuación distintos usuarios publicarán ofertas de solución para dicho problema. El usuario que </w:t>
+      </w:r>
+      <w:r>
+        <w:t>realizó la publicación inicial, elegirá para que realice</w:t>
+      </w:r>
+      <w:r>
+        <w:t xml:space="preserve"> el trabajo al postulante que crea conveniente en base a comentario</w:t>
+      </w:r>
+      <w:r>
+        <w:t>s</w:t>
+      </w:r>
+      <w:r>
+        <w:t>, puntuación, presupuesto, etcétera.</w:t>
+      </w:r>
+    </w:p>
+    <w:p>
+      <w:r>
+        <w:t>El sistema será de gran ayuda para buscar la mejor solución posible a una necesidad. Servirá para brindar al usuario una mayor seguridad de que no aceptará un presupuesto disparatado, y brindará la certeza de que el trabajo será realizado de la mejor maner</w:t>
+      </w:r>
+      <w:r>
+        <w:t>a posible para beneficio mutuo (gracias al sistema de calificaciones).</w:t>
       </w:r>
     </w:p>
     <w:p/>
@@ -3970,7 +4074,10 @@
     </w:p>
     <w:p>
       <w:r>
-        <w:t xml:space="preserve">Grupo formado por trabajadores en empresas de servicio. </w:t>
+        <w:t>Grupo formado por trabaj</w:t>
+      </w:r>
+      <w:r>
+        <w:t>adores de los rubros que manejaremos.</w:t>
       </w:r>
     </w:p>
     <w:p>
@@ -4001,22 +4108,7 @@
     </w:p>
     <w:p>
       <w:r>
-        <w:t xml:space="preserve">La obtención y validación de ideas para los requerimientos será realizada </w:t>
-      </w:r>
-      <w:r>
-        <w:rPr>
-          <w:highlight w:val="yellow"/>
-        </w:rPr>
-        <w:t>en parte</w:t>
-      </w:r>
-      <w:r>
-        <w:t xml:space="preserve"> mediante encuestas online que se brindarán a cada uno de los grupos </w:t>
-      </w:r>
-      <w:r>
-        <w:t>aquí detallados</w:t>
-      </w:r>
-      <w:r>
-        <w:t>.</w:t>
+        <w:t>Se utilizarán también encuestas online, a fin de tener una mayor cantidad de opiniones que validen o no los posibles requerimientos del sistema.</w:t>
       </w:r>
     </w:p>
     <w:p>
@@ -4071,33 +4163,6 @@
         <w:t>Lista de necesidades</w:t>
       </w:r>
       <w:bookmarkEnd w:id="5"/>
-    </w:p>
-    <w:p>
-      <w:pPr>
-        <w:spacing w:after="200" w:line="276" w:lineRule="auto"/>
-        <w:jc w:val="left"/>
-      </w:pPr>
-      <w:r>
-        <w:rPr>
-          <w:highlight w:val="yellow"/>
-        </w:rPr>
-        <w:t>ARMAR GRUPO Y PREGUNTAR: ¿QUE LE GUSTARIA QUE LE BRINDARÁ EL SISTEMA? HACER</w:t>
-      </w:r>
-      <w:r>
-        <w:t xml:space="preserve"> </w:t>
-      </w:r>
-    </w:p>
-    <w:p>
-      <w:pPr>
-        <w:spacing w:after="200" w:line="276" w:lineRule="auto"/>
-        <w:jc w:val="left"/>
-      </w:pPr>
-      <w:r>
-        <w:rPr>
-          <w:highlight w:val="yellow"/>
-        </w:rPr>
-        <w:t>VER SI ESTA BIEN REDACTAR ASI LAS NECESIDADES Y EL DETALLE PROFUNDO REALIZARLO EN LOS REQUERIMIENTOS.</w:t>
-      </w:r>
     </w:p>
     <w:p>
       <w:pPr>
@@ -4145,13 +4210,10 @@
         <w:jc w:val="left"/>
       </w:pPr>
       <w:r>
-        <w:t xml:space="preserve">Minimizar los tiempos de búsqueda de un servicio, ya sea por zona, disponibilidad horaria, </w:t>
-      </w:r>
-      <w:r>
-        <w:rPr>
-          <w:highlight w:val="yellow"/>
-        </w:rPr>
-        <w:t>entre otros. VER SI HAY QUE ACLARAR TODO</w:t>
+        <w:t>Minimizar los tiempos de búsqueda de un servicio, ya sea por zona, disponibilidad horaria</w:t>
+      </w:r>
+      <w:r>
+        <w:t>, comentarios y puntuaciones.</w:t>
       </w:r>
     </w:p>
     <w:p>
@@ -4230,25 +4292,20 @@
     </w:p>
     <w:p>
       <w:pPr>
+        <w:pStyle w:val="Prrafodelista"/>
+        <w:numPr>
+          <w:ilvl w:val="0"/>
+          <w:numId w:val="9"/>
+        </w:numPr>
         <w:spacing w:after="200" w:line="276" w:lineRule="auto"/>
         <w:jc w:val="left"/>
       </w:pPr>
-    </w:p>
-    <w:p>
-      <w:pPr>
-        <w:pStyle w:val="Titulo1Numerado"/>
-        <w:rPr>
-          <w:highlight w:val="yellow"/>
-        </w:rPr>
-      </w:pPr>
-      <w:bookmarkStart w:id="6" w:name="_Toc480908045"/>
-      <w:r>
-        <w:rPr>
-          <w:highlight w:val="yellow"/>
-        </w:rPr>
-        <w:t>Análisis estratégico NO VA</w:t>
-      </w:r>
-      <w:bookmarkEnd w:id="6"/>
+      <w:r>
+        <w:t>Visualizar el personal contratado por gente de su entorno (amigos de Facebook),</w:t>
+      </w:r>
+      <w:r>
+        <w:t xml:space="preserve"> los comentarios y puntuaciones otorgados.</w:t>
+      </w:r>
     </w:p>
     <w:p>
       <w:pPr>
@@ -4262,7 +4319,7 @@
           <w:szCs w:val="28"/>
         </w:rPr>
       </w:pPr>
-      <w:bookmarkStart w:id="7" w:name="_Toc480908046"/>
+      <w:bookmarkStart w:id="6" w:name="_Toc480908046"/>
       <w:r>
         <w:br w:type="page"/>
       </w:r>
@@ -4275,7 +4332,7 @@
         <w:lastRenderedPageBreak/>
         <w:t>Actores involucrados</w:t>
       </w:r>
-      <w:bookmarkEnd w:id="7"/>
+      <w:bookmarkEnd w:id="6"/>
     </w:p>
     <w:p>
       <w:pPr>
@@ -4306,13 +4363,22 @@
         <w:jc w:val="left"/>
       </w:pPr>
       <w:r>
-        <w:t xml:space="preserve">Usuario no autenticado en el sistema, tendrá acceso restringido. </w:t>
-      </w:r>
-      <w:r>
-        <w:rPr>
-          <w:highlight w:val="yellow"/>
-        </w:rPr>
-        <w:t>Podrá solamente obtener información de los servicios brindados.</w:t>
+        <w:t>Usuario no autenticado en el sistema, tendrá acceso restringid</w:t>
+      </w:r>
+      <w:r>
+        <w:t xml:space="preserve">o. Podrá </w:t>
+      </w:r>
+      <w:r>
+        <w:t>navegar en el sitio, visualizando los</w:t>
+      </w:r>
+      <w:r>
+        <w:t xml:space="preserve"> servicios brindados</w:t>
+      </w:r>
+      <w:r>
+        <w:t xml:space="preserve"> sin poder acceder a los datos de contacto</w:t>
+      </w:r>
+      <w:r>
+        <w:t>.</w:t>
       </w:r>
     </w:p>
     <w:p>
@@ -4392,45 +4458,10 @@
     </w:p>
     <w:p>
       <w:pPr>
-        <w:pStyle w:val="Prrafodelista"/>
-        <w:numPr>
-          <w:ilvl w:val="0"/>
-          <w:numId w:val="4"/>
-        </w:numPr>
         <w:spacing w:after="200" w:line="276" w:lineRule="auto"/>
         <w:jc w:val="left"/>
       </w:pPr>
       <w:r>
-        <w:t>Cliente</w:t>
-      </w:r>
-    </w:p>
-    <w:p>
-      <w:pPr>
-        <w:spacing w:after="200" w:line="276" w:lineRule="auto"/>
-        <w:jc w:val="left"/>
-      </w:pPr>
-      <w:r>
-        <w:t xml:space="preserve">Al ser un emprendimiento propio seremos nosotros los encargados de la toma de decisiones, creación del alcance, </w:t>
-      </w:r>
-      <w:r>
-        <w:t>entre otras tareas</w:t>
-      </w:r>
-      <w:r>
-        <w:t xml:space="preserve">. </w:t>
-      </w:r>
-      <w:r>
-        <w:rPr>
-          <w:highlight w:val="yellow"/>
-        </w:rPr>
-        <w:t>VER COMO REDACTARLO</w:t>
-      </w:r>
-    </w:p>
-    <w:p>
-      <w:pPr>
-        <w:spacing w:after="200" w:line="276" w:lineRule="auto"/>
-        <w:jc w:val="left"/>
-      </w:pPr>
-      <w:r>
         <w:t xml:space="preserve">Para cada uno de </w:t>
       </w:r>
       <w:r>
@@ -4450,11 +4481,11 @@
       <w:pPr>
         <w:pStyle w:val="Titulo1Numerado"/>
       </w:pPr>
-      <w:bookmarkStart w:id="8" w:name="_Toc480908047"/>
+      <w:bookmarkStart w:id="7" w:name="_Toc480908047"/>
       <w:r>
         <w:t>Objetivos</w:t>
       </w:r>
-      <w:bookmarkEnd w:id="8"/>
+      <w:bookmarkEnd w:id="7"/>
     </w:p>
     <w:p>
       <w:pPr>
@@ -4478,15 +4509,6 @@
       <w:r>
         <w:t>Obj1 - Insertar el producto en el mercado.</w:t>
       </w:r>
-      <w:r>
-        <w:t xml:space="preserve"> </w:t>
-      </w:r>
-      <w:r>
-        <w:rPr>
-          <w:highlight w:val="yellow"/>
-        </w:rPr>
-        <w:t>VER SI ESTA BIEN</w:t>
-      </w:r>
     </w:p>
     <w:p>
       <w:pPr>
@@ -4499,16 +4521,13 @@
         <w:jc w:val="left"/>
       </w:pPr>
       <w:r>
-        <w:t xml:space="preserve">Obj2 - Brindar la posibilidad de contactar de forma rápida, fácil y segura un servicio </w:t>
-      </w:r>
-      <w:r>
-        <w:rPr>
-          <w:highlight w:val="yellow"/>
-        </w:rPr>
-        <w:t>a cualquier tipo de</w:t>
-      </w:r>
-      <w:r>
-        <w:t xml:space="preserve"> usuario.</w:t>
+        <w:t xml:space="preserve">Obj2 - Brindar la posibilidad de contactar de forma rápida, fácil y segura un </w:t>
+      </w:r>
+      <w:r>
+        <w:t xml:space="preserve">servicio a </w:t>
+      </w:r>
+      <w:r>
+        <w:t>los usuarios registrados en el sistema.</w:t>
       </w:r>
     </w:p>
     <w:p>
@@ -4539,19 +4558,37 @@
         <w:t xml:space="preserve">Obj4 - Publicitar </w:t>
       </w:r>
       <w:r>
+        <w:t xml:space="preserve">todo tipo de </w:t>
+      </w:r>
+      <w:r>
         <w:rPr>
           <w:highlight w:val="yellow"/>
         </w:rPr>
-        <w:t>todo tipo de servicio</w:t>
-      </w:r>
-      <w:r>
-        <w:t xml:space="preserve">, incrementando las ventas tanto de los trabajadores poco conocidos, así como empresas fuertemente inmersas en el mercado. </w:t>
+        <w:t>servicio</w:t>
       </w:r>
       <w:r>
         <w:rPr>
           <w:highlight w:val="yellow"/>
         </w:rPr>
-        <w:t>VER SI VA A SER TODO TIPO DE SERVICIO O EL OBJETIVO ES AMBICIOSO</w:t>
+        <w:t>s</w:t>
+      </w:r>
+      <w:r>
+        <w:rPr>
+          <w:highlight w:val="yellow"/>
+        </w:rPr>
+        <w:t xml:space="preserve"> simples</w:t>
+      </w:r>
+      <w:r>
+        <w:t xml:space="preserve"> </w:t>
+      </w:r>
+      <w:r>
+        <w:t xml:space="preserve">y el servicio complejo seleccionado por el grupo de trabajo; </w:t>
+      </w:r>
+      <w:r>
+        <w:t>incrementando las ventas tanto de los trabajadores poco conocidos, así como empresas fuer</w:t>
+      </w:r>
+      <w:r>
+        <w:t>temente inmersas en el mercado.</w:t>
       </w:r>
     </w:p>
     <w:p>
@@ -4565,25 +4602,38 @@
         <w:jc w:val="left"/>
       </w:pPr>
       <w:r>
-        <w:t xml:space="preserve">Obj5 - Obtener publicidad para sustentabilidad. </w:t>
-      </w:r>
-      <w:r>
-        <w:rPr>
-          <w:highlight w:val="yellow"/>
-        </w:rPr>
-        <w:t>VER SI ESTA BIEN</w:t>
+        <w:t>Obj5 - Obtener p</w:t>
+      </w:r>
+      <w:r>
+        <w:t>ublicidad para sustentabilidad.</w:t>
+      </w:r>
+    </w:p>
+    <w:p>
+      <w:pPr>
+        <w:spacing w:after="200" w:line="276" w:lineRule="auto"/>
+        <w:jc w:val="left"/>
+        <w:rPr>
+          <w:rFonts w:eastAsiaTheme="majorEastAsia" w:cstheme="majorBidi"/>
+          <w:b/>
+          <w:bCs/>
+          <w:sz w:val="32"/>
+          <w:szCs w:val="28"/>
+        </w:rPr>
+      </w:pPr>
+      <w:bookmarkStart w:id="8" w:name="_Toc480908048"/>
+      <w:r>
+        <w:br w:type="page"/>
       </w:r>
     </w:p>
     <w:p>
       <w:pPr>
         <w:pStyle w:val="Titulo1Numerado"/>
       </w:pPr>
-      <w:bookmarkStart w:id="9" w:name="_Toc480908048"/>
       <w:r>
         <w:lastRenderedPageBreak/>
         <w:t>Lista de requerimientos</w:t>
       </w:r>
-      <w:bookmarkEnd w:id="9"/>
+      <w:bookmarkEnd w:id="8"/>
     </w:p>
     <w:p>
       <w:pPr>
@@ -4824,16 +4874,16 @@
         <w:pStyle w:val="Prrafodelista"/>
       </w:pPr>
       <w:r>
-        <w:t xml:space="preserve">Listado con todos los clientes del sistema. </w:t>
-      </w:r>
-      <w:r>
-        <w:rPr>
-          <w:highlight w:val="yellow"/>
-        </w:rPr>
-        <w:t>Definir filtros, orden y paginación.</w:t>
-      </w:r>
-      <w:r>
-        <w:t xml:space="preserve"> Sera visible solo para usuario administrador</w:t>
+        <w:t xml:space="preserve">Listado con </w:t>
+      </w:r>
+      <w:r>
+        <w:t>todos los clientes del sistema ordenados alfabéticamente, donde se permita filtrar por nombre de usuario.</w:t>
+      </w:r>
+      <w:r>
+        <w:t xml:space="preserve"> </w:t>
+      </w:r>
+      <w:r>
+        <w:t>Sera visible solo para usuario administrador</w:t>
       </w:r>
       <w:r>
         <w:t>.</w:t>
@@ -5141,16 +5191,16 @@
         <w:pStyle w:val="Prrafodelista"/>
       </w:pPr>
       <w:r>
-        <w:t xml:space="preserve">Listado con todos los administradores del sistema. </w:t>
-      </w:r>
-      <w:r>
-        <w:rPr>
-          <w:highlight w:val="yellow"/>
-        </w:rPr>
-        <w:t>Definir filtros, orden y paginación</w:t>
-      </w:r>
-      <w:r>
-        <w:t>. Sera visible solo para el súper administrador.</w:t>
+        <w:t>Listado con todos los administradores del sistema</w:t>
+      </w:r>
+      <w:r>
+        <w:t xml:space="preserve"> </w:t>
+      </w:r>
+      <w:r>
+        <w:t xml:space="preserve">ordenados alfabéticamente, donde se permita filtrar por nombre de usuario. </w:t>
+      </w:r>
+      <w:r>
+        <w:t>Sera visible solo para el súper administrador.</w:t>
       </w:r>
     </w:p>
     <w:p>
@@ -5320,13 +5370,37 @@
         <w:pStyle w:val="Prrafodelista"/>
       </w:pPr>
       <w:r>
-        <w:t xml:space="preserve">El usuario administrador será encargado de ingresar en el sistema nuevos servicios. </w:t>
-      </w:r>
-      <w:r>
-        <w:rPr>
-          <w:highlight w:val="yellow"/>
-        </w:rPr>
-        <w:t>DEFINIR DATOS.</w:t>
+        <w:t xml:space="preserve">El usuario administrador será encargado de ingresar </w:t>
+      </w:r>
+      <w:r>
+        <w:t>en el sistema nuevos servicios</w:t>
+      </w:r>
+      <w:r>
+        <w:t xml:space="preserve">. </w:t>
+      </w:r>
+      <w:r>
+        <w:t xml:space="preserve">Datos a </w:t>
+      </w:r>
+      <w:r>
+        <w:t>ingresar</w:t>
+      </w:r>
+      <w:r>
+        <w:t xml:space="preserve">: </w:t>
+      </w:r>
+      <w:r>
+        <w:t>nombre</w:t>
+      </w:r>
+      <w:r>
+        <w:t xml:space="preserve">, </w:t>
+      </w:r>
+      <w:r>
+        <w:t>habilitado/deshabilitado</w:t>
+      </w:r>
+      <w:r>
+        <w:t xml:space="preserve">, </w:t>
+      </w:r>
+      <w:r>
+        <w:t>imagen.</w:t>
       </w:r>
     </w:p>
     <w:p>
@@ -5370,13 +5444,83 @@
         <w:t>s</w:t>
       </w:r>
       <w:r>
-        <w:t xml:space="preserve"> creados en el sistema. </w:t>
-      </w:r>
-      <w:r>
-        <w:rPr>
-          <w:highlight w:val="yellow"/>
-        </w:rPr>
-        <w:t>No deben tener publicaciones activas asociadas. DEFINIR DATOS.</w:t>
+        <w:t xml:space="preserve"> creados en el sistema.</w:t>
+      </w:r>
+      <w:r>
+        <w:t xml:space="preserve"> </w:t>
+      </w:r>
+      <w:r>
+        <w:t xml:space="preserve">Datos a modificar: </w:t>
+      </w:r>
+      <w:r>
+        <w:t>nombre</w:t>
+      </w:r>
+      <w:r>
+        <w:t xml:space="preserve">, </w:t>
+      </w:r>
+      <w:r>
+        <w:t>imagen.</w:t>
+      </w:r>
+    </w:p>
+    <w:p>
+      <w:pPr>
+        <w:pStyle w:val="Prrafodelista"/>
+        <w:rPr>
+          <w:b/>
+        </w:rPr>
+      </w:pPr>
+      <w:r>
+        <w:rPr>
+          <w:b/>
+        </w:rPr>
+        <w:t>RF-5.3</w:t>
+      </w:r>
+      <w:r>
+        <w:rPr>
+          <w:b/>
+        </w:rPr>
+        <w:t xml:space="preserve"> </w:t>
+      </w:r>
+      <w:r>
+        <w:rPr>
+          <w:b/>
+        </w:rPr>
+        <w:t>Listado de s</w:t>
+      </w:r>
+      <w:r>
+        <w:rPr>
+          <w:b/>
+        </w:rPr>
+        <w:t>ervicios</w:t>
+      </w:r>
+    </w:p>
+    <w:p>
+      <w:pPr>
+        <w:pStyle w:val="Prrafodelista"/>
+      </w:pPr>
+      <w:r>
+        <w:t>Se podrá consultar todos los servicios del sistema</w:t>
+      </w:r>
+      <w:r>
+        <w:t xml:space="preserve"> ordenados alfabéticamente</w:t>
+      </w:r>
+      <w:r>
+        <w:t xml:space="preserve">. Los usuarios clientes solo verán los habilitados, los administradores y </w:t>
+      </w:r>
+      <w:r>
+        <w:t xml:space="preserve">el </w:t>
+      </w:r>
+      <w:r>
+        <w:t>súper</w:t>
+      </w:r>
+      <w:r>
+        <w:t xml:space="preserve"> administrador</w:t>
+      </w:r>
+      <w:r>
+        <w:t xml:space="preserve"> verán todos los del sistema</w:t>
+      </w:r>
+      <w:r>
+        <w:t>.</w:t>
       </w:r>
     </w:p>
     <w:p>
@@ -5394,7 +5538,7 @@
         <w:rPr>
           <w:b/>
         </w:rPr>
-        <w:t>RF-5.3</w:t>
+        <w:t>RF-5.4</w:t>
       </w:r>
       <w:r>
         <w:rPr>
@@ -5406,48 +5550,36 @@
         <w:rPr>
           <w:b/>
         </w:rPr>
-        <w:t>Listado de s</w:t>
-      </w:r>
-      <w:r>
-        <w:rPr>
-          <w:b/>
-        </w:rPr>
-        <w:t>ervicios</w:t>
-      </w:r>
-    </w:p>
-    <w:p>
-      <w:pPr>
-        <w:pStyle w:val="Prrafodelista"/>
-      </w:pPr>
-      <w:r>
-        <w:t xml:space="preserve">Se podrá consultar todos los servicios del sistema. Los usuarios clientes solo verán los habilitados, los administradores y </w:t>
-      </w:r>
-      <w:r>
-        <w:t xml:space="preserve">el </w:t>
-      </w:r>
-      <w:r>
-        <w:t>súper</w:t>
-      </w:r>
-      <w:r>
-        <w:t xml:space="preserve"> administrador</w:t>
-      </w:r>
-      <w:r>
-        <w:t xml:space="preserve"> verán todos los del sistema.</w:t>
-      </w:r>
-      <w:r>
-        <w:t xml:space="preserve"> </w:t>
-      </w:r>
-      <w:r>
-        <w:rPr>
-          <w:highlight w:val="yellow"/>
-        </w:rPr>
-        <w:t>Definir filtros, orden y paginación</w:t>
-      </w:r>
-      <w:r>
-        <w:rPr>
-          <w:highlight w:val="yellow"/>
-        </w:rPr>
-        <w:t>.</w:t>
+        <w:t>Habilitar/Deshabilitar s</w:t>
+      </w:r>
+      <w:r>
+        <w:rPr>
+          <w:b/>
+        </w:rPr>
+        <w:t>ervicio</w:t>
+      </w:r>
+    </w:p>
+    <w:p>
+      <w:pPr>
+        <w:pStyle w:val="Prrafodelista"/>
+      </w:pPr>
+      <w:r>
+        <w:t>El usuario administrador será encargado de habilitar/deshabilitar servicios</w:t>
+      </w:r>
+      <w:r>
+        <w:t xml:space="preserve">. En caso de haber publicaciones asociadas </w:t>
+      </w:r>
+      <w:r>
+        <w:t>a un</w:t>
+      </w:r>
+      <w:r>
+        <w:t xml:space="preserve"> servicio</w:t>
+      </w:r>
+      <w:r>
+        <w:t xml:space="preserve"> que está deshabilitando</w:t>
+      </w:r>
+      <w:r>
+        <w:t>, las mismas quedarán en estado inactivas.</w:t>
       </w:r>
     </w:p>
     <w:p>
@@ -5465,39 +5597,84 @@
         <w:rPr>
           <w:b/>
         </w:rPr>
-        <w:t>RF-5.4</w:t>
-      </w:r>
-      <w:r>
-        <w:rPr>
-          <w:b/>
-        </w:rPr>
-        <w:t xml:space="preserve"> </w:t>
-      </w:r>
-      <w:r>
-        <w:rPr>
-          <w:b/>
-        </w:rPr>
-        <w:t>Habilitar/Deshabilitar s</w:t>
-      </w:r>
-      <w:r>
-        <w:rPr>
-          <w:b/>
-        </w:rPr>
-        <w:t>ervicio</w:t>
-      </w:r>
-    </w:p>
-    <w:p>
-      <w:pPr>
-        <w:pStyle w:val="Prrafodelista"/>
-      </w:pPr>
-      <w:r>
-        <w:t xml:space="preserve">El usuario administrador será encargado de habilitar/deshabilitar servicios. </w:t>
-      </w:r>
-      <w:r>
-        <w:rPr>
-          <w:highlight w:val="yellow"/>
-        </w:rPr>
-        <w:t>Definir en qué casos se podrá y que pasará con los usuarios clientes que tengan asociado ese servicio en publicaciones o trabajo.</w:t>
+        <w:t>RF-6.1</w:t>
+      </w:r>
+      <w:r>
+        <w:rPr>
+          <w:b/>
+        </w:rPr>
+        <w:t xml:space="preserve"> As</w:t>
+      </w:r>
+      <w:r>
+        <w:rPr>
+          <w:b/>
+        </w:rPr>
+        <w:t>ociar s</w:t>
+      </w:r>
+      <w:r>
+        <w:rPr>
+          <w:b/>
+        </w:rPr>
+        <w:t>ervicio a un</w:t>
+      </w:r>
+      <w:r>
+        <w:rPr>
+          <w:b/>
+        </w:rPr>
+        <w:t xml:space="preserve"> usuario c</w:t>
+      </w:r>
+      <w:r>
+        <w:rPr>
+          <w:b/>
+        </w:rPr>
+        <w:t>liente</w:t>
+      </w:r>
+    </w:p>
+    <w:p>
+      <w:pPr>
+        <w:pStyle w:val="Prrafodelista"/>
+      </w:pPr>
+      <w:r>
+        <w:t xml:space="preserve">El usuario cliente podrá asociarse </w:t>
+      </w:r>
+      <w:r>
+        <w:t xml:space="preserve">a </w:t>
+      </w:r>
+      <w:r>
+        <w:t xml:space="preserve">todos los servicios que estén </w:t>
+      </w:r>
+      <w:r>
+        <w:t>activos</w:t>
+      </w:r>
+      <w:r>
+        <w:t xml:space="preserve"> en </w:t>
+      </w:r>
+      <w:r>
+        <w:t xml:space="preserve">el </w:t>
+      </w:r>
+      <w:r>
+        <w:t>sistema, de esta manera quedará disponible para trabajar en dichos servicios. Una vez asociado un servicio se creará en el usuario</w:t>
+      </w:r>
+      <w:r>
+        <w:t xml:space="preserve"> cliente</w:t>
+      </w:r>
+      <w:r>
+        <w:t xml:space="preserve"> un per</w:t>
+      </w:r>
+      <w:r>
+        <w:t xml:space="preserve">fil de trabajo de ese servicio. </w:t>
+      </w:r>
+      <w:r>
+        <w:t xml:space="preserve">Datos a </w:t>
+      </w:r>
+      <w:r>
+        <w:t>ingresar</w:t>
+      </w:r>
+      <w:r>
+        <w:t>:</w:t>
+      </w:r>
+      <w:r>
+        <w:t xml:space="preserve"> título, descripción, imágenes.</w:t>
       </w:r>
     </w:p>
     <w:p>
@@ -5515,19 +5692,37 @@
         <w:rPr>
           <w:b/>
         </w:rPr>
-        <w:t>RF-6.1</w:t>
-      </w:r>
-      <w:r>
-        <w:rPr>
-          <w:b/>
-        </w:rPr>
-        <w:t xml:space="preserve"> Asociar Servicio a un</w:t>
-      </w:r>
-      <w:r>
-        <w:rPr>
-          <w:b/>
-        </w:rPr>
-        <w:t xml:space="preserve"> usuario c</w:t>
+        <w:t>RF-6.2</w:t>
+      </w:r>
+      <w:r>
+        <w:rPr>
+          <w:b/>
+        </w:rPr>
+        <w:t xml:space="preserve"> </w:t>
+      </w:r>
+      <w:r>
+        <w:rPr>
+          <w:b/>
+        </w:rPr>
+        <w:t xml:space="preserve">Modificación del perfil </w:t>
+      </w:r>
+      <w:r>
+        <w:rPr>
+          <w:b/>
+        </w:rPr>
+        <w:t>de los Servicio</w:t>
+      </w:r>
+      <w:r>
+        <w:rPr>
+          <w:b/>
+        </w:rPr>
+        <w:t>s</w:t>
+      </w:r>
+      <w:r>
+        <w:rPr>
+          <w:b/>
+        </w:rPr>
+        <w:t xml:space="preserve"> asociados a un usuario c</w:t>
       </w:r>
       <w:r>
         <w:rPr>
@@ -5541,20 +5736,38 @@
         <w:pStyle w:val="Prrafodelista"/>
       </w:pPr>
       <w:r>
-        <w:t>El usuario cliente podrá asociarse todos los servicios que estén ingresados en sistema, de esta manera quedará disponible para trabajar en dichos servicios. Una vez asociado un servicio se creará en el usuario</w:t>
-      </w:r>
-      <w:r>
-        <w:t xml:space="preserve"> cliente</w:t>
-      </w:r>
-      <w:r>
-        <w:t xml:space="preserve"> un perfil de trabajo de ese servicio. </w:t>
-      </w:r>
-      <w:r>
-        <w:rPr>
-          <w:highlight w:val="yellow"/>
-        </w:rPr>
-        <w:t>Definir datos del perfil.</w:t>
-      </w:r>
+        <w:t>El usuario cliente será el encargado de modificar sus propios perfiles laborales. Por cada servicio tendrá un perfil que podrá modificar</w:t>
+      </w:r>
+      <w:r>
+        <w:t xml:space="preserve">. </w:t>
+      </w:r>
+      <w:r>
+        <w:t xml:space="preserve">Datos a </w:t>
+      </w:r>
+      <w:r>
+        <w:t>modificar</w:t>
+      </w:r>
+      <w:r>
+        <w:t>:</w:t>
+      </w:r>
+      <w:r>
+        <w:t xml:space="preserve"> título, descripción, imágenes.</w:t>
+      </w:r>
+    </w:p>
+    <w:p>
+      <w:pPr>
+        <w:pStyle w:val="Prrafodelista"/>
+      </w:pPr>
+    </w:p>
+    <w:p>
+      <w:pPr>
+        <w:pStyle w:val="Prrafodelista"/>
+      </w:pPr>
+    </w:p>
+    <w:p>
+      <w:pPr>
+        <w:pStyle w:val="Prrafodelista"/>
+      </w:pPr>
     </w:p>
     <w:p>
       <w:pPr>
@@ -5571,7 +5784,8 @@
         <w:rPr>
           <w:b/>
         </w:rPr>
-        <w:t>RF-6.2</w:t>
+        <w:lastRenderedPageBreak/>
+        <w:t>RF-6.3</w:t>
       </w:r>
       <w:r>
         <w:rPr>
@@ -5583,33 +5797,21 @@
         <w:rPr>
           <w:b/>
         </w:rPr>
-        <w:t xml:space="preserve">Modificación del perfil </w:t>
-      </w:r>
-      <w:r>
-        <w:rPr>
-          <w:b/>
-        </w:rPr>
-        <w:t>de los Servicio asociados a un usuario c</w:t>
-      </w:r>
-      <w:r>
-        <w:rPr>
-          <w:b/>
-        </w:rPr>
-        <w:t>liente</w:t>
-      </w:r>
-    </w:p>
-    <w:p>
-      <w:pPr>
-        <w:pStyle w:val="Prrafodelista"/>
-      </w:pPr>
-      <w:r>
-        <w:t xml:space="preserve">El usuario cliente será el encargado de modificar sus propios perfiles laborales. Por cada servicio tendrá un perfil que podrá modificar. </w:t>
-      </w:r>
-      <w:r>
-        <w:rPr>
-          <w:highlight w:val="yellow"/>
-        </w:rPr>
-        <w:t>DEFINIR DATOS.</w:t>
+        <w:t>Listado de los servicios asociados a un usuario cliente</w:t>
+      </w:r>
+    </w:p>
+    <w:p>
+      <w:pPr>
+        <w:pStyle w:val="Prrafodelista"/>
+      </w:pPr>
+      <w:r>
+        <w:t>Listado de los servicios que tiene asociado un usuario cliente</w:t>
+      </w:r>
+      <w:r>
+        <w:t xml:space="preserve"> ordenado alfabéticamente</w:t>
+      </w:r>
+      <w:r>
+        <w:t>.</w:t>
       </w:r>
     </w:p>
     <w:p>
@@ -5627,7 +5829,7 @@
         <w:rPr>
           <w:b/>
         </w:rPr>
-        <w:t>RF-6.3</w:t>
+        <w:t>RF-6.4</w:t>
       </w:r>
       <w:r>
         <w:rPr>
@@ -5639,21 +5841,30 @@
         <w:rPr>
           <w:b/>
         </w:rPr>
-        <w:t>Listado de los servicios asociados a un usuario cliente</w:t>
-      </w:r>
-    </w:p>
-    <w:p>
-      <w:pPr>
-        <w:pStyle w:val="Prrafodelista"/>
-      </w:pPr>
-      <w:r>
-        <w:t xml:space="preserve">Listado de los servicios que tiene asociado un usuario cliente. </w:t>
-      </w:r>
-      <w:r>
-        <w:rPr>
-          <w:highlight w:val="yellow"/>
-        </w:rPr>
-        <w:t>Definir filtros y orden.</w:t>
+        <w:t>H</w:t>
+      </w:r>
+      <w:r>
+        <w:rPr>
+          <w:b/>
+        </w:rPr>
+        <w:t>abilitar/Deshabilitar servicio a un usuario c</w:t>
+      </w:r>
+      <w:r>
+        <w:rPr>
+          <w:b/>
+        </w:rPr>
+        <w:t>liente</w:t>
+      </w:r>
+    </w:p>
+    <w:p>
+      <w:pPr>
+        <w:pStyle w:val="Prrafodelista"/>
+      </w:pPr>
+      <w:r>
+        <w:t>El usuario cliente podrá habilitar/deshabilitar sus servicios asociados</w:t>
+      </w:r>
+      <w:r>
+        <w:t>. No podrá deshabilitar un servicio propio en caso de tener publicaciones activas asociadas al mismo.</w:t>
       </w:r>
     </w:p>
     <w:p>
@@ -5671,51 +5882,36 @@
         <w:rPr>
           <w:b/>
         </w:rPr>
-        <w:t>RF-6.4</w:t>
-      </w:r>
-      <w:r>
-        <w:rPr>
-          <w:b/>
-        </w:rPr>
-        <w:t xml:space="preserve"> </w:t>
-      </w:r>
-      <w:r>
-        <w:rPr>
-          <w:b/>
-        </w:rPr>
-        <w:t>H</w:t>
-      </w:r>
-      <w:r>
-        <w:rPr>
-          <w:b/>
-        </w:rPr>
-        <w:t>abilitar/Deshabilitar servicio a un usuario c</w:t>
-      </w:r>
-      <w:r>
-        <w:rPr>
-          <w:b/>
-        </w:rPr>
-        <w:t>liente</w:t>
-      </w:r>
-    </w:p>
-    <w:p>
-      <w:pPr>
-        <w:pStyle w:val="Prrafodelista"/>
-      </w:pPr>
-      <w:r>
-        <w:t>El usuario cliente podrá habilitar/deshabilitar sus servicios asociados.</w:t>
-      </w:r>
-      <w:r>
-        <w:t xml:space="preserve"> </w:t>
-      </w:r>
-      <w:r>
-        <w:rPr>
-          <w:highlight w:val="yellow"/>
-        </w:rPr>
-        <w:t>VER SI ES NECESARIO</w:t>
-      </w:r>
-      <w:r>
-        <w:t xml:space="preserve"> </w:t>
+        <w:t>RF-7.1</w:t>
+      </w:r>
+      <w:r>
+        <w:rPr>
+          <w:b/>
+        </w:rPr>
+        <w:t xml:space="preserve"> Listado de prestadores de s</w:t>
+      </w:r>
+      <w:r>
+        <w:rPr>
+          <w:b/>
+        </w:rPr>
+        <w:t>ervicios</w:t>
+      </w:r>
+    </w:p>
+    <w:p>
+      <w:pPr>
+        <w:pStyle w:val="Prrafodelista"/>
+      </w:pPr>
+      <w:r>
+        <w:t xml:space="preserve">Cualquier tipo de usuario tendrá la posibilidad de buscar un </w:t>
+      </w:r>
+      <w:r>
+        <w:t xml:space="preserve">prestador de </w:t>
+      </w:r>
+      <w:r>
+        <w:t>servicio en el listado.</w:t>
+      </w:r>
+      <w:r>
+        <w:t xml:space="preserve"> Para acceder al listado deberá previamente seleccionar un tipo de servicio. El listado aparecerá ordenado por puntuación.</w:t>
       </w:r>
     </w:p>
     <w:p>
@@ -5733,34 +5929,106 @@
         <w:rPr>
           <w:b/>
         </w:rPr>
-        <w:lastRenderedPageBreak/>
-        <w:t>RF-7.1</w:t>
-      </w:r>
-      <w:r>
-        <w:rPr>
-          <w:b/>
-        </w:rPr>
-        <w:t xml:space="preserve"> Listado de prestadores de s</w:t>
-      </w:r>
-      <w:r>
-        <w:rPr>
-          <w:b/>
-        </w:rPr>
-        <w:t>ervicios</w:t>
-      </w:r>
-    </w:p>
-    <w:p>
-      <w:pPr>
-        <w:pStyle w:val="Prrafodelista"/>
-      </w:pPr>
-      <w:r>
-        <w:t xml:space="preserve">Cualquier tipo de usuario tendrá la posibilidad de buscar un servicio en el listado. </w:t>
-      </w:r>
-      <w:r>
-        <w:rPr>
-          <w:highlight w:val="yellow"/>
-        </w:rPr>
-        <w:t xml:space="preserve">Definir filtros, orden y paginación. Definir si se debe contratar o se muestran los datos de contacto inmediatamente. </w:t>
+        <w:t>RF-8.1</w:t>
+      </w:r>
+      <w:r>
+        <w:rPr>
+          <w:b/>
+        </w:rPr>
+        <w:t xml:space="preserve"> </w:t>
+      </w:r>
+      <w:r>
+        <w:rPr>
+          <w:b/>
+        </w:rPr>
+        <w:t>Visua</w:t>
+      </w:r>
+      <w:r>
+        <w:rPr>
+          <w:b/>
+        </w:rPr>
+        <w:t>lizar datos de un prestador de s</w:t>
+      </w:r>
+      <w:r>
+        <w:rPr>
+          <w:b/>
+        </w:rPr>
+        <w:t>ervicio</w:t>
+      </w:r>
+    </w:p>
+    <w:p>
+      <w:pPr>
+        <w:pStyle w:val="Prrafodelista"/>
+      </w:pPr>
+      <w:r>
+        <w:t>El usuario cliente</w:t>
+      </w:r>
+      <w:r>
+        <w:t xml:space="preserve"> que haya buscado y seleccionado un prestado</w:t>
+      </w:r>
+      <w:r>
+        <w:t>r</w:t>
+      </w:r>
+      <w:r>
+        <w:t xml:space="preserve"> de servicios, podrá v</w:t>
+      </w:r>
+      <w:r>
+        <w:t>isualizar sus datos de contacto</w:t>
+      </w:r>
+      <w:r>
+        <w:t>.</w:t>
+      </w:r>
+    </w:p>
+    <w:p>
+      <w:pPr>
+        <w:pStyle w:val="Prrafodelista"/>
+        <w:rPr>
+          <w:b/>
+        </w:rPr>
+      </w:pPr>
+      <w:r>
+        <w:rPr>
+          <w:b/>
+        </w:rPr>
+        <w:t>RF-9.1</w:t>
+      </w:r>
+      <w:r>
+        <w:rPr>
+          <w:b/>
+        </w:rPr>
+        <w:t xml:space="preserve"> Comentarios y p</w:t>
+      </w:r>
+      <w:r>
+        <w:rPr>
+          <w:b/>
+        </w:rPr>
+        <w:t>untuación de un servicio utilizado</w:t>
+      </w:r>
+    </w:p>
+    <w:p>
+      <w:pPr>
+        <w:pStyle w:val="Prrafodelista"/>
+      </w:pPr>
+      <w:r>
+        <w:t xml:space="preserve">Se podrá comentar y puntuar un </w:t>
+      </w:r>
+      <w:r>
+        <w:t xml:space="preserve">prestador de </w:t>
+      </w:r>
+      <w:r>
+        <w:t xml:space="preserve">servicio </w:t>
+      </w:r>
+      <w:r>
+        <w:t xml:space="preserve">que se haya contratado de forma inmediata (habiendo buscado el servicio en la lista de </w:t>
+      </w:r>
+      <w:r>
+        <w:t xml:space="preserve">prestadores de </w:t>
+      </w:r>
+      <w:r>
+        <w:t>servicios)</w:t>
+      </w:r>
+      <w:r>
+        <w:t>.</w:t>
       </w:r>
     </w:p>
     <w:p>
@@ -5778,7 +6046,7 @@
         <w:rPr>
           <w:b/>
         </w:rPr>
-        <w:t>RF-8.1</w:t>
+        <w:t>RF-10.1</w:t>
       </w:r>
       <w:r>
         <w:rPr>
@@ -5790,51 +6058,27 @@
         <w:rPr>
           <w:b/>
         </w:rPr>
-        <w:t>Visua</w:t>
-      </w:r>
-      <w:r>
-        <w:rPr>
-          <w:b/>
-        </w:rPr>
-        <w:t>lizar datos de un prestador de s</w:t>
-      </w:r>
-      <w:r>
-        <w:rPr>
-          <w:b/>
-        </w:rPr>
-        <w:t>ervicio</w:t>
-      </w:r>
-    </w:p>
-    <w:p>
-      <w:pPr>
-        <w:pStyle w:val="Prrafodelista"/>
-        <w:rPr>
-          <w:b/>
-        </w:rPr>
-      </w:pPr>
-      <w:r>
-        <w:t>Cualquier tipo de usuario que haya buscado y seleccionado un prestado</w:t>
-      </w:r>
-      <w:r>
-        <w:t>r</w:t>
-      </w:r>
-      <w:r>
-        <w:t xml:space="preserve"> de servicios, podrá v</w:t>
-      </w:r>
-      <w:r>
-        <w:t>isualizar sus datos de contacto</w:t>
-      </w:r>
-      <w:r>
-        <w:rPr>
-          <w:highlight w:val="yellow"/>
-        </w:rPr>
-        <w:t xml:space="preserve">. </w:t>
-      </w:r>
-      <w:r>
-        <w:rPr>
-          <w:highlight w:val="yellow"/>
-        </w:rPr>
-        <w:t>Definir si usuario no autenticado tiene acceso a datos.</w:t>
+        <w:t>Publicación de oferta laboral</w:t>
+      </w:r>
+    </w:p>
+    <w:p>
+      <w:pPr>
+        <w:pStyle w:val="Prrafodelista"/>
+      </w:pPr>
+      <w:r>
+        <w:t>El usuario cliente podrá publ</w:t>
+      </w:r>
+      <w:r>
+        <w:t>icar una necesidad de servicio.</w:t>
+      </w:r>
+      <w:r>
+        <w:t xml:space="preserve"> Dicha publicación</w:t>
+      </w:r>
+      <w:r>
+        <w:t xml:space="preserve"> quedará en estado pendiente de aprobación. Los datos a ingresar para los servicios complejos, varían según el servicio seleccionado. Los datos a ingresar para los servicios simples son: título, descripción, servicio, imágenes, horario solicitado</w:t>
+      </w:r>
+      <w:r>
+        <w:t>.</w:t>
       </w:r>
     </w:p>
     <w:p>
@@ -5845,40 +6089,54 @@
           <w:numId w:val="17"/>
         </w:numPr>
         <w:rPr>
-          <w:b/>
-        </w:rPr>
-      </w:pPr>
-      <w:r>
-        <w:rPr>
-          <w:b/>
-        </w:rPr>
-        <w:t>RF-9.1</w:t>
-      </w:r>
-      <w:r>
-        <w:rPr>
-          <w:b/>
-        </w:rPr>
-        <w:t xml:space="preserve"> Comentarios y p</w:t>
-      </w:r>
-      <w:r>
-        <w:rPr>
-          <w:b/>
-        </w:rPr>
-        <w:t>untuación de un servicio utilizado</w:t>
-      </w:r>
-    </w:p>
-    <w:p>
-      <w:pPr>
-        <w:pStyle w:val="Prrafodelista"/>
-      </w:pPr>
-      <w:r>
-        <w:t xml:space="preserve">Se podrá comentar y puntuar un servicio </w:t>
-      </w:r>
-      <w:r>
-        <w:t>que se haya contratado de forma inmediata (habiendo buscado el servicio en la lista de servicios)</w:t>
+          <w:color w:val="FF0000"/>
+        </w:rPr>
+      </w:pPr>
+      <w:r>
+        <w:rPr>
+          <w:b/>
+          <w:color w:val="FF0000"/>
+        </w:rPr>
+        <w:t>RF-10.2 Aprobación de oferta laboral</w:t>
+      </w:r>
+      <w:r>
+        <w:rPr>
+          <w:b/>
+          <w:color w:val="FF0000"/>
+        </w:rPr>
+        <w:t xml:space="preserve"> (Actualizar cronograma, GANTT y Listado)</w:t>
+      </w:r>
+    </w:p>
+    <w:p>
+      <w:pPr>
+        <w:pStyle w:val="Prrafodelista"/>
+      </w:pPr>
+      <w:r>
+        <w:t xml:space="preserve">El usuario administrador </w:t>
+      </w:r>
+      <w:r>
+        <w:t xml:space="preserve">será </w:t>
+      </w:r>
+      <w:r>
+        <w:t xml:space="preserve">encargado de aprobar las publicaciones que se encuentren en estado pendiente de aprobación. En caso de aprobarlas quedarán </w:t>
+      </w:r>
+      <w:r>
+        <w:t>visible</w:t>
+      </w:r>
+      <w:r>
+        <w:t>s</w:t>
+      </w:r>
+      <w:r>
+        <w:t xml:space="preserve"> para todos aquellos usuarios</w:t>
+      </w:r>
+      <w:r>
+        <w:t xml:space="preserve"> clientes</w:t>
       </w:r>
       <w:r>
         <w:t>.</w:t>
+      </w:r>
+      <w:r>
+        <w:t xml:space="preserve"> En caso de rechazarlas, podrá realizar un comentario del motivo de rechazo, notificando al usuario cliente correspondiente.</w:t>
       </w:r>
     </w:p>
     <w:p>
@@ -5896,7 +6154,7 @@
         <w:rPr>
           <w:b/>
         </w:rPr>
-        <w:t>RF-10.1</w:t>
+        <w:t>RF-11.1</w:t>
       </w:r>
       <w:r>
         <w:rPr>
@@ -5908,36 +6166,27 @@
         <w:rPr>
           <w:b/>
         </w:rPr>
-        <w:t>Publicación de oferta laboral</w:t>
-      </w:r>
-    </w:p>
-    <w:p>
-      <w:pPr>
-        <w:pStyle w:val="Prrafodelista"/>
-      </w:pPr>
-      <w:r>
-        <w:t xml:space="preserve">El usuario cliente podrá publicar una necesidad de servicio. </w:t>
-      </w:r>
-      <w:r>
-        <w:rPr>
-          <w:highlight w:val="yellow"/>
-        </w:rPr>
-        <w:t>Definir datos de publicación</w:t>
-      </w:r>
-      <w:r>
-        <w:t>. Dicha publicación será visible para todos aquellos usuarios</w:t>
-      </w:r>
-      <w:r>
-        <w:t xml:space="preserve"> clientes (desempeñando el rol de trabajador)</w:t>
-      </w:r>
-      <w:r>
-        <w:t xml:space="preserve"> que tengan asociado </w:t>
-      </w:r>
-      <w:r>
-        <w:t>el tipo de servicio publicado</w:t>
-      </w:r>
-      <w:r>
-        <w:t>, pudiendo postular así una oferta para realizar el trabajo.</w:t>
+        <w:t>Listado de ofertas laborales</w:t>
+      </w:r>
+    </w:p>
+    <w:p>
+      <w:pPr>
+        <w:pStyle w:val="Prrafodelista"/>
+      </w:pPr>
+      <w:r>
+        <w:t>El usuario</w:t>
+      </w:r>
+      <w:r>
+        <w:t xml:space="preserve"> cliente podrá </w:t>
+      </w:r>
+      <w:r>
+        <w:t>visualizar todas las</w:t>
+      </w:r>
+      <w:r>
+        <w:t xml:space="preserve"> ofertas laborales </w:t>
+      </w:r>
+      <w:r>
+        <w:t>activas. Las mismas aparecerán ordenadas por fecha de publicación, pudiendo seleccionar el orden ascendente o descendente.</w:t>
       </w:r>
     </w:p>
     <w:p>
@@ -5955,7 +6204,62 @@
         <w:rPr>
           <w:b/>
         </w:rPr>
-        <w:t>RF-11.1</w:t>
+        <w:t>RF-12.1</w:t>
+      </w:r>
+      <w:r>
+        <w:rPr>
+          <w:b/>
+        </w:rPr>
+        <w:t xml:space="preserve"> Postulación de un usuario c</w:t>
+      </w:r>
+      <w:r>
+        <w:rPr>
+          <w:b/>
+        </w:rPr>
+        <w:t>liente en una oferta laboral</w:t>
+      </w:r>
+    </w:p>
+    <w:p>
+      <w:pPr>
+        <w:pStyle w:val="Prrafodelista"/>
+      </w:pPr>
+      <w:r>
+        <w:t>El usuario cliente podrá postularse para las distintas publicaciones de ofertas laborales del sistema, siempre y cuando tenga asociado el mismo servicio que la publicación</w:t>
+      </w:r>
+      <w:r>
+        <w:t xml:space="preserve">. Los datos a ingresar para los servicios complejos, varían según el servicio seleccionado. Los datos a ingresar para los servicios simples son: </w:t>
+      </w:r>
+      <w:r>
+        <w:t>precio a cobrar por hora</w:t>
+      </w:r>
+      <w:r>
+        <w:t xml:space="preserve">, </w:t>
+      </w:r>
+      <w:r>
+        <w:t>comentario</w:t>
+      </w:r>
+      <w:r>
+        <w:t xml:space="preserve">, </w:t>
+      </w:r>
+      <w:r>
+        <w:t>horario ofrecido</w:t>
+      </w:r>
+      <w:r>
+        <w:t>.</w:t>
+      </w:r>
+    </w:p>
+    <w:p>
+      <w:pPr>
+        <w:pStyle w:val="Prrafodelista"/>
+        <w:rPr>
+          <w:b/>
+        </w:rPr>
+      </w:pPr>
+      <w:r>
+        <w:rPr>
+          <w:b/>
+        </w:rPr>
+        <w:t>RF-12.2</w:t>
       </w:r>
       <w:r>
         <w:rPr>
@@ -5967,28 +6271,49 @@
         <w:rPr>
           <w:b/>
         </w:rPr>
-        <w:t>Listado de ofertas laborales</w:t>
-      </w:r>
-    </w:p>
-    <w:p>
-      <w:pPr>
-        <w:pStyle w:val="Prrafodelista"/>
-      </w:pPr>
-      <w:r>
-        <w:t>El usuario</w:t>
-      </w:r>
-      <w:r>
-        <w:t xml:space="preserve"> cliente podrá buscar ofertas laborales de sus servicios asociados en el listado. </w:t>
-      </w:r>
-      <w:r>
-        <w:rPr>
-          <w:highlight w:val="yellow"/>
-        </w:rPr>
-        <w:t>Definir filtros, orden y paginación.</w:t>
-      </w:r>
-      <w:r>
-        <w:t xml:space="preserve"> El usuario administrador podrá buscar cualquier tipo de servicio.</w:t>
-      </w:r>
+        <w:t>Selección de</w:t>
+      </w:r>
+      <w:r>
+        <w:rPr>
+          <w:b/>
+        </w:rPr>
+        <w:t xml:space="preserve"> un trabajador para r</w:t>
+      </w:r>
+      <w:r>
+        <w:rPr>
+          <w:b/>
+        </w:rPr>
+        <w:t>ealizar la oferta laboral</w:t>
+      </w:r>
+    </w:p>
+    <w:p>
+      <w:pPr>
+        <w:pStyle w:val="Prrafodelista"/>
+      </w:pPr>
+      <w:r>
+        <w:t xml:space="preserve">El usuario cliente, dueño de la publicación de oferta laboral, será el encargado de elegir el trabajador a desarrollar la tarea. Una vez seleccionado, se visualizarán los datos de contacto del trabajador. La publicación quedará deshabilitada </w:t>
+      </w:r>
+      <w:r>
+        <w:t>ofreciendo la posibilidad de</w:t>
+      </w:r>
+      <w:r>
+        <w:t xml:space="preserve"> calificación entre los usuarios.</w:t>
+      </w:r>
+    </w:p>
+    <w:p>
+      <w:pPr>
+        <w:pStyle w:val="Prrafodelista"/>
+      </w:pPr>
+    </w:p>
+    <w:p>
+      <w:pPr>
+        <w:pStyle w:val="Prrafodelista"/>
+      </w:pPr>
+    </w:p>
+    <w:p>
+      <w:pPr>
+        <w:pStyle w:val="Prrafodelista"/>
+      </w:pPr>
     </w:p>
     <w:p>
       <w:pPr>
@@ -6005,33 +6330,36 @@
         <w:rPr>
           <w:b/>
         </w:rPr>
-        <w:t>RF-12.1</w:t>
-      </w:r>
-      <w:r>
-        <w:rPr>
-          <w:b/>
-        </w:rPr>
-        <w:t xml:space="preserve"> Postulación de un usuario c</w:t>
-      </w:r>
-      <w:r>
-        <w:rPr>
-          <w:b/>
-        </w:rPr>
-        <w:t>liente en una oferta laboral</w:t>
-      </w:r>
-    </w:p>
-    <w:p>
-      <w:pPr>
-        <w:pStyle w:val="Prrafodelista"/>
-      </w:pPr>
-      <w:r>
-        <w:t xml:space="preserve">El usuario cliente podrá postularse para las distintas publicaciones de ofertas laborales del sistema, siempre y cuando tenga asociado el mismo servicio que la publicación. </w:t>
-      </w:r>
-      <w:r>
-        <w:rPr>
-          <w:highlight w:val="yellow"/>
-        </w:rPr>
-        <w:t>Definir datos para postulación. Definir datos que se visualizarán del postulante.</w:t>
+        <w:t>RF-12.3</w:t>
+      </w:r>
+      <w:r>
+        <w:rPr>
+          <w:b/>
+        </w:rPr>
+        <w:t xml:space="preserve"> Comentarios y p</w:t>
+      </w:r>
+      <w:r>
+        <w:rPr>
+          <w:b/>
+        </w:rPr>
+        <w:t>untuación del trabajo realizado</w:t>
+      </w:r>
+    </w:p>
+    <w:p>
+      <w:pPr>
+        <w:pStyle w:val="Prrafodelista"/>
+      </w:pPr>
+      <w:r>
+        <w:t xml:space="preserve">Una vez concluido el trabajo tanto el empleado como el empleador </w:t>
+      </w:r>
+      <w:r>
+        <w:t>podrán</w:t>
+      </w:r>
+      <w:r>
+        <w:t xml:space="preserve"> calificar y co</w:t>
+      </w:r>
+      <w:r>
+        <w:t>mentar la instancia de trabajo.</w:t>
       </w:r>
     </w:p>
     <w:p>
@@ -6049,39 +6377,27 @@
         <w:rPr>
           <w:b/>
         </w:rPr>
-        <w:t>RF-12.2</w:t>
-      </w:r>
-      <w:r>
-        <w:rPr>
-          <w:b/>
-        </w:rPr>
-        <w:t xml:space="preserve"> </w:t>
-      </w:r>
-      <w:r>
-        <w:rPr>
-          <w:b/>
-        </w:rPr>
-        <w:t>Selección de</w:t>
-      </w:r>
-      <w:r>
-        <w:rPr>
-          <w:b/>
-        </w:rPr>
-        <w:t xml:space="preserve"> un trabajador para r</w:t>
-      </w:r>
-      <w:r>
-        <w:rPr>
-          <w:b/>
-        </w:rPr>
-        <w:t>ealizar la oferta laboral</w:t>
-      </w:r>
-    </w:p>
-    <w:p>
-      <w:pPr>
-        <w:pStyle w:val="Prrafodelista"/>
-      </w:pPr>
-      <w:r>
-        <w:t>El usuario cliente, dueño de la publicación de oferta laboral, será el encargado de elegir el trabajador a desarrollar la tarea. Una vez seleccionado, se visualizarán los datos de contacto del trabajador. La publicación quedará deshabilitada esperando calificación entre los usuarios.</w:t>
+        <w:t>RF-12.4</w:t>
+      </w:r>
+      <w:r>
+        <w:rPr>
+          <w:b/>
+        </w:rPr>
+        <w:t xml:space="preserve"> Cierre de la propuesta l</w:t>
+      </w:r>
+      <w:r>
+        <w:rPr>
+          <w:b/>
+        </w:rPr>
+        <w:t>aboral</w:t>
+      </w:r>
+    </w:p>
+    <w:p>
+      <w:pPr>
+        <w:pStyle w:val="Prrafodelista"/>
+      </w:pPr>
+      <w:r>
+        <w:t>El usuario cliente, dueño de la publicación de oferta laboral, podrá en cualquier momento dar cierre a la oferta laboral.</w:t>
       </w:r>
     </w:p>
     <w:p>
@@ -6099,33 +6415,27 @@
         <w:rPr>
           <w:b/>
         </w:rPr>
-        <w:t>RF-12.3</w:t>
-      </w:r>
-      <w:r>
-        <w:rPr>
-          <w:b/>
-        </w:rPr>
-        <w:t xml:space="preserve"> Comentarios y p</w:t>
-      </w:r>
-      <w:r>
-        <w:rPr>
-          <w:b/>
-        </w:rPr>
-        <w:t>untuación del trabajo realizado</w:t>
-      </w:r>
-    </w:p>
-    <w:p>
-      <w:pPr>
-        <w:pStyle w:val="Prrafodelista"/>
-      </w:pPr>
-      <w:r>
-        <w:t xml:space="preserve">Una vez concluido el trabajo tanto el empleado como el empleador deberán calificar y comentar la instancia de trabajo. </w:t>
-      </w:r>
-      <w:r>
-        <w:rPr>
-          <w:highlight w:val="yellow"/>
-        </w:rPr>
-        <w:t>Definir si se podrá subir fotos del trabajo realizado.</w:t>
+        <w:t>RF-13.1</w:t>
+      </w:r>
+      <w:r>
+        <w:rPr>
+          <w:b/>
+        </w:rPr>
+        <w:t xml:space="preserve"> Listado de p</w:t>
+      </w:r>
+      <w:r>
+        <w:rPr>
+          <w:b/>
+        </w:rPr>
+        <w:t>ublicaciones de ofertas laborales propias</w:t>
+      </w:r>
+    </w:p>
+    <w:p>
+      <w:pPr>
+        <w:pStyle w:val="Prrafodelista"/>
+      </w:pPr>
+      <w:r>
+        <w:t>Cada usuario cliente podrá visualizar las publicaciones de ofertas laborales creadas por él, activas e inactivas.</w:t>
       </w:r>
     </w:p>
     <w:p>
@@ -6143,27 +6453,33 @@
         <w:rPr>
           <w:b/>
         </w:rPr>
-        <w:t>RF-12.4</w:t>
-      </w:r>
-      <w:r>
-        <w:rPr>
-          <w:b/>
-        </w:rPr>
-        <w:t xml:space="preserve"> Cierre de la propuesta l</w:t>
-      </w:r>
-      <w:r>
-        <w:rPr>
-          <w:b/>
-        </w:rPr>
-        <w:t>aboral</w:t>
-      </w:r>
-    </w:p>
-    <w:p>
-      <w:pPr>
-        <w:pStyle w:val="Prrafodelista"/>
-      </w:pPr>
-      <w:r>
-        <w:t>El usuario cliente, dueño de la publicación de oferta laboral, podrá en cualquier momento dar cierre a la oferta laboral.</w:t>
+        <w:t>RF-14.1</w:t>
+      </w:r>
+      <w:r>
+        <w:rPr>
+          <w:b/>
+        </w:rPr>
+        <w:t xml:space="preserve"> Listado de p</w:t>
+      </w:r>
+      <w:r>
+        <w:rPr>
+          <w:b/>
+        </w:rPr>
+        <w:t>ostulación a ofertas laborales propias</w:t>
+      </w:r>
+    </w:p>
+    <w:p>
+      <w:pPr>
+        <w:pStyle w:val="Prrafodelista"/>
+      </w:pPr>
+      <w:r>
+        <w:t>Cada usuario cliente podrá visualizar las publicaciones</w:t>
+      </w:r>
+      <w:r>
+        <w:t xml:space="preserve"> activas</w:t>
+      </w:r>
+      <w:r>
+        <w:t xml:space="preserve"> de ofertas laborales a las cuales se postuló.</w:t>
       </w:r>
     </w:p>
     <w:p>
@@ -6181,27 +6497,45 @@
         <w:rPr>
           <w:b/>
         </w:rPr>
-        <w:t>RF-13.1</w:t>
-      </w:r>
-      <w:r>
-        <w:rPr>
-          <w:b/>
-        </w:rPr>
-        <w:t xml:space="preserve"> Listado de p</w:t>
-      </w:r>
-      <w:r>
-        <w:rPr>
-          <w:b/>
-        </w:rPr>
-        <w:t>ublicaciones de ofertas laborales propias</w:t>
-      </w:r>
-    </w:p>
-    <w:p>
-      <w:pPr>
-        <w:pStyle w:val="Prrafodelista"/>
-      </w:pPr>
-      <w:r>
-        <w:t>Cada usuario cliente podrá visualizar las publicaciones de ofertas laborales creadas por él, activas e inactivas.</w:t>
+        <w:t>RF-15.1</w:t>
+      </w:r>
+      <w:r>
+        <w:rPr>
+          <w:b/>
+        </w:rPr>
+        <w:t xml:space="preserve"> </w:t>
+      </w:r>
+      <w:r>
+        <w:rPr>
+          <w:b/>
+        </w:rPr>
+        <w:t>Notificación de trabajo aceptado</w:t>
+      </w:r>
+    </w:p>
+    <w:p>
+      <w:pPr>
+        <w:pStyle w:val="Prrafodelista"/>
+        <w:rPr>
+          <w:b/>
+        </w:rPr>
+      </w:pPr>
+      <w:r>
+        <w:t>Se notificará al usuario</w:t>
+      </w:r>
+      <w:r>
+        <w:t xml:space="preserve"> cliente, quien previamente se había postulado para un trab</w:t>
+      </w:r>
+      <w:r>
+        <w:t>a</w:t>
+      </w:r>
+      <w:r>
+        <w:t>jo,</w:t>
+      </w:r>
+      <w:r>
+        <w:t xml:space="preserve"> cuando su presupuesto es aceptado</w:t>
+      </w:r>
+      <w:r>
+        <w:t>.</w:t>
       </w:r>
     </w:p>
     <w:p>
@@ -6219,33 +6553,39 @@
         <w:rPr>
           <w:b/>
         </w:rPr>
-        <w:t>RF-14.1</w:t>
-      </w:r>
-      <w:r>
-        <w:rPr>
-          <w:b/>
-        </w:rPr>
-        <w:t xml:space="preserve"> Listado de p</w:t>
-      </w:r>
-      <w:r>
-        <w:rPr>
-          <w:b/>
-        </w:rPr>
-        <w:t>ostulación a ofertas laborales propias</w:t>
-      </w:r>
-    </w:p>
-    <w:p>
-      <w:pPr>
-        <w:pStyle w:val="Prrafodelista"/>
-      </w:pPr>
-      <w:r>
-        <w:t>Cada usuario cliente podrá visualizar las publicaciones de ofertas laborales a las cuales se postuló</w:t>
-      </w:r>
-      <w:r>
-        <w:t>, activas y realizadas</w:t>
-      </w:r>
-      <w:r>
-        <w:t>.</w:t>
+        <w:t>R</w:t>
+      </w:r>
+      <w:r>
+        <w:rPr>
+          <w:b/>
+        </w:rPr>
+        <w:t>F-16</w:t>
+      </w:r>
+      <w:r>
+        <w:rPr>
+          <w:b/>
+        </w:rPr>
+        <w:t>.1</w:t>
+      </w:r>
+      <w:r>
+        <w:rPr>
+          <w:b/>
+        </w:rPr>
+        <w:t xml:space="preserve"> </w:t>
+      </w:r>
+      <w:r>
+        <w:rPr>
+          <w:b/>
+        </w:rPr>
+        <w:t>Visualizar puntuación y comentarios</w:t>
+      </w:r>
+    </w:p>
+    <w:p>
+      <w:pPr>
+        <w:pStyle w:val="Prrafodelista"/>
+      </w:pPr>
+      <w:r>
+        <w:t>El usuario cliente podrá visualizar su puntuación y comentarios.</w:t>
       </w:r>
     </w:p>
     <w:p>
@@ -6263,7 +6603,13 @@
         <w:rPr>
           <w:b/>
         </w:rPr>
-        <w:t>RF-15.1</w:t>
+        <w:t>RF-17</w:t>
+      </w:r>
+      <w:r>
+        <w:rPr>
+          <w:b/>
+        </w:rPr>
+        <w:t>.1</w:t>
       </w:r>
       <w:r>
         <w:rPr>
@@ -6275,45 +6621,21 @@
         <w:rPr>
           <w:b/>
         </w:rPr>
-        <w:t>Notificación de trabajo aceptado</w:t>
-      </w:r>
-    </w:p>
-    <w:p>
-      <w:pPr>
-        <w:pStyle w:val="Prrafodelista"/>
-      </w:pPr>
-      <w:r>
-        <w:t>Se notificará al usuario</w:t>
-      </w:r>
-      <w:r>
-        <w:t xml:space="preserve"> cliente, quien previamente se había postulado para un trab</w:t>
-      </w:r>
-      <w:r>
-        <w:t>a</w:t>
-      </w:r>
-      <w:r>
-        <w:t>jo,</w:t>
-      </w:r>
-      <w:r>
-        <w:t xml:space="preserve"> cuando lo contratan</w:t>
-      </w:r>
-      <w:r>
-        <w:t>.</w:t>
-      </w:r>
-    </w:p>
-    <w:p>
-      <w:pPr>
-        <w:spacing w:after="200" w:line="276" w:lineRule="auto"/>
-        <w:jc w:val="left"/>
-        <w:rPr>
-          <w:b/>
-        </w:rPr>
-      </w:pPr>
-      <w:r>
-        <w:rPr>
-          <w:b/>
-        </w:rPr>
-        <w:br w:type="page"/>
+        <w:t>Recuperación de contraseña</w:t>
+      </w:r>
+    </w:p>
+    <w:p>
+      <w:pPr>
+        <w:pStyle w:val="Prrafodelista"/>
+      </w:pPr>
+      <w:r>
+        <w:t>Tanto el usuario cliente como el</w:t>
+      </w:r>
+      <w:r>
+        <w:t xml:space="preserve"> administrador tendrán la posibilidad de gestionar una nueva contraseña en caso de pé</w:t>
+      </w:r>
+      <w:r>
+        <w:t>rdida de la misma. Para ello, se le hará llegar un correo electrónico con una nueva contraseña que deberá cambiar.</w:t>
       </w:r>
     </w:p>
     <w:p>
@@ -6324,35 +6646,64 @@
           <w:numId w:val="17"/>
         </w:numPr>
         <w:rPr>
-          <w:b/>
-        </w:rPr>
-      </w:pPr>
-      <w:r>
-        <w:rPr>
-          <w:b/>
-        </w:rPr>
-        <w:lastRenderedPageBreak/>
-        <w:t>RF-16.1</w:t>
-      </w:r>
-      <w:r>
-        <w:rPr>
-          <w:b/>
-        </w:rPr>
-        <w:t xml:space="preserve"> Agregar y quitar de f</w:t>
-      </w:r>
-      <w:r>
-        <w:rPr>
-          <w:b/>
-        </w:rPr>
-        <w:t>avoritos un prestador de servicio</w:t>
-      </w:r>
-    </w:p>
-    <w:p>
-      <w:pPr>
-        <w:pStyle w:val="Prrafodelista"/>
-      </w:pPr>
-      <w:r>
-        <w:t>El usuario cliente podrá agregar o quitar de favoritos los usuarios que brindan servicios.</w:t>
+          <w:color w:val="FF0000"/>
+        </w:rPr>
+      </w:pPr>
+      <w:r>
+        <w:rPr>
+          <w:b/>
+          <w:color w:val="FF0000"/>
+        </w:rPr>
+        <w:t>RF-18</w:t>
+      </w:r>
+      <w:r>
+        <w:rPr>
+          <w:b/>
+          <w:color w:val="FF0000"/>
+        </w:rPr>
+        <w:t xml:space="preserve">.1 </w:t>
+      </w:r>
+      <w:r>
+        <w:rPr>
+          <w:b/>
+          <w:color w:val="FF0000"/>
+        </w:rPr>
+        <w:t xml:space="preserve">Posibilidad de </w:t>
+      </w:r>
+      <w:r>
+        <w:rPr>
+          <w:b/>
+          <w:color w:val="FF0000"/>
+        </w:rPr>
+        <w:t>ingreso</w:t>
+      </w:r>
+      <w:r>
+        <w:rPr>
+          <w:b/>
+          <w:color w:val="FF0000"/>
+        </w:rPr>
+        <w:t xml:space="preserve"> con Facebook </w:t>
+      </w:r>
+      <w:r>
+        <w:rPr>
+          <w:b/>
+          <w:color w:val="FF0000"/>
+        </w:rPr>
+        <w:t>(Actualizar cronograma, GANTT y Listado)</w:t>
+      </w:r>
+    </w:p>
+    <w:p>
+      <w:pPr>
+        <w:pStyle w:val="Prrafodelista"/>
+      </w:pPr>
+      <w:r>
+        <w:t xml:space="preserve">El usuario cliente podrá </w:t>
+      </w:r>
+      <w:r>
+        <w:t>ingresar al sistema utilizando su cuenta de Facebook.</w:t>
+      </w:r>
+      <w:r>
+        <w:t xml:space="preserve"> De esta manera, cuando el usuario cliente busca un prestador de servicios, podrá visualizar además del listado del RF-7.1, aquellos que fueron contratados por sus amigos de Facebook con cuenta en el sistema.</w:t>
       </w:r>
     </w:p>
     <w:p>
@@ -6370,27 +6721,42 @@
         <w:rPr>
           <w:b/>
         </w:rPr>
-        <w:t>RF-17.1</w:t>
-      </w:r>
-      <w:r>
-        <w:rPr>
-          <w:b/>
-        </w:rPr>
-        <w:t xml:space="preserve"> Visualizar f</w:t>
-      </w:r>
-      <w:r>
-        <w:rPr>
-          <w:b/>
-        </w:rPr>
-        <w:t>avoritos</w:t>
-      </w:r>
-    </w:p>
-    <w:p>
-      <w:pPr>
-        <w:pStyle w:val="Prrafodelista"/>
-      </w:pPr>
-      <w:r>
-        <w:t>El usuario cliente podrá visualizar sus usuarios agregados a favoritos.</w:t>
+        <w:t>RF-</w:t>
+      </w:r>
+      <w:r>
+        <w:rPr>
+          <w:b/>
+        </w:rPr>
+        <w:t>19</w:t>
+      </w:r>
+      <w:r>
+        <w:rPr>
+          <w:b/>
+        </w:rPr>
+        <w:t>.1</w:t>
+      </w:r>
+      <w:r>
+        <w:rPr>
+          <w:b/>
+        </w:rPr>
+        <w:t xml:space="preserve"> Denunciar publicación/postulación/u</w:t>
+      </w:r>
+      <w:r>
+        <w:rPr>
+          <w:b/>
+        </w:rPr>
+        <w:t>suario</w:t>
+      </w:r>
+    </w:p>
+    <w:p>
+      <w:pPr>
+        <w:pStyle w:val="Prrafodelista"/>
+      </w:pPr>
+      <w:r>
+        <w:t>El usuario cliente ante cualquier inconveniente podrá denunciar una publicación, una postulación o a otro usuario. Dichas denuncias serán atendidas po</w:t>
+      </w:r>
+      <w:r>
+        <w:t>r los usuarios administradores.</w:t>
       </w:r>
     </w:p>
     <w:p>
@@ -6408,7 +6774,19 @@
         <w:rPr>
           <w:b/>
         </w:rPr>
-        <w:t>RF-18.1</w:t>
+        <w:t>RF-</w:t>
+      </w:r>
+      <w:r>
+        <w:rPr>
+          <w:b/>
+        </w:rPr>
+        <w:t>20</w:t>
+      </w:r>
+      <w:r>
+        <w:rPr>
+          <w:b/>
+        </w:rPr>
+        <w:t>.1</w:t>
       </w:r>
       <w:r>
         <w:rPr>
@@ -6420,15 +6798,82 @@
         <w:rPr>
           <w:b/>
         </w:rPr>
-        <w:t>Visualizar puntuación y comentarios</w:t>
-      </w:r>
-    </w:p>
-    <w:p>
-      <w:pPr>
-        <w:pStyle w:val="Prrafodelista"/>
-      </w:pPr>
-      <w:r>
-        <w:t>El usuario cliente podrá visualizar su puntuación y comentarios.</w:t>
+        <w:t>Marcar como destacado el mejor presupuesto hasta el momento</w:t>
+      </w:r>
+    </w:p>
+    <w:p>
+      <w:pPr>
+        <w:pStyle w:val="Prrafodelista"/>
+      </w:pPr>
+      <w:r>
+        <w:t xml:space="preserve">El usuario cliente, dueño de la publicación de oferta laboral, podrá destacar </w:t>
+      </w:r>
+      <w:r>
+        <w:t>uno de los presupuestos recibidos hasta el momento, quedando el mismo visible para todo usuario cliente.</w:t>
+      </w:r>
+    </w:p>
+    <w:p>
+      <w:pPr>
+        <w:pStyle w:val="Prrafodelista"/>
+      </w:pPr>
+    </w:p>
+    <w:p>
+      <w:pPr>
+        <w:pStyle w:val="Prrafodelista"/>
+      </w:pPr>
+    </w:p>
+    <w:p>
+      <w:pPr>
+        <w:pStyle w:val="Prrafodelista"/>
+      </w:pPr>
+    </w:p>
+    <w:p>
+      <w:pPr>
+        <w:pStyle w:val="Prrafodelista"/>
+      </w:pPr>
+    </w:p>
+    <w:p>
+      <w:pPr>
+        <w:pStyle w:val="Prrafodelista"/>
+      </w:pPr>
+    </w:p>
+    <w:p>
+      <w:pPr>
+        <w:pStyle w:val="Prrafodelista"/>
+      </w:pPr>
+    </w:p>
+    <w:p>
+      <w:pPr>
+        <w:pStyle w:val="Prrafodelista"/>
+      </w:pPr>
+    </w:p>
+    <w:p>
+      <w:pPr>
+        <w:rPr>
+          <w:b/>
+          <w:u w:val="single"/>
+        </w:rPr>
+      </w:pPr>
+      <w:r>
+        <w:rPr>
+          <w:b/>
+          <w:u w:val="single"/>
+        </w:rPr>
+        <w:t>Requerimientos</w:t>
+      </w:r>
+      <w:r>
+        <w:rPr>
+          <w:b/>
+          <w:u w:val="single"/>
+        </w:rPr>
+        <w:t xml:space="preserve"> no</w:t>
+      </w:r>
+      <w:r>
+        <w:rPr>
+          <w:b/>
+          <w:u w:val="single"/>
+        </w:rPr>
+        <w:t xml:space="preserve"> funcionales</w:t>
       </w:r>
     </w:p>
     <w:p>
@@ -6446,7 +6891,7 @@
         <w:rPr>
           <w:b/>
         </w:rPr>
-        <w:t>RF-19.1</w:t>
+        <w:t>RNF-1</w:t>
       </w:r>
       <w:r>
         <w:rPr>
@@ -6458,27 +6903,15 @@
         <w:rPr>
           <w:b/>
         </w:rPr>
-        <w:t>Recuperación de contraseña</w:t>
-      </w:r>
-    </w:p>
-    <w:p>
-      <w:pPr>
-        <w:pStyle w:val="Prrafodelista"/>
-      </w:pPr>
-      <w:r>
-        <w:t>Tanto el usuario cliente como el</w:t>
-      </w:r>
-      <w:r>
-        <w:t xml:space="preserve"> administrador tendrán la posibilidad de gestionar una nueva contraseña en caso de pé</w:t>
-      </w:r>
-      <w:r>
-        <w:t xml:space="preserve">rdida de la misma. </w:t>
-      </w:r>
-      <w:r>
-        <w:rPr>
-          <w:highlight w:val="yellow"/>
-        </w:rPr>
-        <w:t>Definir cómo.</w:t>
+        <w:t>Plazo de entrega</w:t>
+      </w:r>
+    </w:p>
+    <w:p>
+      <w:pPr>
+        <w:pStyle w:val="Prrafodelista"/>
+      </w:pPr>
+      <w:r>
+        <w:t>El plazo para la entrega del proyecto será el 26 de setiembre de 2017.</w:t>
       </w:r>
     </w:p>
     <w:p>
@@ -6496,39 +6929,28 @@
         <w:rPr>
           <w:b/>
         </w:rPr>
-        <w:t>RF-20.1</w:t>
-      </w:r>
-      <w:r>
-        <w:rPr>
-          <w:b/>
-        </w:rPr>
-        <w:t xml:space="preserve"> Agregar y q</w:t>
-      </w:r>
-      <w:r>
-        <w:rPr>
-          <w:b/>
-        </w:rPr>
-        <w:t>uitar de a</w:t>
-      </w:r>
-      <w:r>
-        <w:rPr>
-          <w:b/>
-        </w:rPr>
-        <w:t>migos</w:t>
-      </w:r>
-    </w:p>
-    <w:p>
-      <w:pPr>
-        <w:pStyle w:val="Prrafodelista"/>
-      </w:pPr>
-      <w:r>
-        <w:t xml:space="preserve">El usuario cliente podrá asociar o quitar amigos a su cuenta, de esta forma visualizará en destacados los trabajadores contratados por su grupo de amigos. </w:t>
-      </w:r>
-      <w:r>
-        <w:rPr>
-          <w:highlight w:val="yellow"/>
-        </w:rPr>
-        <w:t>Ver si agrega los amigos con contraseña o nombre de usuario.</w:t>
+        <w:lastRenderedPageBreak/>
+        <w:t>RNF-2</w:t>
+      </w:r>
+      <w:r>
+        <w:rPr>
+          <w:b/>
+        </w:rPr>
+        <w:t xml:space="preserve"> </w:t>
+      </w:r>
+      <w:r>
+        <w:rPr>
+          <w:b/>
+        </w:rPr>
+        <w:t>Estándares de documentación</w:t>
+      </w:r>
+    </w:p>
+    <w:p>
+      <w:pPr>
+        <w:pStyle w:val="Prrafodelista"/>
+      </w:pPr>
+      <w:r>
+        <w:t>Se deberá cumplir con los documentos 302, 303, 304 y 306 brindados por la Universidad ORT Uruguay para la realización del proyecto.</w:t>
       </w:r>
     </w:p>
     <w:p>
@@ -6542,51 +6964,35 @@
           <w:b/>
         </w:rPr>
       </w:pPr>
-      <w:r>
-        <w:rPr>
-          <w:b/>
-        </w:rPr>
-        <w:t>RF-21.1</w:t>
-      </w:r>
-      <w:r>
-        <w:rPr>
-          <w:b/>
-        </w:rPr>
-        <w:t xml:space="preserve"> Denunciar publicación/postulación/u</w:t>
-      </w:r>
-      <w:r>
-        <w:rPr>
-          <w:b/>
-        </w:rPr>
-        <w:t>suario</w:t>
-      </w:r>
-    </w:p>
-    <w:p>
-      <w:pPr>
-        <w:pStyle w:val="Prrafodelista"/>
-      </w:pPr>
-      <w:r>
-        <w:t xml:space="preserve">El usuario cliente ante cualquier inconveniente podrá denunciar una publicación, una postulación o a otro usuario. Dichas denuncias serán atendidas por los usuarios administradores. </w:t>
-      </w:r>
-      <w:r>
-        <w:rPr>
-          <w:highlight w:val="yellow"/>
-        </w:rPr>
-        <w:t>Ver como notificamos (correo</w:t>
-      </w:r>
-      <w:proofErr w:type="gramStart"/>
-      <w:r>
-        <w:rPr>
-          <w:highlight w:val="yellow"/>
-        </w:rPr>
-        <w:t>?</w:t>
-      </w:r>
-      <w:proofErr w:type="gramEnd"/>
-      <w:r>
-        <w:rPr>
-          <w:highlight w:val="yellow"/>
-        </w:rPr>
-        <w:t>)</w:t>
+      <w:bookmarkStart w:id="9" w:name="_Toc480908049"/>
+      <w:r>
+        <w:rPr>
+          <w:b/>
+          <w:color w:val="FF0000"/>
+        </w:rPr>
+        <w:t>RNF-3 Protección de datos</w:t>
+      </w:r>
+      <w:r>
+        <w:rPr>
+          <w:b/>
+          <w:color w:val="FF0000"/>
+        </w:rPr>
+        <w:t xml:space="preserve"> personales</w:t>
+      </w:r>
+      <w:r>
+        <w:rPr>
+          <w:b/>
+          <w:color w:val="FF0000"/>
+        </w:rPr>
+        <w:t xml:space="preserve"> (Actualizar)</w:t>
+      </w:r>
+    </w:p>
+    <w:p>
+      <w:pPr>
+        <w:pStyle w:val="Prrafodelista"/>
+      </w:pPr>
+      <w:r>
+        <w:t>Se cumplirá con la Ley Nro. 18.331 referente a la protección de datos personales.</w:t>
       </w:r>
     </w:p>
     <w:p>
@@ -6596,178 +7002,7 @@
           <w:ilvl w:val="0"/>
           <w:numId w:val="17"/>
         </w:numPr>
-        <w:rPr>
-          <w:b/>
-        </w:rPr>
-      </w:pPr>
-      <w:r>
-        <w:rPr>
-          <w:b/>
-        </w:rPr>
-        <w:t>RF-22.1</w:t>
-      </w:r>
-      <w:r>
-        <w:rPr>
-          <w:b/>
-        </w:rPr>
-        <w:t xml:space="preserve"> </w:t>
-      </w:r>
-      <w:r>
-        <w:rPr>
-          <w:b/>
-        </w:rPr>
-        <w:t>Identificar mejor oferta de la publicación</w:t>
-      </w:r>
-      <w:r>
-        <w:rPr>
-          <w:b/>
-        </w:rPr>
-        <w:t xml:space="preserve"> hasta el momento</w:t>
-      </w:r>
-    </w:p>
-    <w:p>
-      <w:pPr>
-        <w:pStyle w:val="Prrafodelista"/>
-      </w:pPr>
-      <w:r>
-        <w:t xml:space="preserve">El usuario cliente, dueño de la publicación de oferta laboral, podrá destacar la oferta laboral que le parezca mejor hasta el momento. </w:t>
-      </w:r>
-      <w:r>
-        <w:rPr>
-          <w:highlight w:val="yellow"/>
-        </w:rPr>
-        <w:t>(Destacada… Va ganando…  algo así)</w:t>
-      </w:r>
-    </w:p>
-    <w:p>
-      <w:pPr>
-        <w:rPr>
-          <w:b/>
-          <w:u w:val="single"/>
-        </w:rPr>
-      </w:pPr>
-      <w:r>
-        <w:rPr>
-          <w:b/>
-          <w:u w:val="single"/>
-        </w:rPr>
-        <w:t>Requerimientos</w:t>
-      </w:r>
-      <w:r>
-        <w:rPr>
-          <w:b/>
-          <w:u w:val="single"/>
-        </w:rPr>
-        <w:t xml:space="preserve"> no</w:t>
-      </w:r>
-      <w:r>
-        <w:rPr>
-          <w:b/>
-          <w:u w:val="single"/>
-        </w:rPr>
-        <w:t xml:space="preserve"> funcionales</w:t>
-      </w:r>
-    </w:p>
-    <w:p>
-      <w:pPr>
-        <w:pStyle w:val="Prrafodelista"/>
-        <w:numPr>
-          <w:ilvl w:val="0"/>
-          <w:numId w:val="17"/>
-        </w:numPr>
-        <w:rPr>
-          <w:b/>
-        </w:rPr>
-      </w:pPr>
-      <w:r>
-        <w:rPr>
-          <w:b/>
-        </w:rPr>
-        <w:t>RNF-1</w:t>
-      </w:r>
-      <w:r>
-        <w:rPr>
-          <w:b/>
-        </w:rPr>
-        <w:t xml:space="preserve"> </w:t>
-      </w:r>
-      <w:r>
-        <w:rPr>
-          <w:b/>
-        </w:rPr>
-        <w:t>Plazo de entrega</w:t>
-      </w:r>
-    </w:p>
-    <w:p>
-      <w:pPr>
-        <w:pStyle w:val="Prrafodelista"/>
-      </w:pPr>
-      <w:r>
-        <w:rPr>
-          <w:highlight w:val="yellow"/>
-        </w:rPr>
-        <w:t>Detallar plazo de entrega del proyecto</w:t>
-      </w:r>
-    </w:p>
-    <w:p>
-      <w:pPr>
-        <w:pStyle w:val="Prrafodelista"/>
-        <w:numPr>
-          <w:ilvl w:val="0"/>
-          <w:numId w:val="17"/>
-        </w:numPr>
-        <w:rPr>
-          <w:b/>
-        </w:rPr>
-      </w:pPr>
-      <w:r>
-        <w:rPr>
-          <w:b/>
-        </w:rPr>
-        <w:t>RNF-2</w:t>
-      </w:r>
-      <w:r>
-        <w:rPr>
-          <w:b/>
-        </w:rPr>
-        <w:t xml:space="preserve"> </w:t>
-      </w:r>
-      <w:r>
-        <w:rPr>
-          <w:b/>
-        </w:rPr>
-        <w:t>Estándares de documentación</w:t>
-      </w:r>
-    </w:p>
-    <w:p>
-      <w:pPr>
-        <w:pStyle w:val="Prrafodelista"/>
-      </w:pPr>
-      <w:r>
-        <w:rPr>
-          <w:highlight w:val="yellow"/>
-        </w:rPr>
-        <w:t>Detallar estándares de documentación (302, 303, 304, 306)</w:t>
-      </w:r>
-    </w:p>
-    <w:p>
-      <w:pPr>
-        <w:pStyle w:val="Prrafodelista"/>
-        <w:numPr>
-          <w:ilvl w:val="0"/>
-          <w:numId w:val="17"/>
-        </w:numPr>
-        <w:rPr>
-          <w:highlight w:val="yellow"/>
-        </w:rPr>
-      </w:pPr>
-      <w:r>
-        <w:rPr>
-          <w:highlight w:val="yellow"/>
-        </w:rPr>
-        <w:t>Ver tema de protección de datos</w:t>
-      </w:r>
-      <w:bookmarkStart w:id="10" w:name="_Toc480908049"/>
+      </w:pPr>
       <w:r>
         <w:rPr>
           <w:highlight w:val="yellow"/>
@@ -6789,7 +7024,7 @@
         <w:lastRenderedPageBreak/>
         <w:t>Descripción del entorno</w:t>
       </w:r>
-      <w:bookmarkEnd w:id="10"/>
+      <w:bookmarkEnd w:id="9"/>
       <w:r>
         <w:rPr>
           <w:highlight w:val="yellow"/>
@@ -6807,7 +7042,7 @@
         <w:rPr>
           <w:highlight w:val="yellow"/>
         </w:rPr>
-        <w:t>CAPAZ QUE CONVIENE HACER PROTOTIPO DE INTERFAZ DE USUARIO, PARA TENER IDEA DE FUNCIONALIDADES Y MOSTRAR A GRUOPOS FOCOS</w:t>
+        <w:t>MER</w:t>
       </w:r>
     </w:p>
     <w:p>
@@ -6849,12 +7084,12 @@
       <w:pPr>
         <w:pStyle w:val="Titulo1Numerado"/>
       </w:pPr>
-      <w:bookmarkStart w:id="11" w:name="_Toc480908050"/>
+      <w:bookmarkStart w:id="10" w:name="_Toc480908050"/>
       <w:r>
         <w:lastRenderedPageBreak/>
         <w:t>Alcance y limitaciones</w:t>
       </w:r>
-      <w:bookmarkEnd w:id="11"/>
+      <w:bookmarkEnd w:id="10"/>
     </w:p>
     <w:p>
       <w:pPr>
@@ -6862,122 +7097,52 @@
         <w:jc w:val="left"/>
       </w:pPr>
       <w:r>
-        <w:rPr>
-          <w:highlight w:val="yellow"/>
-        </w:rPr>
-        <w:t>FALTA DEFINIR CLARAMENTE LOS REQUERIMIENTO Y SU ESTIMACIÓN DE TIEMPOS</w:t>
-      </w:r>
-      <w:r>
-        <w:rPr>
-          <w:highlight w:val="yellow"/>
-        </w:rPr>
-        <w:t>, EN BASE A ESO HABRÁ OTRAS CONSIDERACIONES</w:t>
-      </w:r>
-      <w:r>
-        <w:rPr>
-          <w:highlight w:val="yellow"/>
-        </w:rPr>
+        <w:t>Se pretende realizar un sistema web que cumpla con todos los requerimientos anteriormente detallados.</w:t>
+      </w:r>
+      <w:r>
+        <w:t xml:space="preserve"> </w:t>
+      </w:r>
+      <w:r>
+        <w:t>Inicialmente</w:t>
+      </w:r>
+      <w:r>
+        <w:t xml:space="preserve"> se pensó en hacer un sistema web y una aplicación </w:t>
+      </w:r>
+      <w:proofErr w:type="spellStart"/>
+      <w:r>
+        <w:t>mobile</w:t>
+      </w:r>
+      <w:proofErr w:type="spellEnd"/>
+      <w:r>
+        <w:t xml:space="preserve">, dado que </w:t>
+      </w:r>
+      <w:r>
+        <w:t>pensamos en</w:t>
+      </w:r>
+      <w:r>
+        <w:t xml:space="preserve"> investigar una tecnología nueva</w:t>
+      </w:r>
+      <w:r>
+        <w:t xml:space="preserve"> para el equipo de desarrollo, como los es Angular 4</w:t>
+      </w:r>
+      <w:r>
+        <w:t>; contamos con diversas alternativas de desarrollo que se detallarán a continuación</w:t>
+      </w:r>
+      <w:r>
         <w:t>.</w:t>
       </w:r>
     </w:p>
     <w:p>
       <w:pPr>
-        <w:spacing w:after="200" w:line="276" w:lineRule="auto"/>
-        <w:jc w:val="left"/>
-      </w:pPr>
-      <w:r>
-        <w:t>Se pretende realizar un sistema web que cumpla con todos los requerimientos anteriormente detallados.</w:t>
-      </w:r>
+        <w:pStyle w:val="Titulo1Numerado"/>
+      </w:pPr>
+      <w:bookmarkStart w:id="11" w:name="_Toc480908051"/>
+      <w:r>
+        <w:t>Estudio de alternativas</w:t>
+      </w:r>
+      <w:bookmarkEnd w:id="11"/>
       <w:r>
         <w:t xml:space="preserve"> </w:t>
-      </w:r>
-      <w:r>
-        <w:rPr>
-          <w:highlight w:val="yellow"/>
-        </w:rPr>
-        <w:t>VER TEMA DE MOBILE (TIEMPO)</w:t>
-      </w:r>
-      <w:r>
-        <w:t xml:space="preserve"> </w:t>
-      </w:r>
-      <w:r>
-        <w:t>Inicialmente</w:t>
-      </w:r>
-      <w:r>
-        <w:t xml:space="preserve"> se pensó en hacer un sistema web y una aplicación </w:t>
-      </w:r>
-      <w:proofErr w:type="spellStart"/>
-      <w:r>
-        <w:t>mobile</w:t>
-      </w:r>
-      <w:proofErr w:type="spellEnd"/>
-      <w:r>
-        <w:t>, dado que debemos investigar una tecnología nueva, como los es Angular 2 para el equipo de desarrollo, optamos por hacer un sistema web adaptable a todo tipo de dispositivo.</w:t>
-      </w:r>
-      <w:r>
-        <w:t xml:space="preserve"> </w:t>
-      </w:r>
-      <w:r>
-        <w:t xml:space="preserve">Si en el correr del desarrollo vemos que cabe la posibilidad de integrar la aplicación </w:t>
-      </w:r>
-      <w:proofErr w:type="spellStart"/>
-      <w:r>
-        <w:t>mobile</w:t>
-      </w:r>
-      <w:proofErr w:type="spellEnd"/>
-      <w:r>
-        <w:t xml:space="preserve"> al proyecto se hará, inicialmente no está dentro de la planificación</w:t>
-      </w:r>
-      <w:r>
-        <w:t xml:space="preserve">. </w:t>
-      </w:r>
-      <w:r>
-        <w:t>Por otra parte e</w:t>
-      </w:r>
-      <w:r>
-        <w:t>n caso de no poder cumplir con algún requerimiento por cuestiones de tiempo</w:t>
-      </w:r>
-      <w:r>
-        <w:t xml:space="preserve">, se dejarán de lado los requerimientos de menor relevancia. Esto </w:t>
-      </w:r>
-      <w:r>
-        <w:rPr>
-          <w:highlight w:val="yellow"/>
-        </w:rPr>
-        <w:t>se detallará como posibles riesgos</w:t>
-      </w:r>
-      <w:r>
-        <w:t xml:space="preserve"> </w:t>
-      </w:r>
-      <w:r>
-        <w:rPr>
-          <w:highlight w:val="yellow"/>
-        </w:rPr>
-        <w:t>VER QUE SE DETALLE EN RIESGOS</w:t>
-      </w:r>
-      <w:r>
-        <w:t xml:space="preserve"> en el proyecto y se dará detalle de cómo se procederá y que requerimientos serán los descartados en caso que se presente la situación.</w:t>
-      </w:r>
-    </w:p>
-    <w:p>
-      <w:pPr>
-        <w:pStyle w:val="Titulo1Numerado"/>
-      </w:pPr>
-      <w:bookmarkStart w:id="12" w:name="_Toc480908051"/>
-      <w:r>
-        <w:t>Estudio de alternativas</w:t>
-      </w:r>
-      <w:bookmarkEnd w:id="12"/>
-      <w:r>
-        <w:t xml:space="preserve"> </w:t>
-      </w:r>
-    </w:p>
-    <w:p>
-      <w:r>
-        <w:rPr>
-          <w:highlight w:val="yellow"/>
-        </w:rPr>
-        <w:t>VER TEMA DE LAS HERRAMIENTAS COMO ALTERNATIVAS TAMBIEN</w:t>
       </w:r>
     </w:p>
     <w:p>
@@ -7023,21 +7188,10 @@
         <w:t xml:space="preserve">Previo a la finalización del Anteproyecto, con el fin de buscar las herramientas que se adecuen mejor al proyecto, se investigó Angular </w:t>
       </w:r>
       <w:r>
-        <w:rPr>
-          <w:highlight w:val="yellow"/>
-        </w:rPr>
-        <w:t>2</w:t>
-      </w:r>
-      <w:r>
-        <w:t xml:space="preserve"> como opción para el Front-</w:t>
-      </w:r>
-      <w:proofErr w:type="spellStart"/>
-      <w:r>
-        <w:t>end</w:t>
-      </w:r>
-      <w:proofErr w:type="spellEnd"/>
-      <w:r>
-        <w:t>. Esto se debió a recomendaciones por parte de gente con experiencia en el tema.</w:t>
+        <w:t>4</w:t>
+      </w:r>
+      <w:r>
+        <w:t xml:space="preserve"> como opción para el Front-end. Esto se debió a recomendaciones por parte de gente con experiencia en el tema.</w:t>
       </w:r>
     </w:p>
     <w:p>
@@ -7048,7 +7202,7 @@
           <w:numId w:val="1"/>
         </w:numPr>
       </w:pPr>
-      <w:bookmarkStart w:id="13" w:name="_Toc480908052"/>
+      <w:bookmarkStart w:id="12" w:name="_Toc480908052"/>
       <w:r>
         <w:t xml:space="preserve">Alternativa 1 </w:t>
       </w:r>
@@ -7066,7 +7220,7 @@
       <w:r>
         <w:t xml:space="preserve"> y aplicación Mobile)</w:t>
       </w:r>
-      <w:bookmarkEnd w:id="13"/>
+      <w:bookmarkEnd w:id="12"/>
     </w:p>
     <w:p>
       <w:r>
@@ -7103,11 +7257,11 @@
           <w:numId w:val="1"/>
         </w:numPr>
       </w:pPr>
-      <w:bookmarkStart w:id="14" w:name="_Toc480908053"/>
+      <w:bookmarkStart w:id="13" w:name="_Toc480908053"/>
       <w:r>
         <w:t>Arquitectura</w:t>
       </w:r>
-      <w:bookmarkEnd w:id="14"/>
+      <w:bookmarkEnd w:id="13"/>
     </w:p>
     <w:p>
       <w:r>
@@ -7147,15 +7301,7 @@
         </w:numPr>
       </w:pPr>
       <w:r>
-        <w:t>Como lenguaje de programación del Back-</w:t>
-      </w:r>
-      <w:proofErr w:type="spellStart"/>
-      <w:r>
-        <w:t>end</w:t>
-      </w:r>
-      <w:proofErr w:type="spellEnd"/>
-      <w:r>
-        <w:t xml:space="preserve"> se utilizará C#.</w:t>
+        <w:t>Como lenguaje de programación del Back-end se utilizará C#.</w:t>
       </w:r>
     </w:p>
     <w:p>
@@ -7167,16 +7313,7 @@
         </w:numPr>
       </w:pPr>
       <w:r>
-        <w:lastRenderedPageBreak/>
-        <w:t>Para el Front-</w:t>
-      </w:r>
-      <w:proofErr w:type="spellStart"/>
-      <w:r>
-        <w:t>end</w:t>
-      </w:r>
-      <w:proofErr w:type="spellEnd"/>
-      <w:r>
-        <w:t xml:space="preserve"> se ha decidido utilizar en la alternativa HTML5, CSS, </w:t>
+        <w:t xml:space="preserve">Para el Front-end se ha decidido utilizar en la alternativa HTML5, CSS, </w:t>
       </w:r>
       <w:proofErr w:type="spellStart"/>
       <w:r>
@@ -7274,28 +7411,32 @@
           <w:ilvl w:val="0"/>
           <w:numId w:val="14"/>
         </w:numPr>
-        <w:rPr>
-          <w:highlight w:val="yellow"/>
-        </w:rPr>
-      </w:pPr>
-      <w:r>
-        <w:rPr>
-          <w:highlight w:val="yellow"/>
-        </w:rPr>
-        <w:t xml:space="preserve">Ver detalle de alojamiento de la aplicación </w:t>
+      </w:pPr>
+      <w:r>
+        <w:t xml:space="preserve">Se subirá la aplicación </w:t>
       </w:r>
       <w:proofErr w:type="spellStart"/>
       <w:r>
-        <w:rPr>
-          <w:highlight w:val="yellow"/>
-        </w:rPr>
         <w:t>mobile</w:t>
       </w:r>
       <w:proofErr w:type="spellEnd"/>
       <w:r>
-        <w:rPr>
-          <w:highlight w:val="yellow"/>
-        </w:rPr>
+        <w:t xml:space="preserve"> al </w:t>
+      </w:r>
+      <w:proofErr w:type="spellStart"/>
+      <w:r>
+        <w:t>PlayStore</w:t>
+      </w:r>
+      <w:proofErr w:type="spellEnd"/>
+      <w:r>
+        <w:t xml:space="preserve"> y al </w:t>
+      </w:r>
+      <w:proofErr w:type="spellStart"/>
+      <w:r>
+        <w:t>AppStore</w:t>
+      </w:r>
+      <w:proofErr w:type="spellEnd"/>
+      <w:r>
         <w:t>.</w:t>
       </w:r>
     </w:p>
@@ -7308,39 +7449,59 @@
         </w:numPr>
       </w:pPr>
       <w:r>
-        <w:t xml:space="preserve">Se utilizará como IDE de desarrollo Visual Studio 2015 para la parte Web y </w:t>
-      </w:r>
+        <w:t>Se utilizará como IDE de desarrollo Visual</w:t>
+      </w:r>
+      <w:r>
+        <w:t xml:space="preserve"> Studio 2015 para la parte Web e Intel XDK</w:t>
+      </w:r>
+      <w:r>
+        <w:rPr>
+          <w:rStyle w:val="apple-converted-space"/>
+          <w:rFonts w:ascii="Arial" w:hAnsi="Arial" w:cs="Arial"/>
+          <w:color w:val="222222"/>
+          <w:shd w:val="clear" w:color="auto" w:fill="FFFFFF"/>
+        </w:rPr>
+        <w:t> </w:t>
+      </w:r>
+      <w:r>
+        <w:t xml:space="preserve">como IDE de desarrollo para la parte </w:t>
+      </w:r>
+      <w:proofErr w:type="spellStart"/>
+      <w:r>
+        <w:t>mobile</w:t>
+      </w:r>
+      <w:proofErr w:type="spellEnd"/>
+      <w:r>
+        <w:t>.</w:t>
+      </w:r>
+    </w:p>
+    <w:p>
       <w:r>
         <w:rPr>
           <w:highlight w:val="yellow"/>
         </w:rPr>
-        <w:t>XDK</w:t>
-      </w:r>
-      <w:r>
-        <w:t xml:space="preserve"> como IDE de desarrollo para la parte </w:t>
+        <w:t xml:space="preserve">FALTA </w:t>
+      </w:r>
+      <w:r>
+        <w:rPr>
+          <w:highlight w:val="yellow"/>
+        </w:rPr>
+        <w:t>DIAGRAMA</w:t>
+      </w:r>
+      <w:r>
+        <w:rPr>
+          <w:highlight w:val="yellow"/>
+        </w:rPr>
+        <w:t xml:space="preserve"> – Ver el de </w:t>
       </w:r>
       <w:proofErr w:type="spellStart"/>
       <w:r>
-        <w:t>mobile</w:t>
+        <w:rPr>
+          <w:highlight w:val="yellow"/>
+        </w:rPr>
+        <w:t>MultiServ</w:t>
       </w:r>
       <w:proofErr w:type="spellEnd"/>
-      <w:r>
-        <w:t xml:space="preserve">. </w:t>
-      </w:r>
-      <w:r>
-        <w:rPr>
-          <w:highlight w:val="yellow"/>
-        </w:rPr>
-        <w:t>CHEQUEAR</w:t>
-      </w:r>
-    </w:p>
-    <w:p>
-      <w:r>
-        <w:rPr>
-          <w:highlight w:val="yellow"/>
-        </w:rPr>
-        <w:t>FALTA DIAGRAMA</w:t>
-      </w:r>
     </w:p>
     <w:p>
       <w:pPr>
@@ -7350,11 +7511,11 @@
           <w:numId w:val="1"/>
         </w:numPr>
       </w:pPr>
-      <w:bookmarkStart w:id="15" w:name="_Toc480908054"/>
+      <w:bookmarkStart w:id="14" w:name="_Toc480908054"/>
       <w:r>
         <w:t>Particularidades</w:t>
       </w:r>
-      <w:bookmarkEnd w:id="15"/>
+      <w:bookmarkEnd w:id="14"/>
     </w:p>
     <w:p>
       <w:r>
@@ -7372,11 +7533,12 @@
           <w:numId w:val="1"/>
         </w:numPr>
       </w:pPr>
-      <w:bookmarkStart w:id="16" w:name="_Toc480908055"/>
-      <w:r>
+      <w:bookmarkStart w:id="15" w:name="_Toc480908055"/>
+      <w:r>
+        <w:lastRenderedPageBreak/>
         <w:t>Análisis de factibilidad</w:t>
       </w:r>
-      <w:bookmarkEnd w:id="16"/>
+      <w:bookmarkEnd w:id="15"/>
       <w:r>
         <w:t xml:space="preserve"> </w:t>
       </w:r>
@@ -7400,11 +7562,11 @@
           <w:numId w:val="15"/>
         </w:numPr>
       </w:pPr>
-      <w:bookmarkStart w:id="17" w:name="_Toc480908056"/>
+      <w:bookmarkStart w:id="16" w:name="_Toc480908056"/>
       <w:r>
         <w:t>Operativa</w:t>
       </w:r>
-      <w:bookmarkEnd w:id="17"/>
+      <w:bookmarkEnd w:id="16"/>
     </w:p>
     <w:p>
       <w:r>
@@ -7491,11 +7653,11 @@
           <w:numId w:val="15"/>
         </w:numPr>
       </w:pPr>
-      <w:bookmarkStart w:id="18" w:name="_Toc480908057"/>
+      <w:bookmarkStart w:id="17" w:name="_Toc480908057"/>
       <w:r>
         <w:t>Técnica</w:t>
       </w:r>
-      <w:bookmarkEnd w:id="18"/>
+      <w:bookmarkEnd w:id="17"/>
     </w:p>
     <w:p>
       <w:r>
@@ -7513,11 +7675,11 @@
           <w:numId w:val="15"/>
         </w:numPr>
       </w:pPr>
-      <w:bookmarkStart w:id="19" w:name="_Toc480908058"/>
+      <w:bookmarkStart w:id="18" w:name="_Toc480908058"/>
       <w:r>
         <w:t>Legal</w:t>
       </w:r>
-      <w:bookmarkEnd w:id="19"/>
+      <w:bookmarkEnd w:id="18"/>
       <w:r>
         <w:t xml:space="preserve"> </w:t>
       </w:r>
@@ -7536,11 +7698,7 @@
         <w:t>,</w:t>
       </w:r>
       <w:r>
-        <w:t xml:space="preserve"> los usuarios al momento de registrarse aceptarán que su información será proporcionada a </w:t>
-      </w:r>
-      <w:r>
-        <w:lastRenderedPageBreak/>
-        <w:t xml:space="preserve">los otros usuarios registrados en el sistema, con </w:t>
+        <w:t xml:space="preserve"> los usuarios al momento de registrarse aceptarán que su información será proporcionada a los otros usuarios registrados en el sistema, con </w:t>
       </w:r>
       <w:r>
         <w:t>la finalidad</w:t>
@@ -7563,13 +7721,10 @@
     </w:p>
     <w:p>
       <w:r>
-        <w:t xml:space="preserve">Respecto a las herramientas a utilizar, por el momento contamos con las licencias académicas para su utilización. Para la puesta en marcha del sistema se deberá obtener las licencias </w:t>
-      </w:r>
-      <w:r>
-        <w:t>correspondientes</w:t>
-      </w:r>
-      <w:r>
-        <w:t>.</w:t>
+        <w:t xml:space="preserve">Respecto a las herramientas a utilizar, por el momento contamos con las licencias </w:t>
+      </w:r>
+      <w:r>
+        <w:t>académicas para su utilización.</w:t>
       </w:r>
     </w:p>
     <w:p>
@@ -7580,11 +7735,11 @@
           <w:numId w:val="15"/>
         </w:numPr>
       </w:pPr>
-      <w:bookmarkStart w:id="20" w:name="_Toc480908059"/>
+      <w:bookmarkStart w:id="19" w:name="_Toc480908059"/>
       <w:r>
         <w:t>Económica</w:t>
       </w:r>
-      <w:bookmarkEnd w:id="20"/>
+      <w:bookmarkEnd w:id="19"/>
       <w:r>
         <w:t xml:space="preserve"> </w:t>
       </w:r>
@@ -7605,7 +7760,6 @@
       <w:r>
         <w:t xml:space="preserve">ontamos con las licencias académicas de las herramientas a utilizar. Respecto al </w:t>
       </w:r>
-      <w:proofErr w:type="spellStart"/>
       <w:r>
         <w:rPr>
           <w:i/>
@@ -7613,7 +7767,6 @@
         </w:rPr>
         <w:t>Hosting</w:t>
       </w:r>
-      <w:proofErr w:type="spellEnd"/>
       <w:r>
         <w:rPr>
           <w:i/>
@@ -7667,11 +7820,12 @@
           <w:numId w:val="15"/>
         </w:numPr>
       </w:pPr>
-      <w:bookmarkStart w:id="21" w:name="_Toc480908060"/>
-      <w:r>
+      <w:bookmarkStart w:id="20" w:name="_Toc480908060"/>
+      <w:r>
+        <w:lastRenderedPageBreak/>
         <w:t>Estimación de esfuerzos</w:t>
       </w:r>
-      <w:bookmarkEnd w:id="21"/>
+      <w:bookmarkEnd w:id="20"/>
       <w:r>
         <w:t xml:space="preserve">  </w:t>
       </w:r>
@@ -7693,7 +7847,7 @@
           <w:numId w:val="1"/>
         </w:numPr>
       </w:pPr>
-      <w:bookmarkStart w:id="22" w:name="_Toc480908061"/>
+      <w:bookmarkStart w:id="21" w:name="_Toc480908061"/>
       <w:r>
         <w:t xml:space="preserve">Alternativa 2 </w:t>
       </w:r>
@@ -7708,7 +7862,7 @@
       <w:r>
         <w:t>)</w:t>
       </w:r>
-      <w:bookmarkEnd w:id="22"/>
+      <w:bookmarkEnd w:id="21"/>
     </w:p>
     <w:p>
       <w:r>
@@ -7721,33 +7875,30 @@
         <w:t xml:space="preserve">se investigó en paralelo al Anteproyecto, la posibilidad de utilizar Angular </w:t>
       </w:r>
       <w:r>
-        <w:rPr>
-          <w:highlight w:val="yellow"/>
-        </w:rPr>
-        <w:t>2</w:t>
-      </w:r>
-      <w:r>
-        <w:t xml:space="preserve"> para el Front-</w:t>
+        <w:t>4</w:t>
+      </w:r>
+      <w:r>
+        <w:t xml:space="preserve"> para el Front-end. Esto </w:t>
+      </w:r>
+      <w:r>
+        <w:t>se debe a recomendaciones de gente con experiencia en el tema. Vemos que Angular tiene un crec</w:t>
+      </w:r>
+      <w:r>
+        <w:t>imiento importante en el mercado</w:t>
+      </w:r>
+      <w:r>
+        <w:t>.</w:t>
+      </w:r>
+      <w:r>
+        <w:t xml:space="preserve"> Dado que el equipo no tiene experiencia con dicha tecnología, opta por descartar la parte </w:t>
       </w:r>
       <w:proofErr w:type="spellStart"/>
       <w:r>
-        <w:t>end</w:t>
+        <w:t>mobile</w:t>
       </w:r>
       <w:proofErr w:type="spellEnd"/>
       <w:r>
-        <w:t xml:space="preserve">. Esto </w:t>
-      </w:r>
-      <w:r>
-        <w:t>se debe a recomendaciones de gente con experiencia en el tema. Vemos que Angular tiene un crec</w:t>
-      </w:r>
-      <w:r>
-        <w:t>imiento importante en el mercado</w:t>
-      </w:r>
-      <w:r>
-        <w:t>.</w:t>
-      </w:r>
-      <w:r>
-        <w:t xml:space="preserve"> Dado que el equipo no tiene experiencia con dicha tecnología, opta por descartar la parte </w:t>
+        <w:t xml:space="preserve"> por cuestiones de tiempo en el aprendizaje. De igual manera que para la alternativa 1, el sistema dejará en marcha los servicios webs que podrán ser consumidos por una aplicación </w:t>
       </w:r>
       <w:proofErr w:type="spellStart"/>
       <w:r>
@@ -7755,33 +7906,7 @@
       </w:r>
       <w:proofErr w:type="spellEnd"/>
       <w:r>
-        <w:t xml:space="preserve"> por cuestiones de tiempo en el aprendizaje. De igual manera que para la alternativa 1, el sistema dejará en marcha los servicios webs que podrán ser consumidos por una aplicación </w:t>
-      </w:r>
-      <w:proofErr w:type="spellStart"/>
-      <w:r>
-        <w:t>mobile</w:t>
-      </w:r>
-      <w:proofErr w:type="spellEnd"/>
-      <w:r>
         <w:t xml:space="preserve"> en futuro.</w:t>
-      </w:r>
-      <w:r>
-        <w:rPr>
-          <w:highlight w:val="yellow"/>
-        </w:rPr>
-        <w:t xml:space="preserve"> VER SI SE PUEDE </w:t>
-      </w:r>
-      <w:r>
-        <w:rPr>
-          <w:highlight w:val="yellow"/>
-        </w:rPr>
-        <w:t>HACER</w:t>
-      </w:r>
-      <w:r>
-        <w:rPr>
-          <w:highlight w:val="yellow"/>
-        </w:rPr>
-        <w:t xml:space="preserve"> SI DAN LOS TIEMPOS PARA LA PARTE MOBILE</w:t>
       </w:r>
     </w:p>
     <w:p>
@@ -7792,11 +7917,11 @@
           <w:numId w:val="1"/>
         </w:numPr>
       </w:pPr>
-      <w:bookmarkStart w:id="23" w:name="_Toc480908062"/>
+      <w:bookmarkStart w:id="22" w:name="_Toc480908062"/>
       <w:r>
         <w:t>Arquitectura</w:t>
       </w:r>
-      <w:bookmarkEnd w:id="23"/>
+      <w:bookmarkEnd w:id="22"/>
     </w:p>
     <w:p>
       <w:pPr>
@@ -7831,15 +7956,7 @@
         </w:numPr>
       </w:pPr>
       <w:r>
-        <w:t>Como lenguaje de programación del Back-</w:t>
-      </w:r>
-      <w:proofErr w:type="spellStart"/>
-      <w:r>
-        <w:t>end</w:t>
-      </w:r>
-      <w:proofErr w:type="spellEnd"/>
-      <w:r>
-        <w:t xml:space="preserve"> se utilizará C#.</w:t>
+        <w:t>Como lenguaje de programación del Back-end se utilizará C#.</w:t>
       </w:r>
     </w:p>
     <w:p>
@@ -7851,15 +7968,7 @@
         </w:numPr>
       </w:pPr>
       <w:r>
-        <w:t>Para el Front-</w:t>
-      </w:r>
-      <w:proofErr w:type="spellStart"/>
-      <w:r>
-        <w:t>end</w:t>
-      </w:r>
-      <w:proofErr w:type="spellEnd"/>
-      <w:r>
-        <w:t xml:space="preserve"> Angular 2.</w:t>
+        <w:t>Para el Front-end Angular 2.</w:t>
       </w:r>
     </w:p>
     <w:p>
@@ -7890,8 +7999,22 @@
         <w:rPr>
           <w:highlight w:val="yellow"/>
         </w:rPr>
-        <w:t>FALTA DIAGRAMA</w:t>
-      </w:r>
+        <w:t xml:space="preserve">FALTA </w:t>
+      </w:r>
+      <w:r>
+        <w:rPr>
+          <w:highlight w:val="yellow"/>
+        </w:rPr>
+        <w:t xml:space="preserve">DIAGRAMA – Ver el de </w:t>
+      </w:r>
+      <w:proofErr w:type="spellStart"/>
+      <w:r>
+        <w:rPr>
+          <w:highlight w:val="yellow"/>
+        </w:rPr>
+        <w:t>MultiServ</w:t>
+      </w:r>
+      <w:proofErr w:type="spellEnd"/>
     </w:p>
     <w:p>
       <w:pPr>
@@ -7901,12 +8024,11 @@
           <w:numId w:val="1"/>
         </w:numPr>
       </w:pPr>
-      <w:bookmarkStart w:id="24" w:name="_Toc480908063"/>
-      <w:r>
-        <w:lastRenderedPageBreak/>
+      <w:bookmarkStart w:id="23" w:name="_Toc480908063"/>
+      <w:r>
         <w:t>Particularidades</w:t>
       </w:r>
-      <w:bookmarkEnd w:id="24"/>
+      <w:bookmarkEnd w:id="23"/>
     </w:p>
     <w:p>
       <w:pPr>
@@ -7916,73 +8038,47 @@
           <w:numId w:val="1"/>
         </w:numPr>
       </w:pPr>
-      <w:bookmarkStart w:id="25" w:name="_Toc480908064"/>
+      <w:bookmarkStart w:id="24" w:name="_Toc480908064"/>
       <w:r>
         <w:t>Análisis de factibilidad</w:t>
       </w:r>
+      <w:bookmarkEnd w:id="24"/>
+      <w:r>
+        <w:t xml:space="preserve"> </w:t>
+      </w:r>
+    </w:p>
+    <w:p>
+      <w:r>
+        <w:t>No entraremos en detalle en dicho análisis, ya que es igual al análisis realizado en la alternativa 1</w:t>
+      </w:r>
+      <w:r>
+        <w:t>, la diferencia está en la utilización de Angular para el Front-end</w:t>
+      </w:r>
+      <w:r>
+        <w:t>.</w:t>
+      </w:r>
+      <w:r>
+        <w:t xml:space="preserve"> Para el usuario final visualmente no presentará notoria diferencia, para los programadores le dará una mejor terminación brindando un excelente orden al código y la posibilidad de adquirir conocimiento en una tecnología muy utilizada en el momento.</w:t>
+      </w:r>
+      <w:r>
+        <w:t xml:space="preserve"> </w:t>
+      </w:r>
+      <w:r>
+        <w:rPr>
+          <w:highlight w:val="yellow"/>
+        </w:rPr>
+        <w:t>VER SI ESTA BIEN</w:t>
+      </w:r>
+    </w:p>
+    <w:p>
+      <w:pPr>
+        <w:pStyle w:val="Titulo1Numerado"/>
+      </w:pPr>
+      <w:bookmarkStart w:id="25" w:name="_Toc480908065"/>
+      <w:r>
+        <w:t>Selección de alternativa</w:t>
+      </w:r>
       <w:bookmarkEnd w:id="25"/>
-      <w:r>
-        <w:t xml:space="preserve"> </w:t>
-      </w:r>
-    </w:p>
-    <w:p>
-      <w:r>
-        <w:t>No entraremos en detalle en dicho análisis, ya que es igual al análisis realizado en la alternativa 1</w:t>
-      </w:r>
-      <w:r>
-        <w:t>, la diferencia está en la utilización de Angular para el Front-</w:t>
-      </w:r>
-      <w:proofErr w:type="spellStart"/>
-      <w:r>
-        <w:t>end</w:t>
-      </w:r>
-      <w:proofErr w:type="spellEnd"/>
-      <w:r>
-        <w:t>.</w:t>
-      </w:r>
-      <w:r>
-        <w:t xml:space="preserve"> Para el usuario final visualmente no presentará notoria diferencia, para los programadores le dará una mejor terminación brindando un excelente orden al código y la posibilidad de adquirir conocimiento en una tecnología muy utilizada en el momento.</w:t>
-      </w:r>
-      <w:r>
-        <w:t xml:space="preserve"> </w:t>
-      </w:r>
-      <w:r>
-        <w:rPr>
-          <w:highlight w:val="yellow"/>
-        </w:rPr>
-        <w:t>VER SI ESTA BIEN</w:t>
-      </w:r>
-    </w:p>
-    <w:p>
-      <w:r>
-        <w:rPr>
-          <w:highlight w:val="yellow"/>
-        </w:rPr>
-        <w:t>VER XAMARIN.</w:t>
-      </w:r>
-      <w:r>
-        <w:rPr>
-          <w:highlight w:val="yellow"/>
-        </w:rPr>
-        <w:t>FORMS</w:t>
-      </w:r>
-      <w:r>
-        <w:rPr>
-          <w:highlight w:val="yellow"/>
-        </w:rPr>
-        <w:t xml:space="preserve"> COMO OTRA ALTERNATIVA PARA LA PARTE MOBILE</w:t>
-      </w:r>
-    </w:p>
-    <w:p/>
-    <w:p>
-      <w:pPr>
-        <w:pStyle w:val="Titulo1Numerado"/>
-      </w:pPr>
-      <w:bookmarkStart w:id="26" w:name="_Toc480908065"/>
-      <w:r>
-        <w:t>Selección de alternativa</w:t>
-      </w:r>
-      <w:bookmarkEnd w:id="26"/>
     </w:p>
     <w:p>
       <w:pPr>
@@ -8035,7 +8131,11 @@
       </w:r>
       <w:proofErr w:type="spellEnd"/>
       <w:r>
-        <w:t xml:space="preserve"> consumiendo los servicios webs realizados</w:t>
+        <w:t xml:space="preserve"> </w:t>
+      </w:r>
+      <w:r>
+        <w:lastRenderedPageBreak/>
+        <w:t>consumiendo los servicios webs realizados</w:t>
       </w:r>
       <w:r>
         <w:t>.</w:t>
@@ -8054,11 +8154,11 @@
       <w:pPr>
         <w:pStyle w:val="Titulo1Numerado"/>
       </w:pPr>
-      <w:bookmarkStart w:id="27" w:name="_Toc480908066"/>
+      <w:bookmarkStart w:id="26" w:name="_Toc480908066"/>
       <w:r>
         <w:t>Análisis de riesgo</w:t>
       </w:r>
-      <w:bookmarkEnd w:id="27"/>
+      <w:bookmarkEnd w:id="26"/>
     </w:p>
     <w:p>
       <w:r>
@@ -8570,16 +8670,9 @@
       <w:pPr>
         <w:spacing w:after="200" w:line="276" w:lineRule="auto"/>
         <w:jc w:val="left"/>
-        <w:rPr>
-          <w:b/>
-        </w:rPr>
-      </w:pPr>
-      <w:r>
-        <w:rPr>
-          <w:b/>
-          <w:highlight w:val="yellow"/>
-        </w:rPr>
-        <w:t>DEPENDE DE LAS ALTERNATIVAS Y LAS HERRAMIENTAS DEFINIDAS EN ELLAS</w:t>
+      </w:pPr>
+      <w:r>
+        <w:t>Por la inexperiencia con el manejo de Angular, el equipo de desarrollo podría presentar pérdidas de tiempo en la búsqueda de solución de problemas, o no encontrar la solución necesaria.</w:t>
       </w:r>
     </w:p>
     <w:p>
@@ -8594,18 +8687,17 @@
         <w:rPr>
           <w:b/>
         </w:rPr>
-        <w:t>Estrategia de minimización:</w:t>
+        <w:t>Plan de contingencia:</w:t>
       </w:r>
     </w:p>
     <w:p>
       <w:pPr>
         <w:spacing w:after="200" w:line="276" w:lineRule="auto"/>
         <w:jc w:val="left"/>
-        <w:rPr>
-          <w:b/>
-          <w:u w:val="single"/>
-        </w:rPr>
-      </w:pPr>
+      </w:pPr>
+      <w:r>
+        <w:t>En caso de que esto suceda, se podrá realizar el front-end con las herramientas planteadas en la alternativa 1.</w:t>
+      </w:r>
     </w:p>
     <w:p>
       <w:pPr>
@@ -8616,13 +8708,6 @@
           <w:u w:val="single"/>
         </w:rPr>
       </w:pPr>
-      <w:r>
-        <w:rPr>
-          <w:b/>
-          <w:u w:val="single"/>
-        </w:rPr>
-        <w:t xml:space="preserve">R-6 Deserción de uno de los integrantes del equipo de desarrollo </w:t>
-      </w:r>
     </w:p>
     <w:p>
       <w:pPr>
@@ -8630,57 +8715,64 @@
         <w:jc w:val="left"/>
         <w:rPr>
           <w:b/>
-        </w:rPr>
-      </w:pPr>
-      <w:r>
-        <w:rPr>
-          <w:b/>
-        </w:rPr>
-        <w:t>Descripción:</w:t>
+          <w:u w:val="single"/>
+        </w:rPr>
+      </w:pPr>
+      <w:r>
+        <w:rPr>
+          <w:b/>
+          <w:u w:val="single"/>
+        </w:rPr>
+        <w:t xml:space="preserve">R-6 Deserción de uno de los integrantes del equipo de desarrollo </w:t>
       </w:r>
     </w:p>
     <w:p>
       <w:pPr>
         <w:spacing w:after="200" w:line="276" w:lineRule="auto"/>
         <w:jc w:val="left"/>
-      </w:pPr>
-      <w:r>
-        <w:t>Por problemas personales algún integrante del equipo podría abandonar el proyecto.</w:t>
+        <w:rPr>
+          <w:b/>
+        </w:rPr>
+      </w:pPr>
+      <w:r>
+        <w:rPr>
+          <w:b/>
+        </w:rPr>
+        <w:t>Descripción:</w:t>
       </w:r>
     </w:p>
     <w:p>
       <w:pPr>
         <w:spacing w:after="200" w:line="276" w:lineRule="auto"/>
         <w:jc w:val="left"/>
-        <w:rPr>
-          <w:b/>
-        </w:rPr>
-      </w:pPr>
-      <w:r>
-        <w:rPr>
-          <w:b/>
-        </w:rPr>
-        <w:t>Plan de contingencia:</w:t>
+      </w:pPr>
+      <w:r>
+        <w:t>Por problemas personales algún integrante del equipo podría abandonar el proyecto.</w:t>
       </w:r>
     </w:p>
     <w:p>
       <w:pPr>
         <w:spacing w:after="200" w:line="276" w:lineRule="auto"/>
         <w:jc w:val="left"/>
-      </w:pPr>
-      <w:r>
-        <w:t>En caso de que esto suceda, se deberá evaluar la posibilidad de tener que recortar el proyecto. Se quitarán los requerimientos que sean menos relevantes con el fin de poder realizar un producto final al menos funcional.</w:t>
+        <w:rPr>
+          <w:b/>
+        </w:rPr>
+      </w:pPr>
+      <w:r>
+        <w:rPr>
+          <w:b/>
+        </w:rPr>
+        <w:t>Plan de contingencia:</w:t>
       </w:r>
     </w:p>
     <w:p>
       <w:pPr>
         <w:spacing w:after="200" w:line="276" w:lineRule="auto"/>
         <w:jc w:val="left"/>
-        <w:rPr>
-          <w:b/>
-          <w:u w:val="single"/>
-        </w:rPr>
-      </w:pPr>
+      </w:pPr>
+      <w:r>
+        <w:t>En caso de que esto suceda, se deberá evaluar la posibilidad de tener que recortar el proyecto. Se quitarán los requerimientos que sean menos relevantes con el fin de poder realizar un producto final al menos funcional.</w:t>
+      </w:r>
     </w:p>
     <w:p>
       <w:pPr>
@@ -8691,13 +8783,6 @@
           <w:u w:val="single"/>
         </w:rPr>
       </w:pPr>
-      <w:r>
-        <w:rPr>
-          <w:b/>
-          <w:u w:val="single"/>
-        </w:rPr>
-        <w:t>R-7 Enfermedad o incapacidad de trabajar por parte de los integrantes del equipo de desarrollo</w:t>
-      </w:r>
     </w:p>
     <w:p>
       <w:pPr>
@@ -8705,23 +8790,19 @@
         <w:jc w:val="left"/>
         <w:rPr>
           <w:b/>
-        </w:rPr>
-      </w:pPr>
-      <w:r>
-        <w:rPr>
-          <w:b/>
-        </w:rPr>
-        <w:t>Descripción:</w:t>
-      </w:r>
+          <w:u w:val="single"/>
+        </w:rPr>
+      </w:pPr>
     </w:p>
     <w:p>
       <w:pPr>
         <w:spacing w:after="200" w:line="276" w:lineRule="auto"/>
         <w:jc w:val="left"/>
-      </w:pPr>
-      <w:r>
-        <w:t>Por problemas de salud o trabajo, los integrantes del equipo pueden verse incapacitados de cumplir con las horas planificadas de trabajo.</w:t>
-      </w:r>
+        <w:rPr>
+          <w:b/>
+          <w:u w:val="single"/>
+        </w:rPr>
+      </w:pPr>
     </w:p>
     <w:p>
       <w:pPr>
@@ -8729,13 +8810,54 @@
         <w:jc w:val="left"/>
         <w:rPr>
           <w:b/>
-        </w:rPr>
-      </w:pPr>
-      <w:r>
-        <w:rPr>
-          <w:b/>
+          <w:u w:val="single"/>
+        </w:rPr>
+      </w:pPr>
+      <w:r>
+        <w:rPr>
+          <w:b/>
+          <w:u w:val="single"/>
         </w:rPr>
         <w:lastRenderedPageBreak/>
+        <w:t>R-7 Enfermedad o incapacidad de trabajar por parte de los integrantes del equipo de desarrollo</w:t>
+      </w:r>
+    </w:p>
+    <w:p>
+      <w:pPr>
+        <w:spacing w:after="200" w:line="276" w:lineRule="auto"/>
+        <w:jc w:val="left"/>
+        <w:rPr>
+          <w:b/>
+        </w:rPr>
+      </w:pPr>
+      <w:r>
+        <w:rPr>
+          <w:b/>
+        </w:rPr>
+        <w:t>Descripción:</w:t>
+      </w:r>
+    </w:p>
+    <w:p>
+      <w:pPr>
+        <w:spacing w:after="200" w:line="276" w:lineRule="auto"/>
+        <w:jc w:val="left"/>
+      </w:pPr>
+      <w:r>
+        <w:t>Por problemas de salud o trabajo, los integrantes del equipo pueden verse incapacitados de cumplir con las horas planificadas de trabajo.</w:t>
+      </w:r>
+    </w:p>
+    <w:p>
+      <w:pPr>
+        <w:spacing w:after="200" w:line="276" w:lineRule="auto"/>
+        <w:jc w:val="left"/>
+        <w:rPr>
+          <w:b/>
+        </w:rPr>
+      </w:pPr>
+      <w:r>
+        <w:rPr>
+          <w:b/>
+        </w:rPr>
         <w:t>Plan de contingencia</w:t>
       </w:r>
       <w:r>
@@ -8879,7 +9001,7 @@
           <w:szCs w:val="28"/>
         </w:rPr>
       </w:pPr>
-      <w:bookmarkStart w:id="28" w:name="_Toc480908067"/>
+      <w:bookmarkStart w:id="27" w:name="_Toc480908067"/>
       <w:r>
         <w:br w:type="page"/>
       </w:r>
@@ -8892,7 +9014,7 @@
         <w:lastRenderedPageBreak/>
         <w:t>Plan de proyecto</w:t>
       </w:r>
-      <w:bookmarkEnd w:id="28"/>
+      <w:bookmarkEnd w:id="27"/>
     </w:p>
     <w:p>
       <w:pPr>
@@ -8914,11 +9036,11 @@
           <w:numId w:val="1"/>
         </w:numPr>
       </w:pPr>
-      <w:bookmarkStart w:id="29" w:name="_Toc480908068"/>
+      <w:bookmarkStart w:id="28" w:name="_Toc480908068"/>
       <w:r>
         <w:t>Definición del proceso</w:t>
       </w:r>
-      <w:bookmarkEnd w:id="29"/>
+      <w:bookmarkEnd w:id="28"/>
     </w:p>
     <w:p>
       <w:pPr>
@@ -8928,24 +9050,15 @@
           <w:numId w:val="1"/>
         </w:numPr>
       </w:pPr>
-      <w:bookmarkStart w:id="30" w:name="_Toc480908069"/>
+      <w:bookmarkStart w:id="29" w:name="_Toc480908069"/>
       <w:r>
         <w:t>Metodología</w:t>
       </w:r>
-      <w:bookmarkEnd w:id="30"/>
+      <w:bookmarkEnd w:id="29"/>
     </w:p>
     <w:p>
       <w:r>
         <w:t>Se incorporarán al proyecto algunas buenas prácticas de la metodología ágil</w:t>
-      </w:r>
-      <w:r>
-        <w:t xml:space="preserve"> </w:t>
-      </w:r>
-      <w:r>
-        <w:rPr>
-          <w:highlight w:val="yellow"/>
-        </w:rPr>
-        <w:t>VER SI ES UNA METODOLOGIA O HAY QUE ACLARAR ALGO MAS</w:t>
       </w:r>
       <w:r>
         <w:t xml:space="preserve"> </w:t>
@@ -8975,11 +9088,11 @@
           <w:numId w:val="1"/>
         </w:numPr>
       </w:pPr>
-      <w:bookmarkStart w:id="31" w:name="_Toc480908070"/>
+      <w:bookmarkStart w:id="30" w:name="_Toc480908070"/>
       <w:r>
         <w:t>Ciclo de vida elegido</w:t>
       </w:r>
-      <w:bookmarkEnd w:id="31"/>
+      <w:bookmarkEnd w:id="30"/>
     </w:p>
     <w:p>
       <w:r>
@@ -9085,11 +9198,11 @@
           <w:numId w:val="1"/>
         </w:numPr>
       </w:pPr>
-      <w:bookmarkStart w:id="32" w:name="_Toc480908071"/>
+      <w:bookmarkStart w:id="31" w:name="_Toc480908071"/>
       <w:r>
         <w:t>Incremento o iteraciones definidas</w:t>
       </w:r>
-      <w:bookmarkEnd w:id="32"/>
+      <w:bookmarkEnd w:id="31"/>
     </w:p>
     <w:p>
       <w:r>
@@ -9108,17 +9221,17 @@
         <w:t xml:space="preserve"> aproximadamente. </w:t>
       </w:r>
       <w:r>
-        <w:t xml:space="preserve">Las iteraciones uno y dos serán dedicadas a la investigación y </w:t>
+        <w:t>Las iteraciones uno y dos serán dedicadas a la investigación y elaboración</w:t>
+      </w:r>
+      <w:r>
+        <w:t xml:space="preserve"> del A</w:t>
+      </w:r>
+      <w:r>
+        <w:t xml:space="preserve">nteproyecto, las restantes iteraciones serán dedicadas al desarrollo y </w:t>
       </w:r>
       <w:r>
         <w:lastRenderedPageBreak/>
-        <w:t>elaboración</w:t>
-      </w:r>
-      <w:r>
-        <w:t xml:space="preserve"> del A</w:t>
-      </w:r>
-      <w:r>
-        <w:t>nteproyecto, las restantes iteraciones serán dedicadas al desarrollo y documentación del producto.</w:t>
+        <w:t>documentación del producto.</w:t>
       </w:r>
       <w:r>
         <w:t xml:space="preserve"> Al finalizar cada iteración se presentará una parte del producto funcional (entregable), cada entregable será proporciona</w:t>
@@ -9320,11 +9433,11 @@
           <w:numId w:val="1"/>
         </w:numPr>
       </w:pPr>
-      <w:bookmarkStart w:id="33" w:name="_Toc480908072"/>
+      <w:bookmarkStart w:id="32" w:name="_Toc480908072"/>
       <w:r>
         <w:t>Integrantes y roles</w:t>
       </w:r>
-      <w:bookmarkEnd w:id="33"/>
+      <w:bookmarkEnd w:id="32"/>
     </w:p>
     <w:p>
       <w:r>
@@ -9471,27 +9584,27 @@
         <w:pStyle w:val="Prrafodelista"/>
       </w:pPr>
       <w:r>
+        <w:t>Recibir y analizar de forma continua retroinformación del negocio (evolución del mer</w:t>
+      </w:r>
+      <w:r>
+        <w:t>cado, competencia, alternativas</w:t>
+      </w:r>
+      <w:r>
+        <w:t xml:space="preserve">) y del proyecto (sugerencias del equipo, alternativas técnicas, pruebas </w:t>
+      </w:r>
+      <w:r>
+        <w:t>y evaluación de cada incremento</w:t>
+      </w:r>
+      <w:r>
+        <w:t xml:space="preserve">). </w:t>
+      </w:r>
+    </w:p>
+    <w:p>
+      <w:pPr>
+        <w:pStyle w:val="Prrafodelista"/>
+      </w:pPr>
+      <w:r>
         <w:lastRenderedPageBreak/>
-        <w:t>Recibir y analizar de forma continua retroinformación del negocio (evolución del mer</w:t>
-      </w:r>
-      <w:r>
-        <w:t>cado, competencia, alternativas</w:t>
-      </w:r>
-      <w:r>
-        <w:t xml:space="preserve">) y del proyecto (sugerencias del equipo, alternativas técnicas, pruebas </w:t>
-      </w:r>
-      <w:r>
-        <w:t>y evaluación de cada incremento</w:t>
-      </w:r>
-      <w:r>
-        <w:t xml:space="preserve">). </w:t>
-      </w:r>
-    </w:p>
-    <w:p>
-      <w:pPr>
-        <w:pStyle w:val="Prrafodelista"/>
-      </w:pPr>
-      <w:r>
         <w:t xml:space="preserve">Es recomendable </w:t>
       </w:r>
       <w:r>
@@ -9511,35 +9624,6 @@
       </w:r>
       <w:r>
         <w:t xml:space="preserve">Es responsable de la financiación del proyecto, y las decisiones sobre fechas y funcionalidades de las diferentes versiones del producto, y el retorno de la inversión del proyecto. </w:t>
-      </w:r>
-    </w:p>
-    <w:p>
-      <w:pPr>
-        <w:pStyle w:val="Prrafodelista"/>
-      </w:pPr>
-      <w:r>
-        <w:rPr>
-          <w:highlight w:val="yellow"/>
-        </w:rPr>
-        <w:t>VER QUE NO ES NUESTRO CASO</w:t>
-      </w:r>
-      <w:r>
-        <w:rPr>
-          <w:highlight w:val="yellow"/>
-        </w:rPr>
-        <w:t xml:space="preserve">, ESPECIFICAR QUE VAMOS A CUMPLIR TODOS LOS ROLES </w:t>
-      </w:r>
-      <w:r>
-        <w:rPr>
-          <w:highlight w:val="yellow"/>
-        </w:rPr>
-        <w:t>MEZCLADOS</w:t>
-      </w:r>
-      <w:r>
-        <w:rPr>
-          <w:highlight w:val="yellow"/>
-        </w:rPr>
-        <w:t xml:space="preserve"> VER SI ALCANZA CON LO QUE HAY EN LA INTRO DEL TEMA</w:t>
       </w:r>
     </w:p>
     <w:p>
@@ -9573,45 +9657,7 @@
         <w:t>auto organizada</w:t>
       </w:r>
       <w:r>
-        <w:t xml:space="preserve">. </w:t>
-      </w:r>
-      <w:r>
-        <w:rPr>
-          <w:highlight w:val="yellow"/>
-        </w:rPr>
-        <w:t>No hay un gestor que delimita, asigna y coordina las tareas. Son los propios miembros del equipo los que realizan estas funciones.</w:t>
-      </w:r>
-      <w:r>
-        <w:t xml:space="preserve"> </w:t>
-      </w:r>
-      <w:proofErr w:type="spellStart"/>
-      <w:r>
-        <w:rPr>
-          <w:highlight w:val="yellow"/>
-        </w:rPr>
-        <w:t>Scrum</w:t>
-      </w:r>
-      <w:proofErr w:type="spellEnd"/>
-      <w:r>
-        <w:rPr>
-          <w:highlight w:val="yellow"/>
-        </w:rPr>
-        <w:t xml:space="preserve"> Ma</w:t>
-      </w:r>
-      <w:r>
-        <w:rPr>
-          <w:highlight w:val="yellow"/>
-        </w:rPr>
-        <w:t>s</w:t>
-      </w:r>
-      <w:r>
-        <w:rPr>
-          <w:highlight w:val="yellow"/>
-        </w:rPr>
-        <w:t>ter?</w:t>
-      </w:r>
-      <w:r>
-        <w:t xml:space="preserve"> </w:t>
+        <w:t>. No hay un gestor que delimita, asigna y coordina las tareas. Son los propios miembros del equipo los que realizan estas funciones.</w:t>
       </w:r>
     </w:p>
     <w:p>
@@ -9731,7 +9777,7 @@
       </w:r>
       <w:proofErr w:type="spellEnd"/>
       <w:r>
-        <w:t xml:space="preserve"> Master </w:t>
+        <w:t xml:space="preserve"> Master</w:t>
       </w:r>
     </w:p>
     <w:p>
@@ -9875,14 +9921,26 @@
         <w:rPr>
           <w:highlight w:val="yellow"/>
         </w:rPr>
-        <w:t xml:space="preserve">Especificar de donde se tomó la información (aulas documentación </w:t>
+        <w:t>Especificar de donde se tomó la infor</w:t>
+      </w:r>
+      <w:r>
+        <w:rPr>
+          <w:highlight w:val="yellow"/>
+        </w:rPr>
+        <w:t xml:space="preserve">mación (aulas documentación </w:t>
       </w:r>
       <w:proofErr w:type="spellStart"/>
       <w:r>
         <w:rPr>
           <w:highlight w:val="yellow"/>
         </w:rPr>
-        <w:t>scram</w:t>
+        <w:t>scru</w:t>
+      </w:r>
+      <w:r>
+        <w:rPr>
+          <w:highlight w:val="yellow"/>
+        </w:rPr>
+        <w:t>m</w:t>
       </w:r>
       <w:proofErr w:type="spellEnd"/>
       <w:r>
@@ -9900,54 +9958,39 @@
           <w:numId w:val="1"/>
         </w:numPr>
       </w:pPr>
-      <w:bookmarkStart w:id="34" w:name="_Toc480908073"/>
+      <w:bookmarkStart w:id="33" w:name="_Toc480908073"/>
+      <w:r>
+        <w:t>Descripción y selección de herramientas</w:t>
+      </w:r>
+      <w:bookmarkEnd w:id="33"/>
+    </w:p>
+    <w:p>
+      <w:r>
+        <w:t>Utilizaremos para el desarrollo del sistema web el Framework de Microsoft .NET. En lo que refiere a la base de datos, se utilizará un motor de SQL Server. Como lenguaje de programación del Back-end, hemos optado por C#. Para el Front-end, decidimos utilizar</w:t>
+      </w:r>
+      <w:r>
+        <w:t xml:space="preserve"> Angular 4</w:t>
+      </w:r>
+      <w:r>
+        <w:t xml:space="preserve">. </w:t>
+      </w:r>
+    </w:p>
+    <w:p>
       <w:r>
         <w:lastRenderedPageBreak/>
-        <w:t>Descripción y selección de herramientas</w:t>
-      </w:r>
-      <w:bookmarkEnd w:id="34"/>
-    </w:p>
-    <w:p>
-      <w:r>
-        <w:t>Utilizaremos para el desarrollo del sistema web el Framework de Microsoft .NET. En lo que refiere a la base de datos, se utilizará un motor de SQL Server. Como lenguaje de programación del Back-</w:t>
-      </w:r>
-      <w:proofErr w:type="spellStart"/>
-      <w:r>
-        <w:t>end</w:t>
-      </w:r>
-      <w:proofErr w:type="spellEnd"/>
-      <w:r>
-        <w:t>, hemos optado por C#. Para el Front-</w:t>
-      </w:r>
-      <w:proofErr w:type="spellStart"/>
-      <w:r>
-        <w:t>end</w:t>
-      </w:r>
-      <w:proofErr w:type="spellEnd"/>
-      <w:r>
-        <w:t>, decidimos utilizar</w:t>
-      </w:r>
-      <w:r>
-        <w:t xml:space="preserve"> Angular 2. </w:t>
-      </w:r>
-    </w:p>
-    <w:p>
-      <w:r>
         <w:t xml:space="preserve">Optamos por dicha selección de herramientas </w:t>
       </w:r>
       <w:r>
         <w:t>debido a su gran potencial en la creación de proyectos webs y a la experiencia que presentan lo</w:t>
       </w:r>
       <w:r>
-        <w:t>s desarrolladores con .NET. Se pretende aprender Angular 2 para dar un mayor orden al Front-</w:t>
-      </w:r>
-      <w:proofErr w:type="spellStart"/>
-      <w:r>
-        <w:t>end</w:t>
-      </w:r>
-      <w:proofErr w:type="spellEnd"/>
-      <w:r>
-        <w:t xml:space="preserve"> e incorporar el conocimiento de una tecnología en crecimiento.</w:t>
+        <w:t>s desarrolladores con .NET</w:t>
+      </w:r>
+      <w:r>
+        <w:t>. Se pretende aprender Angular 4</w:t>
+      </w:r>
+      <w:r>
+        <w:t xml:space="preserve"> para dar un mayor orden al Front-end e incorporar el conocimiento de una tecnología en crecimiento.</w:t>
       </w:r>
     </w:p>
     <w:p>
@@ -9958,11 +10001,11 @@
           <w:numId w:val="1"/>
         </w:numPr>
       </w:pPr>
-      <w:bookmarkStart w:id="35" w:name="_Toc480908074"/>
+      <w:bookmarkStart w:id="34" w:name="_Toc480908074"/>
       <w:r>
         <w:t>Plan de SQA</w:t>
       </w:r>
-      <w:bookmarkEnd w:id="35"/>
+      <w:bookmarkEnd w:id="34"/>
     </w:p>
     <w:p>
       <w:r>
@@ -9998,11 +10041,11 @@
           <w:numId w:val="1"/>
         </w:numPr>
       </w:pPr>
-      <w:bookmarkStart w:id="36" w:name="_Toc480908075"/>
+      <w:bookmarkStart w:id="35" w:name="_Toc480908075"/>
       <w:r>
         <w:t>Estándares definidos y convenciones</w:t>
       </w:r>
-      <w:bookmarkEnd w:id="36"/>
+      <w:bookmarkEnd w:id="35"/>
     </w:p>
     <w:p>
       <w:r>
@@ -10235,7 +10278,6 @@
           <w:b/>
           <w:u w:val="single"/>
         </w:rPr>
-        <w:lastRenderedPageBreak/>
         <w:t>Riesgos:</w:t>
       </w:r>
     </w:p>
@@ -10264,6 +10306,7 @@
         </w:numPr>
       </w:pPr>
       <w:r>
+        <w:lastRenderedPageBreak/>
         <w:t>Código</w:t>
       </w:r>
     </w:p>
@@ -10505,7 +10548,7 @@
           <w:szCs w:val="28"/>
         </w:rPr>
       </w:pPr>
-      <w:bookmarkStart w:id="37" w:name="_Toc480908076"/>
+      <w:bookmarkStart w:id="36" w:name="_Toc480908076"/>
       <w:r>
         <w:br w:type="page"/>
       </w:r>
@@ -10518,18 +10561,11 @@
           <w:numId w:val="1"/>
         </w:numPr>
       </w:pPr>
-      <w:bookmarkStart w:id="38" w:name="_GoBack"/>
-      <w:bookmarkEnd w:id="38"/>
       <w:r>
         <w:lastRenderedPageBreak/>
-        <w:t xml:space="preserve">Plan de </w:t>
-      </w:r>
-      <w:proofErr w:type="spellStart"/>
-      <w:r>
-        <w:t>testing</w:t>
-      </w:r>
-      <w:bookmarkEnd w:id="37"/>
-      <w:proofErr w:type="spellEnd"/>
+        <w:t>Plan de testing</w:t>
+      </w:r>
+      <w:bookmarkEnd w:id="36"/>
     </w:p>
     <w:p>
       <w:r>
@@ -10545,43 +10581,19 @@
         <w:t xml:space="preserve"> unitarias</w:t>
       </w:r>
       <w:r>
-        <w:t xml:space="preserve"> del Back-</w:t>
-      </w:r>
-      <w:proofErr w:type="spellStart"/>
-      <w:r>
-        <w:t>end</w:t>
-      </w:r>
-      <w:proofErr w:type="spellEnd"/>
-      <w:r>
-        <w:t xml:space="preserve"> se desarrollarán en el comienzo de cada Sprint </w:t>
+        <w:t xml:space="preserve"> del Back-end se desarrollarán en el comienzo de cada Sprint </w:t>
       </w:r>
       <w:r>
         <w:t>antes de desarrollado el código</w:t>
       </w:r>
       <w:r>
-        <w:t>, contemplando la mayor variedad de casos posibles (casos borde, datos erróneos, datos correctos). Para el Front-</w:t>
-      </w:r>
-      <w:proofErr w:type="spellStart"/>
-      <w:r>
-        <w:t>end</w:t>
-      </w:r>
-      <w:proofErr w:type="spellEnd"/>
-      <w:r>
-        <w:t xml:space="preserve"> se realizará una planilla de Excel con los datos </w:t>
+        <w:t xml:space="preserve">, contemplando la mayor variedad de casos posibles (casos borde, datos erróneos, datos correctos). Para el Front-end se realizará una planilla de Excel con los datos </w:t>
       </w:r>
       <w:r>
         <w:t>de prueba</w:t>
       </w:r>
       <w:r>
-        <w:t xml:space="preserve"> (contemplando al igual que para el Back-</w:t>
-      </w:r>
-      <w:proofErr w:type="spellStart"/>
-      <w:r>
-        <w:t>end</w:t>
-      </w:r>
-      <w:proofErr w:type="spellEnd"/>
-      <w:r>
-        <w:t xml:space="preserve"> la m</w:t>
+        <w:t xml:space="preserve"> (contemplando al igual que para el Back-end la m</w:t>
       </w:r>
       <w:r>
         <w:t>ayor variedad de casos</w:t>
@@ -10612,11 +10624,11 @@
           <w:numId w:val="1"/>
         </w:numPr>
       </w:pPr>
-      <w:bookmarkStart w:id="39" w:name="_Toc480908077"/>
+      <w:bookmarkStart w:id="37" w:name="_Toc480908077"/>
       <w:r>
         <w:t>Plan de SCM</w:t>
       </w:r>
-      <w:bookmarkEnd w:id="39"/>
+      <w:bookmarkEnd w:id="37"/>
     </w:p>
     <w:p>
       <w:r>
@@ -10642,19 +10654,7 @@
         <w:rPr>
           <w:highlight w:val="yellow"/>
         </w:rPr>
-        <w:t xml:space="preserve">VER </w:t>
-      </w:r>
-      <w:r>
-        <w:rPr>
-          <w:highlight w:val="yellow"/>
-        </w:rPr>
-        <w:t>MAS QUE NADA EL TEMA DE LAS RAMAS PARA LAS VERSIONES</w:t>
-      </w:r>
-      <w:r>
-        <w:rPr>
-          <w:highlight w:val="yellow"/>
-        </w:rPr>
-        <w:t>, VER SI ESTA BIEN NO DETALLAR GESTIÓN DE CONFIGURACIONES Y CONTROL DEL VERSIONADO.</w:t>
+        <w:t>VER SI ESTA BIEN NO DETALLAR GESTIÓN DE CONFIGURACIONES Y CONTROL DEL VERSIONADO.</w:t>
       </w:r>
     </w:p>
     <w:p>
@@ -10665,28 +10665,47 @@
           <w:numId w:val="1"/>
         </w:numPr>
       </w:pPr>
-      <w:bookmarkStart w:id="40" w:name="_Toc480908078"/>
+      <w:bookmarkStart w:id="38" w:name="_Toc480908078"/>
       <w:r>
         <w:t>Plan de capacitación</w:t>
       </w:r>
-      <w:bookmarkEnd w:id="40"/>
-    </w:p>
-    <w:p>
+      <w:bookmarkEnd w:id="38"/>
+    </w:p>
+    <w:p>
+      <w:r>
+        <w:t xml:space="preserve">Con respecto a la capacitación de los usuarios administradores del sistema, se realizará un manual de uso al finalizar el proyecto. Para los usuarios clientes del sistema, se realizarán imágenes que describan fácilmente las funcionalidades del </w:t>
+      </w:r>
+      <w:r>
+        <w:t>mismo</w:t>
+      </w:r>
+      <w:r>
+        <w:t>.</w:t>
+      </w:r>
+    </w:p>
+    <w:p>
+      <w:r>
+        <w:t xml:space="preserve">La capacitación del equipo de desarrollo se hará en conjunto con el Anteproyecto, </w:t>
+      </w:r>
       <w:r>
         <w:rPr>
           <w:highlight w:val="yellow"/>
         </w:rPr>
-        <w:t>VER CAPACITACION DE NUEVAS TECNOLOGIAS</w:t>
-      </w:r>
-    </w:p>
-    <w:p>
-      <w:r>
-        <w:t>Con respecto a la capacitación de los usuarios administradores del sistema, se realizará un manual de uso al finalizar el proyecto. Para los usuarios clientes del sistema, se realizarán imágenes que describan fácilmente las funcionalidades del sistema.</w:t>
-      </w:r>
-    </w:p>
-    <w:p>
-      <w:r>
-        <w:t>La capacitación del equipo de desarrollo se hará en conjunto con el Anteproyecto, parte del equipo está integrando el conocimiento de Angular 2 en su fuente laboral y la otra parte con video tutoriales, se pretende tener una base como para comenzar a trabajar directo en el tercer sprint.</w:t>
+        <w:t xml:space="preserve">parte del equipo está integrando el conocimiento de Angular </w:t>
+      </w:r>
+      <w:r>
+        <w:rPr>
+          <w:highlight w:val="yellow"/>
+        </w:rPr>
+        <w:t>4</w:t>
+      </w:r>
+      <w:r>
+        <w:rPr>
+          <w:highlight w:val="yellow"/>
+        </w:rPr>
+        <w:t xml:space="preserve"> en su fuente laboral</w:t>
+      </w:r>
+      <w:r>
+        <w:t xml:space="preserve"> y la otra parte con video tutoriales, se pretende tener una base como para comenzar a trabajar directo en el tercer sprint.</w:t>
       </w:r>
     </w:p>
     <w:p>
@@ -10697,24 +10716,20 @@
           <w:numId w:val="1"/>
         </w:numPr>
       </w:pPr>
-      <w:bookmarkStart w:id="41" w:name="_Toc480908079"/>
+      <w:bookmarkStart w:id="39" w:name="_Toc480908079"/>
       <w:r>
         <w:lastRenderedPageBreak/>
         <w:t>Cronograma de trabajo y criticidad</w:t>
       </w:r>
-      <w:bookmarkEnd w:id="41"/>
-    </w:p>
-    <w:p>
-      <w:r>
-        <w:rPr>
-          <w:noProof/>
-          <w:lang w:eastAsia="es-UY"/>
-        </w:rPr>
+      <w:bookmarkEnd w:id="39"/>
+    </w:p>
+    <w:p>
+      <w:r>
         <w:drawing>
           <wp:inline distT="0" distB="0" distL="0" distR="0">
-            <wp:extent cx="5375275" cy="8088085"/>
-            <wp:effectExtent l="0" t="0" r="0" b="0"/>
-            <wp:docPr id="2" name="Imagen 2"/>
+            <wp:extent cx="5415643" cy="8011795"/>
+            <wp:effectExtent l="0" t="0" r="0" b="8255"/>
+            <wp:docPr id="1" name="Imagen 1"/>
             <wp:cNvGraphicFramePr>
               <a:graphicFrameLocks xmlns:a="http://schemas.openxmlformats.org/drawingml/2006/main" noChangeAspect="1"/>
             </wp:cNvGraphicFramePr>
@@ -10743,7 +10758,7 @@
                   <pic:spPr bwMode="auto">
                     <a:xfrm>
                       <a:off x="0" y="0"/>
-                      <a:ext cx="5398380" cy="8122850"/>
+                      <a:ext cx="5420916" cy="8019596"/>
                     </a:xfrm>
                     <a:prstGeom prst="rect">
                       <a:avLst/>
@@ -10769,9 +10784,9 @@
         <w:lastRenderedPageBreak/>
         <w:drawing>
           <wp:inline distT="0" distB="0" distL="0" distR="0">
-            <wp:extent cx="5400040" cy="6044565"/>
-            <wp:effectExtent l="0" t="0" r="0" b="0"/>
-            <wp:docPr id="3" name="Imagen 3"/>
+            <wp:extent cx="5883728" cy="6139180"/>
+            <wp:effectExtent l="0" t="0" r="3175" b="0"/>
+            <wp:docPr id="6" name="Imagen 6"/>
             <wp:cNvGraphicFramePr>
               <a:graphicFrameLocks xmlns:a="http://schemas.openxmlformats.org/drawingml/2006/main" noChangeAspect="1"/>
             </wp:cNvGraphicFramePr>
@@ -10779,7 +10794,7 @@
               <a:graphicData uri="http://schemas.openxmlformats.org/drawingml/2006/picture">
                 <pic:pic xmlns:pic="http://schemas.openxmlformats.org/drawingml/2006/picture">
                   <pic:nvPicPr>
-                    <pic:cNvPr id="3" name="GanttParte1.png"/>
+                    <pic:cNvPr id="6" name="GanttAnteproyectoParte1.png"/>
                     <pic:cNvPicPr/>
                   </pic:nvPicPr>
                   <pic:blipFill>
@@ -10797,7 +10812,7 @@
                   <pic:spPr>
                     <a:xfrm>
                       <a:off x="0" y="0"/>
-                      <a:ext cx="5400040" cy="6044565"/>
+                      <a:ext cx="5888752" cy="6144423"/>
                     </a:xfrm>
                     <a:prstGeom prst="rect">
                       <a:avLst/>
@@ -10817,9 +10832,9 @@
         <w:lastRenderedPageBreak/>
         <w:drawing>
           <wp:inline distT="0" distB="0" distL="0" distR="0">
-            <wp:extent cx="5400040" cy="4283075"/>
+            <wp:extent cx="5812790" cy="3984171"/>
             <wp:effectExtent l="0" t="0" r="0" b="0"/>
-            <wp:docPr id="4" name="Imagen 4"/>
+            <wp:docPr id="8" name="Imagen 8"/>
             <wp:cNvGraphicFramePr>
               <a:graphicFrameLocks xmlns:a="http://schemas.openxmlformats.org/drawingml/2006/main" noChangeAspect="1"/>
             </wp:cNvGraphicFramePr>
@@ -10827,7 +10842,7 @@
               <a:graphicData uri="http://schemas.openxmlformats.org/drawingml/2006/picture">
                 <pic:pic xmlns:pic="http://schemas.openxmlformats.org/drawingml/2006/picture">
                   <pic:nvPicPr>
-                    <pic:cNvPr id="4" name="GanttParte2.png"/>
+                    <pic:cNvPr id="8" name="GanttAnteproyectoParte2.png"/>
                     <pic:cNvPicPr/>
                   </pic:nvPicPr>
                   <pic:blipFill>
@@ -10845,7 +10860,7 @@
                   <pic:spPr>
                     <a:xfrm>
                       <a:off x="0" y="0"/>
-                      <a:ext cx="5400040" cy="4283075"/>
+                      <a:ext cx="5821063" cy="3989841"/>
                     </a:xfrm>
                     <a:prstGeom prst="rect">
                       <a:avLst/>
@@ -10862,71 +10877,11 @@
       <w:pPr>
         <w:jc w:val="left"/>
       </w:pPr>
-      <w:bookmarkStart w:id="42" w:name="_Toc480908080"/>
-      <w:r>
-        <w:rPr>
-          <w:highlight w:val="yellow"/>
-        </w:rPr>
-        <w:t xml:space="preserve">VER QUE LA IMAGEN DEL CRONOGRAMA ESTA ESTIMADA PARA 5 HORAS DIARIAS Y NO 40 HORAS </w:t>
-      </w:r>
-      <w:r>
-        <w:rPr>
-          <w:highlight w:val="yellow"/>
-        </w:rPr>
-        <w:t>SEMANALES</w:t>
-      </w:r>
-      <w:r>
-        <w:rPr>
-          <w:highlight w:val="yellow"/>
-        </w:rPr>
-        <w:t xml:space="preserve"> NOS DEJA UN MARGEN</w:t>
-      </w:r>
-      <w:r>
-        <w:t xml:space="preserve">. </w:t>
-      </w:r>
-      <w:r>
-        <w:rPr>
-          <w:highlight w:val="yellow"/>
-        </w:rPr>
-        <w:t>FALTAN LAS ENTREGAS DE LA FACULTAD</w:t>
-      </w:r>
-      <w:r>
-        <w:rPr>
-          <w:highlight w:val="yellow"/>
-        </w:rPr>
-        <w:t>, VAN</w:t>
-      </w:r>
-      <w:proofErr w:type="gramStart"/>
-      <w:r>
-        <w:rPr>
-          <w:highlight w:val="yellow"/>
-        </w:rPr>
-        <w:t>?</w:t>
-      </w:r>
-      <w:proofErr w:type="gramEnd"/>
-    </w:p>
-    <w:p>
-      <w:pPr>
-        <w:jc w:val="left"/>
-      </w:pPr>
-      <w:r>
-        <w:t>Cabe destacar que cada entregable es una parte funcional del proyecto, incluye terminado tanto el back-</w:t>
-      </w:r>
-      <w:proofErr w:type="spellStart"/>
-      <w:r>
-        <w:t>end</w:t>
-      </w:r>
-      <w:proofErr w:type="spellEnd"/>
-      <w:r>
-        <w:t xml:space="preserve"> cómo el </w:t>
-      </w:r>
-      <w:proofErr w:type="spellStart"/>
-      <w:r>
-        <w:t>front-end</w:t>
-      </w:r>
-      <w:proofErr w:type="spellEnd"/>
-      <w:r>
-        <w:t>.</w:t>
+      <w:bookmarkStart w:id="40" w:name="_Toc480908080"/>
+      <w:bookmarkStart w:id="41" w:name="_GoBack"/>
+      <w:bookmarkEnd w:id="41"/>
+      <w:r>
+        <w:t>Cabe destacar que cada entregable es una parte funcional del proyecto, incluye terminado tanto el back-end cómo el front-end.</w:t>
       </w:r>
       <w:r>
         <w:t xml:space="preserve"> Dicho entregable será presentado al tutor y a los grupos foco.</w:t>
@@ -10956,7 +10911,7 @@
         <w:lastRenderedPageBreak/>
         <w:t>Compromiso de trabajo</w:t>
       </w:r>
-      <w:bookmarkEnd w:id="42"/>
+      <w:bookmarkEnd w:id="40"/>
     </w:p>
     <w:p>
       <w:pPr>
@@ -10967,37 +10922,10 @@
         <w:t xml:space="preserve">El equipo de desarrollo se compromete a realizar un sistema funcional, </w:t>
       </w:r>
       <w:r>
-        <w:rPr>
-          <w:highlight w:val="yellow"/>
-        </w:rPr>
         <w:t>tratando de realizar los</w:t>
       </w:r>
       <w:r>
-        <w:rPr>
-          <w:highlight w:val="yellow"/>
-        </w:rPr>
-        <w:t xml:space="preserve"> </w:t>
-      </w:r>
-      <w:r>
-        <w:rPr>
-          <w:highlight w:val="yellow"/>
-        </w:rPr>
-        <w:t>objetivos</w:t>
-      </w:r>
-      <w:r>
-        <w:rPr>
-          <w:highlight w:val="yellow"/>
-        </w:rPr>
-        <w:t xml:space="preserve"> planteados</w:t>
-      </w:r>
-      <w:r>
-        <w:t xml:space="preserve">. </w:t>
-      </w:r>
-      <w:r>
-        <w:rPr>
-          <w:highlight w:val="yellow"/>
-        </w:rPr>
-        <w:t>VER CASO QUE NO SE LLEGUE</w:t>
+        <w:t xml:space="preserve"> objetivos planteados</w:t>
       </w:r>
       <w:r>
         <w:t>.</w:t>
@@ -11067,36 +10995,10 @@
         <w:t xml:space="preserve">Con dicha estimación de tiempo se cubrirán las </w:t>
       </w:r>
       <w:r>
-        <w:rPr>
-          <w:highlight w:val="yellow"/>
-        </w:rPr>
-        <w:t>40</w:t>
-      </w:r>
-      <w:r>
-        <w:t xml:space="preserve"> </w:t>
-      </w:r>
-      <w:r>
-        <w:rPr>
-          <w:highlight w:val="yellow"/>
-        </w:rPr>
-        <w:t>SON 40</w:t>
-      </w:r>
-      <w:proofErr w:type="gramStart"/>
-      <w:r>
-        <w:rPr>
-          <w:highlight w:val="yellow"/>
-        </w:rPr>
-        <w:t>?</w:t>
-      </w:r>
-      <w:proofErr w:type="gramEnd"/>
-      <w:r>
-        <w:rPr>
-          <w:highlight w:val="yellow"/>
-        </w:rPr>
-        <w:t xml:space="preserve"> O SIRVE 35 COMO ESTA PLANTEADO EN EL CRONOGRAMA</w:t>
-      </w:r>
-      <w:r>
-        <w:t xml:space="preserve"> horas semanales de proyecto. La misma podrá variar ante cualquier eventualidad, siendo las 40 horas lo mínimo establecido para el desarrollo del proyecto.</w:t>
+        <w:t xml:space="preserve">40 </w:t>
+      </w:r>
+      <w:r>
+        <w:t>horas semanales de proyecto. La misma podrá variar ante cualquier eventualidad, siendo las 40 horas lo mínimo establecido para el desarrollo del proyecto.</w:t>
       </w:r>
     </w:p>
     <w:p>
@@ -11115,11 +11017,11 @@
       <w:pPr>
         <w:pStyle w:val="Titulo1Numerado"/>
       </w:pPr>
-      <w:bookmarkStart w:id="43" w:name="_Toc480908081"/>
+      <w:bookmarkStart w:id="42" w:name="_Toc480908081"/>
       <w:r>
         <w:t>Glosario</w:t>
       </w:r>
-      <w:bookmarkEnd w:id="43"/>
+      <w:bookmarkEnd w:id="42"/>
     </w:p>
     <w:p>
       <w:pPr>
@@ -11231,7 +11133,7 @@
           <w:rPr>
             <w:noProof/>
           </w:rPr>
-          <w:t>29</w:t>
+          <w:t>30</w:t>
         </w:r>
         <w:r>
           <w:rPr>
@@ -12983,7 +12885,7 @@
   <w:abstractNum w:abstractNumId="16">
     <w:nsid w:val="79550FE1"/>
     <w:multiLevelType w:val="hybridMultilevel"/>
-    <w:tmpl w:val="5824F13C"/>
+    <w:tmpl w:val="A522AC40"/>
     <w:lvl w:ilvl="0" w:tplc="380A0001">
       <w:start w:val="1"/>
       <w:numFmt w:val="bullet"/>
@@ -13656,7 +13558,7 @@
   <w:style w:type="paragraph" w:default="1" w:styleId="Normal">
     <w:name w:val="Normal"/>
     <w:qFormat/>
-    <w:rsid w:val="002A6E83"/>
+    <w:rsid w:val="006F3322"/>
     <w:pPr>
       <w:spacing w:after="240" w:line="240" w:lineRule="auto"/>
       <w:jc w:val="both"/>
@@ -14175,6 +14077,11 @@
       <w:spacing w:after="0"/>
     </w:pPr>
   </w:style>
+  <w:style w:type="character" w:customStyle="1" w:styleId="apple-converted-space">
+    <w:name w:val="apple-converted-space"/>
+    <w:basedOn w:val="Fuentedeprrafopredeter"/>
+    <w:rsid w:val="003F22CE"/>
+  </w:style>
 </w:styles>
 </file>
 
@@ -14466,7 +14373,7 @@
 </file>
 
 <file path=customXml/itemProps1.xml><?xml version="1.0" encoding="utf-8"?>
-<ds:datastoreItem xmlns:ds="http://schemas.openxmlformats.org/officeDocument/2006/customXml" ds:itemID="{F2A901FD-1257-4E43-AB8A-C13F005E4EBA}">
+<ds:datastoreItem xmlns:ds="http://schemas.openxmlformats.org/officeDocument/2006/customXml" ds:itemID="{4694F804-323E-4AC6-9381-608A220E8F03}">
   <ds:schemaRefs>
     <ds:schemaRef ds:uri="http://schemas.openxmlformats.org/officeDocument/2006/bibliography"/>
   </ds:schemaRefs>

</xml_diff>